<commit_message>
Test dla Michna :)
</commit_message>
<xml_diff>
--- a/dokument/replikacja_danych.docx
+++ b/dokument/replikacja_danych.docx
@@ -1,6 +1,6 @@
 
 <file path=word/document.xml><?xml version="1.0" encoding="utf-8"?>
-<w:document xmlns:wpc="http://schemas.microsoft.com/office/word/2010/wordprocessingCanvas" xmlns:mc="http://schemas.openxmlformats.org/markup-compatibility/2006" xmlns:o="urn:schemas-microsoft-com:office:office" xmlns:r="http://schemas.openxmlformats.org/officeDocument/2006/relationships" xmlns:m="http://schemas.openxmlformats.org/officeDocument/2006/math" xmlns:v="urn:schemas-microsoft-com:vml" xmlns:wp14="http://schemas.microsoft.com/office/word/2010/wordprocessingDrawing" xmlns:wp="http://schemas.openxmlformats.org/drawingml/2006/wordprocessingDrawing" xmlns:w10="urn:schemas-microsoft-com:office:word" xmlns:w="http://schemas.openxmlformats.org/wordprocessingml/2006/main" xmlns:w14="http://schemas.microsoft.com/office/word/2010/wordml" xmlns:wpg="http://schemas.microsoft.com/office/word/2010/wordprocessingGroup" xmlns:wpi="http://schemas.microsoft.com/office/word/2010/wordprocessingInk" xmlns:wne="http://schemas.microsoft.com/office/word/2006/wordml" xmlns:wps="http://schemas.microsoft.com/office/word/2010/wordprocessingShape" mc:Ignorable="w14 wp14">
+<w:document xmlns:wpc="http://schemas.microsoft.com/office/word/2010/wordprocessingCanvas" xmlns:mc="http://schemas.openxmlformats.org/markup-compatibility/2006" xmlns:o="urn:schemas-microsoft-com:office:office" xmlns:r="http://schemas.openxmlformats.org/officeDocument/2006/relationships" xmlns:m="http://schemas.openxmlformats.org/officeDocument/2006/math" xmlns:v="urn:schemas-microsoft-com:vml" xmlns:wp14="http://schemas.microsoft.com/office/word/2010/wordprocessingDrawing" xmlns:wp="http://schemas.openxmlformats.org/drawingml/2006/wordprocessingDrawing" xmlns:w10="urn:schemas-microsoft-com:office:word" xmlns:w="http://schemas.openxmlformats.org/wordprocessingml/2006/main" xmlns:w14="http://schemas.microsoft.com/office/word/2010/wordml" xmlns:w15="http://schemas.microsoft.com/office/word/2012/wordml" xmlns:wpg="http://schemas.microsoft.com/office/word/2010/wordprocessingGroup" xmlns:wpi="http://schemas.microsoft.com/office/word/2010/wordprocessingInk" xmlns:wne="http://schemas.microsoft.com/office/word/2006/wordml" xmlns:wps="http://schemas.microsoft.com/office/word/2010/wordprocessingShape" mc:Ignorable="w14 w15 wp14">
   <w:body>
     <w:p>
       <w:r>
@@ -33,7 +33,7 @@
                     </pic:cNvPicPr>
                   </pic:nvPicPr>
                   <pic:blipFill>
-                    <a:blip r:embed="rId9" cstate="print">
+                    <a:blip r:embed="rId8" cstate="print">
                       <a:extLst>
                         <a:ext uri="{28A0092B-C50C-407E-A947-70E740481C1C}">
                           <a14:useLocalDpi xmlns:a14="http://schemas.microsoft.com/office/drawing/2010/main" val="0"/>
@@ -1571,8 +1571,6 @@
             <w:fldChar w:fldCharType="end"/>
           </w:r>
         </w:p>
-        <w:bookmarkStart w:id="0" w:name="_GoBack" w:displacedByCustomXml="next"/>
-        <w:bookmarkEnd w:id="0" w:displacedByCustomXml="next"/>
       </w:sdtContent>
     </w:sdt>
     <w:p>
@@ -1859,7 +1857,7 @@
           <w:color w:val="548DD4" w:themeColor="text2" w:themeTint="99"/>
         </w:rPr>
       </w:pPr>
-      <w:bookmarkStart w:id="1" w:name="_Toc453188810"/>
+      <w:bookmarkStart w:id="0" w:name="_Toc453188810"/>
       <w:r>
         <w:rPr>
           <w:b/>
@@ -1867,7 +1865,7 @@
         </w:rPr>
         <w:t>WSTĘP</w:t>
       </w:r>
-      <w:bookmarkEnd w:id="1"/>
+      <w:bookmarkEnd w:id="0"/>
     </w:p>
     <w:p>
       <w:pPr>
@@ -1877,14 +1875,14 @@
           <w:numId w:val="13"/>
         </w:numPr>
       </w:pPr>
-      <w:bookmarkStart w:id="2" w:name="_Toc453188811"/>
+      <w:bookmarkStart w:id="1" w:name="_Toc453188811"/>
       <w:r>
         <w:t>Czym jest replikacja</w:t>
       </w:r>
       <w:r>
         <w:t>?</w:t>
       </w:r>
-      <w:bookmarkEnd w:id="2"/>
+      <w:bookmarkEnd w:id="1"/>
     </w:p>
     <w:p>
       <w:pPr>
@@ -2032,7 +2030,7 @@
                     <pic:cNvPicPr/>
                   </pic:nvPicPr>
                   <pic:blipFill>
-                    <a:blip r:embed="rId10"/>
+                    <a:blip r:embed="rId9"/>
                     <a:stretch>
                       <a:fillRect/>
                     </a:stretch>
@@ -2064,27 +2062,14 @@
       <w:r>
         <w:t xml:space="preserve">Rysunek </w:t>
       </w:r>
-      <w:r>
-        <w:fldChar w:fldCharType="begin"/>
-      </w:r>
-      <w:r>
-        <w:instrText xml:space="preserve"> SEQ Rysunek \* ARABIC </w:instrText>
-      </w:r>
-      <w:r>
-        <w:fldChar w:fldCharType="separate"/>
-      </w:r>
-      <w:r>
-        <w:rPr>
-          <w:noProof/>
-        </w:rPr>
-        <w:t>1</w:t>
-      </w:r>
-      <w:r>
-        <w:rPr>
-          <w:noProof/>
-        </w:rPr>
-        <w:fldChar w:fldCharType="end"/>
-      </w:r>
+      <w:fldSimple w:instr=" SEQ Rysunek \* ARABIC ">
+        <w:r>
+          <w:rPr>
+            <w:noProof/>
+          </w:rPr>
+          <w:t>1</w:t>
+        </w:r>
+      </w:fldSimple>
       <w:r>
         <w:t>. Sc</w:t>
       </w:r>
@@ -2108,11 +2093,11 @@
           <w:numId w:val="13"/>
         </w:numPr>
       </w:pPr>
-      <w:bookmarkStart w:id="3" w:name="_Toc453188812"/>
+      <w:bookmarkStart w:id="2" w:name="_Toc453188812"/>
       <w:r>
         <w:t>Powody zwielokrotniania</w:t>
       </w:r>
-      <w:bookmarkEnd w:id="3"/>
+      <w:bookmarkEnd w:id="2"/>
       <w:r>
         <w:t xml:space="preserve"> </w:t>
       </w:r>
@@ -2307,12 +2292,12 @@
           <w:numId w:val="13"/>
         </w:numPr>
       </w:pPr>
-      <w:bookmarkStart w:id="4" w:name="_Toc453188813"/>
+      <w:bookmarkStart w:id="3" w:name="_Toc453188813"/>
       <w:r>
         <w:lastRenderedPageBreak/>
         <w:t>Podstawowy model replikacji danych.</w:t>
       </w:r>
-      <w:bookmarkEnd w:id="4"/>
+      <w:bookmarkEnd w:id="3"/>
     </w:p>
     <w:p>
       <w:pPr>
@@ -2533,7 +2518,7 @@
           <w:szCs w:val="28"/>
         </w:rPr>
       </w:pPr>
-      <w:bookmarkStart w:id="5" w:name="_Toc453188814"/>
+      <w:bookmarkStart w:id="4" w:name="_Toc453188814"/>
       <w:r>
         <w:rPr>
           <w:rFonts w:asciiTheme="majorHAnsi" w:hAnsiTheme="majorHAnsi" w:cs="Arial"/>
@@ -2545,7 +2530,7 @@
         </w:rPr>
         <w:t>Tabelaryczne zestawienie algorytmów</w:t>
       </w:r>
-      <w:bookmarkEnd w:id="5"/>
+      <w:bookmarkEnd w:id="4"/>
     </w:p>
     <w:p/>
     <w:p/>
@@ -2650,18 +2635,8 @@
                 <w:sz w:val="24"/>
                 <w:szCs w:val="24"/>
               </w:rPr>
-              <w:t xml:space="preserve">Brak kopii podstawowej -  z globalnym znacznikiem czasu </w:t>
-            </w:r>
-            <w:proofErr w:type="spellStart"/>
-            <w:r>
-              <w:rPr>
-                <w:b/>
-                <w:sz w:val="24"/>
-                <w:szCs w:val="24"/>
-              </w:rPr>
-              <w:t>Lamporta</w:t>
-            </w:r>
-            <w:proofErr w:type="spellEnd"/>
+              <w:t>Brak kopii podstawowej -  z globalnym znacznikiem czasu Lamporta</w:t>
+            </w:r>
           </w:p>
         </w:tc>
       </w:tr>
@@ -2774,35 +2749,22 @@
       <w:pPr>
         <w:pStyle w:val="Legenda"/>
       </w:pPr>
-      <w:bookmarkStart w:id="6" w:name="_Toc453188649"/>
+      <w:bookmarkStart w:id="5" w:name="_Toc453188649"/>
       <w:r>
         <w:t xml:space="preserve">Tabela </w:t>
       </w:r>
-      <w:r>
-        <w:fldChar w:fldCharType="begin"/>
-      </w:r>
-      <w:r>
-        <w:instrText xml:space="preserve"> SEQ Tabela \* ARABIC </w:instrText>
-      </w:r>
-      <w:r>
-        <w:fldChar w:fldCharType="separate"/>
-      </w:r>
-      <w:r>
-        <w:rPr>
-          <w:noProof/>
-        </w:rPr>
-        <w:t>1</w:t>
-      </w:r>
-      <w:r>
-        <w:rPr>
-          <w:noProof/>
-        </w:rPr>
-        <w:fldChar w:fldCharType="end"/>
-      </w:r>
+      <w:fldSimple w:instr=" SEQ Tabela \* ARABIC ">
+        <w:r>
+          <w:rPr>
+            <w:noProof/>
+          </w:rPr>
+          <w:t>1</w:t>
+        </w:r>
+      </w:fldSimple>
       <w:r>
         <w:t>. Podział wybranych algorytmów na pasywne i aktywne</w:t>
       </w:r>
-      <w:bookmarkEnd w:id="6"/>
+      <w:bookmarkEnd w:id="5"/>
     </w:p>
     <w:p>
       <w:pPr>
@@ -2931,7 +2893,6 @@
                 <w:szCs w:val="24"/>
               </w:rPr>
             </w:pPr>
-            <w:proofErr w:type="spellStart"/>
             <w:r>
               <w:rPr>
                 <w:rFonts w:ascii="Arial" w:hAnsi="Arial" w:cs="Arial"/>
@@ -2940,7 +2901,6 @@
               </w:rPr>
               <w:t>Budhijara</w:t>
             </w:r>
-            <w:proofErr w:type="spellEnd"/>
           </w:p>
         </w:tc>
         <w:tc>
@@ -3013,18 +2973,8 @@
                 <w:bCs/>
                 <w:color w:val="000000"/>
               </w:rPr>
-              <w:t xml:space="preserve">Li, </w:t>
-            </w:r>
-            <w:proofErr w:type="spellStart"/>
-            <w:r>
-              <w:rPr>
-                <w:rFonts w:ascii="Arial" w:hAnsi="Arial" w:cs="Arial"/>
-                <w:bCs/>
-                <w:color w:val="000000"/>
-              </w:rPr>
-              <w:t>Hudak</w:t>
-            </w:r>
-            <w:proofErr w:type="spellEnd"/>
+              <w:t>Li, Hudak</w:t>
+            </w:r>
           </w:p>
         </w:tc>
         <w:tc>
@@ -3079,17 +3029,8 @@
                 <w:szCs w:val="24"/>
               </w:rPr>
               <w:lastRenderedPageBreak/>
-              <w:t xml:space="preserve">z globalnym znacznikiem czasu </w:t>
-            </w:r>
-            <w:proofErr w:type="spellStart"/>
-            <w:r>
-              <w:rPr>
-                <w:sz w:val="24"/>
-                <w:szCs w:val="24"/>
-              </w:rPr>
-              <w:t>Lamporta</w:t>
-            </w:r>
-            <w:proofErr w:type="spellEnd"/>
+              <w:t>z globalnym znacznikiem czasu Lamporta</w:t>
+            </w:r>
           </w:p>
         </w:tc>
         <w:tc>
@@ -3104,7 +3045,6 @@
                 <w:szCs w:val="24"/>
               </w:rPr>
             </w:pPr>
-            <w:proofErr w:type="spellStart"/>
             <w:r>
               <w:rPr>
                 <w:rFonts w:ascii="Arial" w:hAnsi="Arial" w:cs="Arial"/>
@@ -3114,7 +3054,6 @@
               <w:lastRenderedPageBreak/>
               <w:t>Rodrigues</w:t>
             </w:r>
-            <w:proofErr w:type="spellEnd"/>
           </w:p>
         </w:tc>
         <w:tc>
@@ -3158,7 +3097,6 @@
                 <w:sz w:val="24"/>
                 <w:szCs w:val="24"/>
               </w:rPr>
-              <w:lastRenderedPageBreak/>
               <w:t>Brak kopii podstawowej – z procesem porządkowym (koordynatorem nadającym unikalne id operacjom)</w:t>
             </w:r>
           </w:p>
@@ -3229,17 +3167,8 @@
                 <w:sz w:val="24"/>
                 <w:szCs w:val="24"/>
               </w:rPr>
-              <w:t xml:space="preserve">Brak kopii podstawowej – z głosowaniem </w:t>
-            </w:r>
-            <w:proofErr w:type="spellStart"/>
-            <w:r>
-              <w:rPr>
-                <w:sz w:val="24"/>
-                <w:szCs w:val="24"/>
-              </w:rPr>
-              <w:t>kvorum</w:t>
-            </w:r>
-            <w:proofErr w:type="spellEnd"/>
+              <w:t>Brak kopii podstawowej – z głosowaniem kvorum</w:t>
+            </w:r>
           </w:p>
         </w:tc>
         <w:tc>
@@ -3260,18 +3189,8 @@
                 <w:bCs/>
                 <w:color w:val="000000"/>
               </w:rPr>
-              <w:t xml:space="preserve">Thomas, </w:t>
-            </w:r>
-            <w:proofErr w:type="spellStart"/>
-            <w:r>
-              <w:rPr>
-                <w:rFonts w:ascii="Arial" w:hAnsi="Arial" w:cs="Arial"/>
-                <w:bCs/>
-                <w:color w:val="000000"/>
-              </w:rPr>
-              <w:t>Gifford</w:t>
-            </w:r>
-            <w:proofErr w:type="spellEnd"/>
+              <w:t>Thomas, Gifford</w:t>
+            </w:r>
           </w:p>
         </w:tc>
         <w:tc>
@@ -3302,35 +3221,22 @@
       <w:pPr>
         <w:pStyle w:val="Legenda"/>
       </w:pPr>
-      <w:bookmarkStart w:id="7" w:name="_Toc453188650"/>
+      <w:bookmarkStart w:id="6" w:name="_Toc453188650"/>
       <w:r>
         <w:t xml:space="preserve">Tabela </w:t>
       </w:r>
-      <w:r>
-        <w:fldChar w:fldCharType="begin"/>
-      </w:r>
-      <w:r>
-        <w:instrText xml:space="preserve"> SEQ Tabela \* ARABIC </w:instrText>
-      </w:r>
-      <w:r>
-        <w:fldChar w:fldCharType="separate"/>
-      </w:r>
-      <w:r>
-        <w:rPr>
-          <w:noProof/>
-        </w:rPr>
-        <w:t>2</w:t>
-      </w:r>
-      <w:r>
-        <w:rPr>
-          <w:noProof/>
-        </w:rPr>
-        <w:fldChar w:fldCharType="end"/>
-      </w:r>
+      <w:fldSimple w:instr=" SEQ Tabela \* ARABIC ">
+        <w:r>
+          <w:rPr>
+            <w:noProof/>
+          </w:rPr>
+          <w:t>2</w:t>
+        </w:r>
+      </w:fldSimple>
       <w:r>
         <w:t>. Zestawienie twórców algorytmów i roku powstania.</w:t>
       </w:r>
-      <w:bookmarkEnd w:id="7"/>
+      <w:bookmarkEnd w:id="6"/>
     </w:p>
     <w:p/>
     <w:p/>
@@ -3764,18 +3670,8 @@
                 <w:sz w:val="24"/>
                 <w:szCs w:val="24"/>
               </w:rPr>
-              <w:lastRenderedPageBreak/>
-              <w:t xml:space="preserve">Brak kopii podstawowej -  z globalnym znacznikiem czasu </w:t>
-            </w:r>
-            <w:proofErr w:type="spellStart"/>
-            <w:r>
-              <w:rPr>
-                <w:sz w:val="24"/>
-                <w:szCs w:val="24"/>
-              </w:rPr>
-              <w:t>Lamporta</w:t>
-            </w:r>
-            <w:proofErr w:type="spellEnd"/>
+              <w:t>Brak kopii podstawowej -  z globalnym znacznikiem czasu Lamporta</w:t>
+            </w:r>
           </w:p>
         </w:tc>
         <w:tc>
@@ -3825,23 +3721,7 @@
                 <w:sz w:val="24"/>
                 <w:szCs w:val="24"/>
               </w:rPr>
-              <w:t xml:space="preserve">- znaczniki czasu </w:t>
-            </w:r>
-            <w:proofErr w:type="spellStart"/>
-            <w:r>
-              <w:rPr>
-                <w:sz w:val="24"/>
-                <w:szCs w:val="24"/>
-              </w:rPr>
-              <w:t>Lamporta</w:t>
-            </w:r>
-            <w:proofErr w:type="spellEnd"/>
-            <w:r>
-              <w:rPr>
-                <w:sz w:val="24"/>
-                <w:szCs w:val="24"/>
-              </w:rPr>
-              <w:t xml:space="preserve"> źle się skalują w wielkich systemach rozproszonych</w:t>
+              <w:t>- znaczniki czasu Lamporta źle się skalują w wielkich systemach rozproszonych</w:t>
             </w:r>
           </w:p>
           <w:p>
@@ -4009,23 +3889,7 @@
                 <w:sz w:val="24"/>
                 <w:szCs w:val="24"/>
               </w:rPr>
-              <w:t xml:space="preserve">- problem zwielokrotnionych </w:t>
-            </w:r>
-            <w:proofErr w:type="spellStart"/>
-            <w:r>
-              <w:rPr>
-                <w:sz w:val="24"/>
-                <w:szCs w:val="24"/>
-              </w:rPr>
-              <w:t>wywołań</w:t>
-            </w:r>
-            <w:proofErr w:type="spellEnd"/>
-            <w:r>
-              <w:rPr>
-                <w:sz w:val="24"/>
-                <w:szCs w:val="24"/>
-              </w:rPr>
-              <w:t xml:space="preserve"> </w:t>
+              <w:t xml:space="preserve">- problem zwielokrotnionych wywołań </w:t>
             </w:r>
           </w:p>
         </w:tc>
@@ -4086,39 +3950,7 @@
                 <w:sz w:val="24"/>
                 <w:szCs w:val="24"/>
               </w:rPr>
-              <w:t xml:space="preserve">Rozważamy </w:t>
-            </w:r>
-            <w:proofErr w:type="spellStart"/>
-            <w:r>
-              <w:rPr>
-                <w:sz w:val="24"/>
-                <w:szCs w:val="24"/>
-              </w:rPr>
-              <w:t>rozposzony</w:t>
-            </w:r>
-            <w:proofErr w:type="spellEnd"/>
-            <w:r>
-              <w:rPr>
-                <w:sz w:val="24"/>
-                <w:szCs w:val="24"/>
-              </w:rPr>
-              <w:t xml:space="preserve"> system plików , zakładamy że plik jest </w:t>
-            </w:r>
-            <w:proofErr w:type="spellStart"/>
-            <w:r>
-              <w:rPr>
-                <w:sz w:val="24"/>
-                <w:szCs w:val="24"/>
-              </w:rPr>
-              <w:t>zwielkrotniany</w:t>
-            </w:r>
-            <w:proofErr w:type="spellEnd"/>
-            <w:r>
-              <w:rPr>
-                <w:sz w:val="24"/>
-                <w:szCs w:val="24"/>
-              </w:rPr>
-              <w:t xml:space="preserve"> na N serwerach</w:t>
+              <w:t>Rozważamy rozposzony system plików , zakładamy że plik jest zwielkrotniany na N serwerach</w:t>
             </w:r>
           </w:p>
           <w:p>
@@ -4134,23 +3966,7 @@
                 <w:sz w:val="24"/>
                 <w:szCs w:val="24"/>
               </w:rPr>
-              <w:t xml:space="preserve">W celu </w:t>
-            </w:r>
-            <w:proofErr w:type="spellStart"/>
-            <w:r>
-              <w:rPr>
-                <w:sz w:val="24"/>
-                <w:szCs w:val="24"/>
-              </w:rPr>
-              <w:t>zaaktualiowania</w:t>
-            </w:r>
-            <w:proofErr w:type="spellEnd"/>
-            <w:r>
-              <w:rPr>
-                <w:sz w:val="24"/>
-                <w:szCs w:val="24"/>
-              </w:rPr>
-              <w:t xml:space="preserve"> pliku klient musi się skontaktować przynajmniej z połową + 1 serwerów.</w:t>
+              <w:t>W celu zaaktualiowania pliku klient musi się skontaktować przynajmniej z połową + 1 serwerów.</w:t>
             </w:r>
           </w:p>
           <w:p>
@@ -4166,39 +3982,7 @@
                 <w:sz w:val="24"/>
                 <w:szCs w:val="24"/>
               </w:rPr>
-              <w:t xml:space="preserve">Po zgodzie serwerów plik zostaje podmieniony a nowa wersja zostaje </w:t>
-            </w:r>
-            <w:proofErr w:type="spellStart"/>
-            <w:r>
-              <w:rPr>
-                <w:sz w:val="24"/>
-                <w:szCs w:val="24"/>
-              </w:rPr>
-              <w:t>zaaopatrzona</w:t>
-            </w:r>
-            <w:proofErr w:type="spellEnd"/>
-            <w:r>
-              <w:rPr>
-                <w:sz w:val="24"/>
-                <w:szCs w:val="24"/>
-              </w:rPr>
-              <w:t xml:space="preserve"> nowym numerem – numer wersji służy do identyfikowania wersji pliku i jest taki sam dla </w:t>
-            </w:r>
-            <w:proofErr w:type="spellStart"/>
-            <w:r>
-              <w:rPr>
-                <w:sz w:val="24"/>
-                <w:szCs w:val="24"/>
-              </w:rPr>
-              <w:t>wszytkich</w:t>
-            </w:r>
-            <w:proofErr w:type="spellEnd"/>
-            <w:r>
-              <w:rPr>
-                <w:sz w:val="24"/>
-                <w:szCs w:val="24"/>
-              </w:rPr>
-              <w:t xml:space="preserve"> </w:t>
+              <w:t xml:space="preserve">Po zgodzie serwerów plik zostaje podmieniony a nowa wersja zostaje zaaopatrzona nowym numerem – numer wersji służy do identyfikowania wersji pliku i jest taki sam dla wszytkich </w:t>
             </w:r>
             <w:r>
               <w:rPr>
@@ -4206,23 +3990,7 @@
                 <w:szCs w:val="24"/>
               </w:rPr>
               <w:lastRenderedPageBreak/>
-              <w:t xml:space="preserve">nowo zaktualizowanych kopii pliku. Aby przeczytać </w:t>
-            </w:r>
-            <w:proofErr w:type="spellStart"/>
-            <w:r>
-              <w:rPr>
-                <w:sz w:val="24"/>
-                <w:szCs w:val="24"/>
-              </w:rPr>
-              <w:t>zwielkorotniony</w:t>
-            </w:r>
-            <w:proofErr w:type="spellEnd"/>
-            <w:r>
-              <w:rPr>
-                <w:sz w:val="24"/>
-                <w:szCs w:val="24"/>
-              </w:rPr>
-              <w:t xml:space="preserve"> plik klient również musi się skontaktować z ponad połową serwerów i pro</w:t>
+              <w:t>nowo zaktualizowanych kopii pliku. Aby przeczytać zwielkorotniony plik klient również musi się skontaktować z ponad połową serwerów i pro</w:t>
             </w:r>
             <w:r>
               <w:rPr>
@@ -4258,23 +4026,7 @@
                 <w:szCs w:val="24"/>
               </w:rPr>
               <w:lastRenderedPageBreak/>
-              <w:t xml:space="preserve">- Uproszczony schemat </w:t>
-            </w:r>
-            <w:proofErr w:type="spellStart"/>
-            <w:r>
-              <w:rPr>
-                <w:sz w:val="24"/>
-                <w:szCs w:val="24"/>
-              </w:rPr>
-              <w:t>Gifforda</w:t>
-            </w:r>
-            <w:proofErr w:type="spellEnd"/>
-            <w:r>
-              <w:rPr>
-                <w:sz w:val="24"/>
-                <w:szCs w:val="24"/>
-              </w:rPr>
-              <w:t>: Do czytania pliku mającego N zwielokrotnień wymaga się od klienta kworum czytania, Czyli dowolnego zbioru N</w:t>
+              <w:t>- Uproszczony schemat Gifforda: Do czytania pliku mającego N zwielokrotnień wymaga się od klienta kworum czytania, Czyli dowolnego zbioru N</w:t>
             </w:r>
             <w:r>
               <w:rPr>
@@ -4289,15 +4041,7 @@
                 <w:sz w:val="24"/>
                 <w:szCs w:val="24"/>
               </w:rPr>
-              <w:t xml:space="preserve"> lub więcej serwerów, podobnie do zmodyfikowania pliku potrzeba kworum pisania, co najmniej </w:t>
-            </w:r>
-            <w:proofErr w:type="spellStart"/>
-            <w:r>
-              <w:rPr>
-                <w:sz w:val="24"/>
-                <w:szCs w:val="24"/>
-              </w:rPr>
-              <w:t>N</w:t>
+              <w:t xml:space="preserve"> lub więcej serwerów, podobnie do zmodyfikowania pliku potrzeba kworum pisania, co najmniej N</w:t>
             </w:r>
             <w:r>
               <w:rPr>
@@ -4305,16 +4049,7 @@
                 <w:szCs w:val="24"/>
                 <w:vertAlign w:val="subscript"/>
               </w:rPr>
-              <w:t>w</w:t>
-            </w:r>
-            <w:proofErr w:type="spellEnd"/>
-            <w:r>
-              <w:rPr>
-                <w:sz w:val="24"/>
-                <w:szCs w:val="24"/>
-                <w:vertAlign w:val="subscript"/>
-              </w:rPr>
-              <w:t xml:space="preserve"> </w:t>
+              <w:t xml:space="preserve">w </w:t>
             </w:r>
             <w:r>
               <w:rPr>
@@ -4360,15 +4095,7 @@
                 <w:sz w:val="24"/>
                 <w:szCs w:val="24"/>
               </w:rPr>
-              <w:t xml:space="preserve"> </w:t>
-            </w:r>
-            <w:proofErr w:type="spellStart"/>
-            <w:r>
-              <w:rPr>
-                <w:sz w:val="24"/>
-                <w:szCs w:val="24"/>
-              </w:rPr>
-              <w:t>N</w:t>
+              <w:t xml:space="preserve"> N</w:t>
             </w:r>
             <w:r>
               <w:rPr>
@@ -4376,16 +4103,7 @@
                 <w:szCs w:val="24"/>
                 <w:vertAlign w:val="subscript"/>
               </w:rPr>
-              <w:t>w</w:t>
-            </w:r>
-            <w:proofErr w:type="spellEnd"/>
-            <w:r>
-              <w:rPr>
-                <w:sz w:val="24"/>
-                <w:szCs w:val="24"/>
-                <w:vertAlign w:val="subscript"/>
-              </w:rPr>
-              <w:t xml:space="preserve"> </w:t>
+              <w:t xml:space="preserve">w </w:t>
             </w:r>
             <w:r>
               <w:rPr>
@@ -4403,7 +4121,6 @@
                 <w:szCs w:val="24"/>
               </w:rPr>
             </w:pPr>
-            <w:proofErr w:type="spellStart"/>
             <w:r>
               <w:rPr>
                 <w:sz w:val="24"/>
@@ -4419,7 +4136,6 @@
               </w:rPr>
               <w:t>w</w:t>
             </w:r>
-            <w:proofErr w:type="spellEnd"/>
             <w:r>
               <w:rPr>
                 <w:sz w:val="24"/>
@@ -4456,7 +4172,7 @@
                           <pic:cNvPicPr/>
                         </pic:nvPicPr>
                         <pic:blipFill>
-                          <a:blip r:embed="rId11"/>
+                          <a:blip r:embed="rId10"/>
                           <a:stretch>
                             <a:fillRect/>
                           </a:stretch>
@@ -4597,36 +4313,23 @@
           <w:szCs w:val="24"/>
         </w:rPr>
       </w:pPr>
-      <w:bookmarkStart w:id="8" w:name="_Toc453188651"/>
+      <w:bookmarkStart w:id="7" w:name="_Toc453188651"/>
       <w:r>
         <w:lastRenderedPageBreak/>
         <w:t xml:space="preserve">Tabela </w:t>
       </w:r>
-      <w:r>
-        <w:fldChar w:fldCharType="begin"/>
-      </w:r>
-      <w:r>
-        <w:instrText xml:space="preserve"> SEQ Tabela \* ARABIC </w:instrText>
-      </w:r>
-      <w:r>
-        <w:fldChar w:fldCharType="separate"/>
-      </w:r>
-      <w:r>
-        <w:rPr>
-          <w:noProof/>
-        </w:rPr>
-        <w:t>3</w:t>
-      </w:r>
-      <w:r>
-        <w:rPr>
-          <w:noProof/>
-        </w:rPr>
-        <w:fldChar w:fldCharType="end"/>
-      </w:r>
+      <w:fldSimple w:instr=" SEQ Tabela \* ARABIC ">
+        <w:r>
+          <w:rPr>
+            <w:noProof/>
+          </w:rPr>
+          <w:t>3</w:t>
+        </w:r>
+      </w:fldSimple>
       <w:r>
         <w:t xml:space="preserve"> Opis algorytmów i problemy związane z ich użyciem.</w:t>
       </w:r>
-      <w:bookmarkEnd w:id="8"/>
+      <w:bookmarkEnd w:id="7"/>
     </w:p>
     <w:p>
       <w:pPr>
@@ -4702,7 +4405,7 @@
           <w:szCs w:val="28"/>
         </w:rPr>
       </w:pPr>
-      <w:bookmarkStart w:id="9" w:name="_Toc453188815"/>
+      <w:bookmarkStart w:id="8" w:name="_Toc453188815"/>
       <w:r>
         <w:rPr>
           <w:rFonts w:asciiTheme="majorHAnsi" w:hAnsiTheme="majorHAnsi"/>
@@ -4713,7 +4416,7 @@
         </w:rPr>
         <w:t>Wybór algorytmu – sposób oceny</w:t>
       </w:r>
-      <w:bookmarkEnd w:id="9"/>
+      <w:bookmarkEnd w:id="8"/>
     </w:p>
     <w:p/>
     <w:p/>
@@ -4964,7 +4667,7 @@
         </w:rPr>
         <w:t xml:space="preserve">   </w:t>
       </w:r>
-      <w:bookmarkStart w:id="10" w:name="_Toc453188816"/>
+      <w:bookmarkStart w:id="9" w:name="_Toc453188816"/>
       <w:r>
         <w:rPr>
           <w:rFonts w:asciiTheme="majorHAnsi" w:hAnsiTheme="majorHAnsi"/>
@@ -4975,7 +4678,7 @@
         </w:rPr>
         <w:t>Tabelaryczne zestawienie technologii rozproszonych</w:t>
       </w:r>
-      <w:bookmarkEnd w:id="10"/>
+      <w:bookmarkEnd w:id="9"/>
     </w:p>
     <w:p>
       <w:pPr>
@@ -5397,9 +5100,8 @@
                 <w:sz w:val="24"/>
                 <w:szCs w:val="24"/>
               </w:rPr>
-              <w:t xml:space="preserve">Prostota jego </w:t>
-            </w:r>
-            <w:proofErr w:type="spellStart"/>
+              <w:t xml:space="preserve">Prostota jego uzytkowania, w porownaniu np z COBRA, RMI jest </w:t>
+            </w:r>
             <w:r>
               <w:rPr>
                 <w:bCs/>
@@ -5407,87 +5109,8 @@
                 <w:sz w:val="24"/>
                 <w:szCs w:val="24"/>
               </w:rPr>
-              <w:t>uzytkowania</w:t>
-            </w:r>
-            <w:proofErr w:type="spellEnd"/>
-            <w:r>
-              <w:rPr>
-                <w:bCs/>
-                <w:color w:val="000000"/>
-                <w:sz w:val="24"/>
-                <w:szCs w:val="24"/>
-              </w:rPr>
-              <w:t xml:space="preserve">, w </w:t>
-            </w:r>
-            <w:proofErr w:type="spellStart"/>
-            <w:r>
-              <w:rPr>
-                <w:bCs/>
-                <w:color w:val="000000"/>
-                <w:sz w:val="24"/>
-                <w:szCs w:val="24"/>
-              </w:rPr>
-              <w:t>porownaniu</w:t>
-            </w:r>
-            <w:proofErr w:type="spellEnd"/>
-            <w:r>
-              <w:rPr>
-                <w:bCs/>
-                <w:color w:val="000000"/>
-                <w:sz w:val="24"/>
-                <w:szCs w:val="24"/>
-              </w:rPr>
-              <w:t xml:space="preserve"> </w:t>
-            </w:r>
-            <w:proofErr w:type="spellStart"/>
-            <w:r>
-              <w:rPr>
-                <w:bCs/>
-                <w:color w:val="000000"/>
-                <w:sz w:val="24"/>
-                <w:szCs w:val="24"/>
-              </w:rPr>
-              <w:t>np</w:t>
-            </w:r>
-            <w:proofErr w:type="spellEnd"/>
-            <w:r>
-              <w:rPr>
-                <w:bCs/>
-                <w:color w:val="000000"/>
-                <w:sz w:val="24"/>
-                <w:szCs w:val="24"/>
-              </w:rPr>
-              <w:t xml:space="preserve"> z COBRA, RMI jest </w:t>
-            </w:r>
-            <w:r>
-              <w:rPr>
-                <w:bCs/>
-                <w:color w:val="000000"/>
-                <w:sz w:val="24"/>
-                <w:szCs w:val="24"/>
-              </w:rPr>
               <w:lastRenderedPageBreak/>
-              <w:t xml:space="preserve">proste i </w:t>
-            </w:r>
-            <w:proofErr w:type="spellStart"/>
-            <w:r>
-              <w:rPr>
-                <w:bCs/>
-                <w:color w:val="000000"/>
-                <w:sz w:val="24"/>
-                <w:szCs w:val="24"/>
-              </w:rPr>
-              <w:t>malo</w:t>
-            </w:r>
-            <w:proofErr w:type="spellEnd"/>
-            <w:r>
-              <w:rPr>
-                <w:bCs/>
-                <w:color w:val="000000"/>
-                <w:sz w:val="24"/>
-                <w:szCs w:val="24"/>
-              </w:rPr>
-              <w:t xml:space="preserve"> skomplikowane</w:t>
+              <w:t>proste i malo skomplikowane</w:t>
             </w:r>
           </w:p>
           <w:p>
@@ -5510,9 +5133,8 @@
                 <w:sz w:val="24"/>
                 <w:szCs w:val="24"/>
               </w:rPr>
-              <w:t xml:space="preserve">Troszczy </w:t>
-            </w:r>
-            <w:proofErr w:type="spellStart"/>
+              <w:t xml:space="preserve">Troszczy sie o </w:t>
+            </w:r>
             <w:r>
               <w:rPr>
                 <w:bCs/>
@@ -5520,9 +5142,8 @@
                 <w:sz w:val="24"/>
                 <w:szCs w:val="24"/>
               </w:rPr>
-              <w:t>sie</w:t>
-            </w:r>
-            <w:proofErr w:type="spellEnd"/>
+              <w:t>szczegóły</w:t>
+            </w:r>
             <w:r>
               <w:rPr>
                 <w:bCs/>
@@ -5530,97 +5151,8 @@
                 <w:sz w:val="24"/>
                 <w:szCs w:val="24"/>
               </w:rPr>
-              <w:t xml:space="preserve"> o </w:t>
-            </w:r>
-            <w:r>
-              <w:rPr>
-                <w:bCs/>
-                <w:color w:val="000000"/>
-                <w:sz w:val="24"/>
-                <w:szCs w:val="24"/>
-              </w:rPr>
-              <w:t>szczegóły</w:t>
-            </w:r>
-            <w:r>
-              <w:rPr>
-                <w:bCs/>
-                <w:color w:val="000000"/>
-                <w:sz w:val="24"/>
-                <w:szCs w:val="24"/>
-              </w:rPr>
-              <w:t xml:space="preserve"> </w:t>
-            </w:r>
-            <w:proofErr w:type="spellStart"/>
-            <w:r>
-              <w:rPr>
-                <w:bCs/>
-                <w:color w:val="000000"/>
-                <w:sz w:val="24"/>
-                <w:szCs w:val="24"/>
-              </w:rPr>
-              <w:t>przesylania</w:t>
-            </w:r>
-            <w:proofErr w:type="spellEnd"/>
-            <w:r>
-              <w:rPr>
-                <w:bCs/>
-                <w:color w:val="000000"/>
-                <w:sz w:val="24"/>
-                <w:szCs w:val="24"/>
-              </w:rPr>
-              <w:t xml:space="preserve"> </w:t>
-            </w:r>
-            <w:proofErr w:type="spellStart"/>
-            <w:r>
-              <w:rPr>
-                <w:bCs/>
-                <w:color w:val="000000"/>
-                <w:sz w:val="24"/>
-                <w:szCs w:val="24"/>
-              </w:rPr>
-              <w:t>obiektow</w:t>
-            </w:r>
-            <w:proofErr w:type="spellEnd"/>
-            <w:r>
-              <w:rPr>
-                <w:bCs/>
-                <w:color w:val="000000"/>
-                <w:sz w:val="24"/>
-                <w:szCs w:val="24"/>
-              </w:rPr>
-              <w:t xml:space="preserve"> ich </w:t>
-            </w:r>
-            <w:proofErr w:type="spellStart"/>
-            <w:r>
-              <w:rPr>
-                <w:bCs/>
-                <w:color w:val="000000"/>
-                <w:sz w:val="24"/>
-                <w:szCs w:val="24"/>
-              </w:rPr>
-              <w:t>serializacje</w:t>
-            </w:r>
-            <w:proofErr w:type="spellEnd"/>
-            <w:r>
-              <w:rPr>
-                <w:bCs/>
-                <w:color w:val="000000"/>
-                <w:sz w:val="24"/>
-                <w:szCs w:val="24"/>
-              </w:rPr>
-              <w:t xml:space="preserve"> i </w:t>
-            </w:r>
-            <w:proofErr w:type="spellStart"/>
-            <w:r>
-              <w:rPr>
-                <w:bCs/>
-                <w:color w:val="000000"/>
-                <w:sz w:val="24"/>
-                <w:szCs w:val="24"/>
-              </w:rPr>
-              <w:t>deserializacje</w:t>
-            </w:r>
-            <w:proofErr w:type="spellEnd"/>
+              <w:t xml:space="preserve"> przesylania obiektow ich serializacje i deserializacje</w:t>
+            </w:r>
           </w:p>
           <w:p>
             <w:pPr>
@@ -5679,9 +5211,8 @@
                 <w:sz w:val="24"/>
                 <w:szCs w:val="24"/>
               </w:rPr>
-              <w:t xml:space="preserve"> </w:t>
-            </w:r>
-            <w:proofErr w:type="spellStart"/>
+              <w:t xml:space="preserve"> programow od procesora wystarczy </w:t>
+            </w:r>
             <w:r>
               <w:rPr>
                 <w:bCs/>
@@ -5689,9 +5220,8 @@
                 <w:sz w:val="24"/>
                 <w:szCs w:val="24"/>
               </w:rPr>
-              <w:t>programow</w:t>
-            </w:r>
-            <w:proofErr w:type="spellEnd"/>
+              <w:t>działająca</w:t>
+            </w:r>
             <w:r>
               <w:rPr>
                 <w:bCs/>
@@ -5699,45 +5229,7 @@
                 <w:sz w:val="24"/>
                 <w:szCs w:val="24"/>
               </w:rPr>
-              <w:t xml:space="preserve"> od procesora wystarczy </w:t>
-            </w:r>
-            <w:r>
-              <w:rPr>
-                <w:bCs/>
-                <w:color w:val="000000"/>
-                <w:sz w:val="24"/>
-                <w:szCs w:val="24"/>
-              </w:rPr>
-              <w:t>działająca</w:t>
-            </w:r>
-            <w:r>
-              <w:rPr>
-                <w:bCs/>
-                <w:color w:val="000000"/>
-                <w:sz w:val="24"/>
-                <w:szCs w:val="24"/>
-              </w:rPr>
-              <w:t xml:space="preserve"> </w:t>
-            </w:r>
-            <w:proofErr w:type="spellStart"/>
-            <w:r>
-              <w:rPr>
-                <w:bCs/>
-                <w:color w:val="000000"/>
-                <w:sz w:val="24"/>
-                <w:szCs w:val="24"/>
-              </w:rPr>
-              <w:t>maszna</w:t>
-            </w:r>
-            <w:proofErr w:type="spellEnd"/>
-            <w:r>
-              <w:rPr>
-                <w:bCs/>
-                <w:color w:val="000000"/>
-                <w:sz w:val="24"/>
-                <w:szCs w:val="24"/>
-              </w:rPr>
-              <w:t xml:space="preserve"> Javy</w:t>
+              <w:t xml:space="preserve"> maszna Javy</w:t>
             </w:r>
           </w:p>
         </w:tc>
@@ -5767,39 +5259,8 @@
                 <w:szCs w:val="24"/>
               </w:rPr>
               <w:lastRenderedPageBreak/>
-              <w:t xml:space="preserve">wsparcie tylko dla </w:t>
-            </w:r>
-            <w:proofErr w:type="spellStart"/>
-            <w:r>
-              <w:rPr>
-                <w:bCs/>
-                <w:color w:val="000000"/>
-                <w:sz w:val="24"/>
-                <w:szCs w:val="24"/>
-              </w:rPr>
-              <w:t>programow</w:t>
-            </w:r>
-            <w:proofErr w:type="spellEnd"/>
-            <w:r>
-              <w:rPr>
-                <w:bCs/>
-                <w:color w:val="000000"/>
-                <w:sz w:val="24"/>
-                <w:szCs w:val="24"/>
-              </w:rPr>
-              <w:t xml:space="preserve"> napisanych w </w:t>
-            </w:r>
-            <w:proofErr w:type="spellStart"/>
-            <w:r>
-              <w:rPr>
-                <w:bCs/>
-                <w:color w:val="000000"/>
-                <w:sz w:val="24"/>
-                <w:szCs w:val="24"/>
-              </w:rPr>
-              <w:t>javie</w:t>
-            </w:r>
-            <w:proofErr w:type="spellEnd"/>
+              <w:t>wsparcie tylko dla programow napisanych w javie</w:t>
+            </w:r>
           </w:p>
           <w:p>
             <w:pPr>
@@ -5814,7 +5275,6 @@
                 <w:szCs w:val="24"/>
               </w:rPr>
             </w:pPr>
-            <w:proofErr w:type="spellStart"/>
             <w:r>
               <w:rPr>
                 <w:bCs/>
@@ -5823,177 +5283,7 @@
                 <w:szCs w:val="24"/>
               </w:rPr>
               <w:lastRenderedPageBreak/>
-              <w:t>zarowno</w:t>
-            </w:r>
-            <w:proofErr w:type="spellEnd"/>
-            <w:r>
-              <w:rPr>
-                <w:bCs/>
-                <w:color w:val="000000"/>
-                <w:sz w:val="24"/>
-                <w:szCs w:val="24"/>
-              </w:rPr>
-              <w:t xml:space="preserve"> klient jak i serwer musza </w:t>
-            </w:r>
-            <w:proofErr w:type="spellStart"/>
-            <w:r>
-              <w:rPr>
-                <w:bCs/>
-                <w:color w:val="000000"/>
-                <w:sz w:val="24"/>
-                <w:szCs w:val="24"/>
-              </w:rPr>
-              <w:t>byc</w:t>
-            </w:r>
-            <w:proofErr w:type="spellEnd"/>
-            <w:r>
-              <w:rPr>
-                <w:bCs/>
-                <w:color w:val="000000"/>
-                <w:sz w:val="24"/>
-                <w:szCs w:val="24"/>
-              </w:rPr>
-              <w:t xml:space="preserve"> aplikacjami lub apletami </w:t>
-            </w:r>
-            <w:proofErr w:type="spellStart"/>
-            <w:r>
-              <w:rPr>
-                <w:bCs/>
-                <w:color w:val="000000"/>
-                <w:sz w:val="24"/>
-                <w:szCs w:val="24"/>
-              </w:rPr>
-              <w:t>javy</w:t>
-            </w:r>
-            <w:proofErr w:type="spellEnd"/>
-            <w:r>
-              <w:rPr>
-                <w:bCs/>
-                <w:color w:val="000000"/>
-                <w:sz w:val="24"/>
-                <w:szCs w:val="24"/>
-              </w:rPr>
-              <w:t xml:space="preserve"> i nie </w:t>
-            </w:r>
-            <w:proofErr w:type="spellStart"/>
-            <w:r>
-              <w:rPr>
-                <w:bCs/>
-                <w:color w:val="000000"/>
-                <w:sz w:val="24"/>
-                <w:szCs w:val="24"/>
-              </w:rPr>
-              <w:t>mozna</w:t>
-            </w:r>
-            <w:proofErr w:type="spellEnd"/>
-            <w:r>
-              <w:rPr>
-                <w:bCs/>
-                <w:color w:val="000000"/>
-                <w:sz w:val="24"/>
-                <w:szCs w:val="24"/>
-              </w:rPr>
-              <w:t xml:space="preserve"> </w:t>
-            </w:r>
-            <w:proofErr w:type="spellStart"/>
-            <w:r>
-              <w:rPr>
-                <w:bCs/>
-                <w:color w:val="000000"/>
-                <w:sz w:val="24"/>
-                <w:szCs w:val="24"/>
-              </w:rPr>
-              <w:t>komunikowac</w:t>
-            </w:r>
-            <w:proofErr w:type="spellEnd"/>
-            <w:r>
-              <w:rPr>
-                <w:bCs/>
-                <w:color w:val="000000"/>
-                <w:sz w:val="24"/>
-                <w:szCs w:val="24"/>
-              </w:rPr>
-              <w:t xml:space="preserve"> </w:t>
-            </w:r>
-            <w:proofErr w:type="spellStart"/>
-            <w:r>
-              <w:rPr>
-                <w:bCs/>
-                <w:color w:val="000000"/>
-                <w:sz w:val="24"/>
-                <w:szCs w:val="24"/>
-              </w:rPr>
-              <w:t>sie</w:t>
-            </w:r>
-            <w:proofErr w:type="spellEnd"/>
-            <w:r>
-              <w:rPr>
-                <w:bCs/>
-                <w:color w:val="000000"/>
-                <w:sz w:val="24"/>
-                <w:szCs w:val="24"/>
-              </w:rPr>
-              <w:t xml:space="preserve"> z programami napisanymi w </w:t>
-            </w:r>
-            <w:proofErr w:type="spellStart"/>
-            <w:r>
-              <w:rPr>
-                <w:bCs/>
-                <w:color w:val="000000"/>
-                <w:sz w:val="24"/>
-                <w:szCs w:val="24"/>
-              </w:rPr>
-              <w:t>zadnym</w:t>
-            </w:r>
-            <w:proofErr w:type="spellEnd"/>
-            <w:r>
-              <w:rPr>
-                <w:bCs/>
-                <w:color w:val="000000"/>
-                <w:sz w:val="24"/>
-                <w:szCs w:val="24"/>
-              </w:rPr>
-              <w:t xml:space="preserve"> innym </w:t>
-            </w:r>
-            <w:proofErr w:type="spellStart"/>
-            <w:r>
-              <w:rPr>
-                <w:bCs/>
-                <w:color w:val="000000"/>
-                <w:sz w:val="24"/>
-                <w:szCs w:val="24"/>
-              </w:rPr>
-              <w:t>jezyku</w:t>
-            </w:r>
-            <w:proofErr w:type="spellEnd"/>
-            <w:r>
-              <w:rPr>
-                <w:bCs/>
-                <w:color w:val="000000"/>
-                <w:sz w:val="24"/>
-                <w:szCs w:val="24"/>
-              </w:rPr>
-              <w:t xml:space="preserve"> programowaniu za </w:t>
-            </w:r>
-            <w:proofErr w:type="spellStart"/>
-            <w:r>
-              <w:rPr>
-                <w:bCs/>
-                <w:color w:val="000000"/>
-                <w:sz w:val="24"/>
-                <w:szCs w:val="24"/>
-              </w:rPr>
-              <w:t>pomoca</w:t>
-            </w:r>
-            <w:proofErr w:type="spellEnd"/>
-            <w:r>
-              <w:rPr>
-                <w:bCs/>
-                <w:color w:val="000000"/>
-                <w:sz w:val="24"/>
-                <w:szCs w:val="24"/>
-              </w:rPr>
-              <w:t xml:space="preserve"> tego mechanizmu</w:t>
+              <w:t>zarowno klient jak i serwer musza byc aplikacjami lub apletami javy i nie mozna komunikowac sie z programami napisanymi w zadnym innym jezyku programowaniu za pomoca tego mechanizmu</w:t>
             </w:r>
           </w:p>
           <w:p>
@@ -6017,27 +5307,7 @@
                 <w:sz w:val="24"/>
                 <w:szCs w:val="24"/>
               </w:rPr>
-              <w:t xml:space="preserve">(o ile użycie dla klienta Javy </w:t>
-            </w:r>
-            <w:proofErr w:type="spellStart"/>
-            <w:r>
-              <w:rPr>
-                <w:bCs/>
-                <w:color w:val="000000"/>
-                <w:sz w:val="24"/>
-                <w:szCs w:val="24"/>
-              </w:rPr>
-              <w:t>jesty</w:t>
-            </w:r>
-            <w:proofErr w:type="spellEnd"/>
-            <w:r>
-              <w:rPr>
-                <w:bCs/>
-                <w:color w:val="000000"/>
-                <w:sz w:val="24"/>
-                <w:szCs w:val="24"/>
-              </w:rPr>
-              <w:t xml:space="preserve"> ok o tyle dla serwera jest często nie możliwe).</w:t>
+              <w:t>(o ile użycie dla klienta Javy jesty ok o tyle dla serwera jest często nie możliwe).</w:t>
             </w:r>
           </w:p>
         </w:tc>
@@ -6062,7 +5332,6 @@
                 <w:szCs w:val="24"/>
               </w:rPr>
             </w:pPr>
-            <w:proofErr w:type="spellStart"/>
             <w:r>
               <w:rPr>
                 <w:b w:val="0"/>
@@ -6073,7 +5342,6 @@
               <w:lastRenderedPageBreak/>
               <w:t>Sockety</w:t>
             </w:r>
-            <w:proofErr w:type="spellEnd"/>
           </w:p>
         </w:tc>
         <w:tc>
@@ -6378,27 +5646,7 @@
                 <w:sz w:val="24"/>
                 <w:szCs w:val="24"/>
               </w:rPr>
-              <w:t xml:space="preserve">Mniej problemów ze </w:t>
-            </w:r>
-            <w:proofErr w:type="spellStart"/>
-            <w:r>
-              <w:rPr>
-                <w:bCs/>
-                <w:color w:val="000000"/>
-                <w:sz w:val="24"/>
-                <w:szCs w:val="24"/>
-              </w:rPr>
-              <w:t>współoperacyjnością</w:t>
-            </w:r>
-            <w:proofErr w:type="spellEnd"/>
-            <w:r>
-              <w:rPr>
-                <w:bCs/>
-                <w:color w:val="000000"/>
-                <w:sz w:val="24"/>
-                <w:szCs w:val="24"/>
-              </w:rPr>
-              <w:t xml:space="preserve"> (jednolity interfejs)</w:t>
+              <w:t>Mniej problemów ze współoperacyjnością (jednolity interfejs)</w:t>
             </w:r>
           </w:p>
           <w:p>
@@ -6782,27 +6030,7 @@
                 <w:sz w:val="24"/>
                 <w:szCs w:val="24"/>
               </w:rPr>
-              <w:t xml:space="preserve">Jest niezależna od sprzętu i systemu operacyjnego. Współdziałające komponenty mogą działać na różnych </w:t>
-            </w:r>
-            <w:proofErr w:type="spellStart"/>
-            <w:r>
-              <w:rPr>
-                <w:bCs/>
-                <w:color w:val="000000"/>
-                <w:sz w:val="24"/>
-                <w:szCs w:val="24"/>
-              </w:rPr>
-              <w:t>architekturach</w:t>
-            </w:r>
-            <w:proofErr w:type="spellEnd"/>
-            <w:r>
-              <w:rPr>
-                <w:bCs/>
-                <w:color w:val="000000"/>
-                <w:sz w:val="24"/>
-                <w:szCs w:val="24"/>
-              </w:rPr>
-              <w:t xml:space="preserve"> sprzętowych i pod kontrolą różnych systemów operacyjnych.</w:t>
+              <w:t>Jest niezależna od sprzętu i systemu operacyjnego. Współdziałające komponenty mogą działać na różnych architekturach sprzętowych i pod kontrolą różnych systemów operacyjnych.</w:t>
             </w:r>
           </w:p>
           <w:p>
@@ -7106,39 +6334,25 @@
           <w:szCs w:val="24"/>
         </w:rPr>
       </w:pPr>
-      <w:bookmarkStart w:id="11" w:name="_Toc453188652"/>
+      <w:bookmarkStart w:id="10" w:name="_Toc453188652"/>
       <w:r>
-        <w:lastRenderedPageBreak/>
         <w:t xml:space="preserve">Tabela </w:t>
       </w:r>
-      <w:r>
-        <w:fldChar w:fldCharType="begin"/>
-      </w:r>
-      <w:r>
-        <w:instrText xml:space="preserve"> SEQ Tabela \* ARABIC </w:instrText>
-      </w:r>
-      <w:r>
-        <w:fldChar w:fldCharType="separate"/>
-      </w:r>
-      <w:r>
-        <w:rPr>
-          <w:noProof/>
-        </w:rPr>
-        <w:t>4</w:t>
-      </w:r>
-      <w:r>
-        <w:rPr>
-          <w:noProof/>
-        </w:rPr>
-        <w:fldChar w:fldCharType="end"/>
-      </w:r>
+      <w:fldSimple w:instr=" SEQ Tabela \* ARABIC ">
+        <w:r>
+          <w:rPr>
+            <w:noProof/>
+          </w:rPr>
+          <w:t>4</w:t>
+        </w:r>
+      </w:fldSimple>
       <w:r>
         <w:t xml:space="preserve"> Zestawienie wybranych </w:t>
       </w:r>
       <w:r>
         <w:t>technologii</w:t>
       </w:r>
-      <w:bookmarkEnd w:id="11"/>
+      <w:bookmarkEnd w:id="10"/>
     </w:p>
     <w:p>
       <w:pPr>
@@ -7188,7 +6402,7 @@
         </w:rPr>
         <w:t> </w:t>
       </w:r>
-      <w:bookmarkStart w:id="12" w:name="_Toc453188817"/>
+      <w:bookmarkStart w:id="11" w:name="_Toc453188817"/>
       <w:r>
         <w:rPr>
           <w:rFonts w:asciiTheme="majorHAnsi" w:hAnsiTheme="majorHAnsi"/>
@@ -7199,7 +6413,7 @@
         </w:rPr>
         <w:t>Implementacja</w:t>
       </w:r>
-      <w:bookmarkEnd w:id="12"/>
+      <w:bookmarkEnd w:id="11"/>
     </w:p>
     <w:p/>
     <w:p/>
@@ -7233,7 +6447,7 @@
         </w:rPr>
         <w:t> </w:t>
       </w:r>
-      <w:bookmarkStart w:id="13" w:name="_Toc453188818"/>
+      <w:bookmarkStart w:id="12" w:name="_Toc453188818"/>
       <w:r>
         <w:rPr>
           <w:rFonts w:asciiTheme="majorHAnsi" w:hAnsiTheme="majorHAnsi"/>
@@ -7244,7 +6458,7 @@
         </w:rPr>
         <w:t>Analiza porównawcza implementacji (wykresy) czas/trudność</w:t>
       </w:r>
-      <w:bookmarkEnd w:id="13"/>
+      <w:bookmarkEnd w:id="12"/>
     </w:p>
     <w:p>
       <w:pPr>
@@ -7254,11 +6468,11 @@
           <w:numId w:val="34"/>
         </w:numPr>
       </w:pPr>
-      <w:bookmarkStart w:id="14" w:name="_Toc453188819"/>
+      <w:bookmarkStart w:id="13" w:name="_Toc453188819"/>
       <w:r>
         <w:t>nakładu (czasu) waszej pracy wymaganego do zaimplementowania</w:t>
       </w:r>
-      <w:bookmarkEnd w:id="14"/>
+      <w:bookmarkEnd w:id="13"/>
     </w:p>
     <w:p/>
     <w:tbl>
@@ -7352,7 +6566,6 @@
                 <w:szCs w:val="22"/>
               </w:rPr>
             </w:pPr>
-            <w:proofErr w:type="spellStart"/>
             <w:r>
               <w:rPr>
                 <w:rFonts w:ascii="Calibri" w:hAnsi="Calibri"/>
@@ -7362,7 +6575,6 @@
               </w:rPr>
               <w:t>Sockety</w:t>
             </w:r>
-            <w:proofErr w:type="spellEnd"/>
           </w:p>
         </w:tc>
         <w:tc>
@@ -7462,35 +6674,22 @@
         <w:keepNext/>
         <w:jc w:val="center"/>
       </w:pPr>
-      <w:bookmarkStart w:id="15" w:name="_Toc453188653"/>
+      <w:bookmarkStart w:id="14" w:name="_Toc453188653"/>
       <w:r>
         <w:t xml:space="preserve">Tabela </w:t>
       </w:r>
+      <w:fldSimple w:instr=" SEQ Tabela \* ARABIC ">
+        <w:r>
+          <w:rPr>
+            <w:noProof/>
+          </w:rPr>
+          <w:t>5</w:t>
+        </w:r>
+      </w:fldSimple>
       <w:r>
-        <w:fldChar w:fldCharType="begin"/>
+        <w:t xml:space="preserve"> Nakład czasu pracy w poszczególnych technologiach</w:t>
       </w:r>
-      <w:r>
-        <w:instrText xml:space="preserve"> SEQ Tabela \* ARABIC </w:instrText>
-      </w:r>
-      <w:r>
-        <w:fldChar w:fldCharType="separate"/>
-      </w:r>
-      <w:r>
-        <w:rPr>
-          <w:noProof/>
-        </w:rPr>
-        <w:t>5</w:t>
-      </w:r>
-      <w:r>
-        <w:fldChar w:fldCharType="end"/>
-      </w:r>
-      <w:r>
-        <w:t xml:space="preserve"> </w:t>
-      </w:r>
-      <w:r>
-        <w:t>Nakład czasu pracy w poszczególnych technologiach</w:t>
-      </w:r>
-      <w:bookmarkEnd w:id="15"/>
+      <w:bookmarkEnd w:id="14"/>
     </w:p>
     <w:p/>
     <w:p>
@@ -7510,7 +6709,7 @@
             <wp:cNvGraphicFramePr/>
             <a:graphic xmlns:a="http://schemas.openxmlformats.org/drawingml/2006/main">
               <a:graphicData uri="http://schemas.openxmlformats.org/drawingml/2006/chart">
-                <c:chart xmlns:c="http://schemas.openxmlformats.org/drawingml/2006/chart" xmlns:r="http://schemas.openxmlformats.org/officeDocument/2006/relationships" r:id="rId12"/>
+                <c:chart xmlns:c="http://schemas.openxmlformats.org/drawingml/2006/chart" xmlns:r="http://schemas.openxmlformats.org/officeDocument/2006/relationships" r:id="rId11"/>
               </a:graphicData>
             </a:graphic>
           </wp:inline>
@@ -7522,35 +6721,25 @@
         <w:pStyle w:val="Legenda"/>
         <w:jc w:val="center"/>
       </w:pPr>
-      <w:bookmarkStart w:id="16" w:name="_Toc453188748"/>
+      <w:bookmarkStart w:id="15" w:name="_Toc453188748"/>
       <w:r>
         <w:t xml:space="preserve">Wykres </w:t>
       </w:r>
-      <w:r>
-        <w:fldChar w:fldCharType="begin"/>
-      </w:r>
-      <w:r>
-        <w:instrText xml:space="preserve"> SEQ Wykres \* ARABIC </w:instrText>
-      </w:r>
-      <w:r>
-        <w:fldChar w:fldCharType="separate"/>
-      </w:r>
-      <w:r>
-        <w:rPr>
-          <w:noProof/>
-        </w:rPr>
-        <w:t>1</w:t>
-      </w:r>
-      <w:r>
-        <w:fldChar w:fldCharType="end"/>
-      </w:r>
+      <w:fldSimple w:instr=" SEQ Wykres \* ARABIC ">
+        <w:r>
+          <w:rPr>
+            <w:noProof/>
+          </w:rPr>
+          <w:t>1</w:t>
+        </w:r>
+      </w:fldSimple>
       <w:r>
         <w:t xml:space="preserve"> </w:t>
       </w:r>
       <w:r>
         <w:t>Nakład czasu pracy w poszczególnych technologiach</w:t>
       </w:r>
-      <w:bookmarkEnd w:id="16"/>
+      <w:bookmarkEnd w:id="15"/>
     </w:p>
     <w:p/>
     <w:p>
@@ -7566,23 +6755,7 @@
           <w:sz w:val="24"/>
           <w:szCs w:val="24"/>
         </w:rPr>
-        <w:t xml:space="preserve">Tak wysoki nakład pracy wynikał z nieznajomości zagadnienia, a także technologii. Nie znaliśmy technologii </w:t>
-      </w:r>
-      <w:proofErr w:type="spellStart"/>
-      <w:r>
-        <w:rPr>
-          <w:sz w:val="24"/>
-          <w:szCs w:val="24"/>
-        </w:rPr>
-        <w:t>Restowych</w:t>
-      </w:r>
-      <w:proofErr w:type="spellEnd"/>
-      <w:r>
-        <w:rPr>
-          <w:sz w:val="24"/>
-          <w:szCs w:val="24"/>
-        </w:rPr>
-        <w:t xml:space="preserve"> więc musieliśmy się najpierw nauczyć podstaw, następnie napisać program zgodnie z opisem algorytmu, kolejne 2 godziny poświęciliśmy na testy działania programu i zebranie danych, przedstawianych w podpunkcie B.</w:t>
+        <w:t>Tak wysoki nakład pracy wynikał z nieznajomości zagadnienia, a także technologii. Nie znaliśmy technologii Restowych więc musieliśmy się najpierw nauczyć podstaw, następnie napisać program zgodnie z opisem algorytmu, kolejne 2 godziny poświęciliśmy na testy działania programu i zebranie danych, przedstawianych w podpunkcie B.</w:t>
       </w:r>
     </w:p>
     <w:p/>
@@ -7698,25 +6871,7 @@
                 <w:sz w:val="22"/>
                 <w:szCs w:val="22"/>
               </w:rPr>
-              <w:t>Wielkość wiadomości dla przykładowego łańcucha znakowego [</w:t>
-            </w:r>
-            <w:proofErr w:type="spellStart"/>
-            <w:r>
-              <w:rPr>
-                <w:rFonts w:ascii="Calibri" w:hAnsi="Calibri"/>
-                <w:sz w:val="22"/>
-                <w:szCs w:val="22"/>
-              </w:rPr>
-              <w:t>kB</w:t>
-            </w:r>
-            <w:proofErr w:type="spellEnd"/>
-            <w:r>
-              <w:rPr>
-                <w:rFonts w:ascii="Calibri" w:hAnsi="Calibri"/>
-                <w:sz w:val="22"/>
-                <w:szCs w:val="22"/>
-              </w:rPr>
-              <w:t>]</w:t>
+              <w:t>Wielkość wiadomości dla przykładowego łańcucha znakowego [kB]</w:t>
             </w:r>
           </w:p>
         </w:tc>
@@ -7740,25 +6895,7 @@
                 <w:sz w:val="22"/>
                 <w:szCs w:val="22"/>
               </w:rPr>
-              <w:t>Wielkości wiadomości dla przykładowego ciągu liczb [</w:t>
-            </w:r>
-            <w:proofErr w:type="spellStart"/>
-            <w:r>
-              <w:rPr>
-                <w:rFonts w:ascii="Calibri" w:hAnsi="Calibri"/>
-                <w:sz w:val="22"/>
-                <w:szCs w:val="22"/>
-              </w:rPr>
-              <w:t>kB</w:t>
-            </w:r>
-            <w:proofErr w:type="spellEnd"/>
-            <w:r>
-              <w:rPr>
-                <w:rFonts w:ascii="Calibri" w:hAnsi="Calibri"/>
-                <w:sz w:val="22"/>
-                <w:szCs w:val="22"/>
-              </w:rPr>
-              <w:t>]</w:t>
+              <w:t>Wielkości wiadomości dla przykładowego ciągu liczb [kB]</w:t>
             </w:r>
           </w:p>
         </w:tc>
@@ -7783,7 +6920,6 @@
                 <w:szCs w:val="22"/>
               </w:rPr>
             </w:pPr>
-            <w:proofErr w:type="spellStart"/>
             <w:r>
               <w:rPr>
                 <w:rFonts w:ascii="Calibri" w:hAnsi="Calibri"/>
@@ -7793,7 +6929,6 @@
               </w:rPr>
               <w:t>Sockety</w:t>
             </w:r>
-            <w:proofErr w:type="spellEnd"/>
           </w:p>
         </w:tc>
         <w:tc>
@@ -8056,43 +7191,33 @@
       <w:r>
         <w:t xml:space="preserve"> </w:t>
       </w:r>
-      <w:bookmarkStart w:id="17" w:name="_Toc453188820"/>
+      <w:bookmarkStart w:id="16" w:name="_Toc453188820"/>
       <w:r>
         <w:t>porównania szybkości działania tego samego algorytmu w różnych technologiach</w:t>
       </w:r>
-      <w:bookmarkEnd w:id="17"/>
+      <w:bookmarkEnd w:id="16"/>
     </w:p>
     <w:p>
       <w:pPr>
         <w:pStyle w:val="Legenda"/>
         <w:jc w:val="center"/>
       </w:pPr>
-      <w:bookmarkStart w:id="18" w:name="_Toc453188654"/>
+      <w:bookmarkStart w:id="17" w:name="_Toc453188654"/>
       <w:r>
         <w:t xml:space="preserve">Tabela </w:t>
       </w:r>
-      <w:r>
-        <w:fldChar w:fldCharType="begin"/>
-      </w:r>
-      <w:r>
-        <w:instrText xml:space="preserve"> SEQ Tabela \* ARABIC </w:instrText>
-      </w:r>
-      <w:r>
-        <w:fldChar w:fldCharType="separate"/>
-      </w:r>
-      <w:r>
-        <w:rPr>
-          <w:noProof/>
-        </w:rPr>
-        <w:t>6</w:t>
-      </w:r>
-      <w:r>
-        <w:fldChar w:fldCharType="end"/>
-      </w:r>
+      <w:fldSimple w:instr=" SEQ Tabela \* ARABIC ">
+        <w:r>
+          <w:rPr>
+            <w:noProof/>
+          </w:rPr>
+          <w:t>6</w:t>
+        </w:r>
+      </w:fldSimple>
       <w:r>
         <w:t xml:space="preserve"> Zestawienie szybkości działania tego samego algorytmu w dwóch różnych technologiach</w:t>
       </w:r>
-      <w:bookmarkEnd w:id="18"/>
+      <w:bookmarkEnd w:id="17"/>
     </w:p>
     <w:p/>
     <w:p>
@@ -8109,7 +7234,7 @@
             <wp:cNvGraphicFramePr/>
             <a:graphic xmlns:a="http://schemas.openxmlformats.org/drawingml/2006/main">
               <a:graphicData uri="http://schemas.openxmlformats.org/drawingml/2006/chart">
-                <c:chart xmlns:c="http://schemas.openxmlformats.org/drawingml/2006/chart" xmlns:r="http://schemas.openxmlformats.org/officeDocument/2006/relationships" r:id="rId13"/>
+                <c:chart xmlns:c="http://schemas.openxmlformats.org/drawingml/2006/chart" xmlns:r="http://schemas.openxmlformats.org/officeDocument/2006/relationships" r:id="rId12"/>
               </a:graphicData>
             </a:graphic>
           </wp:inline>
@@ -8126,35 +7251,25 @@
         <w:pStyle w:val="Legenda"/>
         <w:jc w:val="center"/>
       </w:pPr>
-      <w:bookmarkStart w:id="19" w:name="_Toc453188749"/>
+      <w:bookmarkStart w:id="18" w:name="_Toc453188749"/>
       <w:r>
         <w:t xml:space="preserve">Wykres </w:t>
       </w:r>
-      <w:r>
-        <w:fldChar w:fldCharType="begin"/>
-      </w:r>
-      <w:r>
-        <w:instrText xml:space="preserve"> SEQ Wykres \* ARABIC </w:instrText>
-      </w:r>
-      <w:r>
-        <w:fldChar w:fldCharType="separate"/>
-      </w:r>
-      <w:r>
-        <w:rPr>
-          <w:noProof/>
-        </w:rPr>
-        <w:t>2</w:t>
-      </w:r>
-      <w:r>
-        <w:fldChar w:fldCharType="end"/>
-      </w:r>
+      <w:fldSimple w:instr=" SEQ Wykres \* ARABIC ">
+        <w:r>
+          <w:rPr>
+            <w:noProof/>
+          </w:rPr>
+          <w:t>2</w:t>
+        </w:r>
+      </w:fldSimple>
       <w:r>
         <w:t xml:space="preserve"> </w:t>
       </w:r>
       <w:r>
         <w:t>Wielkość wiadomości dla przykładowego łańcucha znakowego</w:t>
       </w:r>
-      <w:bookmarkEnd w:id="19"/>
+      <w:bookmarkEnd w:id="18"/>
     </w:p>
     <w:p>
       <w:pPr>
@@ -8176,6 +7291,53 @@
             <wp:cNvGraphicFramePr/>
             <a:graphic xmlns:a="http://schemas.openxmlformats.org/drawingml/2006/main">
               <a:graphicData uri="http://schemas.openxmlformats.org/drawingml/2006/chart">
+                <c:chart xmlns:c="http://schemas.openxmlformats.org/drawingml/2006/chart" xmlns:r="http://schemas.openxmlformats.org/officeDocument/2006/relationships" r:id="rId13"/>
+              </a:graphicData>
+            </a:graphic>
+          </wp:inline>
+        </w:drawing>
+      </w:r>
+    </w:p>
+    <w:p/>
+    <w:p>
+      <w:pPr>
+        <w:pStyle w:val="Legenda"/>
+        <w:jc w:val="center"/>
+      </w:pPr>
+      <w:bookmarkStart w:id="19" w:name="_Toc453188750"/>
+      <w:r>
+        <w:t xml:space="preserve">Wykres </w:t>
+      </w:r>
+      <w:fldSimple w:instr=" SEQ Wykres \* ARABIC ">
+        <w:r>
+          <w:rPr>
+            <w:noProof/>
+          </w:rPr>
+          <w:t>3</w:t>
+        </w:r>
+      </w:fldSimple>
+      <w:r>
+        <w:t xml:space="preserve"> </w:t>
+      </w:r>
+      <w:r>
+        <w:t>Wielkości wiadomości dla przykładowego ciągu liczb</w:t>
+      </w:r>
+      <w:bookmarkEnd w:id="19"/>
+    </w:p>
+    <w:p/>
+    <w:p>
+      <w:r>
+        <w:rPr>
+          <w:noProof/>
+        </w:rPr>
+        <w:drawing>
+          <wp:inline distT="0" distB="0" distL="0" distR="0" wp14:anchorId="14C6E9F4" wp14:editId="4F409E8D">
+            <wp:extent cx="5505451" cy="3219450"/>
+            <wp:effectExtent l="0" t="0" r="19050" b="19050"/>
+            <wp:docPr id="5" name="Wykres 5"/>
+            <wp:cNvGraphicFramePr/>
+            <a:graphic xmlns:a="http://schemas.openxmlformats.org/drawingml/2006/main">
+              <a:graphicData uri="http://schemas.openxmlformats.org/drawingml/2006/chart">
                 <c:chart xmlns:c="http://schemas.openxmlformats.org/drawingml/2006/chart" xmlns:r="http://schemas.openxmlformats.org/officeDocument/2006/relationships" r:id="rId14"/>
               </a:graphicData>
             </a:graphic>
@@ -8189,47 +7351,42 @@
         <w:pStyle w:val="Legenda"/>
         <w:jc w:val="center"/>
       </w:pPr>
-      <w:bookmarkStart w:id="20" w:name="_Toc453188750"/>
+      <w:bookmarkStart w:id="20" w:name="_Toc453188751"/>
       <w:r>
         <w:t xml:space="preserve">Wykres </w:t>
       </w:r>
-      <w:r>
-        <w:fldChar w:fldCharType="begin"/>
-      </w:r>
-      <w:r>
-        <w:instrText xml:space="preserve"> SEQ Wykres \* ARABIC </w:instrText>
-      </w:r>
-      <w:r>
-        <w:fldChar w:fldCharType="separate"/>
-      </w:r>
-      <w:r>
-        <w:rPr>
-          <w:noProof/>
-        </w:rPr>
-        <w:t>3</w:t>
-      </w:r>
-      <w:r>
-        <w:fldChar w:fldCharType="end"/>
-      </w:r>
+      <w:fldSimple w:instr=" SEQ Wykres \* ARABIC ">
+        <w:r>
+          <w:rPr>
+            <w:noProof/>
+          </w:rPr>
+          <w:t>4</w:t>
+        </w:r>
+      </w:fldSimple>
       <w:r>
         <w:t xml:space="preserve"> </w:t>
       </w:r>
       <w:r>
-        <w:t>Wielkości wiadomości dla przykładowego ciągu liczb</w:t>
+        <w:t>Czas połączenia</w:t>
       </w:r>
       <w:bookmarkEnd w:id="20"/>
     </w:p>
     <w:p/>
-    <w:p>
+    <w:p/>
+    <w:p/>
+    <w:p>
+      <w:pPr>
+        <w:keepNext/>
+      </w:pPr>
       <w:r>
         <w:rPr>
           <w:noProof/>
         </w:rPr>
         <w:drawing>
-          <wp:inline distT="0" distB="0" distL="0" distR="0" wp14:anchorId="14C6E9F4" wp14:editId="4F409E8D">
-            <wp:extent cx="5505451" cy="3219450"/>
-            <wp:effectExtent l="0" t="0" r="19050" b="19050"/>
-            <wp:docPr id="5" name="Wykres 5"/>
+          <wp:inline distT="0" distB="0" distL="0" distR="0" wp14:anchorId="4468AB7B" wp14:editId="7E8757B6">
+            <wp:extent cx="5695950" cy="3457575"/>
+            <wp:effectExtent l="0" t="0" r="19050" b="9525"/>
+            <wp:docPr id="6" name="Wykres 6"/>
             <wp:cNvGraphicFramePr/>
             <a:graphic xmlns:a="http://schemas.openxmlformats.org/drawingml/2006/main">
               <a:graphicData uri="http://schemas.openxmlformats.org/drawingml/2006/chart">
@@ -8240,100 +7397,28 @@
         </w:drawing>
       </w:r>
     </w:p>
-    <w:p/>
+    <w:p>
+      <w:pPr>
+        <w:keepNext/>
+      </w:pPr>
+    </w:p>
     <w:p>
       <w:pPr>
         <w:pStyle w:val="Legenda"/>
         <w:jc w:val="center"/>
       </w:pPr>
-      <w:bookmarkStart w:id="21" w:name="_Toc453188751"/>
+      <w:bookmarkStart w:id="21" w:name="_Toc453188752"/>
       <w:r>
         <w:t xml:space="preserve">Wykres </w:t>
       </w:r>
-      <w:r>
-        <w:fldChar w:fldCharType="begin"/>
-      </w:r>
-      <w:r>
-        <w:instrText xml:space="preserve"> SEQ Wykres \* ARABIC </w:instrText>
-      </w:r>
-      <w:r>
-        <w:fldChar w:fldCharType="separate"/>
-      </w:r>
-      <w:r>
-        <w:rPr>
-          <w:noProof/>
-        </w:rPr>
-        <w:t>4</w:t>
-      </w:r>
-      <w:r>
-        <w:fldChar w:fldCharType="end"/>
-      </w:r>
-      <w:r>
-        <w:t xml:space="preserve"> </w:t>
-      </w:r>
-      <w:r>
-        <w:t>Czas połączenia</w:t>
-      </w:r>
-      <w:bookmarkEnd w:id="21"/>
-    </w:p>
-    <w:p/>
-    <w:p/>
-    <w:p/>
-    <w:p>
-      <w:pPr>
-        <w:keepNext/>
-      </w:pPr>
-      <w:r>
-        <w:rPr>
-          <w:noProof/>
-        </w:rPr>
-        <w:drawing>
-          <wp:inline distT="0" distB="0" distL="0" distR="0" wp14:anchorId="4468AB7B" wp14:editId="7E8757B6">
-            <wp:extent cx="5695950" cy="3457575"/>
-            <wp:effectExtent l="0" t="0" r="19050" b="9525"/>
-            <wp:docPr id="6" name="Wykres 6"/>
-            <wp:cNvGraphicFramePr/>
-            <a:graphic xmlns:a="http://schemas.openxmlformats.org/drawingml/2006/main">
-              <a:graphicData uri="http://schemas.openxmlformats.org/drawingml/2006/chart">
-                <c:chart xmlns:c="http://schemas.openxmlformats.org/drawingml/2006/chart" xmlns:r="http://schemas.openxmlformats.org/officeDocument/2006/relationships" r:id="rId16"/>
-              </a:graphicData>
-            </a:graphic>
-          </wp:inline>
-        </w:drawing>
-      </w:r>
-    </w:p>
-    <w:p>
-      <w:pPr>
-        <w:keepNext/>
-      </w:pPr>
-    </w:p>
-    <w:p>
-      <w:pPr>
-        <w:pStyle w:val="Legenda"/>
-        <w:jc w:val="center"/>
-      </w:pPr>
-      <w:bookmarkStart w:id="22" w:name="_Toc453188752"/>
-      <w:r>
-        <w:t xml:space="preserve">Wykres </w:t>
-      </w:r>
-      <w:r>
-        <w:fldChar w:fldCharType="begin"/>
-      </w:r>
-      <w:r>
-        <w:instrText xml:space="preserve"> SEQ Wykres \* ARABIC </w:instrText>
-      </w:r>
-      <w:r>
-        <w:fldChar w:fldCharType="separate"/>
-      </w:r>
-      <w:r>
-        <w:rPr>
-          <w:noProof/>
-        </w:rPr>
-        <w:t>5</w:t>
-      </w:r>
-      <w:r>
-        <w:fldChar w:fldCharType="end"/>
-      </w:r>
+      <w:fldSimple w:instr=" SEQ Wykres \* ARABIC ">
+        <w:r>
+          <w:rPr>
+            <w:noProof/>
+          </w:rPr>
+          <w:t>5</w:t>
+        </w:r>
+      </w:fldSimple>
       <w:r>
         <w:rPr>
           <w:rFonts w:asciiTheme="minorHAnsi" w:eastAsiaTheme="minorEastAsia" w:cstheme="minorBidi"/>
@@ -8347,7 +7432,7 @@
       <w:r>
         <w:t>Czas przesyłania dużego łańcucha znaków</w:t>
       </w:r>
-      <w:bookmarkEnd w:id="22"/>
+      <w:bookmarkEnd w:id="21"/>
     </w:p>
     <w:p>
       <w:pPr>
@@ -8425,10 +7510,7 @@
           <w:szCs w:val="28"/>
         </w:rPr>
       </w:pPr>
-    </w:p>
-    <w:p>
-      <w:pPr>
-        <w:pStyle w:val="Nagwek1"/>
+      <w:r>
         <w:rPr>
           <w:rFonts w:asciiTheme="majorHAnsi" w:hAnsiTheme="majorHAnsi"/>
           <w:b/>
@@ -8436,7 +7518,10 @@
           <w:sz w:val="28"/>
           <w:szCs w:val="28"/>
         </w:rPr>
-      </w:pPr>
+        <w:t>d</w:t>
+      </w:r>
+      <w:bookmarkStart w:id="22" w:name="_GoBack"/>
+      <w:bookmarkEnd w:id="22"/>
     </w:p>
     <w:p>
       <w:pPr>
@@ -8573,7 +7658,6 @@
     <w:p>
       <w:pPr>
         <w:pStyle w:val="Nagwek1"/>
-        <w:jc w:val="left"/>
         <w:rPr>
           <w:rFonts w:asciiTheme="majorHAnsi" w:hAnsiTheme="majorHAnsi"/>
           <w:b/>
@@ -8583,13 +7667,10 @@
         </w:rPr>
       </w:pPr>
     </w:p>
-    <w:p/>
-    <w:p/>
-    <w:p/>
-    <w:p/>
     <w:p>
       <w:pPr>
         <w:pStyle w:val="Nagwek1"/>
+        <w:jc w:val="left"/>
         <w:rPr>
           <w:rFonts w:asciiTheme="majorHAnsi" w:hAnsiTheme="majorHAnsi"/>
           <w:b/>
@@ -8598,7 +7679,14 @@
           <w:szCs w:val="28"/>
         </w:rPr>
       </w:pPr>
-      <w:r>
+    </w:p>
+    <w:p/>
+    <w:p/>
+    <w:p/>
+    <w:p/>
+    <w:p>
+      <w:pPr>
+        <w:pStyle w:val="Nagwek1"/>
         <w:rPr>
           <w:rFonts w:asciiTheme="majorHAnsi" w:hAnsiTheme="majorHAnsi"/>
           <w:b/>
@@ -8606,6 +7694,15 @@
           <w:sz w:val="28"/>
           <w:szCs w:val="28"/>
         </w:rPr>
+      </w:pPr>
+      <w:r>
+        <w:rPr>
+          <w:rFonts w:asciiTheme="majorHAnsi" w:hAnsiTheme="majorHAnsi"/>
+          <w:b/>
+          <w:color w:val="548DD4" w:themeColor="text2" w:themeTint="99"/>
+          <w:sz w:val="28"/>
+          <w:szCs w:val="28"/>
+        </w:rPr>
         <w:lastRenderedPageBreak/>
         <w:t> </w:t>
       </w:r>
@@ -8657,97 +7754,7 @@
           <w:sz w:val="22"/>
           <w:szCs w:val="22"/>
         </w:rPr>
-        <w:t>Andrew  </w:t>
-      </w:r>
-      <w:proofErr w:type="spellStart"/>
-      <w:r>
-        <w:rPr>
-          <w:color w:val="000000"/>
-          <w:sz w:val="22"/>
-          <w:szCs w:val="22"/>
-        </w:rPr>
-        <w:t>S.Tanenbaum</w:t>
-      </w:r>
-      <w:proofErr w:type="spellEnd"/>
-      <w:r>
-        <w:rPr>
-          <w:color w:val="000000"/>
-          <w:sz w:val="22"/>
-          <w:szCs w:val="22"/>
-        </w:rPr>
-        <w:t xml:space="preserve">, Maarten Van </w:t>
-      </w:r>
-      <w:proofErr w:type="spellStart"/>
-      <w:r>
-        <w:rPr>
-          <w:color w:val="000000"/>
-          <w:sz w:val="22"/>
-          <w:szCs w:val="22"/>
-        </w:rPr>
-        <w:t>Steen</w:t>
-      </w:r>
-      <w:proofErr w:type="spellEnd"/>
-      <w:r>
-        <w:rPr>
-          <w:color w:val="000000"/>
-          <w:sz w:val="22"/>
-          <w:szCs w:val="22"/>
-        </w:rPr>
-        <w:t>, „</w:t>
-      </w:r>
-      <w:proofErr w:type="spellStart"/>
-      <w:r>
-        <w:rPr>
-          <w:color w:val="000000"/>
-          <w:sz w:val="22"/>
-          <w:szCs w:val="22"/>
-        </w:rPr>
-        <w:t>Distribiuted</w:t>
-      </w:r>
-      <w:proofErr w:type="spellEnd"/>
-      <w:r>
-        <w:rPr>
-          <w:color w:val="000000"/>
-          <w:sz w:val="22"/>
-          <w:szCs w:val="22"/>
-        </w:rPr>
-        <w:t xml:space="preserve"> Systems – </w:t>
-      </w:r>
-      <w:proofErr w:type="spellStart"/>
-      <w:r>
-        <w:rPr>
-          <w:color w:val="000000"/>
-          <w:sz w:val="22"/>
-          <w:szCs w:val="22"/>
-        </w:rPr>
-        <w:t>Principles</w:t>
-      </w:r>
-      <w:proofErr w:type="spellEnd"/>
-      <w:r>
-        <w:rPr>
-          <w:color w:val="000000"/>
-          <w:sz w:val="22"/>
-          <w:szCs w:val="22"/>
-        </w:rPr>
-        <w:t xml:space="preserve"> and </w:t>
-      </w:r>
-      <w:proofErr w:type="spellStart"/>
-      <w:r>
-        <w:rPr>
-          <w:color w:val="000000"/>
-          <w:sz w:val="22"/>
-          <w:szCs w:val="22"/>
-        </w:rPr>
-        <w:t>Paradigms</w:t>
-      </w:r>
-      <w:proofErr w:type="spellEnd"/>
-      <w:r>
-        <w:rPr>
-          <w:color w:val="000000"/>
-          <w:sz w:val="22"/>
-          <w:szCs w:val="22"/>
-        </w:rPr>
-        <w:t>” Second Edition, 2007 , ISBN 0-13-239227-5</w:t>
+        <w:t>Andrew  S.Tanenbaum, Maarten Van Steen, „Distribiuted Systems – Principles and Paradigms” Second Edition, 2007 , ISBN 0-13-239227-5</w:t>
       </w:r>
       <w:r>
         <w:rPr>
@@ -8770,95 +7777,13 @@
           <w:szCs w:val="24"/>
         </w:rPr>
       </w:pPr>
-      <w:proofErr w:type="spellStart"/>
       <w:r>
         <w:rPr>
           <w:color w:val="000000"/>
           <w:sz w:val="22"/>
           <w:szCs w:val="22"/>
         </w:rPr>
-        <w:t>Sukumar</w:t>
-      </w:r>
-      <w:proofErr w:type="spellEnd"/>
-      <w:r>
-        <w:rPr>
-          <w:color w:val="000000"/>
-          <w:sz w:val="22"/>
-          <w:szCs w:val="22"/>
-        </w:rPr>
-        <w:t xml:space="preserve"> </w:t>
-      </w:r>
-      <w:proofErr w:type="spellStart"/>
-      <w:r>
-        <w:rPr>
-          <w:color w:val="000000"/>
-          <w:sz w:val="22"/>
-          <w:szCs w:val="22"/>
-        </w:rPr>
-        <w:t>Ghosh</w:t>
-      </w:r>
-      <w:proofErr w:type="spellEnd"/>
-      <w:r>
-        <w:rPr>
-          <w:color w:val="000000"/>
-          <w:sz w:val="22"/>
-          <w:szCs w:val="22"/>
-        </w:rPr>
-        <w:t xml:space="preserve">, „Distributed Systems – </w:t>
-      </w:r>
-      <w:proofErr w:type="spellStart"/>
-      <w:r>
-        <w:rPr>
-          <w:color w:val="000000"/>
-          <w:sz w:val="22"/>
-          <w:szCs w:val="22"/>
-        </w:rPr>
-        <w:t>An</w:t>
-      </w:r>
-      <w:proofErr w:type="spellEnd"/>
-      <w:r>
-        <w:rPr>
-          <w:color w:val="000000"/>
-          <w:sz w:val="22"/>
-          <w:szCs w:val="22"/>
-        </w:rPr>
-        <w:t xml:space="preserve"> </w:t>
-      </w:r>
-      <w:proofErr w:type="spellStart"/>
-      <w:r>
-        <w:rPr>
-          <w:color w:val="000000"/>
-          <w:sz w:val="22"/>
-          <w:szCs w:val="22"/>
-        </w:rPr>
-        <w:t>Algorithmic</w:t>
-      </w:r>
-      <w:proofErr w:type="spellEnd"/>
-      <w:r>
-        <w:rPr>
-          <w:color w:val="000000"/>
-          <w:sz w:val="22"/>
-          <w:szCs w:val="22"/>
-        </w:rPr>
-        <w:t xml:space="preserve"> </w:t>
-      </w:r>
-      <w:proofErr w:type="spellStart"/>
-      <w:r>
-        <w:rPr>
-          <w:color w:val="000000"/>
-          <w:sz w:val="22"/>
-          <w:szCs w:val="22"/>
-        </w:rPr>
-        <w:t>Approach</w:t>
-      </w:r>
-      <w:proofErr w:type="spellEnd"/>
-      <w:r>
-        <w:rPr>
-          <w:color w:val="000000"/>
-          <w:sz w:val="22"/>
-          <w:szCs w:val="22"/>
-        </w:rPr>
-        <w:t xml:space="preserve">”, 2007, ISBN 1-58488-564-5 </w:t>
+        <w:t xml:space="preserve">Sukumar Ghosh, „Distributed Systems – An Algorithmic Approach”, 2007, ISBN 1-58488-564-5 </w:t>
       </w:r>
       <w:r>
         <w:rPr>
@@ -8887,61 +7812,7 @@
           <w:sz w:val="22"/>
           <w:szCs w:val="22"/>
         </w:rPr>
-        <w:t xml:space="preserve">George </w:t>
-      </w:r>
-      <w:proofErr w:type="spellStart"/>
-      <w:r>
-        <w:rPr>
-          <w:color w:val="000000"/>
-          <w:sz w:val="22"/>
-          <w:szCs w:val="22"/>
-        </w:rPr>
-        <w:t>Coulouris</w:t>
-      </w:r>
-      <w:proofErr w:type="spellEnd"/>
-      <w:r>
-        <w:rPr>
-          <w:color w:val="000000"/>
-          <w:sz w:val="22"/>
-          <w:szCs w:val="22"/>
-        </w:rPr>
-        <w:t xml:space="preserve">, „Distributed Systems – </w:t>
-      </w:r>
-      <w:proofErr w:type="spellStart"/>
-      <w:r>
-        <w:rPr>
-          <w:color w:val="000000"/>
-          <w:sz w:val="22"/>
-          <w:szCs w:val="22"/>
-        </w:rPr>
-        <w:t>Concepts</w:t>
-      </w:r>
-      <w:proofErr w:type="spellEnd"/>
-      <w:r>
-        <w:rPr>
-          <w:color w:val="000000"/>
-          <w:sz w:val="22"/>
-          <w:szCs w:val="22"/>
-        </w:rPr>
-        <w:t xml:space="preserve"> and Design” </w:t>
-      </w:r>
-      <w:proofErr w:type="spellStart"/>
-      <w:r>
-        <w:rPr>
-          <w:color w:val="000000"/>
-          <w:sz w:val="22"/>
-          <w:szCs w:val="22"/>
-        </w:rPr>
-        <w:t>Fifth</w:t>
-      </w:r>
-      <w:proofErr w:type="spellEnd"/>
-      <w:r>
-        <w:rPr>
-          <w:color w:val="000000"/>
-          <w:sz w:val="22"/>
-          <w:szCs w:val="22"/>
-        </w:rPr>
-        <w:t xml:space="preserve"> Edition , 2012, ISBN 0-13-214301-1</w:t>
+        <w:t>George Coulouris, „Distributed Systems – Concepts and Design” Fifth Edition , 2012, ISBN 0-13-214301-1</w:t>
       </w:r>
       <w:r>
         <w:rPr>
@@ -8970,25 +7841,7 @@
           <w:sz w:val="22"/>
           <w:szCs w:val="22"/>
         </w:rPr>
-        <w:t>Stanford University, „</w:t>
-      </w:r>
-      <w:proofErr w:type="spellStart"/>
-      <w:r>
-        <w:rPr>
-          <w:color w:val="000000"/>
-          <w:sz w:val="22"/>
-          <w:szCs w:val="22"/>
-        </w:rPr>
-        <w:t>Chapter</w:t>
-      </w:r>
-      <w:proofErr w:type="spellEnd"/>
-      <w:r>
-        <w:rPr>
-          <w:color w:val="000000"/>
-          <w:sz w:val="22"/>
-          <w:szCs w:val="22"/>
-        </w:rPr>
-        <w:t xml:space="preserve"> 14 – Replication”, http://www-cs-students.stanford.edu/~dbfaria/quals/summaries/Coulouris-chap14.txt (dostęp 6.05.2016)</w:t>
+        <w:t>Stanford University, „Chapter 14 – Replication”, http://www-cs-students.stanford.edu/~dbfaria/quals/summaries/Coulouris-chap14.txt (dostęp 6.05.2016)</w:t>
       </w:r>
       <w:r>
         <w:rPr>
@@ -9017,25 +7870,7 @@
           <w:sz w:val="22"/>
           <w:szCs w:val="22"/>
         </w:rPr>
-        <w:t xml:space="preserve">Sami </w:t>
-      </w:r>
-      <w:proofErr w:type="spellStart"/>
-      <w:r>
-        <w:rPr>
-          <w:color w:val="000000"/>
-          <w:sz w:val="22"/>
-          <w:szCs w:val="22"/>
-        </w:rPr>
-        <w:t>Rollins</w:t>
-      </w:r>
-      <w:proofErr w:type="spellEnd"/>
-      <w:r>
-        <w:rPr>
-          <w:color w:val="000000"/>
-          <w:sz w:val="22"/>
-          <w:szCs w:val="22"/>
-        </w:rPr>
-        <w:t>, „Replication”, 10.2008 http://www.cs.usfca.edu/~srollins/courses/cs682-s08/web/notes/replication.html (dostęp 10.05.2016)</w:t>
+        <w:t>Sami Rollins, „Replication”, 10.2008 http://www.cs.usfca.edu/~srollins/courses/cs682-s08/web/notes/replication.html (dostęp 10.05.2016)</w:t>
       </w:r>
       <w:r>
         <w:rPr>
@@ -9122,43 +7957,7 @@
           <w:sz w:val="22"/>
           <w:szCs w:val="22"/>
         </w:rPr>
-        <w:t xml:space="preserve">Oracle, „Simple Object Access </w:t>
-      </w:r>
-      <w:proofErr w:type="spellStart"/>
-      <w:r>
-        <w:rPr>
-          <w:color w:val="000000"/>
-          <w:sz w:val="22"/>
-          <w:szCs w:val="22"/>
-        </w:rPr>
-        <w:t>Protocol</w:t>
-      </w:r>
-      <w:proofErr w:type="spellEnd"/>
-      <w:r>
-        <w:rPr>
-          <w:color w:val="000000"/>
-          <w:sz w:val="22"/>
-          <w:szCs w:val="22"/>
-        </w:rPr>
-        <w:t xml:space="preserve"> </w:t>
-      </w:r>
-      <w:proofErr w:type="spellStart"/>
-      <w:r>
-        <w:rPr>
-          <w:color w:val="000000"/>
-          <w:sz w:val="22"/>
-          <w:szCs w:val="22"/>
-        </w:rPr>
-        <w:t>Overview</w:t>
-      </w:r>
-      <w:proofErr w:type="spellEnd"/>
-      <w:r>
-        <w:rPr>
-          <w:color w:val="000000"/>
-          <w:sz w:val="22"/>
-          <w:szCs w:val="22"/>
-        </w:rPr>
-        <w:t>”, 2001, https://docs.oracle.com/cd/A97335_01/integrate.102/a90297/overview.htm (dostęp 12.05.2016)</w:t>
+        <w:t>Oracle, „Simple Object Access Protocol Overview”, 2001, https://docs.oracle.com/cd/A97335_01/integrate.102/a90297/overview.htm (dostęp 12.05.2016)</w:t>
       </w:r>
       <w:r>
         <w:rPr>
@@ -9217,25 +8016,7 @@
           <w:sz w:val="22"/>
           <w:szCs w:val="22"/>
         </w:rPr>
-        <w:t xml:space="preserve">· </w:t>
-      </w:r>
-      <w:proofErr w:type="spellStart"/>
-      <w:r>
-        <w:rPr>
-          <w:color w:val="000000"/>
-          <w:sz w:val="22"/>
-          <w:szCs w:val="22"/>
-        </w:rPr>
-        <w:t>M.Zakrzewicz</w:t>
-      </w:r>
-      <w:proofErr w:type="spellEnd"/>
-      <w:r>
-        <w:rPr>
-          <w:color w:val="000000"/>
-          <w:sz w:val="22"/>
-          <w:szCs w:val="22"/>
-        </w:rPr>
-        <w:t>, „Wprowadzenie do technologii Web Services: SOAP, WSDL i UDDI”, 05.2006, ·         </w:t>
+        <w:t>· M.Zakrzewicz, „Wprowadzenie do technologii Web Services: SOAP, WSDL i UDDI”, 05.2006, ·         </w:t>
       </w:r>
     </w:p>
     <w:p>
@@ -9277,41 +8058,13 @@
           <w:szCs w:val="24"/>
         </w:rPr>
       </w:pPr>
-      <w:proofErr w:type="spellStart"/>
       <w:r>
         <w:rPr>
           <w:color w:val="000000"/>
           <w:sz w:val="22"/>
           <w:szCs w:val="22"/>
         </w:rPr>
-        <w:t>J.Brzeziński</w:t>
-      </w:r>
-      <w:proofErr w:type="spellEnd"/>
-      <w:r>
-        <w:rPr>
-          <w:color w:val="000000"/>
-          <w:sz w:val="22"/>
-          <w:szCs w:val="22"/>
-        </w:rPr>
-        <w:t xml:space="preserve">, </w:t>
-      </w:r>
-      <w:proofErr w:type="spellStart"/>
-      <w:r>
-        <w:rPr>
-          <w:color w:val="000000"/>
-          <w:sz w:val="22"/>
-          <w:szCs w:val="22"/>
-        </w:rPr>
-        <w:t>C.Sobaniec</w:t>
-      </w:r>
-      <w:proofErr w:type="spellEnd"/>
-      <w:r>
-        <w:rPr>
-          <w:color w:val="000000"/>
-          <w:sz w:val="22"/>
-          <w:szCs w:val="22"/>
-        </w:rPr>
-        <w:t xml:space="preserve"> – Politechnika Poznańska „Usługi sieciowe REST”, 2013 - https://www.soa.edu.pl/c/document_library/get_file?uuid=46b0faf6-6743-4184-ab16-dbddfd413685&amp;groupId=10122 (dostęp 20.05.2016)</w:t>
+        <w:t>J.Brzeziński, C.Sobaniec – Politechnika Poznańska „Usługi sieciowe REST”, 2013 - https://www.soa.edu.pl/c/document_library/get_file?uuid=46b0faf6-6743-4184-ab16-dbddfd413685&amp;groupId=10122 (dostęp 20.05.2016)</w:t>
       </w:r>
     </w:p>
     <w:p>
@@ -9335,23 +8088,13 @@
           <w:szCs w:val="24"/>
         </w:rPr>
       </w:pPr>
-      <w:proofErr w:type="spellStart"/>
       <w:r>
         <w:rPr>
           <w:color w:val="000000"/>
           <w:sz w:val="22"/>
           <w:szCs w:val="22"/>
         </w:rPr>
-        <w:t>T.Olas</w:t>
-      </w:r>
-      <w:proofErr w:type="spellEnd"/>
-      <w:r>
-        <w:rPr>
-          <w:color w:val="000000"/>
-          <w:sz w:val="22"/>
-          <w:szCs w:val="22"/>
-        </w:rPr>
-        <w:t xml:space="preserve"> – Politechnika Częstochowska, 2011 „Oprogramowanie systemów równoległych i rozproszonych”, http://icis.pcz.pl/~olas/srr/wyklad8.4.pdf (dostęp 2.06.2016)</w:t>
+        <w:t>T.Olas – Politechnika Częstochowska, 2011 „Oprogramowanie systemów równoległych i rozproszonych”, http://icis.pcz.pl/~olas/srr/wyklad8.4.pdf (dostęp 2.06.2016)</w:t>
       </w:r>
     </w:p>
     <w:p>
@@ -9380,39 +8123,7 @@
           <w:sz w:val="24"/>
           <w:szCs w:val="24"/>
         </w:rPr>
-        <w:t xml:space="preserve">Robert </w:t>
-      </w:r>
-      <w:proofErr w:type="spellStart"/>
-      <w:r>
-        <w:rPr>
-          <w:sz w:val="24"/>
-          <w:szCs w:val="24"/>
-        </w:rPr>
-        <w:t>Werembel</w:t>
-      </w:r>
-      <w:proofErr w:type="spellEnd"/>
-      <w:r>
-        <w:rPr>
-          <w:sz w:val="24"/>
-          <w:szCs w:val="24"/>
-        </w:rPr>
-        <w:t xml:space="preserve"> – „</w:t>
-      </w:r>
-      <w:proofErr w:type="spellStart"/>
-      <w:r>
-        <w:rPr>
-          <w:sz w:val="24"/>
-          <w:szCs w:val="24"/>
-        </w:rPr>
-        <w:t>Rozproszeone</w:t>
-      </w:r>
-      <w:proofErr w:type="spellEnd"/>
-      <w:r>
-        <w:rPr>
-          <w:sz w:val="24"/>
-          <w:szCs w:val="24"/>
-        </w:rPr>
-        <w:t xml:space="preserve"> bazy danych – replikacja danych (Wykład 1) http://wazniak.mimuw.edu.pl/images/5/55/ZSBD-2st-1.2-lab1.tresc-1.1.ppt</w:t>
+        <w:t>Robert Werembel – „Rozproszeone bazy danych – replikacja danych (Wykład 1) http://wazniak.mimuw.edu.pl/images/5/55/ZSBD-2st-1.2-lab1.tresc-1.1.ppt</w:t>
       </w:r>
       <w:r>
         <w:rPr>
@@ -10667,7 +9378,7 @@
       </w:r>
     </w:p>
     <w:sectPr>
-      <w:headerReference w:type="default" r:id="rId17"/>
+      <w:headerReference w:type="default" r:id="rId16"/>
       <w:pgSz w:w="11906" w:h="16838"/>
       <w:pgMar w:top="1418" w:right="1418" w:bottom="1418" w:left="1418" w:header="709" w:footer="709" w:gutter="0"/>
       <w:cols w:space="708"/>
@@ -10678,7 +9389,7 @@
 </file>
 
 <file path=word/endnotes.xml><?xml version="1.0" encoding="utf-8"?>
-<w:endnotes xmlns:wpc="http://schemas.microsoft.com/office/word/2010/wordprocessingCanvas" xmlns:mc="http://schemas.openxmlformats.org/markup-compatibility/2006" xmlns:o="urn:schemas-microsoft-com:office:office" xmlns:r="http://schemas.openxmlformats.org/officeDocument/2006/relationships" xmlns:m="http://schemas.openxmlformats.org/officeDocument/2006/math" xmlns:v="urn:schemas-microsoft-com:vml" xmlns:wp14="http://schemas.microsoft.com/office/word/2010/wordprocessingDrawing" xmlns:wp="http://schemas.openxmlformats.org/drawingml/2006/wordprocessingDrawing" xmlns:w10="urn:schemas-microsoft-com:office:word" xmlns:w="http://schemas.openxmlformats.org/wordprocessingml/2006/main" xmlns:w14="http://schemas.microsoft.com/office/word/2010/wordml" xmlns:wpg="http://schemas.microsoft.com/office/word/2010/wordprocessingGroup" xmlns:wpi="http://schemas.microsoft.com/office/word/2010/wordprocessingInk" xmlns:wne="http://schemas.microsoft.com/office/word/2006/wordml" xmlns:wps="http://schemas.microsoft.com/office/word/2010/wordprocessingShape" mc:Ignorable="w14 wp14">
+<w:endnotes xmlns:wpc="http://schemas.microsoft.com/office/word/2010/wordprocessingCanvas" xmlns:mc="http://schemas.openxmlformats.org/markup-compatibility/2006" xmlns:o="urn:schemas-microsoft-com:office:office" xmlns:r="http://schemas.openxmlformats.org/officeDocument/2006/relationships" xmlns:m="http://schemas.openxmlformats.org/officeDocument/2006/math" xmlns:v="urn:schemas-microsoft-com:vml" xmlns:wp14="http://schemas.microsoft.com/office/word/2010/wordprocessingDrawing" xmlns:wp="http://schemas.openxmlformats.org/drawingml/2006/wordprocessingDrawing" xmlns:w10="urn:schemas-microsoft-com:office:word" xmlns:w="http://schemas.openxmlformats.org/wordprocessingml/2006/main" xmlns:w14="http://schemas.microsoft.com/office/word/2010/wordml" xmlns:w15="http://schemas.microsoft.com/office/word/2012/wordml" xmlns:wpg="http://schemas.microsoft.com/office/word/2010/wordprocessingGroup" xmlns:wpi="http://schemas.microsoft.com/office/word/2010/wordprocessingInk" xmlns:wne="http://schemas.microsoft.com/office/word/2006/wordml" xmlns:wps="http://schemas.microsoft.com/office/word/2010/wordprocessingShape" mc:Ignorable="w14 w15 wp14">
   <w:endnote w:type="separator" w:id="-1">
     <w:p>
       <w:r>
@@ -10697,7 +9408,7 @@
 </file>
 
 <file path=word/footnotes.xml><?xml version="1.0" encoding="utf-8"?>
-<w:footnotes xmlns:wpc="http://schemas.microsoft.com/office/word/2010/wordprocessingCanvas" xmlns:mc="http://schemas.openxmlformats.org/markup-compatibility/2006" xmlns:o="urn:schemas-microsoft-com:office:office" xmlns:r="http://schemas.openxmlformats.org/officeDocument/2006/relationships" xmlns:m="http://schemas.openxmlformats.org/officeDocument/2006/math" xmlns:v="urn:schemas-microsoft-com:vml" xmlns:wp14="http://schemas.microsoft.com/office/word/2010/wordprocessingDrawing" xmlns:wp="http://schemas.openxmlformats.org/drawingml/2006/wordprocessingDrawing" xmlns:w10="urn:schemas-microsoft-com:office:word" xmlns:w="http://schemas.openxmlformats.org/wordprocessingml/2006/main" xmlns:w14="http://schemas.microsoft.com/office/word/2010/wordml" xmlns:wpg="http://schemas.microsoft.com/office/word/2010/wordprocessingGroup" xmlns:wpi="http://schemas.microsoft.com/office/word/2010/wordprocessingInk" xmlns:wne="http://schemas.microsoft.com/office/word/2006/wordml" xmlns:wps="http://schemas.microsoft.com/office/word/2010/wordprocessingShape" mc:Ignorable="w14 wp14">
+<w:footnotes xmlns:wpc="http://schemas.microsoft.com/office/word/2010/wordprocessingCanvas" xmlns:mc="http://schemas.openxmlformats.org/markup-compatibility/2006" xmlns:o="urn:schemas-microsoft-com:office:office" xmlns:r="http://schemas.openxmlformats.org/officeDocument/2006/relationships" xmlns:m="http://schemas.openxmlformats.org/officeDocument/2006/math" xmlns:v="urn:schemas-microsoft-com:vml" xmlns:wp14="http://schemas.microsoft.com/office/word/2010/wordprocessingDrawing" xmlns:wp="http://schemas.openxmlformats.org/drawingml/2006/wordprocessingDrawing" xmlns:w10="urn:schemas-microsoft-com:office:word" xmlns:w="http://schemas.openxmlformats.org/wordprocessingml/2006/main" xmlns:w14="http://schemas.microsoft.com/office/word/2010/wordml" xmlns:w15="http://schemas.microsoft.com/office/word/2012/wordml" xmlns:wpg="http://schemas.microsoft.com/office/word/2010/wordprocessingGroup" xmlns:wpi="http://schemas.microsoft.com/office/word/2010/wordprocessingInk" xmlns:wne="http://schemas.microsoft.com/office/word/2006/wordml" xmlns:wps="http://schemas.microsoft.com/office/word/2010/wordprocessingShape" mc:Ignorable="w14 w15 wp14">
   <w:footnote w:type="separator" w:id="-1">
     <w:p>
       <w:r>
@@ -10716,7 +9427,7 @@
 </file>
 
 <file path=word/header1.xml><?xml version="1.0" encoding="utf-8"?>
-<w:hdr xmlns:wpc="http://schemas.microsoft.com/office/word/2010/wordprocessingCanvas" xmlns:mc="http://schemas.openxmlformats.org/markup-compatibility/2006" xmlns:o="urn:schemas-microsoft-com:office:office" xmlns:r="http://schemas.openxmlformats.org/officeDocument/2006/relationships" xmlns:m="http://schemas.openxmlformats.org/officeDocument/2006/math" xmlns:v="urn:schemas-microsoft-com:vml" xmlns:wp14="http://schemas.microsoft.com/office/word/2010/wordprocessingDrawing" xmlns:wp="http://schemas.openxmlformats.org/drawingml/2006/wordprocessingDrawing" xmlns:w10="urn:schemas-microsoft-com:office:word" xmlns:w="http://schemas.openxmlformats.org/wordprocessingml/2006/main" xmlns:w14="http://schemas.microsoft.com/office/word/2010/wordml" xmlns:wpg="http://schemas.microsoft.com/office/word/2010/wordprocessingGroup" xmlns:wpi="http://schemas.microsoft.com/office/word/2010/wordprocessingInk" xmlns:wne="http://schemas.microsoft.com/office/word/2006/wordml" xmlns:wps="http://schemas.microsoft.com/office/word/2010/wordprocessingShape" mc:Ignorable="w14 wp14">
+<w:hdr xmlns:wpc="http://schemas.microsoft.com/office/word/2010/wordprocessingCanvas" xmlns:mc="http://schemas.openxmlformats.org/markup-compatibility/2006" xmlns:o="urn:schemas-microsoft-com:office:office" xmlns:r="http://schemas.openxmlformats.org/officeDocument/2006/relationships" xmlns:m="http://schemas.openxmlformats.org/officeDocument/2006/math" xmlns:v="urn:schemas-microsoft-com:vml" xmlns:wp14="http://schemas.microsoft.com/office/word/2010/wordprocessingDrawing" xmlns:wp="http://schemas.openxmlformats.org/drawingml/2006/wordprocessingDrawing" xmlns:w10="urn:schemas-microsoft-com:office:word" xmlns:w="http://schemas.openxmlformats.org/wordprocessingml/2006/main" xmlns:w14="http://schemas.microsoft.com/office/word/2010/wordml" xmlns:w15="http://schemas.microsoft.com/office/word/2012/wordml" xmlns:wpg="http://schemas.microsoft.com/office/word/2010/wordprocessingGroup" xmlns:wpi="http://schemas.microsoft.com/office/word/2010/wordprocessingInk" xmlns:wne="http://schemas.microsoft.com/office/word/2006/wordml" xmlns:wps="http://schemas.microsoft.com/office/word/2010/wordprocessingShape" mc:Ignorable="w14 w15 wp14">
   <w:sdt>
     <w:sdtPr>
       <w:id w:val="-1561624800"/>
@@ -10745,7 +9456,7 @@
           <w:rPr>
             <w:noProof/>
           </w:rPr>
-          <w:t>2</w:t>
+          <w:t>1</w:t>
         </w:r>
         <w:r>
           <w:fldChar w:fldCharType="end"/>
@@ -10762,8 +9473,8 @@
 </file>
 
 <file path=word/numbering.xml><?xml version="1.0" encoding="utf-8"?>
-<w:numbering xmlns:wpc="http://schemas.microsoft.com/office/word/2010/wordprocessingCanvas" xmlns:mc="http://schemas.openxmlformats.org/markup-compatibility/2006" xmlns:o="urn:schemas-microsoft-com:office:office" xmlns:r="http://schemas.openxmlformats.org/officeDocument/2006/relationships" xmlns:m="http://schemas.openxmlformats.org/officeDocument/2006/math" xmlns:v="urn:schemas-microsoft-com:vml" xmlns:wp14="http://schemas.microsoft.com/office/word/2010/wordprocessingDrawing" xmlns:wp="http://schemas.openxmlformats.org/drawingml/2006/wordprocessingDrawing" xmlns:w10="urn:schemas-microsoft-com:office:word" xmlns:w="http://schemas.openxmlformats.org/wordprocessingml/2006/main" xmlns:w14="http://schemas.microsoft.com/office/word/2010/wordml" xmlns:wpg="http://schemas.microsoft.com/office/word/2010/wordprocessingGroup" xmlns:wpi="http://schemas.microsoft.com/office/word/2010/wordprocessingInk" xmlns:wne="http://schemas.microsoft.com/office/word/2006/wordml" xmlns:wps="http://schemas.microsoft.com/office/word/2010/wordprocessingShape" mc:Ignorable="w14 wp14">
-  <w:abstractNum w:abstractNumId="0">
+<w:numbering xmlns:wpc="http://schemas.microsoft.com/office/word/2010/wordprocessingCanvas" xmlns:mc="http://schemas.openxmlformats.org/markup-compatibility/2006" xmlns:o="urn:schemas-microsoft-com:office:office" xmlns:r="http://schemas.openxmlformats.org/officeDocument/2006/relationships" xmlns:m="http://schemas.openxmlformats.org/officeDocument/2006/math" xmlns:v="urn:schemas-microsoft-com:vml" xmlns:wp14="http://schemas.microsoft.com/office/word/2010/wordprocessingDrawing" xmlns:wp="http://schemas.openxmlformats.org/drawingml/2006/wordprocessingDrawing" xmlns:w10="urn:schemas-microsoft-com:office:word" xmlns:w="http://schemas.openxmlformats.org/wordprocessingml/2006/main" xmlns:w14="http://schemas.microsoft.com/office/word/2010/wordml" xmlns:w15="http://schemas.microsoft.com/office/word/2012/wordml" xmlns:wpg="http://schemas.microsoft.com/office/word/2010/wordprocessingGroup" xmlns:wpi="http://schemas.microsoft.com/office/word/2010/wordprocessingInk" xmlns:wne="http://schemas.microsoft.com/office/word/2006/wordml" xmlns:wps="http://schemas.microsoft.com/office/word/2010/wordprocessingShape" mc:Ignorable="w14 w15 wp14">
+  <w:abstractNum w:abstractNumId="0" w15:restartNumberingAfterBreak="0">
     <w:nsid w:val="0BC531DD"/>
     <w:multiLevelType w:val="hybridMultilevel"/>
     <w:tmpl w:val="CE564C22"/>
@@ -10852,7 +9563,7 @@
       </w:pPr>
     </w:lvl>
   </w:abstractNum>
-  <w:abstractNum w:abstractNumId="1">
+  <w:abstractNum w:abstractNumId="1" w15:restartNumberingAfterBreak="0">
     <w:nsid w:val="0FC7001B"/>
     <w:multiLevelType w:val="hybridMultilevel"/>
     <w:tmpl w:val="E7986FA0"/>
@@ -10944,7 +9655,7 @@
       </w:pPr>
     </w:lvl>
   </w:abstractNum>
-  <w:abstractNum w:abstractNumId="2">
+  <w:abstractNum w:abstractNumId="2" w15:restartNumberingAfterBreak="0">
     <w:nsid w:val="13210334"/>
     <w:multiLevelType w:val="multilevel"/>
     <w:tmpl w:val="0ADCF004"/>
@@ -11057,7 +9768,7 @@
       </w:pPr>
     </w:lvl>
   </w:abstractNum>
-  <w:abstractNum w:abstractNumId="3">
+  <w:abstractNum w:abstractNumId="3" w15:restartNumberingAfterBreak="0">
     <w:nsid w:val="15E055A9"/>
     <w:multiLevelType w:val="hybridMultilevel"/>
     <w:tmpl w:val="012AE840"/>
@@ -11170,7 +9881,7 @@
       </w:rPr>
     </w:lvl>
   </w:abstractNum>
-  <w:abstractNum w:abstractNumId="4">
+  <w:abstractNum w:abstractNumId="4" w15:restartNumberingAfterBreak="0">
     <w:nsid w:val="15E81C52"/>
     <w:multiLevelType w:val="hybridMultilevel"/>
     <w:tmpl w:val="5EE01248"/>
@@ -11283,7 +9994,7 @@
       </w:rPr>
     </w:lvl>
   </w:abstractNum>
-  <w:abstractNum w:abstractNumId="5">
+  <w:abstractNum w:abstractNumId="5" w15:restartNumberingAfterBreak="0">
     <w:nsid w:val="16377923"/>
     <w:multiLevelType w:val="hybridMultilevel"/>
     <w:tmpl w:val="804E8FB8"/>
@@ -11373,7 +10084,7 @@
       </w:pPr>
     </w:lvl>
   </w:abstractNum>
-  <w:abstractNum w:abstractNumId="6">
+  <w:abstractNum w:abstractNumId="6" w15:restartNumberingAfterBreak="0">
     <w:nsid w:val="17FC456E"/>
     <w:multiLevelType w:val="multilevel"/>
     <w:tmpl w:val="C556F1FE"/>
@@ -11522,7 +10233,7 @@
       </w:rPr>
     </w:lvl>
   </w:abstractNum>
-  <w:abstractNum w:abstractNumId="7">
+  <w:abstractNum w:abstractNumId="7" w15:restartNumberingAfterBreak="0">
     <w:nsid w:val="1A3F111A"/>
     <w:multiLevelType w:val="hybridMultilevel"/>
     <w:tmpl w:val="B082F442"/>
@@ -11635,7 +10346,7 @@
       </w:rPr>
     </w:lvl>
   </w:abstractNum>
-  <w:abstractNum w:abstractNumId="8">
+  <w:abstractNum w:abstractNumId="8" w15:restartNumberingAfterBreak="0">
     <w:nsid w:val="1E5A18B3"/>
     <w:multiLevelType w:val="hybridMultilevel"/>
     <w:tmpl w:val="D026BA22"/>
@@ -11725,7 +10436,7 @@
       </w:pPr>
     </w:lvl>
   </w:abstractNum>
-  <w:abstractNum w:abstractNumId="9">
+  <w:abstractNum w:abstractNumId="9" w15:restartNumberingAfterBreak="0">
     <w:nsid w:val="23A76A77"/>
     <w:multiLevelType w:val="hybridMultilevel"/>
     <w:tmpl w:val="97C4B712"/>
@@ -11814,7 +10525,7 @@
       </w:pPr>
     </w:lvl>
   </w:abstractNum>
-  <w:abstractNum w:abstractNumId="10">
+  <w:abstractNum w:abstractNumId="10" w15:restartNumberingAfterBreak="0">
     <w:nsid w:val="372D0434"/>
     <w:multiLevelType w:val="hybridMultilevel"/>
     <w:tmpl w:val="616CEDE8"/>
@@ -11928,7 +10639,7 @@
       </w:rPr>
     </w:lvl>
   </w:abstractNum>
-  <w:abstractNum w:abstractNumId="11">
+  <w:abstractNum w:abstractNumId="11" w15:restartNumberingAfterBreak="0">
     <w:nsid w:val="3AF6293C"/>
     <w:multiLevelType w:val="hybridMultilevel"/>
     <w:tmpl w:val="E3F0095E"/>
@@ -12017,7 +10728,7 @@
       </w:pPr>
     </w:lvl>
   </w:abstractNum>
-  <w:abstractNum w:abstractNumId="12">
+  <w:abstractNum w:abstractNumId="12" w15:restartNumberingAfterBreak="0">
     <w:nsid w:val="3BE63492"/>
     <w:multiLevelType w:val="hybridMultilevel"/>
     <w:tmpl w:val="693A4A2C"/>
@@ -12107,7 +10818,7 @@
       </w:pPr>
     </w:lvl>
   </w:abstractNum>
-  <w:abstractNum w:abstractNumId="13">
+  <w:abstractNum w:abstractNumId="13" w15:restartNumberingAfterBreak="0">
     <w:nsid w:val="42B14DB1"/>
     <w:multiLevelType w:val="hybridMultilevel"/>
     <w:tmpl w:val="A5ECDE26"/>
@@ -12220,7 +10931,7 @@
       </w:rPr>
     </w:lvl>
   </w:abstractNum>
-  <w:abstractNum w:abstractNumId="14">
+  <w:abstractNum w:abstractNumId="14" w15:restartNumberingAfterBreak="0">
     <w:nsid w:val="447B5CCA"/>
     <w:multiLevelType w:val="hybridMultilevel"/>
     <w:tmpl w:val="6BAC23A8"/>
@@ -12310,7 +11021,7 @@
       </w:pPr>
     </w:lvl>
   </w:abstractNum>
-  <w:abstractNum w:abstractNumId="15">
+  <w:abstractNum w:abstractNumId="15" w15:restartNumberingAfterBreak="0">
     <w:nsid w:val="46FF6C4D"/>
     <w:multiLevelType w:val="hybridMultilevel"/>
     <w:tmpl w:val="71FA0DAA"/>
@@ -12400,7 +11111,7 @@
       </w:pPr>
     </w:lvl>
   </w:abstractNum>
-  <w:abstractNum w:abstractNumId="16">
+  <w:abstractNum w:abstractNumId="16" w15:restartNumberingAfterBreak="0">
     <w:nsid w:val="47B07693"/>
     <w:multiLevelType w:val="hybridMultilevel"/>
     <w:tmpl w:val="1BFCF72A"/>
@@ -12490,7 +11201,7 @@
       </w:pPr>
     </w:lvl>
   </w:abstractNum>
-  <w:abstractNum w:abstractNumId="17">
+  <w:abstractNum w:abstractNumId="17" w15:restartNumberingAfterBreak="0">
     <w:nsid w:val="4CDD0392"/>
     <w:multiLevelType w:val="hybridMultilevel"/>
     <w:tmpl w:val="4A98F720"/>
@@ -12580,7 +11291,7 @@
       </w:pPr>
     </w:lvl>
   </w:abstractNum>
-  <w:abstractNum w:abstractNumId="18">
+  <w:abstractNum w:abstractNumId="18" w15:restartNumberingAfterBreak="0">
     <w:nsid w:val="517365C1"/>
     <w:multiLevelType w:val="hybridMultilevel"/>
     <w:tmpl w:val="D8C8FC94"/>
@@ -12693,7 +11404,7 @@
       </w:rPr>
     </w:lvl>
   </w:abstractNum>
-  <w:abstractNum w:abstractNumId="19">
+  <w:abstractNum w:abstractNumId="19" w15:restartNumberingAfterBreak="0">
     <w:nsid w:val="51E04395"/>
     <w:multiLevelType w:val="hybridMultilevel"/>
     <w:tmpl w:val="AA24C7B4"/>
@@ -12806,7 +11517,7 @@
       </w:rPr>
     </w:lvl>
   </w:abstractNum>
-  <w:abstractNum w:abstractNumId="20">
+  <w:abstractNum w:abstractNumId="20" w15:restartNumberingAfterBreak="0">
     <w:nsid w:val="54214B8A"/>
     <w:multiLevelType w:val="hybridMultilevel"/>
     <w:tmpl w:val="00761288"/>
@@ -12896,7 +11607,7 @@
       </w:pPr>
     </w:lvl>
   </w:abstractNum>
-  <w:abstractNum w:abstractNumId="21">
+  <w:abstractNum w:abstractNumId="21" w15:restartNumberingAfterBreak="0">
     <w:nsid w:val="54BA261F"/>
     <w:multiLevelType w:val="hybridMultilevel"/>
     <w:tmpl w:val="12324D2A"/>
@@ -12987,7 +11698,7 @@
       </w:pPr>
     </w:lvl>
   </w:abstractNum>
-  <w:abstractNum w:abstractNumId="22">
+  <w:abstractNum w:abstractNumId="22" w15:restartNumberingAfterBreak="0">
     <w:nsid w:val="555F648A"/>
     <w:multiLevelType w:val="multilevel"/>
     <w:tmpl w:val="A5C4FE7A"/>
@@ -13136,7 +11847,7 @@
       </w:rPr>
     </w:lvl>
   </w:abstractNum>
-  <w:abstractNum w:abstractNumId="23">
+  <w:abstractNum w:abstractNumId="23" w15:restartNumberingAfterBreak="0">
     <w:nsid w:val="55AA1EC3"/>
     <w:multiLevelType w:val="hybridMultilevel"/>
     <w:tmpl w:val="28AA61DA"/>
@@ -13226,7 +11937,7 @@
       </w:pPr>
     </w:lvl>
   </w:abstractNum>
-  <w:abstractNum w:abstractNumId="24">
+  <w:abstractNum w:abstractNumId="24" w15:restartNumberingAfterBreak="0">
     <w:nsid w:val="58131BFB"/>
     <w:multiLevelType w:val="hybridMultilevel"/>
     <w:tmpl w:val="12324D2A"/>
@@ -13317,7 +12028,7 @@
       </w:pPr>
     </w:lvl>
   </w:abstractNum>
-  <w:abstractNum w:abstractNumId="25">
+  <w:abstractNum w:abstractNumId="25" w15:restartNumberingAfterBreak="0">
     <w:nsid w:val="5EB75987"/>
     <w:multiLevelType w:val="hybridMultilevel"/>
     <w:tmpl w:val="6E4CE2C4"/>
@@ -13407,7 +12118,7 @@
       </w:pPr>
     </w:lvl>
   </w:abstractNum>
-  <w:abstractNum w:abstractNumId="26">
+  <w:abstractNum w:abstractNumId="26" w15:restartNumberingAfterBreak="0">
     <w:nsid w:val="5EBE7509"/>
     <w:multiLevelType w:val="multilevel"/>
     <w:tmpl w:val="39A4A7E6"/>
@@ -13556,7 +12267,7 @@
       </w:rPr>
     </w:lvl>
   </w:abstractNum>
-  <w:abstractNum w:abstractNumId="27">
+  <w:abstractNum w:abstractNumId="27" w15:restartNumberingAfterBreak="0">
     <w:nsid w:val="5FB43827"/>
     <w:multiLevelType w:val="hybridMultilevel"/>
     <w:tmpl w:val="6D84EE1C"/>
@@ -13646,7 +12357,7 @@
       </w:pPr>
     </w:lvl>
   </w:abstractNum>
-  <w:abstractNum w:abstractNumId="28">
+  <w:abstractNum w:abstractNumId="28" w15:restartNumberingAfterBreak="0">
     <w:nsid w:val="62D71F5D"/>
     <w:multiLevelType w:val="multilevel"/>
     <w:tmpl w:val="F8D23D44"/>
@@ -13795,7 +12506,7 @@
       </w:rPr>
     </w:lvl>
   </w:abstractNum>
-  <w:abstractNum w:abstractNumId="29">
+  <w:abstractNum w:abstractNumId="29" w15:restartNumberingAfterBreak="0">
     <w:nsid w:val="657E68C8"/>
     <w:multiLevelType w:val="multilevel"/>
     <w:tmpl w:val="07A479F2"/>
@@ -13944,7 +12655,7 @@
       </w:rPr>
     </w:lvl>
   </w:abstractNum>
-  <w:abstractNum w:abstractNumId="30">
+  <w:abstractNum w:abstractNumId="30" w15:restartNumberingAfterBreak="0">
     <w:nsid w:val="6A6A36AE"/>
     <w:multiLevelType w:val="hybridMultilevel"/>
     <w:tmpl w:val="30E40C0A"/>
@@ -14057,7 +12768,7 @@
       </w:rPr>
     </w:lvl>
   </w:abstractNum>
-  <w:abstractNum w:abstractNumId="31">
+  <w:abstractNum w:abstractNumId="31" w15:restartNumberingAfterBreak="0">
     <w:nsid w:val="6D9C3782"/>
     <w:multiLevelType w:val="hybridMultilevel"/>
     <w:tmpl w:val="8662CD88"/>
@@ -14170,7 +12881,7 @@
       </w:rPr>
     </w:lvl>
   </w:abstractNum>
-  <w:abstractNum w:abstractNumId="32">
+  <w:abstractNum w:abstractNumId="32" w15:restartNumberingAfterBreak="0">
     <w:nsid w:val="6DF82043"/>
     <w:multiLevelType w:val="hybridMultilevel"/>
     <w:tmpl w:val="AB1CDB4E"/>
@@ -14259,7 +12970,7 @@
       </w:pPr>
     </w:lvl>
   </w:abstractNum>
-  <w:abstractNum w:abstractNumId="33">
+  <w:abstractNum w:abstractNumId="33" w15:restartNumberingAfterBreak="0">
     <w:nsid w:val="7015157D"/>
     <w:multiLevelType w:val="hybridMultilevel"/>
     <w:tmpl w:val="82740220"/>
@@ -14348,7 +13059,7 @@
       </w:pPr>
     </w:lvl>
   </w:abstractNum>
-  <w:abstractNum w:abstractNumId="34">
+  <w:abstractNum w:abstractNumId="34" w15:restartNumberingAfterBreak="0">
     <w:nsid w:val="7F58214D"/>
     <w:multiLevelType w:val="multilevel"/>
     <w:tmpl w:val="74766B60"/>
@@ -14606,7 +13317,7 @@
 </file>
 
 <file path=word/styles.xml><?xml version="1.0" encoding="utf-8"?>
-<w:styles xmlns:mc="http://schemas.openxmlformats.org/markup-compatibility/2006" xmlns:r="http://schemas.openxmlformats.org/officeDocument/2006/relationships" xmlns:w="http://schemas.openxmlformats.org/wordprocessingml/2006/main" xmlns:w14="http://schemas.microsoft.com/office/word/2010/wordml" mc:Ignorable="w14">
+<w:styles xmlns:mc="http://schemas.openxmlformats.org/markup-compatibility/2006" xmlns:r="http://schemas.openxmlformats.org/officeDocument/2006/relationships" xmlns:w="http://schemas.openxmlformats.org/wordprocessingml/2006/main" xmlns:w14="http://schemas.microsoft.com/office/word/2010/wordml" xmlns:w15="http://schemas.microsoft.com/office/word/2012/wordml" mc:Ignorable="w14 w15">
   <w:docDefaults>
     <w:rPrDefault>
       <w:rPr>
@@ -14622,145 +13333,378 @@
       </w:pPr>
     </w:pPrDefault>
   </w:docDefaults>
-  <w:latentStyles w:defLockedState="0" w:defUIPriority="99" w:defSemiHidden="1" w:defUnhideWhenUsed="1" w:defQFormat="0" w:count="267">
-    <w:lsdException w:name="Normal" w:semiHidden="0" w:uiPriority="0" w:unhideWhenUsed="0" w:qFormat="1"/>
-    <w:lsdException w:name="heading 1" w:semiHidden="0" w:uiPriority="0" w:unhideWhenUsed="0" w:qFormat="1"/>
-    <w:lsdException w:name="heading 2" w:uiPriority="9" w:qFormat="1"/>
-    <w:lsdException w:name="heading 3" w:uiPriority="9" w:qFormat="1"/>
-    <w:lsdException w:name="heading 4" w:uiPriority="9" w:qFormat="1"/>
-    <w:lsdException w:name="heading 5" w:uiPriority="9" w:qFormat="1"/>
-    <w:lsdException w:name="heading 6" w:uiPriority="9" w:qFormat="1"/>
-    <w:lsdException w:name="heading 7" w:uiPriority="9" w:qFormat="1"/>
-    <w:lsdException w:name="heading 8" w:uiPriority="0" w:qFormat="1"/>
-    <w:lsdException w:name="heading 9" w:uiPriority="0" w:qFormat="1"/>
-    <w:lsdException w:name="toc 1" w:uiPriority="39" w:qFormat="1"/>
-    <w:lsdException w:name="toc 2" w:uiPriority="39" w:qFormat="1"/>
-    <w:lsdException w:name="toc 3" w:uiPriority="39" w:qFormat="1"/>
-    <w:lsdException w:name="toc 4" w:uiPriority="39"/>
-    <w:lsdException w:name="toc 5" w:uiPriority="39"/>
-    <w:lsdException w:name="toc 6" w:uiPriority="39"/>
-    <w:lsdException w:name="toc 7" w:uiPriority="39"/>
-    <w:lsdException w:name="toc 8" w:uiPriority="39"/>
-    <w:lsdException w:name="toc 9" w:uiPriority="39"/>
-    <w:lsdException w:name="caption" w:uiPriority="35" w:qFormat="1"/>
-    <w:lsdException w:name="Title" w:semiHidden="0" w:uiPriority="10" w:unhideWhenUsed="0" w:qFormat="1"/>
-    <w:lsdException w:name="Default Paragraph Font" w:uiPriority="1"/>
-    <w:lsdException w:name="Body Text" w:uiPriority="0"/>
-    <w:lsdException w:name="Subtitle" w:semiHidden="0" w:uiPriority="11" w:unhideWhenUsed="0" w:qFormat="1"/>
-    <w:lsdException w:name="Strong" w:semiHidden="0" w:uiPriority="22" w:unhideWhenUsed="0" w:qFormat="1"/>
-    <w:lsdException w:name="Emphasis" w:semiHidden="0" w:uiPriority="20" w:unhideWhenUsed="0" w:qFormat="1"/>
-    <w:lsdException w:name="Table Grid" w:semiHidden="0" w:uiPriority="59" w:unhideWhenUsed="0"/>
-    <w:lsdException w:name="Placeholder Text" w:unhideWhenUsed="0"/>
-    <w:lsdException w:name="No Spacing" w:semiHidden="0" w:uiPriority="1" w:unhideWhenUsed="0" w:qFormat="1"/>
-    <w:lsdException w:name="Light Shading" w:semiHidden="0" w:uiPriority="60" w:unhideWhenUsed="0"/>
-    <w:lsdException w:name="Light List" w:semiHidden="0" w:uiPriority="61" w:unhideWhenUsed="0"/>
-    <w:lsdException w:name="Light Grid" w:semiHidden="0" w:uiPriority="62" w:unhideWhenUsed="0"/>
-    <w:lsdException w:name="Medium Shading 1" w:semiHidden="0" w:uiPriority="63" w:unhideWhenUsed="0"/>
-    <w:lsdException w:name="Medium Shading 2" w:semiHidden="0" w:uiPriority="64" w:unhideWhenUsed="0"/>
-    <w:lsdException w:name="Medium List 1" w:semiHidden="0" w:uiPriority="65" w:unhideWhenUsed="0"/>
-    <w:lsdException w:name="Medium List 2" w:semiHidden="0" w:uiPriority="66" w:unhideWhenUsed="0"/>
-    <w:lsdException w:name="Medium Grid 1" w:semiHidden="0" w:uiPriority="67" w:unhideWhenUsed="0"/>
-    <w:lsdException w:name="Medium Grid 2" w:semiHidden="0" w:uiPriority="68" w:unhideWhenUsed="0"/>
-    <w:lsdException w:name="Medium Grid 3" w:semiHidden="0" w:uiPriority="69" w:unhideWhenUsed="0"/>
-    <w:lsdException w:name="Dark List" w:semiHidden="0" w:uiPriority="70" w:unhideWhenUsed="0"/>
-    <w:lsdException w:name="Colorful Shading" w:semiHidden="0" w:uiPriority="71" w:unhideWhenUsed="0"/>
-    <w:lsdException w:name="Colorful List" w:semiHidden="0" w:uiPriority="72" w:unhideWhenUsed="0"/>
-    <w:lsdException w:name="Colorful Grid" w:semiHidden="0" w:uiPriority="73" w:unhideWhenUsed="0"/>
-    <w:lsdException w:name="Light Shading Accent 1" w:semiHidden="0" w:uiPriority="60" w:unhideWhenUsed="0"/>
-    <w:lsdException w:name="Light List Accent 1" w:semiHidden="0" w:uiPriority="61" w:unhideWhenUsed="0"/>
-    <w:lsdException w:name="Light Grid Accent 1" w:semiHidden="0" w:uiPriority="62" w:unhideWhenUsed="0"/>
-    <w:lsdException w:name="Medium Shading 1 Accent 1" w:semiHidden="0" w:uiPriority="63" w:unhideWhenUsed="0"/>
-    <w:lsdException w:name="Medium Shading 2 Accent 1" w:semiHidden="0" w:uiPriority="64" w:unhideWhenUsed="0"/>
-    <w:lsdException w:name="Medium List 1 Accent 1" w:semiHidden="0" w:uiPriority="65" w:unhideWhenUsed="0"/>
-    <w:lsdException w:name="Revision" w:unhideWhenUsed="0"/>
-    <w:lsdException w:name="List Paragraph" w:semiHidden="0" w:uiPriority="34" w:unhideWhenUsed="0" w:qFormat="1"/>
-    <w:lsdException w:name="Quote" w:semiHidden="0" w:uiPriority="29" w:unhideWhenUsed="0" w:qFormat="1"/>
-    <w:lsdException w:name="Intense Quote" w:semiHidden="0" w:uiPriority="30" w:unhideWhenUsed="0" w:qFormat="1"/>
-    <w:lsdException w:name="Medium List 2 Accent 1" w:semiHidden="0" w:uiPriority="66" w:unhideWhenUsed="0"/>
-    <w:lsdException w:name="Medium Grid 1 Accent 1" w:semiHidden="0" w:uiPriority="67" w:unhideWhenUsed="0"/>
-    <w:lsdException w:name="Medium Grid 2 Accent 1" w:semiHidden="0" w:uiPriority="68" w:unhideWhenUsed="0"/>
-    <w:lsdException w:name="Medium Grid 3 Accent 1" w:semiHidden="0" w:uiPriority="69" w:unhideWhenUsed="0"/>
-    <w:lsdException w:name="Dark List Accent 1" w:semiHidden="0" w:uiPriority="70" w:unhideWhenUsed="0"/>
-    <w:lsdException w:name="Colorful Shading Accent 1" w:semiHidden="0" w:uiPriority="71" w:unhideWhenUsed="0"/>
-    <w:lsdException w:name="Colorful List Accent 1" w:semiHidden="0" w:uiPriority="72" w:unhideWhenUsed="0"/>
-    <w:lsdException w:name="Colorful Grid Accent 1" w:semiHidden="0" w:uiPriority="73" w:unhideWhenUsed="0"/>
-    <w:lsdException w:name="Light Shading Accent 2" w:semiHidden="0" w:uiPriority="60" w:unhideWhenUsed="0"/>
-    <w:lsdException w:name="Light List Accent 2" w:semiHidden="0" w:uiPriority="61" w:unhideWhenUsed="0"/>
-    <w:lsdException w:name="Light Grid Accent 2" w:semiHidden="0" w:uiPriority="62" w:unhideWhenUsed="0"/>
-    <w:lsdException w:name="Medium Shading 1 Accent 2" w:semiHidden="0" w:uiPriority="63" w:unhideWhenUsed="0"/>
-    <w:lsdException w:name="Medium Shading 2 Accent 2" w:semiHidden="0" w:uiPriority="64" w:unhideWhenUsed="0"/>
-    <w:lsdException w:name="Medium List 1 Accent 2" w:semiHidden="0" w:uiPriority="65" w:unhideWhenUsed="0"/>
-    <w:lsdException w:name="Medium List 2 Accent 2" w:semiHidden="0" w:uiPriority="66" w:unhideWhenUsed="0"/>
-    <w:lsdException w:name="Medium Grid 1 Accent 2" w:semiHidden="0" w:uiPriority="67" w:unhideWhenUsed="0"/>
-    <w:lsdException w:name="Medium Grid 2 Accent 2" w:semiHidden="0" w:uiPriority="68" w:unhideWhenUsed="0"/>
-    <w:lsdException w:name="Medium Grid 3 Accent 2" w:semiHidden="0" w:uiPriority="69" w:unhideWhenUsed="0"/>
-    <w:lsdException w:name="Dark List Accent 2" w:semiHidden="0" w:uiPriority="70" w:unhideWhenUsed="0"/>
-    <w:lsdException w:name="Colorful Shading Accent 2" w:semiHidden="0" w:uiPriority="71" w:unhideWhenUsed="0"/>
-    <w:lsdException w:name="Colorful List Accent 2" w:semiHidden="0" w:uiPriority="72" w:unhideWhenUsed="0"/>
-    <w:lsdException w:name="Colorful Grid Accent 2" w:semiHidden="0" w:uiPriority="73" w:unhideWhenUsed="0"/>
-    <w:lsdException w:name="Light Shading Accent 3" w:semiHidden="0" w:uiPriority="60" w:unhideWhenUsed="0"/>
-    <w:lsdException w:name="Light List Accent 3" w:semiHidden="0" w:uiPriority="61" w:unhideWhenUsed="0"/>
-    <w:lsdException w:name="Light Grid Accent 3" w:semiHidden="0" w:uiPriority="62" w:unhideWhenUsed="0"/>
-    <w:lsdException w:name="Medium Shading 1 Accent 3" w:semiHidden="0" w:uiPriority="63" w:unhideWhenUsed="0"/>
-    <w:lsdException w:name="Medium Shading 2 Accent 3" w:semiHidden="0" w:uiPriority="64" w:unhideWhenUsed="0"/>
-    <w:lsdException w:name="Medium List 1 Accent 3" w:semiHidden="0" w:uiPriority="65" w:unhideWhenUsed="0"/>
-    <w:lsdException w:name="Medium List 2 Accent 3" w:semiHidden="0" w:uiPriority="66" w:unhideWhenUsed="0"/>
-    <w:lsdException w:name="Medium Grid 1 Accent 3" w:semiHidden="0" w:uiPriority="67" w:unhideWhenUsed="0"/>
-    <w:lsdException w:name="Medium Grid 2 Accent 3" w:semiHidden="0" w:uiPriority="68" w:unhideWhenUsed="0"/>
-    <w:lsdException w:name="Medium Grid 3 Accent 3" w:semiHidden="0" w:uiPriority="69" w:unhideWhenUsed="0"/>
-    <w:lsdException w:name="Dark List Accent 3" w:semiHidden="0" w:uiPriority="70" w:unhideWhenUsed="0"/>
-    <w:lsdException w:name="Colorful Shading Accent 3" w:semiHidden="0" w:uiPriority="71" w:unhideWhenUsed="0"/>
-    <w:lsdException w:name="Colorful List Accent 3" w:semiHidden="0" w:uiPriority="72" w:unhideWhenUsed="0"/>
-    <w:lsdException w:name="Colorful Grid Accent 3" w:semiHidden="0" w:uiPriority="73" w:unhideWhenUsed="0"/>
-    <w:lsdException w:name="Light Shading Accent 4" w:semiHidden="0" w:uiPriority="60" w:unhideWhenUsed="0"/>
-    <w:lsdException w:name="Light List Accent 4" w:semiHidden="0" w:uiPriority="61" w:unhideWhenUsed="0"/>
-    <w:lsdException w:name="Light Grid Accent 4" w:semiHidden="0" w:uiPriority="62" w:unhideWhenUsed="0"/>
-    <w:lsdException w:name="Medium Shading 1 Accent 4" w:semiHidden="0" w:uiPriority="63" w:unhideWhenUsed="0"/>
-    <w:lsdException w:name="Medium Shading 2 Accent 4" w:semiHidden="0" w:uiPriority="64" w:unhideWhenUsed="0"/>
-    <w:lsdException w:name="Medium List 1 Accent 4" w:semiHidden="0" w:uiPriority="65" w:unhideWhenUsed="0"/>
-    <w:lsdException w:name="Medium List 2 Accent 4" w:semiHidden="0" w:uiPriority="66" w:unhideWhenUsed="0"/>
-    <w:lsdException w:name="Medium Grid 1 Accent 4" w:semiHidden="0" w:uiPriority="67" w:unhideWhenUsed="0"/>
-    <w:lsdException w:name="Medium Grid 2 Accent 4" w:semiHidden="0" w:uiPriority="68" w:unhideWhenUsed="0"/>
-    <w:lsdException w:name="Medium Grid 3 Accent 4" w:semiHidden="0" w:uiPriority="69" w:unhideWhenUsed="0"/>
-    <w:lsdException w:name="Dark List Accent 4" w:semiHidden="0" w:uiPriority="70" w:unhideWhenUsed="0"/>
-    <w:lsdException w:name="Colorful Shading Accent 4" w:semiHidden="0" w:uiPriority="71" w:unhideWhenUsed="0"/>
-    <w:lsdException w:name="Colorful List Accent 4" w:semiHidden="0" w:uiPriority="72" w:unhideWhenUsed="0"/>
-    <w:lsdException w:name="Colorful Grid Accent 4" w:semiHidden="0" w:uiPriority="73" w:unhideWhenUsed="0"/>
-    <w:lsdException w:name="Light Shading Accent 5" w:semiHidden="0" w:uiPriority="60" w:unhideWhenUsed="0"/>
-    <w:lsdException w:name="Light List Accent 5" w:semiHidden="0" w:uiPriority="61" w:unhideWhenUsed="0"/>
-    <w:lsdException w:name="Light Grid Accent 5" w:semiHidden="0" w:uiPriority="62" w:unhideWhenUsed="0"/>
-    <w:lsdException w:name="Medium Shading 1 Accent 5" w:semiHidden="0" w:uiPriority="63" w:unhideWhenUsed="0"/>
-    <w:lsdException w:name="Medium Shading 2 Accent 5" w:semiHidden="0" w:uiPriority="64" w:unhideWhenUsed="0"/>
-    <w:lsdException w:name="Medium List 1 Accent 5" w:semiHidden="0" w:uiPriority="65" w:unhideWhenUsed="0"/>
-    <w:lsdException w:name="Medium List 2 Accent 5" w:semiHidden="0" w:uiPriority="66" w:unhideWhenUsed="0"/>
-    <w:lsdException w:name="Medium Grid 1 Accent 5" w:semiHidden="0" w:uiPriority="67" w:unhideWhenUsed="0"/>
-    <w:lsdException w:name="Medium Grid 2 Accent 5" w:semiHidden="0" w:uiPriority="68" w:unhideWhenUsed="0"/>
-    <w:lsdException w:name="Medium Grid 3 Accent 5" w:semiHidden="0" w:uiPriority="69" w:unhideWhenUsed="0"/>
-    <w:lsdException w:name="Dark List Accent 5" w:semiHidden="0" w:uiPriority="70" w:unhideWhenUsed="0"/>
-    <w:lsdException w:name="Colorful Shading Accent 5" w:semiHidden="0" w:uiPriority="71" w:unhideWhenUsed="0"/>
-    <w:lsdException w:name="Colorful List Accent 5" w:semiHidden="0" w:uiPriority="72" w:unhideWhenUsed="0"/>
-    <w:lsdException w:name="Colorful Grid Accent 5" w:semiHidden="0" w:uiPriority="73" w:unhideWhenUsed="0"/>
-    <w:lsdException w:name="Light Shading Accent 6" w:semiHidden="0" w:uiPriority="60" w:unhideWhenUsed="0"/>
-    <w:lsdException w:name="Light List Accent 6" w:semiHidden="0" w:uiPriority="61" w:unhideWhenUsed="0"/>
-    <w:lsdException w:name="Light Grid Accent 6" w:semiHidden="0" w:uiPriority="62" w:unhideWhenUsed="0"/>
-    <w:lsdException w:name="Medium Shading 1 Accent 6" w:semiHidden="0" w:uiPriority="63" w:unhideWhenUsed="0"/>
-    <w:lsdException w:name="Medium Shading 2 Accent 6" w:semiHidden="0" w:uiPriority="64" w:unhideWhenUsed="0"/>
-    <w:lsdException w:name="Medium List 1 Accent 6" w:semiHidden="0" w:uiPriority="65" w:unhideWhenUsed="0"/>
-    <w:lsdException w:name="Medium List 2 Accent 6" w:semiHidden="0" w:uiPriority="66" w:unhideWhenUsed="0"/>
-    <w:lsdException w:name="Medium Grid 1 Accent 6" w:semiHidden="0" w:uiPriority="67" w:unhideWhenUsed="0"/>
-    <w:lsdException w:name="Medium Grid 2 Accent 6" w:semiHidden="0" w:uiPriority="68" w:unhideWhenUsed="0"/>
-    <w:lsdException w:name="Medium Grid 3 Accent 6" w:semiHidden="0" w:uiPriority="69" w:unhideWhenUsed="0"/>
-    <w:lsdException w:name="Dark List Accent 6" w:semiHidden="0" w:uiPriority="70" w:unhideWhenUsed="0"/>
-    <w:lsdException w:name="Colorful Shading Accent 6" w:semiHidden="0" w:uiPriority="71" w:unhideWhenUsed="0"/>
-    <w:lsdException w:name="Colorful List Accent 6" w:semiHidden="0" w:uiPriority="72" w:unhideWhenUsed="0"/>
-    <w:lsdException w:name="Colorful Grid Accent 6" w:semiHidden="0" w:uiPriority="73" w:unhideWhenUsed="0"/>
-    <w:lsdException w:name="Subtle Emphasis" w:semiHidden="0" w:uiPriority="19" w:unhideWhenUsed="0" w:qFormat="1"/>
-    <w:lsdException w:name="Intense Emphasis" w:semiHidden="0" w:uiPriority="21" w:unhideWhenUsed="0" w:qFormat="1"/>
-    <w:lsdException w:name="Subtle Reference" w:semiHidden="0" w:uiPriority="31" w:unhideWhenUsed="0" w:qFormat="1"/>
-    <w:lsdException w:name="Intense Reference" w:semiHidden="0" w:uiPriority="32" w:unhideWhenUsed="0" w:qFormat="1"/>
-    <w:lsdException w:name="Book Title" w:semiHidden="0" w:uiPriority="33" w:unhideWhenUsed="0" w:qFormat="1"/>
-    <w:lsdException w:name="Bibliography" w:uiPriority="37"/>
-    <w:lsdException w:name="TOC Heading" w:uiPriority="39" w:qFormat="1"/>
+  <w:latentStyles w:defLockedState="0" w:defUIPriority="99" w:defSemiHidden="0" w:defUnhideWhenUsed="0" w:defQFormat="0" w:count="371">
+    <w:lsdException w:name="Normal" w:uiPriority="0" w:qFormat="1"/>
+    <w:lsdException w:name="heading 1" w:uiPriority="0" w:qFormat="1"/>
+    <w:lsdException w:name="heading 2" w:semiHidden="1" w:uiPriority="9" w:unhideWhenUsed="1" w:qFormat="1"/>
+    <w:lsdException w:name="heading 3" w:semiHidden="1" w:uiPriority="9" w:unhideWhenUsed="1" w:qFormat="1"/>
+    <w:lsdException w:name="heading 4" w:semiHidden="1" w:uiPriority="9" w:unhideWhenUsed="1" w:qFormat="1"/>
+    <w:lsdException w:name="heading 5" w:semiHidden="1" w:uiPriority="9" w:unhideWhenUsed="1" w:qFormat="1"/>
+    <w:lsdException w:name="heading 6" w:semiHidden="1" w:uiPriority="9" w:unhideWhenUsed="1" w:qFormat="1"/>
+    <w:lsdException w:name="heading 7" w:semiHidden="1" w:uiPriority="9" w:unhideWhenUsed="1" w:qFormat="1"/>
+    <w:lsdException w:name="heading 8" w:semiHidden="1" w:uiPriority="0" w:unhideWhenUsed="1" w:qFormat="1"/>
+    <w:lsdException w:name="heading 9" w:semiHidden="1" w:uiPriority="0" w:unhideWhenUsed="1" w:qFormat="1"/>
+    <w:lsdException w:name="index 1" w:semiHidden="1" w:unhideWhenUsed="1"/>
+    <w:lsdException w:name="index 2" w:semiHidden="1" w:unhideWhenUsed="1"/>
+    <w:lsdException w:name="index 3" w:semiHidden="1" w:unhideWhenUsed="1"/>
+    <w:lsdException w:name="index 4" w:semiHidden="1" w:unhideWhenUsed="1"/>
+    <w:lsdException w:name="index 5" w:semiHidden="1" w:unhideWhenUsed="1"/>
+    <w:lsdException w:name="index 6" w:semiHidden="1" w:unhideWhenUsed="1"/>
+    <w:lsdException w:name="index 7" w:semiHidden="1" w:unhideWhenUsed="1"/>
+    <w:lsdException w:name="index 8" w:semiHidden="1" w:unhideWhenUsed="1"/>
+    <w:lsdException w:name="index 9" w:semiHidden="1" w:unhideWhenUsed="1"/>
+    <w:lsdException w:name="toc 1" w:semiHidden="1" w:uiPriority="39" w:unhideWhenUsed="1" w:qFormat="1"/>
+    <w:lsdException w:name="toc 2" w:semiHidden="1" w:uiPriority="39" w:unhideWhenUsed="1" w:qFormat="1"/>
+    <w:lsdException w:name="toc 3" w:semiHidden="1" w:uiPriority="39" w:unhideWhenUsed="1" w:qFormat="1"/>
+    <w:lsdException w:name="toc 4" w:semiHidden="1" w:uiPriority="39" w:unhideWhenUsed="1"/>
+    <w:lsdException w:name="toc 5" w:semiHidden="1" w:uiPriority="39" w:unhideWhenUsed="1"/>
+    <w:lsdException w:name="toc 6" w:semiHidden="1" w:uiPriority="39" w:unhideWhenUsed="1"/>
+    <w:lsdException w:name="toc 7" w:semiHidden="1" w:uiPriority="39" w:unhideWhenUsed="1"/>
+    <w:lsdException w:name="toc 8" w:semiHidden="1" w:uiPriority="39" w:unhideWhenUsed="1"/>
+    <w:lsdException w:name="toc 9" w:semiHidden="1" w:uiPriority="39" w:unhideWhenUsed="1"/>
+    <w:lsdException w:name="Normal Indent" w:semiHidden="1" w:unhideWhenUsed="1"/>
+    <w:lsdException w:name="footnote text" w:semiHidden="1" w:unhideWhenUsed="1"/>
+    <w:lsdException w:name="annotation text" w:semiHidden="1" w:unhideWhenUsed="1"/>
+    <w:lsdException w:name="header" w:semiHidden="1" w:unhideWhenUsed="1"/>
+    <w:lsdException w:name="footer" w:semiHidden="1" w:unhideWhenUsed="1"/>
+    <w:lsdException w:name="index heading" w:semiHidden="1" w:unhideWhenUsed="1"/>
+    <w:lsdException w:name="caption" w:semiHidden="1" w:uiPriority="35" w:unhideWhenUsed="1" w:qFormat="1"/>
+    <w:lsdException w:name="table of figures" w:semiHidden="1" w:unhideWhenUsed="1"/>
+    <w:lsdException w:name="envelope address" w:semiHidden="1" w:unhideWhenUsed="1"/>
+    <w:lsdException w:name="envelope return" w:semiHidden="1" w:unhideWhenUsed="1"/>
+    <w:lsdException w:name="footnote reference" w:semiHidden="1" w:unhideWhenUsed="1"/>
+    <w:lsdException w:name="annotation reference" w:semiHidden="1" w:unhideWhenUsed="1"/>
+    <w:lsdException w:name="line number" w:semiHidden="1" w:unhideWhenUsed="1"/>
+    <w:lsdException w:name="page number" w:semiHidden="1" w:unhideWhenUsed="1"/>
+    <w:lsdException w:name="endnote reference" w:semiHidden="1" w:unhideWhenUsed="1"/>
+    <w:lsdException w:name="endnote text" w:semiHidden="1" w:unhideWhenUsed="1"/>
+    <w:lsdException w:name="table of authorities" w:semiHidden="1" w:unhideWhenUsed="1"/>
+    <w:lsdException w:name="macro" w:semiHidden="1" w:unhideWhenUsed="1"/>
+    <w:lsdException w:name="toa heading" w:semiHidden="1" w:unhideWhenUsed="1"/>
+    <w:lsdException w:name="List" w:semiHidden="1" w:unhideWhenUsed="1"/>
+    <w:lsdException w:name="List Bullet" w:semiHidden="1" w:unhideWhenUsed="1"/>
+    <w:lsdException w:name="List Number" w:semiHidden="1" w:unhideWhenUsed="1"/>
+    <w:lsdException w:name="List 2" w:semiHidden="1" w:unhideWhenUsed="1"/>
+    <w:lsdException w:name="List 3" w:semiHidden="1" w:unhideWhenUsed="1"/>
+    <w:lsdException w:name="List 4" w:semiHidden="1" w:unhideWhenUsed="1"/>
+    <w:lsdException w:name="List 5" w:semiHidden="1" w:unhideWhenUsed="1"/>
+    <w:lsdException w:name="List Bullet 2" w:semiHidden="1" w:unhideWhenUsed="1"/>
+    <w:lsdException w:name="List Bullet 3" w:semiHidden="1" w:unhideWhenUsed="1"/>
+    <w:lsdException w:name="List Bullet 4" w:semiHidden="1" w:unhideWhenUsed="1"/>
+    <w:lsdException w:name="List Bullet 5" w:semiHidden="1" w:unhideWhenUsed="1"/>
+    <w:lsdException w:name="List Number 2" w:semiHidden="1" w:unhideWhenUsed="1"/>
+    <w:lsdException w:name="List Number 3" w:semiHidden="1" w:unhideWhenUsed="1"/>
+    <w:lsdException w:name="List Number 4" w:semiHidden="1" w:unhideWhenUsed="1"/>
+    <w:lsdException w:name="List Number 5" w:semiHidden="1" w:unhideWhenUsed="1"/>
+    <w:lsdException w:name="Title" w:uiPriority="10" w:qFormat="1"/>
+    <w:lsdException w:name="Closing" w:semiHidden="1" w:unhideWhenUsed="1"/>
+    <w:lsdException w:name="Signature" w:semiHidden="1" w:unhideWhenUsed="1"/>
+    <w:lsdException w:name="Default Paragraph Font" w:semiHidden="1" w:uiPriority="1" w:unhideWhenUsed="1"/>
+    <w:lsdException w:name="Body Text" w:semiHidden="1" w:uiPriority="0" w:unhideWhenUsed="1"/>
+    <w:lsdException w:name="Body Text Indent" w:semiHidden="1" w:unhideWhenUsed="1"/>
+    <w:lsdException w:name="List Continue" w:semiHidden="1" w:unhideWhenUsed="1"/>
+    <w:lsdException w:name="List Continue 2" w:semiHidden="1" w:unhideWhenUsed="1"/>
+    <w:lsdException w:name="List Continue 3" w:semiHidden="1" w:unhideWhenUsed="1"/>
+    <w:lsdException w:name="List Continue 4" w:semiHidden="1" w:unhideWhenUsed="1"/>
+    <w:lsdException w:name="List Continue 5" w:semiHidden="1" w:unhideWhenUsed="1"/>
+    <w:lsdException w:name="Message Header" w:semiHidden="1" w:unhideWhenUsed="1"/>
+    <w:lsdException w:name="Subtitle" w:uiPriority="11" w:qFormat="1"/>
+    <w:lsdException w:name="Salutation" w:semiHidden="1" w:unhideWhenUsed="1"/>
+    <w:lsdException w:name="Date" w:semiHidden="1" w:unhideWhenUsed="1"/>
+    <w:lsdException w:name="Body Text First Indent" w:semiHidden="1" w:unhideWhenUsed="1"/>
+    <w:lsdException w:name="Body Text First Indent 2" w:semiHidden="1" w:unhideWhenUsed="1"/>
+    <w:lsdException w:name="Note Heading" w:semiHidden="1" w:unhideWhenUsed="1"/>
+    <w:lsdException w:name="Body Text 2" w:semiHidden="1" w:unhideWhenUsed="1"/>
+    <w:lsdException w:name="Body Text 3" w:semiHidden="1" w:unhideWhenUsed="1"/>
+    <w:lsdException w:name="Body Text Indent 2" w:semiHidden="1" w:unhideWhenUsed="1"/>
+    <w:lsdException w:name="Body Text Indent 3" w:semiHidden="1" w:unhideWhenUsed="1"/>
+    <w:lsdException w:name="Block Text" w:semiHidden="1" w:unhideWhenUsed="1"/>
+    <w:lsdException w:name="Hyperlink" w:semiHidden="1" w:unhideWhenUsed="1"/>
+    <w:lsdException w:name="FollowedHyperlink" w:semiHidden="1" w:unhideWhenUsed="1"/>
+    <w:lsdException w:name="Strong" w:uiPriority="22" w:qFormat="1"/>
+    <w:lsdException w:name="Emphasis" w:uiPriority="20" w:qFormat="1"/>
+    <w:lsdException w:name="Document Map" w:semiHidden="1" w:unhideWhenUsed="1"/>
+    <w:lsdException w:name="Plain Text" w:semiHidden="1" w:unhideWhenUsed="1"/>
+    <w:lsdException w:name="E-mail Signature" w:semiHidden="1" w:unhideWhenUsed="1"/>
+    <w:lsdException w:name="HTML Top of Form" w:semiHidden="1" w:unhideWhenUsed="1"/>
+    <w:lsdException w:name="HTML Bottom of Form" w:semiHidden="1" w:unhideWhenUsed="1"/>
+    <w:lsdException w:name="Normal (Web)" w:semiHidden="1" w:unhideWhenUsed="1"/>
+    <w:lsdException w:name="HTML Acronym" w:semiHidden="1" w:unhideWhenUsed="1"/>
+    <w:lsdException w:name="HTML Address" w:semiHidden="1" w:unhideWhenUsed="1"/>
+    <w:lsdException w:name="HTML Cite" w:semiHidden="1" w:unhideWhenUsed="1"/>
+    <w:lsdException w:name="HTML Code" w:semiHidden="1" w:unhideWhenUsed="1"/>
+    <w:lsdException w:name="HTML Definition" w:semiHidden="1" w:unhideWhenUsed="1"/>
+    <w:lsdException w:name="HTML Keyboard" w:semiHidden="1" w:unhideWhenUsed="1"/>
+    <w:lsdException w:name="HTML Preformatted" w:semiHidden="1" w:unhideWhenUsed="1"/>
+    <w:lsdException w:name="HTML Sample" w:semiHidden="1" w:unhideWhenUsed="1"/>
+    <w:lsdException w:name="HTML Typewriter" w:semiHidden="1" w:unhideWhenUsed="1"/>
+    <w:lsdException w:name="HTML Variable" w:semiHidden="1" w:unhideWhenUsed="1"/>
+    <w:lsdException w:name="Normal Table" w:semiHidden="1" w:unhideWhenUsed="1"/>
+    <w:lsdException w:name="annotation subject" w:semiHidden="1" w:unhideWhenUsed="1"/>
+    <w:lsdException w:name="No List" w:semiHidden="1" w:unhideWhenUsed="1"/>
+    <w:lsdException w:name="Outline List 1" w:semiHidden="1" w:unhideWhenUsed="1"/>
+    <w:lsdException w:name="Outline List 2" w:semiHidden="1" w:unhideWhenUsed="1"/>
+    <w:lsdException w:name="Outline List 3" w:semiHidden="1" w:unhideWhenUsed="1"/>
+    <w:lsdException w:name="Table Simple 1" w:semiHidden="1" w:unhideWhenUsed="1"/>
+    <w:lsdException w:name="Table Simple 2" w:semiHidden="1" w:unhideWhenUsed="1"/>
+    <w:lsdException w:name="Table Simple 3" w:semiHidden="1" w:unhideWhenUsed="1"/>
+    <w:lsdException w:name="Table Classic 1" w:semiHidden="1" w:unhideWhenUsed="1"/>
+    <w:lsdException w:name="Table Classic 2" w:semiHidden="1" w:unhideWhenUsed="1"/>
+    <w:lsdException w:name="Table Classic 3" w:semiHidden="1" w:unhideWhenUsed="1"/>
+    <w:lsdException w:name="Table Classic 4" w:semiHidden="1" w:unhideWhenUsed="1"/>
+    <w:lsdException w:name="Table Colorful 1" w:semiHidden="1" w:unhideWhenUsed="1"/>
+    <w:lsdException w:name="Table Colorful 2" w:semiHidden="1" w:unhideWhenUsed="1"/>
+    <w:lsdException w:name="Table Colorful 3" w:semiHidden="1" w:unhideWhenUsed="1"/>
+    <w:lsdException w:name="Table Columns 1" w:semiHidden="1" w:unhideWhenUsed="1"/>
+    <w:lsdException w:name="Table Columns 2" w:semiHidden="1" w:unhideWhenUsed="1"/>
+    <w:lsdException w:name="Table Columns 3" w:semiHidden="1" w:unhideWhenUsed="1"/>
+    <w:lsdException w:name="Table Columns 4" w:semiHidden="1" w:unhideWhenUsed="1"/>
+    <w:lsdException w:name="Table Columns 5" w:semiHidden="1" w:unhideWhenUsed="1"/>
+    <w:lsdException w:name="Table Grid 1" w:semiHidden="1" w:unhideWhenUsed="1"/>
+    <w:lsdException w:name="Table Grid 2" w:semiHidden="1" w:unhideWhenUsed="1"/>
+    <w:lsdException w:name="Table Grid 3" w:semiHidden="1" w:unhideWhenUsed="1"/>
+    <w:lsdException w:name="Table Grid 4" w:semiHidden="1" w:unhideWhenUsed="1"/>
+    <w:lsdException w:name="Table Grid 5" w:semiHidden="1" w:unhideWhenUsed="1"/>
+    <w:lsdException w:name="Table Grid 6" w:semiHidden="1" w:unhideWhenUsed="1"/>
+    <w:lsdException w:name="Table Grid 7" w:semiHidden="1" w:unhideWhenUsed="1"/>
+    <w:lsdException w:name="Table Grid 8" w:semiHidden="1" w:unhideWhenUsed="1"/>
+    <w:lsdException w:name="Table List 1" w:semiHidden="1" w:unhideWhenUsed="1"/>
+    <w:lsdException w:name="Table List 2" w:semiHidden="1" w:unhideWhenUsed="1"/>
+    <w:lsdException w:name="Table List 3" w:semiHidden="1" w:unhideWhenUsed="1"/>
+    <w:lsdException w:name="Table List 4" w:semiHidden="1" w:unhideWhenUsed="1"/>
+    <w:lsdException w:name="Table List 5" w:semiHidden="1" w:unhideWhenUsed="1"/>
+    <w:lsdException w:name="Table List 6" w:semiHidden="1" w:unhideWhenUsed="1"/>
+    <w:lsdException w:name="Table List 7" w:semiHidden="1" w:unhideWhenUsed="1"/>
+    <w:lsdException w:name="Table List 8" w:semiHidden="1" w:unhideWhenUsed="1"/>
+    <w:lsdException w:name="Table 3D effects 1" w:semiHidden="1" w:unhideWhenUsed="1"/>
+    <w:lsdException w:name="Table 3D effects 2" w:semiHidden="1" w:unhideWhenUsed="1"/>
+    <w:lsdException w:name="Table 3D effects 3" w:semiHidden="1" w:unhideWhenUsed="1"/>
+    <w:lsdException w:name="Table Contemporary" w:semiHidden="1" w:unhideWhenUsed="1"/>
+    <w:lsdException w:name="Table Elegant" w:semiHidden="1" w:unhideWhenUsed="1"/>
+    <w:lsdException w:name="Table Professional" w:semiHidden="1" w:unhideWhenUsed="1"/>
+    <w:lsdException w:name="Table Subtle 1" w:semiHidden="1" w:unhideWhenUsed="1"/>
+    <w:lsdException w:name="Table Subtle 2" w:semiHidden="1" w:unhideWhenUsed="1"/>
+    <w:lsdException w:name="Table Web 1" w:semiHidden="1" w:unhideWhenUsed="1"/>
+    <w:lsdException w:name="Table Web 2" w:semiHidden="1" w:unhideWhenUsed="1"/>
+    <w:lsdException w:name="Table Web 3" w:semiHidden="1" w:unhideWhenUsed="1"/>
+    <w:lsdException w:name="Balloon Text" w:semiHidden="1" w:unhideWhenUsed="1"/>
+    <w:lsdException w:name="Table Grid" w:uiPriority="59"/>
+    <w:lsdException w:name="Table Theme" w:semiHidden="1" w:unhideWhenUsed="1"/>
+    <w:lsdException w:name="Placeholder Text" w:semiHidden="1"/>
+    <w:lsdException w:name="No Spacing" w:uiPriority="1" w:qFormat="1"/>
+    <w:lsdException w:name="Light Shading" w:uiPriority="60"/>
+    <w:lsdException w:name="Light List" w:uiPriority="61"/>
+    <w:lsdException w:name="Light Grid" w:uiPriority="62"/>
+    <w:lsdException w:name="Medium Shading 1" w:uiPriority="63"/>
+    <w:lsdException w:name="Medium Shading 2" w:uiPriority="64"/>
+    <w:lsdException w:name="Medium List 1" w:uiPriority="65"/>
+    <w:lsdException w:name="Medium List 2" w:uiPriority="66"/>
+    <w:lsdException w:name="Medium Grid 1" w:uiPriority="67"/>
+    <w:lsdException w:name="Medium Grid 2" w:uiPriority="68"/>
+    <w:lsdException w:name="Medium Grid 3" w:uiPriority="69"/>
+    <w:lsdException w:name="Dark List" w:uiPriority="70"/>
+    <w:lsdException w:name="Colorful Shading" w:uiPriority="71"/>
+    <w:lsdException w:name="Colorful List" w:uiPriority="72"/>
+    <w:lsdException w:name="Colorful Grid" w:uiPriority="73"/>
+    <w:lsdException w:name="Light Shading Accent 1" w:uiPriority="60"/>
+    <w:lsdException w:name="Light List Accent 1" w:uiPriority="61"/>
+    <w:lsdException w:name="Light Grid Accent 1" w:uiPriority="62"/>
+    <w:lsdException w:name="Medium Shading 1 Accent 1" w:uiPriority="63"/>
+    <w:lsdException w:name="Medium Shading 2 Accent 1" w:uiPriority="64"/>
+    <w:lsdException w:name="Medium List 1 Accent 1" w:uiPriority="65"/>
+    <w:lsdException w:name="Revision" w:semiHidden="1"/>
+    <w:lsdException w:name="List Paragraph" w:uiPriority="34" w:qFormat="1"/>
+    <w:lsdException w:name="Quote" w:uiPriority="29" w:qFormat="1"/>
+    <w:lsdException w:name="Intense Quote" w:uiPriority="30" w:qFormat="1"/>
+    <w:lsdException w:name="Medium List 2 Accent 1" w:uiPriority="66"/>
+    <w:lsdException w:name="Medium Grid 1 Accent 1" w:uiPriority="67"/>
+    <w:lsdException w:name="Medium Grid 2 Accent 1" w:uiPriority="68"/>
+    <w:lsdException w:name="Medium Grid 3 Accent 1" w:uiPriority="69"/>
+    <w:lsdException w:name="Dark List Accent 1" w:uiPriority="70"/>
+    <w:lsdException w:name="Colorful Shading Accent 1" w:uiPriority="71"/>
+    <w:lsdException w:name="Colorful List Accent 1" w:uiPriority="72"/>
+    <w:lsdException w:name="Colorful Grid Accent 1" w:uiPriority="73"/>
+    <w:lsdException w:name="Light Shading Accent 2" w:uiPriority="60"/>
+    <w:lsdException w:name="Light List Accent 2" w:uiPriority="61"/>
+    <w:lsdException w:name="Light Grid Accent 2" w:uiPriority="62"/>
+    <w:lsdException w:name="Medium Shading 1 Accent 2" w:uiPriority="63"/>
+    <w:lsdException w:name="Medium Shading 2 Accent 2" w:uiPriority="64"/>
+    <w:lsdException w:name="Medium List 1 Accent 2" w:uiPriority="65"/>
+    <w:lsdException w:name="Medium List 2 Accent 2" w:uiPriority="66"/>
+    <w:lsdException w:name="Medium Grid 1 Accent 2" w:uiPriority="67"/>
+    <w:lsdException w:name="Medium Grid 2 Accent 2" w:uiPriority="68"/>
+    <w:lsdException w:name="Medium Grid 3 Accent 2" w:uiPriority="69"/>
+    <w:lsdException w:name="Dark List Accent 2" w:uiPriority="70"/>
+    <w:lsdException w:name="Colorful Shading Accent 2" w:uiPriority="71"/>
+    <w:lsdException w:name="Colorful List Accent 2" w:uiPriority="72"/>
+    <w:lsdException w:name="Colorful Grid Accent 2" w:uiPriority="73"/>
+    <w:lsdException w:name="Light Shading Accent 3" w:uiPriority="60"/>
+    <w:lsdException w:name="Light List Accent 3" w:uiPriority="61"/>
+    <w:lsdException w:name="Light Grid Accent 3" w:uiPriority="62"/>
+    <w:lsdException w:name="Medium Shading 1 Accent 3" w:uiPriority="63"/>
+    <w:lsdException w:name="Medium Shading 2 Accent 3" w:uiPriority="64"/>
+    <w:lsdException w:name="Medium List 1 Accent 3" w:uiPriority="65"/>
+    <w:lsdException w:name="Medium List 2 Accent 3" w:uiPriority="66"/>
+    <w:lsdException w:name="Medium Grid 1 Accent 3" w:uiPriority="67"/>
+    <w:lsdException w:name="Medium Grid 2 Accent 3" w:uiPriority="68"/>
+    <w:lsdException w:name="Medium Grid 3 Accent 3" w:uiPriority="69"/>
+    <w:lsdException w:name="Dark List Accent 3" w:uiPriority="70"/>
+    <w:lsdException w:name="Colorful Shading Accent 3" w:uiPriority="71"/>
+    <w:lsdException w:name="Colorful List Accent 3" w:uiPriority="72"/>
+    <w:lsdException w:name="Colorful Grid Accent 3" w:uiPriority="73"/>
+    <w:lsdException w:name="Light Shading Accent 4" w:uiPriority="60"/>
+    <w:lsdException w:name="Light List Accent 4" w:uiPriority="61"/>
+    <w:lsdException w:name="Light Grid Accent 4" w:uiPriority="62"/>
+    <w:lsdException w:name="Medium Shading 1 Accent 4" w:uiPriority="63"/>
+    <w:lsdException w:name="Medium Shading 2 Accent 4" w:uiPriority="64"/>
+    <w:lsdException w:name="Medium List 1 Accent 4" w:uiPriority="65"/>
+    <w:lsdException w:name="Medium List 2 Accent 4" w:uiPriority="66"/>
+    <w:lsdException w:name="Medium Grid 1 Accent 4" w:uiPriority="67"/>
+    <w:lsdException w:name="Medium Grid 2 Accent 4" w:uiPriority="68"/>
+    <w:lsdException w:name="Medium Grid 3 Accent 4" w:uiPriority="69"/>
+    <w:lsdException w:name="Dark List Accent 4" w:uiPriority="70"/>
+    <w:lsdException w:name="Colorful Shading Accent 4" w:uiPriority="71"/>
+    <w:lsdException w:name="Colorful List Accent 4" w:uiPriority="72"/>
+    <w:lsdException w:name="Colorful Grid Accent 4" w:uiPriority="73"/>
+    <w:lsdException w:name="Light Shading Accent 5" w:uiPriority="60"/>
+    <w:lsdException w:name="Light List Accent 5" w:uiPriority="61"/>
+    <w:lsdException w:name="Light Grid Accent 5" w:uiPriority="62"/>
+    <w:lsdException w:name="Medium Shading 1 Accent 5" w:uiPriority="63"/>
+    <w:lsdException w:name="Medium Shading 2 Accent 5" w:uiPriority="64"/>
+    <w:lsdException w:name="Medium List 1 Accent 5" w:uiPriority="65"/>
+    <w:lsdException w:name="Medium List 2 Accent 5" w:uiPriority="66"/>
+    <w:lsdException w:name="Medium Grid 1 Accent 5" w:uiPriority="67"/>
+    <w:lsdException w:name="Medium Grid 2 Accent 5" w:uiPriority="68"/>
+    <w:lsdException w:name="Medium Grid 3 Accent 5" w:uiPriority="69"/>
+    <w:lsdException w:name="Dark List Accent 5" w:uiPriority="70"/>
+    <w:lsdException w:name="Colorful Shading Accent 5" w:uiPriority="71"/>
+    <w:lsdException w:name="Colorful List Accent 5" w:uiPriority="72"/>
+    <w:lsdException w:name="Colorful Grid Accent 5" w:uiPriority="73"/>
+    <w:lsdException w:name="Light Shading Accent 6" w:uiPriority="60"/>
+    <w:lsdException w:name="Light List Accent 6" w:uiPriority="61"/>
+    <w:lsdException w:name="Light Grid Accent 6" w:uiPriority="62"/>
+    <w:lsdException w:name="Medium Shading 1 Accent 6" w:uiPriority="63"/>
+    <w:lsdException w:name="Medium Shading 2 Accent 6" w:uiPriority="64"/>
+    <w:lsdException w:name="Medium List 1 Accent 6" w:uiPriority="65"/>
+    <w:lsdException w:name="Medium List 2 Accent 6" w:uiPriority="66"/>
+    <w:lsdException w:name="Medium Grid 1 Accent 6" w:uiPriority="67"/>
+    <w:lsdException w:name="Medium Grid 2 Accent 6" w:uiPriority="68"/>
+    <w:lsdException w:name="Medium Grid 3 Accent 6" w:uiPriority="69"/>
+    <w:lsdException w:name="Dark List Accent 6" w:uiPriority="70"/>
+    <w:lsdException w:name="Colorful Shading Accent 6" w:uiPriority="71"/>
+    <w:lsdException w:name="Colorful List Accent 6" w:uiPriority="72"/>
+    <w:lsdException w:name="Colorful Grid Accent 6" w:uiPriority="73"/>
+    <w:lsdException w:name="Subtle Emphasis" w:uiPriority="19" w:qFormat="1"/>
+    <w:lsdException w:name="Intense Emphasis" w:uiPriority="21" w:qFormat="1"/>
+    <w:lsdException w:name="Subtle Reference" w:uiPriority="31" w:qFormat="1"/>
+    <w:lsdException w:name="Intense Reference" w:uiPriority="32" w:qFormat="1"/>
+    <w:lsdException w:name="Book Title" w:uiPriority="33" w:qFormat="1"/>
+    <w:lsdException w:name="Bibliography" w:semiHidden="1" w:uiPriority="37" w:unhideWhenUsed="1"/>
+    <w:lsdException w:name="TOC Heading" w:semiHidden="1" w:uiPriority="39" w:unhideWhenUsed="1" w:qFormat="1"/>
+    <w:lsdException w:name="Plain Table 1" w:uiPriority="41"/>
+    <w:lsdException w:name="Plain Table 2" w:uiPriority="42"/>
+    <w:lsdException w:name="Plain Table 3" w:uiPriority="43"/>
+    <w:lsdException w:name="Plain Table 4" w:uiPriority="44"/>
+    <w:lsdException w:name="Plain Table 5" w:uiPriority="45"/>
+    <w:lsdException w:name="Grid Table Light" w:uiPriority="40"/>
+    <w:lsdException w:name="Grid Table 1 Light" w:uiPriority="46"/>
+    <w:lsdException w:name="Grid Table 2" w:uiPriority="47"/>
+    <w:lsdException w:name="Grid Table 3" w:uiPriority="48"/>
+    <w:lsdException w:name="Grid Table 4" w:uiPriority="49"/>
+    <w:lsdException w:name="Grid Table 5 Dark" w:uiPriority="50"/>
+    <w:lsdException w:name="Grid Table 6 Colorful" w:uiPriority="51"/>
+    <w:lsdException w:name="Grid Table 7 Colorful" w:uiPriority="52"/>
+    <w:lsdException w:name="Grid Table 1 Light Accent 1" w:uiPriority="46"/>
+    <w:lsdException w:name="Grid Table 2 Accent 1" w:uiPriority="47"/>
+    <w:lsdException w:name="Grid Table 3 Accent 1" w:uiPriority="48"/>
+    <w:lsdException w:name="Grid Table 4 Accent 1" w:uiPriority="49"/>
+    <w:lsdException w:name="Grid Table 5 Dark Accent 1" w:uiPriority="50"/>
+    <w:lsdException w:name="Grid Table 6 Colorful Accent 1" w:uiPriority="51"/>
+    <w:lsdException w:name="Grid Table 7 Colorful Accent 1" w:uiPriority="52"/>
+    <w:lsdException w:name="Grid Table 1 Light Accent 2" w:uiPriority="46"/>
+    <w:lsdException w:name="Grid Table 2 Accent 2" w:uiPriority="47"/>
+    <w:lsdException w:name="Grid Table 3 Accent 2" w:uiPriority="48"/>
+    <w:lsdException w:name="Grid Table 4 Accent 2" w:uiPriority="49"/>
+    <w:lsdException w:name="Grid Table 5 Dark Accent 2" w:uiPriority="50"/>
+    <w:lsdException w:name="Grid Table 6 Colorful Accent 2" w:uiPriority="51"/>
+    <w:lsdException w:name="Grid Table 7 Colorful Accent 2" w:uiPriority="52"/>
+    <w:lsdException w:name="Grid Table 1 Light Accent 3" w:uiPriority="46"/>
+    <w:lsdException w:name="Grid Table 2 Accent 3" w:uiPriority="47"/>
+    <w:lsdException w:name="Grid Table 3 Accent 3" w:uiPriority="48"/>
+    <w:lsdException w:name="Grid Table 4 Accent 3" w:uiPriority="49"/>
+    <w:lsdException w:name="Grid Table 5 Dark Accent 3" w:uiPriority="50"/>
+    <w:lsdException w:name="Grid Table 6 Colorful Accent 3" w:uiPriority="51"/>
+    <w:lsdException w:name="Grid Table 7 Colorful Accent 3" w:uiPriority="52"/>
+    <w:lsdException w:name="Grid Table 1 Light Accent 4" w:uiPriority="46"/>
+    <w:lsdException w:name="Grid Table 2 Accent 4" w:uiPriority="47"/>
+    <w:lsdException w:name="Grid Table 3 Accent 4" w:uiPriority="48"/>
+    <w:lsdException w:name="Grid Table 4 Accent 4" w:uiPriority="49"/>
+    <w:lsdException w:name="Grid Table 5 Dark Accent 4" w:uiPriority="50"/>
+    <w:lsdException w:name="Grid Table 6 Colorful Accent 4" w:uiPriority="51"/>
+    <w:lsdException w:name="Grid Table 7 Colorful Accent 4" w:uiPriority="52"/>
+    <w:lsdException w:name="Grid Table 1 Light Accent 5" w:uiPriority="46"/>
+    <w:lsdException w:name="Grid Table 2 Accent 5" w:uiPriority="47"/>
+    <w:lsdException w:name="Grid Table 3 Accent 5" w:uiPriority="48"/>
+    <w:lsdException w:name="Grid Table 4 Accent 5" w:uiPriority="49"/>
+    <w:lsdException w:name="Grid Table 5 Dark Accent 5" w:uiPriority="50"/>
+    <w:lsdException w:name="Grid Table 6 Colorful Accent 5" w:uiPriority="51"/>
+    <w:lsdException w:name="Grid Table 7 Colorful Accent 5" w:uiPriority="52"/>
+    <w:lsdException w:name="Grid Table 1 Light Accent 6" w:uiPriority="46"/>
+    <w:lsdException w:name="Grid Table 2 Accent 6" w:uiPriority="47"/>
+    <w:lsdException w:name="Grid Table 3 Accent 6" w:uiPriority="48"/>
+    <w:lsdException w:name="Grid Table 4 Accent 6" w:uiPriority="49"/>
+    <w:lsdException w:name="Grid Table 5 Dark Accent 6" w:uiPriority="50"/>
+    <w:lsdException w:name="Grid Table 6 Colorful Accent 6" w:uiPriority="51"/>
+    <w:lsdException w:name="Grid Table 7 Colorful Accent 6" w:uiPriority="52"/>
+    <w:lsdException w:name="List Table 1 Light" w:uiPriority="46"/>
+    <w:lsdException w:name="List Table 2" w:uiPriority="47"/>
+    <w:lsdException w:name="List Table 3" w:uiPriority="48"/>
+    <w:lsdException w:name="List Table 4" w:uiPriority="49"/>
+    <w:lsdException w:name="List Table 5 Dark" w:uiPriority="50"/>
+    <w:lsdException w:name="List Table 6 Colorful" w:uiPriority="51"/>
+    <w:lsdException w:name="List Table 7 Colorful" w:uiPriority="52"/>
+    <w:lsdException w:name="List Table 1 Light Accent 1" w:uiPriority="46"/>
+    <w:lsdException w:name="List Table 2 Accent 1" w:uiPriority="47"/>
+    <w:lsdException w:name="List Table 3 Accent 1" w:uiPriority="48"/>
+    <w:lsdException w:name="List Table 4 Accent 1" w:uiPriority="49"/>
+    <w:lsdException w:name="List Table 5 Dark Accent 1" w:uiPriority="50"/>
+    <w:lsdException w:name="List Table 6 Colorful Accent 1" w:uiPriority="51"/>
+    <w:lsdException w:name="List Table 7 Colorful Accent 1" w:uiPriority="52"/>
+    <w:lsdException w:name="List Table 1 Light Accent 2" w:uiPriority="46"/>
+    <w:lsdException w:name="List Table 2 Accent 2" w:uiPriority="47"/>
+    <w:lsdException w:name="List Table 3 Accent 2" w:uiPriority="48"/>
+    <w:lsdException w:name="List Table 4 Accent 2" w:uiPriority="49"/>
+    <w:lsdException w:name="List Table 5 Dark Accent 2" w:uiPriority="50"/>
+    <w:lsdException w:name="List Table 6 Colorful Accent 2" w:uiPriority="51"/>
+    <w:lsdException w:name="List Table 7 Colorful Accent 2" w:uiPriority="52"/>
+    <w:lsdException w:name="List Table 1 Light Accent 3" w:uiPriority="46"/>
+    <w:lsdException w:name="List Table 2 Accent 3" w:uiPriority="47"/>
+    <w:lsdException w:name="List Table 3 Accent 3" w:uiPriority="48"/>
+    <w:lsdException w:name="List Table 4 Accent 3" w:uiPriority="49"/>
+    <w:lsdException w:name="List Table 5 Dark Accent 3" w:uiPriority="50"/>
+    <w:lsdException w:name="List Table 6 Colorful Accent 3" w:uiPriority="51"/>
+    <w:lsdException w:name="List Table 7 Colorful Accent 3" w:uiPriority="52"/>
+    <w:lsdException w:name="List Table 1 Light Accent 4" w:uiPriority="46"/>
+    <w:lsdException w:name="List Table 2 Accent 4" w:uiPriority="47"/>
+    <w:lsdException w:name="List Table 3 Accent 4" w:uiPriority="48"/>
+    <w:lsdException w:name="List Table 4 Accent 4" w:uiPriority="49"/>
+    <w:lsdException w:name="List Table 5 Dark Accent 4" w:uiPriority="50"/>
+    <w:lsdException w:name="List Table 6 Colorful Accent 4" w:uiPriority="51"/>
+    <w:lsdException w:name="List Table 7 Colorful Accent 4" w:uiPriority="52"/>
+    <w:lsdException w:name="List Table 1 Light Accent 5" w:uiPriority="46"/>
+    <w:lsdException w:name="List Table 2 Accent 5" w:uiPriority="47"/>
+    <w:lsdException w:name="List Table 3 Accent 5" w:uiPriority="48"/>
+    <w:lsdException w:name="List Table 4 Accent 5" w:uiPriority="49"/>
+    <w:lsdException w:name="List Table 5 Dark Accent 5" w:uiPriority="50"/>
+    <w:lsdException w:name="List Table 6 Colorful Accent 5" w:uiPriority="51"/>
+    <w:lsdException w:name="List Table 7 Colorful Accent 5" w:uiPriority="52"/>
+    <w:lsdException w:name="List Table 1 Light Accent 6" w:uiPriority="46"/>
+    <w:lsdException w:name="List Table 2 Accent 6" w:uiPriority="47"/>
+    <w:lsdException w:name="List Table 3 Accent 6" w:uiPriority="48"/>
+    <w:lsdException w:name="List Table 4 Accent 6" w:uiPriority="49"/>
+    <w:lsdException w:name="List Table 5 Dark Accent 6" w:uiPriority="50"/>
+    <w:lsdException w:name="List Table 6 Colorful Accent 6" w:uiPriority="51"/>
+    <w:lsdException w:name="List Table 7 Colorful Accent 6" w:uiPriority="52"/>
   </w:latentStyles>
   <w:style w:type="paragraph" w:default="1" w:styleId="Normalny">
     <w:name w:val="Normal"/>
@@ -14857,6 +13801,7 @@
   <w:style w:type="character" w:default="1" w:styleId="Domylnaczcionkaakapitu">
     <w:name w:val="Default Paragraph Font"/>
     <w:uiPriority w:val="1"/>
+    <w:semiHidden/>
     <w:unhideWhenUsed/>
   </w:style>
   <w:style w:type="table" w:default="1" w:styleId="Standardowy">
@@ -15279,680 +14224,6 @@
 </w:styles>
 </file>
 
-<file path=word/stylesWithEffects.xml><?xml version="1.0" encoding="utf-8"?>
-<w:styles xmlns:wpc="http://schemas.microsoft.com/office/word/2010/wordprocessingCanvas" xmlns:mc="http://schemas.openxmlformats.org/markup-compatibility/2006" xmlns:o="urn:schemas-microsoft-com:office:office" xmlns:r="http://schemas.openxmlformats.org/officeDocument/2006/relationships" xmlns:m="http://schemas.openxmlformats.org/officeDocument/2006/math" xmlns:v="urn:schemas-microsoft-com:vml" xmlns:wp14="http://schemas.microsoft.com/office/word/2010/wordprocessingDrawing" xmlns:wp="http://schemas.openxmlformats.org/drawingml/2006/wordprocessingDrawing" xmlns:w10="urn:schemas-microsoft-com:office:word" xmlns:w="http://schemas.openxmlformats.org/wordprocessingml/2006/main" xmlns:w14="http://schemas.microsoft.com/office/word/2010/wordml" xmlns:wpg="http://schemas.microsoft.com/office/word/2010/wordprocessingGroup" xmlns:wpi="http://schemas.microsoft.com/office/word/2010/wordprocessingInk" xmlns:wne="http://schemas.microsoft.com/office/word/2006/wordml" xmlns:wps="http://schemas.microsoft.com/office/word/2010/wordprocessingShape" mc:Ignorable="w14 wp14">
-  <w:docDefaults>
-    <w:rPrDefault>
-      <w:rPr>
-        <w:rFonts w:asciiTheme="minorHAnsi" w:eastAsiaTheme="minorHAnsi" w:hAnsiTheme="minorHAnsi" w:cstheme="minorBidi"/>
-        <w:sz w:val="22"/>
-        <w:szCs w:val="22"/>
-        <w:lang w:val="pl-PL" w:eastAsia="en-US" w:bidi="ar-SA"/>
-      </w:rPr>
-    </w:rPrDefault>
-    <w:pPrDefault>
-      <w:pPr>
-        <w:spacing w:after="200" w:line="276" w:lineRule="auto"/>
-      </w:pPr>
-    </w:pPrDefault>
-  </w:docDefaults>
-  <w:latentStyles w:defLockedState="0" w:defUIPriority="99" w:defSemiHidden="1" w:defUnhideWhenUsed="1" w:defQFormat="0" w:count="267">
-    <w:lsdException w:name="Normal" w:semiHidden="0" w:uiPriority="0" w:unhideWhenUsed="0" w:qFormat="1"/>
-    <w:lsdException w:name="heading 1" w:semiHidden="0" w:uiPriority="0" w:unhideWhenUsed="0" w:qFormat="1"/>
-    <w:lsdException w:name="heading 2" w:uiPriority="9" w:qFormat="1"/>
-    <w:lsdException w:name="heading 3" w:uiPriority="9" w:qFormat="1"/>
-    <w:lsdException w:name="heading 4" w:uiPriority="9" w:qFormat="1"/>
-    <w:lsdException w:name="heading 5" w:uiPriority="9" w:qFormat="1"/>
-    <w:lsdException w:name="heading 6" w:uiPriority="9" w:qFormat="1"/>
-    <w:lsdException w:name="heading 7" w:uiPriority="9" w:qFormat="1"/>
-    <w:lsdException w:name="heading 8" w:uiPriority="0" w:qFormat="1"/>
-    <w:lsdException w:name="heading 9" w:uiPriority="0" w:qFormat="1"/>
-    <w:lsdException w:name="toc 1" w:uiPriority="39" w:qFormat="1"/>
-    <w:lsdException w:name="toc 2" w:uiPriority="39" w:qFormat="1"/>
-    <w:lsdException w:name="toc 3" w:uiPriority="39" w:qFormat="1"/>
-    <w:lsdException w:name="toc 4" w:uiPriority="39"/>
-    <w:lsdException w:name="toc 5" w:uiPriority="39"/>
-    <w:lsdException w:name="toc 6" w:uiPriority="39"/>
-    <w:lsdException w:name="toc 7" w:uiPriority="39"/>
-    <w:lsdException w:name="toc 8" w:uiPriority="39"/>
-    <w:lsdException w:name="toc 9" w:uiPriority="39"/>
-    <w:lsdException w:name="caption" w:uiPriority="35" w:qFormat="1"/>
-    <w:lsdException w:name="Title" w:semiHidden="0" w:uiPriority="10" w:unhideWhenUsed="0" w:qFormat="1"/>
-    <w:lsdException w:name="Default Paragraph Font" w:uiPriority="1"/>
-    <w:lsdException w:name="Body Text" w:uiPriority="0"/>
-    <w:lsdException w:name="Subtitle" w:semiHidden="0" w:uiPriority="11" w:unhideWhenUsed="0" w:qFormat="1"/>
-    <w:lsdException w:name="Strong" w:semiHidden="0" w:uiPriority="22" w:unhideWhenUsed="0" w:qFormat="1"/>
-    <w:lsdException w:name="Emphasis" w:semiHidden="0" w:uiPriority="20" w:unhideWhenUsed="0" w:qFormat="1"/>
-    <w:lsdException w:name="Table Grid" w:semiHidden="0" w:uiPriority="59" w:unhideWhenUsed="0"/>
-    <w:lsdException w:name="Placeholder Text" w:unhideWhenUsed="0"/>
-    <w:lsdException w:name="No Spacing" w:semiHidden="0" w:uiPriority="1" w:unhideWhenUsed="0" w:qFormat="1"/>
-    <w:lsdException w:name="Light Shading" w:semiHidden="0" w:uiPriority="60" w:unhideWhenUsed="0"/>
-    <w:lsdException w:name="Light List" w:semiHidden="0" w:uiPriority="61" w:unhideWhenUsed="0"/>
-    <w:lsdException w:name="Light Grid" w:semiHidden="0" w:uiPriority="62" w:unhideWhenUsed="0"/>
-    <w:lsdException w:name="Medium Shading 1" w:semiHidden="0" w:uiPriority="63" w:unhideWhenUsed="0"/>
-    <w:lsdException w:name="Medium Shading 2" w:semiHidden="0" w:uiPriority="64" w:unhideWhenUsed="0"/>
-    <w:lsdException w:name="Medium List 1" w:semiHidden="0" w:uiPriority="65" w:unhideWhenUsed="0"/>
-    <w:lsdException w:name="Medium List 2" w:semiHidden="0" w:uiPriority="66" w:unhideWhenUsed="0"/>
-    <w:lsdException w:name="Medium Grid 1" w:semiHidden="0" w:uiPriority="67" w:unhideWhenUsed="0"/>
-    <w:lsdException w:name="Medium Grid 2" w:semiHidden="0" w:uiPriority="68" w:unhideWhenUsed="0"/>
-    <w:lsdException w:name="Medium Grid 3" w:semiHidden="0" w:uiPriority="69" w:unhideWhenUsed="0"/>
-    <w:lsdException w:name="Dark List" w:semiHidden="0" w:uiPriority="70" w:unhideWhenUsed="0"/>
-    <w:lsdException w:name="Colorful Shading" w:semiHidden="0" w:uiPriority="71" w:unhideWhenUsed="0"/>
-    <w:lsdException w:name="Colorful List" w:semiHidden="0" w:uiPriority="72" w:unhideWhenUsed="0"/>
-    <w:lsdException w:name="Colorful Grid" w:semiHidden="0" w:uiPriority="73" w:unhideWhenUsed="0"/>
-    <w:lsdException w:name="Light Shading Accent 1" w:semiHidden="0" w:uiPriority="60" w:unhideWhenUsed="0"/>
-    <w:lsdException w:name="Light List Accent 1" w:semiHidden="0" w:uiPriority="61" w:unhideWhenUsed="0"/>
-    <w:lsdException w:name="Light Grid Accent 1" w:semiHidden="0" w:uiPriority="62" w:unhideWhenUsed="0"/>
-    <w:lsdException w:name="Medium Shading 1 Accent 1" w:semiHidden="0" w:uiPriority="63" w:unhideWhenUsed="0"/>
-    <w:lsdException w:name="Medium Shading 2 Accent 1" w:semiHidden="0" w:uiPriority="64" w:unhideWhenUsed="0"/>
-    <w:lsdException w:name="Medium List 1 Accent 1" w:semiHidden="0" w:uiPriority="65" w:unhideWhenUsed="0"/>
-    <w:lsdException w:name="Revision" w:unhideWhenUsed="0"/>
-    <w:lsdException w:name="List Paragraph" w:semiHidden="0" w:uiPriority="34" w:unhideWhenUsed="0" w:qFormat="1"/>
-    <w:lsdException w:name="Quote" w:semiHidden="0" w:uiPriority="29" w:unhideWhenUsed="0" w:qFormat="1"/>
-    <w:lsdException w:name="Intense Quote" w:semiHidden="0" w:uiPriority="30" w:unhideWhenUsed="0" w:qFormat="1"/>
-    <w:lsdException w:name="Medium List 2 Accent 1" w:semiHidden="0" w:uiPriority="66" w:unhideWhenUsed="0"/>
-    <w:lsdException w:name="Medium Grid 1 Accent 1" w:semiHidden="0" w:uiPriority="67" w:unhideWhenUsed="0"/>
-    <w:lsdException w:name="Medium Grid 2 Accent 1" w:semiHidden="0" w:uiPriority="68" w:unhideWhenUsed="0"/>
-    <w:lsdException w:name="Medium Grid 3 Accent 1" w:semiHidden="0" w:uiPriority="69" w:unhideWhenUsed="0"/>
-    <w:lsdException w:name="Dark List Accent 1" w:semiHidden="0" w:uiPriority="70" w:unhideWhenUsed="0"/>
-    <w:lsdException w:name="Colorful Shading Accent 1" w:semiHidden="0" w:uiPriority="71" w:unhideWhenUsed="0"/>
-    <w:lsdException w:name="Colorful List Accent 1" w:semiHidden="0" w:uiPriority="72" w:unhideWhenUsed="0"/>
-    <w:lsdException w:name="Colorful Grid Accent 1" w:semiHidden="0" w:uiPriority="73" w:unhideWhenUsed="0"/>
-    <w:lsdException w:name="Light Shading Accent 2" w:semiHidden="0" w:uiPriority="60" w:unhideWhenUsed="0"/>
-    <w:lsdException w:name="Light List Accent 2" w:semiHidden="0" w:uiPriority="61" w:unhideWhenUsed="0"/>
-    <w:lsdException w:name="Light Grid Accent 2" w:semiHidden="0" w:uiPriority="62" w:unhideWhenUsed="0"/>
-    <w:lsdException w:name="Medium Shading 1 Accent 2" w:semiHidden="0" w:uiPriority="63" w:unhideWhenUsed="0"/>
-    <w:lsdException w:name="Medium Shading 2 Accent 2" w:semiHidden="0" w:uiPriority="64" w:unhideWhenUsed="0"/>
-    <w:lsdException w:name="Medium List 1 Accent 2" w:semiHidden="0" w:uiPriority="65" w:unhideWhenUsed="0"/>
-    <w:lsdException w:name="Medium List 2 Accent 2" w:semiHidden="0" w:uiPriority="66" w:unhideWhenUsed="0"/>
-    <w:lsdException w:name="Medium Grid 1 Accent 2" w:semiHidden="0" w:uiPriority="67" w:unhideWhenUsed="0"/>
-    <w:lsdException w:name="Medium Grid 2 Accent 2" w:semiHidden="0" w:uiPriority="68" w:unhideWhenUsed="0"/>
-    <w:lsdException w:name="Medium Grid 3 Accent 2" w:semiHidden="0" w:uiPriority="69" w:unhideWhenUsed="0"/>
-    <w:lsdException w:name="Dark List Accent 2" w:semiHidden="0" w:uiPriority="70" w:unhideWhenUsed="0"/>
-    <w:lsdException w:name="Colorful Shading Accent 2" w:semiHidden="0" w:uiPriority="71" w:unhideWhenUsed="0"/>
-    <w:lsdException w:name="Colorful List Accent 2" w:semiHidden="0" w:uiPriority="72" w:unhideWhenUsed="0"/>
-    <w:lsdException w:name="Colorful Grid Accent 2" w:semiHidden="0" w:uiPriority="73" w:unhideWhenUsed="0"/>
-    <w:lsdException w:name="Light Shading Accent 3" w:semiHidden="0" w:uiPriority="60" w:unhideWhenUsed="0"/>
-    <w:lsdException w:name="Light List Accent 3" w:semiHidden="0" w:uiPriority="61" w:unhideWhenUsed="0"/>
-    <w:lsdException w:name="Light Grid Accent 3" w:semiHidden="0" w:uiPriority="62" w:unhideWhenUsed="0"/>
-    <w:lsdException w:name="Medium Shading 1 Accent 3" w:semiHidden="0" w:uiPriority="63" w:unhideWhenUsed="0"/>
-    <w:lsdException w:name="Medium Shading 2 Accent 3" w:semiHidden="0" w:uiPriority="64" w:unhideWhenUsed="0"/>
-    <w:lsdException w:name="Medium List 1 Accent 3" w:semiHidden="0" w:uiPriority="65" w:unhideWhenUsed="0"/>
-    <w:lsdException w:name="Medium List 2 Accent 3" w:semiHidden="0" w:uiPriority="66" w:unhideWhenUsed="0"/>
-    <w:lsdException w:name="Medium Grid 1 Accent 3" w:semiHidden="0" w:uiPriority="67" w:unhideWhenUsed="0"/>
-    <w:lsdException w:name="Medium Grid 2 Accent 3" w:semiHidden="0" w:uiPriority="68" w:unhideWhenUsed="0"/>
-    <w:lsdException w:name="Medium Grid 3 Accent 3" w:semiHidden="0" w:uiPriority="69" w:unhideWhenUsed="0"/>
-    <w:lsdException w:name="Dark List Accent 3" w:semiHidden="0" w:uiPriority="70" w:unhideWhenUsed="0"/>
-    <w:lsdException w:name="Colorful Shading Accent 3" w:semiHidden="0" w:uiPriority="71" w:unhideWhenUsed="0"/>
-    <w:lsdException w:name="Colorful List Accent 3" w:semiHidden="0" w:uiPriority="72" w:unhideWhenUsed="0"/>
-    <w:lsdException w:name="Colorful Grid Accent 3" w:semiHidden="0" w:uiPriority="73" w:unhideWhenUsed="0"/>
-    <w:lsdException w:name="Light Shading Accent 4" w:semiHidden="0" w:uiPriority="60" w:unhideWhenUsed="0"/>
-    <w:lsdException w:name="Light List Accent 4" w:semiHidden="0" w:uiPriority="61" w:unhideWhenUsed="0"/>
-    <w:lsdException w:name="Light Grid Accent 4" w:semiHidden="0" w:uiPriority="62" w:unhideWhenUsed="0"/>
-    <w:lsdException w:name="Medium Shading 1 Accent 4" w:semiHidden="0" w:uiPriority="63" w:unhideWhenUsed="0"/>
-    <w:lsdException w:name="Medium Shading 2 Accent 4" w:semiHidden="0" w:uiPriority="64" w:unhideWhenUsed="0"/>
-    <w:lsdException w:name="Medium List 1 Accent 4" w:semiHidden="0" w:uiPriority="65" w:unhideWhenUsed="0"/>
-    <w:lsdException w:name="Medium List 2 Accent 4" w:semiHidden="0" w:uiPriority="66" w:unhideWhenUsed="0"/>
-    <w:lsdException w:name="Medium Grid 1 Accent 4" w:semiHidden="0" w:uiPriority="67" w:unhideWhenUsed="0"/>
-    <w:lsdException w:name="Medium Grid 2 Accent 4" w:semiHidden="0" w:uiPriority="68" w:unhideWhenUsed="0"/>
-    <w:lsdException w:name="Medium Grid 3 Accent 4" w:semiHidden="0" w:uiPriority="69" w:unhideWhenUsed="0"/>
-    <w:lsdException w:name="Dark List Accent 4" w:semiHidden="0" w:uiPriority="70" w:unhideWhenUsed="0"/>
-    <w:lsdException w:name="Colorful Shading Accent 4" w:semiHidden="0" w:uiPriority="71" w:unhideWhenUsed="0"/>
-    <w:lsdException w:name="Colorful List Accent 4" w:semiHidden="0" w:uiPriority="72" w:unhideWhenUsed="0"/>
-    <w:lsdException w:name="Colorful Grid Accent 4" w:semiHidden="0" w:uiPriority="73" w:unhideWhenUsed="0"/>
-    <w:lsdException w:name="Light Shading Accent 5" w:semiHidden="0" w:uiPriority="60" w:unhideWhenUsed="0"/>
-    <w:lsdException w:name="Light List Accent 5" w:semiHidden="0" w:uiPriority="61" w:unhideWhenUsed="0"/>
-    <w:lsdException w:name="Light Grid Accent 5" w:semiHidden="0" w:uiPriority="62" w:unhideWhenUsed="0"/>
-    <w:lsdException w:name="Medium Shading 1 Accent 5" w:semiHidden="0" w:uiPriority="63" w:unhideWhenUsed="0"/>
-    <w:lsdException w:name="Medium Shading 2 Accent 5" w:semiHidden="0" w:uiPriority="64" w:unhideWhenUsed="0"/>
-    <w:lsdException w:name="Medium List 1 Accent 5" w:semiHidden="0" w:uiPriority="65" w:unhideWhenUsed="0"/>
-    <w:lsdException w:name="Medium List 2 Accent 5" w:semiHidden="0" w:uiPriority="66" w:unhideWhenUsed="0"/>
-    <w:lsdException w:name="Medium Grid 1 Accent 5" w:semiHidden="0" w:uiPriority="67" w:unhideWhenUsed="0"/>
-    <w:lsdException w:name="Medium Grid 2 Accent 5" w:semiHidden="0" w:uiPriority="68" w:unhideWhenUsed="0"/>
-    <w:lsdException w:name="Medium Grid 3 Accent 5" w:semiHidden="0" w:uiPriority="69" w:unhideWhenUsed="0"/>
-    <w:lsdException w:name="Dark List Accent 5" w:semiHidden="0" w:uiPriority="70" w:unhideWhenUsed="0"/>
-    <w:lsdException w:name="Colorful Shading Accent 5" w:semiHidden="0" w:uiPriority="71" w:unhideWhenUsed="0"/>
-    <w:lsdException w:name="Colorful List Accent 5" w:semiHidden="0" w:uiPriority="72" w:unhideWhenUsed="0"/>
-    <w:lsdException w:name="Colorful Grid Accent 5" w:semiHidden="0" w:uiPriority="73" w:unhideWhenUsed="0"/>
-    <w:lsdException w:name="Light Shading Accent 6" w:semiHidden="0" w:uiPriority="60" w:unhideWhenUsed="0"/>
-    <w:lsdException w:name="Light List Accent 6" w:semiHidden="0" w:uiPriority="61" w:unhideWhenUsed="0"/>
-    <w:lsdException w:name="Light Grid Accent 6" w:semiHidden="0" w:uiPriority="62" w:unhideWhenUsed="0"/>
-    <w:lsdException w:name="Medium Shading 1 Accent 6" w:semiHidden="0" w:uiPriority="63" w:unhideWhenUsed="0"/>
-    <w:lsdException w:name="Medium Shading 2 Accent 6" w:semiHidden="0" w:uiPriority="64" w:unhideWhenUsed="0"/>
-    <w:lsdException w:name="Medium List 1 Accent 6" w:semiHidden="0" w:uiPriority="65" w:unhideWhenUsed="0"/>
-    <w:lsdException w:name="Medium List 2 Accent 6" w:semiHidden="0" w:uiPriority="66" w:unhideWhenUsed="0"/>
-    <w:lsdException w:name="Medium Grid 1 Accent 6" w:semiHidden="0" w:uiPriority="67" w:unhideWhenUsed="0"/>
-    <w:lsdException w:name="Medium Grid 2 Accent 6" w:semiHidden="0" w:uiPriority="68" w:unhideWhenUsed="0"/>
-    <w:lsdException w:name="Medium Grid 3 Accent 6" w:semiHidden="0" w:uiPriority="69" w:unhideWhenUsed="0"/>
-    <w:lsdException w:name="Dark List Accent 6" w:semiHidden="0" w:uiPriority="70" w:unhideWhenUsed="0"/>
-    <w:lsdException w:name="Colorful Shading Accent 6" w:semiHidden="0" w:uiPriority="71" w:unhideWhenUsed="0"/>
-    <w:lsdException w:name="Colorful List Accent 6" w:semiHidden="0" w:uiPriority="72" w:unhideWhenUsed="0"/>
-    <w:lsdException w:name="Colorful Grid Accent 6" w:semiHidden="0" w:uiPriority="73" w:unhideWhenUsed="0"/>
-    <w:lsdException w:name="Subtle Emphasis" w:semiHidden="0" w:uiPriority="19" w:unhideWhenUsed="0" w:qFormat="1"/>
-    <w:lsdException w:name="Intense Emphasis" w:semiHidden="0" w:uiPriority="21" w:unhideWhenUsed="0" w:qFormat="1"/>
-    <w:lsdException w:name="Subtle Reference" w:semiHidden="0" w:uiPriority="31" w:unhideWhenUsed="0" w:qFormat="1"/>
-    <w:lsdException w:name="Intense Reference" w:semiHidden="0" w:uiPriority="32" w:unhideWhenUsed="0" w:qFormat="1"/>
-    <w:lsdException w:name="Book Title" w:semiHidden="0" w:uiPriority="33" w:unhideWhenUsed="0" w:qFormat="1"/>
-    <w:lsdException w:name="Bibliography" w:uiPriority="37"/>
-    <w:lsdException w:name="TOC Heading" w:uiPriority="39" w:qFormat="1"/>
-  </w:latentStyles>
-  <w:style w:type="paragraph" w:default="1" w:styleId="Normalny">
-    <w:name w:val="Normal"/>
-    <w:qFormat/>
-    <w:rsid w:val="00F00BC0"/>
-    <w:pPr>
-      <w:spacing w:after="0" w:line="240" w:lineRule="auto"/>
-    </w:pPr>
-    <w:rPr>
-      <w:rFonts w:ascii="Times New Roman" w:eastAsia="Times New Roman" w:hAnsi="Times New Roman" w:cs="Times New Roman"/>
-      <w:sz w:val="20"/>
-      <w:szCs w:val="20"/>
-      <w:lang w:eastAsia="pl-PL"/>
-    </w:rPr>
-  </w:style>
-  <w:style w:type="paragraph" w:styleId="Nagwek1">
-    <w:name w:val="heading 1"/>
-    <w:basedOn w:val="Normalny"/>
-    <w:next w:val="Normalny"/>
-    <w:link w:val="Nagwek1Znak"/>
-    <w:qFormat/>
-    <w:rsid w:val="00F00BC0"/>
-    <w:pPr>
-      <w:keepNext/>
-      <w:jc w:val="center"/>
-      <w:outlineLvl w:val="0"/>
-    </w:pPr>
-    <w:rPr>
-      <w:rFonts w:ascii="Arial" w:hAnsi="Arial"/>
-      <w:sz w:val="24"/>
-    </w:rPr>
-  </w:style>
-  <w:style w:type="paragraph" w:styleId="Nagwek2">
-    <w:name w:val="heading 2"/>
-    <w:basedOn w:val="Normalny"/>
-    <w:next w:val="Normalny"/>
-    <w:link w:val="Nagwek2Znak"/>
-    <w:uiPriority w:val="9"/>
-    <w:unhideWhenUsed/>
-    <w:qFormat/>
-    <w:rsid w:val="001B0DD8"/>
-    <w:pPr>
-      <w:keepNext/>
-      <w:keepLines/>
-      <w:spacing w:before="200"/>
-      <w:outlineLvl w:val="1"/>
-    </w:pPr>
-    <w:rPr>
-      <w:rFonts w:asciiTheme="majorHAnsi" w:eastAsiaTheme="majorEastAsia" w:hAnsiTheme="majorHAnsi" w:cstheme="majorBidi"/>
-      <w:b/>
-      <w:bCs/>
-      <w:color w:val="4F81BD" w:themeColor="accent1"/>
-      <w:sz w:val="26"/>
-      <w:szCs w:val="26"/>
-    </w:rPr>
-  </w:style>
-  <w:style w:type="paragraph" w:styleId="Nagwek8">
-    <w:name w:val="heading 8"/>
-    <w:basedOn w:val="Normalny"/>
-    <w:next w:val="Normalny"/>
-    <w:link w:val="Nagwek8Znak"/>
-    <w:semiHidden/>
-    <w:unhideWhenUsed/>
-    <w:qFormat/>
-    <w:rsid w:val="00F00BC0"/>
-    <w:pPr>
-      <w:keepNext/>
-      <w:jc w:val="center"/>
-      <w:outlineLvl w:val="7"/>
-    </w:pPr>
-    <w:rPr>
-      <w:rFonts w:ascii="Tahoma" w:hAnsi="Tahoma" w:cs="Tahoma"/>
-      <w:sz w:val="72"/>
-    </w:rPr>
-  </w:style>
-  <w:style w:type="paragraph" w:styleId="Nagwek9">
-    <w:name w:val="heading 9"/>
-    <w:basedOn w:val="Normalny"/>
-    <w:next w:val="Normalny"/>
-    <w:link w:val="Nagwek9Znak"/>
-    <w:semiHidden/>
-    <w:unhideWhenUsed/>
-    <w:qFormat/>
-    <w:rsid w:val="00F00BC0"/>
-    <w:pPr>
-      <w:keepNext/>
-      <w:outlineLvl w:val="8"/>
-    </w:pPr>
-    <w:rPr>
-      <w:rFonts w:ascii="Tahoma" w:hAnsi="Tahoma" w:cs="Tahoma"/>
-      <w:sz w:val="28"/>
-    </w:rPr>
-  </w:style>
-  <w:style w:type="character" w:default="1" w:styleId="Domylnaczcionkaakapitu">
-    <w:name w:val="Default Paragraph Font"/>
-    <w:uiPriority w:val="1"/>
-    <w:unhideWhenUsed/>
-  </w:style>
-  <w:style w:type="table" w:default="1" w:styleId="Standardowy">
-    <w:name w:val="Normal Table"/>
-    <w:uiPriority w:val="99"/>
-    <w:semiHidden/>
-    <w:unhideWhenUsed/>
-    <w:tblPr>
-      <w:tblInd w:w="0" w:type="dxa"/>
-      <w:tblCellMar>
-        <w:top w:w="0" w:type="dxa"/>
-        <w:left w:w="108" w:type="dxa"/>
-        <w:bottom w:w="0" w:type="dxa"/>
-        <w:right w:w="108" w:type="dxa"/>
-      </w:tblCellMar>
-    </w:tblPr>
-  </w:style>
-  <w:style w:type="numbering" w:default="1" w:styleId="Bezlisty">
-    <w:name w:val="No List"/>
-    <w:uiPriority w:val="99"/>
-    <w:semiHidden/>
-    <w:unhideWhenUsed/>
-  </w:style>
-  <w:style w:type="character" w:customStyle="1" w:styleId="Nagwek1Znak">
-    <w:name w:val="Nagłówek 1 Znak"/>
-    <w:basedOn w:val="Domylnaczcionkaakapitu"/>
-    <w:link w:val="Nagwek1"/>
-    <w:rsid w:val="00F00BC0"/>
-    <w:rPr>
-      <w:rFonts w:ascii="Arial" w:eastAsia="Times New Roman" w:hAnsi="Arial" w:cs="Times New Roman"/>
-      <w:sz w:val="24"/>
-      <w:szCs w:val="20"/>
-      <w:lang w:eastAsia="pl-PL"/>
-    </w:rPr>
-  </w:style>
-  <w:style w:type="character" w:customStyle="1" w:styleId="Nagwek8Znak">
-    <w:name w:val="Nagłówek 8 Znak"/>
-    <w:basedOn w:val="Domylnaczcionkaakapitu"/>
-    <w:link w:val="Nagwek8"/>
-    <w:semiHidden/>
-    <w:rsid w:val="00F00BC0"/>
-    <w:rPr>
-      <w:rFonts w:ascii="Tahoma" w:eastAsia="Times New Roman" w:hAnsi="Tahoma" w:cs="Tahoma"/>
-      <w:sz w:val="72"/>
-      <w:szCs w:val="20"/>
-      <w:lang w:eastAsia="pl-PL"/>
-    </w:rPr>
-  </w:style>
-  <w:style w:type="character" w:customStyle="1" w:styleId="Nagwek9Znak">
-    <w:name w:val="Nagłówek 9 Znak"/>
-    <w:basedOn w:val="Domylnaczcionkaakapitu"/>
-    <w:link w:val="Nagwek9"/>
-    <w:semiHidden/>
-    <w:rsid w:val="00F00BC0"/>
-    <w:rPr>
-      <w:rFonts w:ascii="Tahoma" w:eastAsia="Times New Roman" w:hAnsi="Tahoma" w:cs="Tahoma"/>
-      <w:sz w:val="28"/>
-      <w:szCs w:val="20"/>
-      <w:lang w:eastAsia="pl-PL"/>
-    </w:rPr>
-  </w:style>
-  <w:style w:type="paragraph" w:styleId="Tekstpodstawowy">
-    <w:name w:val="Body Text"/>
-    <w:basedOn w:val="Normalny"/>
-    <w:link w:val="TekstpodstawowyZnak"/>
-    <w:unhideWhenUsed/>
-    <w:rsid w:val="00F00BC0"/>
-    <w:pPr>
-      <w:jc w:val="center"/>
-    </w:pPr>
-    <w:rPr>
-      <w:rFonts w:ascii="Tahoma" w:hAnsi="Tahoma" w:cs="Tahoma"/>
-      <w:sz w:val="32"/>
-    </w:rPr>
-  </w:style>
-  <w:style w:type="character" w:customStyle="1" w:styleId="TekstpodstawowyZnak">
-    <w:name w:val="Tekst podstawowy Znak"/>
-    <w:basedOn w:val="Domylnaczcionkaakapitu"/>
-    <w:link w:val="Tekstpodstawowy"/>
-    <w:rsid w:val="00F00BC0"/>
-    <w:rPr>
-      <w:rFonts w:ascii="Tahoma" w:eastAsia="Times New Roman" w:hAnsi="Tahoma" w:cs="Tahoma"/>
-      <w:sz w:val="32"/>
-      <w:szCs w:val="20"/>
-      <w:lang w:eastAsia="pl-PL"/>
-    </w:rPr>
-  </w:style>
-  <w:style w:type="paragraph" w:styleId="Akapitzlist">
-    <w:name w:val="List Paragraph"/>
-    <w:basedOn w:val="Normalny"/>
-    <w:uiPriority w:val="34"/>
-    <w:qFormat/>
-    <w:rsid w:val="00F00BC0"/>
-    <w:pPr>
-      <w:ind w:left="720"/>
-      <w:contextualSpacing/>
-    </w:pPr>
-  </w:style>
-  <w:style w:type="paragraph" w:styleId="NormalnyWeb">
-    <w:name w:val="Normal (Web)"/>
-    <w:basedOn w:val="Normalny"/>
-    <w:uiPriority w:val="99"/>
-    <w:unhideWhenUsed/>
-    <w:rsid w:val="00735DF7"/>
-    <w:pPr>
-      <w:spacing w:before="100" w:beforeAutospacing="1" w:after="100" w:afterAutospacing="1"/>
-    </w:pPr>
-    <w:rPr>
-      <w:sz w:val="24"/>
-      <w:szCs w:val="24"/>
-    </w:rPr>
-  </w:style>
-  <w:style w:type="paragraph" w:styleId="Nagwekspisutreci">
-    <w:name w:val="TOC Heading"/>
-    <w:basedOn w:val="Nagwek1"/>
-    <w:next w:val="Normalny"/>
-    <w:uiPriority w:val="39"/>
-    <w:semiHidden/>
-    <w:unhideWhenUsed/>
-    <w:qFormat/>
-    <w:rsid w:val="00842A1E"/>
-    <w:pPr>
-      <w:keepLines/>
-      <w:spacing w:before="480" w:line="276" w:lineRule="auto"/>
-      <w:jc w:val="left"/>
-      <w:outlineLvl w:val="9"/>
-    </w:pPr>
-    <w:rPr>
-      <w:rFonts w:asciiTheme="majorHAnsi" w:eastAsiaTheme="majorEastAsia" w:hAnsiTheme="majorHAnsi" w:cstheme="majorBidi"/>
-      <w:b/>
-      <w:bCs/>
-      <w:color w:val="365F91" w:themeColor="accent1" w:themeShade="BF"/>
-      <w:sz w:val="28"/>
-      <w:szCs w:val="28"/>
-    </w:rPr>
-  </w:style>
-  <w:style w:type="paragraph" w:styleId="Spistreci2">
-    <w:name w:val="toc 2"/>
-    <w:basedOn w:val="Normalny"/>
-    <w:next w:val="Normalny"/>
-    <w:autoRedefine/>
-    <w:uiPriority w:val="39"/>
-    <w:unhideWhenUsed/>
-    <w:qFormat/>
-    <w:rsid w:val="00842A1E"/>
-    <w:pPr>
-      <w:spacing w:after="100" w:line="276" w:lineRule="auto"/>
-      <w:ind w:left="220"/>
-    </w:pPr>
-    <w:rPr>
-      <w:rFonts w:asciiTheme="minorHAnsi" w:eastAsiaTheme="minorEastAsia" w:hAnsiTheme="minorHAnsi" w:cstheme="minorBidi"/>
-      <w:sz w:val="22"/>
-      <w:szCs w:val="22"/>
-    </w:rPr>
-  </w:style>
-  <w:style w:type="paragraph" w:styleId="Spistreci1">
-    <w:name w:val="toc 1"/>
-    <w:basedOn w:val="Normalny"/>
-    <w:next w:val="Normalny"/>
-    <w:autoRedefine/>
-    <w:uiPriority w:val="39"/>
-    <w:unhideWhenUsed/>
-    <w:qFormat/>
-    <w:rsid w:val="00842A1E"/>
-    <w:pPr>
-      <w:spacing w:after="100" w:line="276" w:lineRule="auto"/>
-    </w:pPr>
-    <w:rPr>
-      <w:rFonts w:asciiTheme="minorHAnsi" w:eastAsiaTheme="minorEastAsia" w:hAnsiTheme="minorHAnsi" w:cstheme="minorBidi"/>
-      <w:sz w:val="22"/>
-      <w:szCs w:val="22"/>
-    </w:rPr>
-  </w:style>
-  <w:style w:type="paragraph" w:styleId="Spistreci3">
-    <w:name w:val="toc 3"/>
-    <w:basedOn w:val="Normalny"/>
-    <w:next w:val="Normalny"/>
-    <w:autoRedefine/>
-    <w:uiPriority w:val="39"/>
-    <w:semiHidden/>
-    <w:unhideWhenUsed/>
-    <w:qFormat/>
-    <w:rsid w:val="00842A1E"/>
-    <w:pPr>
-      <w:spacing w:after="100" w:line="276" w:lineRule="auto"/>
-      <w:ind w:left="440"/>
-    </w:pPr>
-    <w:rPr>
-      <w:rFonts w:asciiTheme="minorHAnsi" w:eastAsiaTheme="minorEastAsia" w:hAnsiTheme="minorHAnsi" w:cstheme="minorBidi"/>
-      <w:sz w:val="22"/>
-      <w:szCs w:val="22"/>
-    </w:rPr>
-  </w:style>
-  <w:style w:type="paragraph" w:styleId="Tekstdymka">
-    <w:name w:val="Balloon Text"/>
-    <w:basedOn w:val="Normalny"/>
-    <w:link w:val="TekstdymkaZnak"/>
-    <w:uiPriority w:val="99"/>
-    <w:semiHidden/>
-    <w:unhideWhenUsed/>
-    <w:rsid w:val="00842A1E"/>
-    <w:rPr>
-      <w:rFonts w:ascii="Tahoma" w:hAnsi="Tahoma" w:cs="Tahoma"/>
-      <w:sz w:val="16"/>
-      <w:szCs w:val="16"/>
-    </w:rPr>
-  </w:style>
-  <w:style w:type="character" w:customStyle="1" w:styleId="TekstdymkaZnak">
-    <w:name w:val="Tekst dymka Znak"/>
-    <w:basedOn w:val="Domylnaczcionkaakapitu"/>
-    <w:link w:val="Tekstdymka"/>
-    <w:uiPriority w:val="99"/>
-    <w:semiHidden/>
-    <w:rsid w:val="00842A1E"/>
-    <w:rPr>
-      <w:rFonts w:ascii="Tahoma" w:eastAsia="Times New Roman" w:hAnsi="Tahoma" w:cs="Tahoma"/>
-      <w:sz w:val="16"/>
-      <w:szCs w:val="16"/>
-      <w:lang w:eastAsia="pl-PL"/>
-    </w:rPr>
-  </w:style>
-  <w:style w:type="paragraph" w:styleId="Nagwek">
-    <w:name w:val="header"/>
-    <w:basedOn w:val="Normalny"/>
-    <w:link w:val="NagwekZnak"/>
-    <w:uiPriority w:val="99"/>
-    <w:unhideWhenUsed/>
-    <w:rsid w:val="00842A1E"/>
-    <w:pPr>
-      <w:tabs>
-        <w:tab w:val="center" w:pos="4680"/>
-        <w:tab w:val="right" w:pos="9360"/>
-      </w:tabs>
-    </w:pPr>
-    <w:rPr>
-      <w:rFonts w:asciiTheme="minorHAnsi" w:eastAsiaTheme="minorEastAsia" w:hAnsiTheme="minorHAnsi" w:cstheme="minorBidi"/>
-      <w:sz w:val="22"/>
-      <w:szCs w:val="22"/>
-    </w:rPr>
-  </w:style>
-  <w:style w:type="character" w:customStyle="1" w:styleId="NagwekZnak">
-    <w:name w:val="Nagłówek Znak"/>
-    <w:basedOn w:val="Domylnaczcionkaakapitu"/>
-    <w:link w:val="Nagwek"/>
-    <w:uiPriority w:val="99"/>
-    <w:rsid w:val="00842A1E"/>
-    <w:rPr>
-      <w:rFonts w:eastAsiaTheme="minorEastAsia"/>
-      <w:lang w:eastAsia="pl-PL"/>
-    </w:rPr>
-  </w:style>
-  <w:style w:type="character" w:styleId="Hipercze">
-    <w:name w:val="Hyperlink"/>
-    <w:basedOn w:val="Domylnaczcionkaakapitu"/>
-    <w:uiPriority w:val="99"/>
-    <w:unhideWhenUsed/>
-    <w:rsid w:val="00842A1E"/>
-    <w:rPr>
-      <w:color w:val="0000FF" w:themeColor="hyperlink"/>
-      <w:u w:val="single"/>
-    </w:rPr>
-  </w:style>
-  <w:style w:type="character" w:customStyle="1" w:styleId="5yl5">
-    <w:name w:val="_5yl5"/>
-    <w:basedOn w:val="Domylnaczcionkaakapitu"/>
-    <w:rsid w:val="008E1657"/>
-  </w:style>
-  <w:style w:type="table" w:styleId="Tabela-Siatka">
-    <w:name w:val="Table Grid"/>
-    <w:basedOn w:val="Standardowy"/>
-    <w:uiPriority w:val="59"/>
-    <w:rsid w:val="008E1657"/>
-    <w:pPr>
-      <w:spacing w:after="0" w:line="240" w:lineRule="auto"/>
-    </w:pPr>
-    <w:tblPr>
-      <w:tblBorders>
-        <w:top w:val="single" w:sz="4" w:space="0" w:color="auto"/>
-        <w:left w:val="single" w:sz="4" w:space="0" w:color="auto"/>
-        <w:bottom w:val="single" w:sz="4" w:space="0" w:color="auto"/>
-        <w:right w:val="single" w:sz="4" w:space="0" w:color="auto"/>
-        <w:insideH w:val="single" w:sz="4" w:space="0" w:color="auto"/>
-        <w:insideV w:val="single" w:sz="4" w:space="0" w:color="auto"/>
-      </w:tblBorders>
-    </w:tblPr>
-  </w:style>
-  <w:style w:type="character" w:customStyle="1" w:styleId="Nagwek2Znak">
-    <w:name w:val="Nagłówek 2 Znak"/>
-    <w:basedOn w:val="Domylnaczcionkaakapitu"/>
-    <w:link w:val="Nagwek2"/>
-    <w:uiPriority w:val="9"/>
-    <w:rsid w:val="001B0DD8"/>
-    <w:rPr>
-      <w:rFonts w:asciiTheme="majorHAnsi" w:eastAsiaTheme="majorEastAsia" w:hAnsiTheme="majorHAnsi" w:cstheme="majorBidi"/>
-      <w:b/>
-      <w:bCs/>
-      <w:color w:val="4F81BD" w:themeColor="accent1"/>
-      <w:sz w:val="26"/>
-      <w:szCs w:val="26"/>
-      <w:lang w:eastAsia="pl-PL"/>
-    </w:rPr>
-  </w:style>
-  <w:style w:type="paragraph" w:styleId="Legenda">
-    <w:name w:val="caption"/>
-    <w:basedOn w:val="Normalny"/>
-    <w:next w:val="Normalny"/>
-    <w:uiPriority w:val="35"/>
-    <w:unhideWhenUsed/>
-    <w:qFormat/>
-    <w:rsid w:val="008D4B1F"/>
-    <w:pPr>
-      <w:spacing w:after="200"/>
-    </w:pPr>
-    <w:rPr>
-      <w:b/>
-      <w:bCs/>
-      <w:color w:val="4F81BD" w:themeColor="accent1"/>
-      <w:sz w:val="18"/>
-      <w:szCs w:val="18"/>
-    </w:rPr>
-  </w:style>
-  <w:style w:type="character" w:customStyle="1" w:styleId="apple-tab-span">
-    <w:name w:val="apple-tab-span"/>
-    <w:basedOn w:val="Domylnaczcionkaakapitu"/>
-    <w:rsid w:val="00F66C62"/>
-  </w:style>
-  <w:style w:type="table" w:styleId="Jasnalistaakcent1">
-    <w:name w:val="Light List Accent 1"/>
-    <w:basedOn w:val="Standardowy"/>
-    <w:uiPriority w:val="61"/>
-    <w:rsid w:val="00F95A9C"/>
-    <w:pPr>
-      <w:spacing w:after="0" w:line="240" w:lineRule="auto"/>
-    </w:pPr>
-    <w:tblPr>
-      <w:tblStyleRowBandSize w:val="1"/>
-      <w:tblStyleColBandSize w:val="1"/>
-      <w:tblBorders>
-        <w:top w:val="single" w:sz="8" w:space="0" w:color="4F81BD" w:themeColor="accent1"/>
-        <w:left w:val="single" w:sz="8" w:space="0" w:color="4F81BD" w:themeColor="accent1"/>
-        <w:bottom w:val="single" w:sz="8" w:space="0" w:color="4F81BD" w:themeColor="accent1"/>
-        <w:right w:val="single" w:sz="8" w:space="0" w:color="4F81BD" w:themeColor="accent1"/>
-      </w:tblBorders>
-    </w:tblPr>
-    <w:tblStylePr w:type="firstRow">
-      <w:pPr>
-        <w:spacing w:before="0" w:after="0" w:line="240" w:lineRule="auto"/>
-      </w:pPr>
-      <w:rPr>
-        <w:b/>
-        <w:bCs/>
-        <w:color w:val="FFFFFF" w:themeColor="background1"/>
-      </w:rPr>
-      <w:tblPr/>
-      <w:tcPr>
-        <w:shd w:val="clear" w:color="auto" w:fill="4F81BD" w:themeFill="accent1"/>
-      </w:tcPr>
-    </w:tblStylePr>
-    <w:tblStylePr w:type="lastRow">
-      <w:pPr>
-        <w:spacing w:before="0" w:after="0" w:line="240" w:lineRule="auto"/>
-      </w:pPr>
-      <w:rPr>
-        <w:b/>
-        <w:bCs/>
-      </w:rPr>
-      <w:tblPr/>
-      <w:tcPr>
-        <w:tcBorders>
-          <w:top w:val="double" w:sz="6" w:space="0" w:color="4F81BD" w:themeColor="accent1"/>
-          <w:left w:val="single" w:sz="8" w:space="0" w:color="4F81BD" w:themeColor="accent1"/>
-          <w:bottom w:val="single" w:sz="8" w:space="0" w:color="4F81BD" w:themeColor="accent1"/>
-          <w:right w:val="single" w:sz="8" w:space="0" w:color="4F81BD" w:themeColor="accent1"/>
-        </w:tcBorders>
-      </w:tcPr>
-    </w:tblStylePr>
-    <w:tblStylePr w:type="firstCol">
-      <w:rPr>
-        <w:b/>
-        <w:bCs/>
-      </w:rPr>
-    </w:tblStylePr>
-    <w:tblStylePr w:type="lastCol">
-      <w:rPr>
-        <w:b/>
-        <w:bCs/>
-      </w:rPr>
-    </w:tblStylePr>
-    <w:tblStylePr w:type="band1Vert">
-      <w:tblPr/>
-      <w:tcPr>
-        <w:tcBorders>
-          <w:top w:val="single" w:sz="8" w:space="0" w:color="4F81BD" w:themeColor="accent1"/>
-          <w:left w:val="single" w:sz="8" w:space="0" w:color="4F81BD" w:themeColor="accent1"/>
-          <w:bottom w:val="single" w:sz="8" w:space="0" w:color="4F81BD" w:themeColor="accent1"/>
-          <w:right w:val="single" w:sz="8" w:space="0" w:color="4F81BD" w:themeColor="accent1"/>
-        </w:tcBorders>
-      </w:tcPr>
-    </w:tblStylePr>
-    <w:tblStylePr w:type="band1Horz">
-      <w:tblPr/>
-      <w:tcPr>
-        <w:tcBorders>
-          <w:top w:val="single" w:sz="8" w:space="0" w:color="4F81BD" w:themeColor="accent1"/>
-          <w:left w:val="single" w:sz="8" w:space="0" w:color="4F81BD" w:themeColor="accent1"/>
-          <w:bottom w:val="single" w:sz="8" w:space="0" w:color="4F81BD" w:themeColor="accent1"/>
-          <w:right w:val="single" w:sz="8" w:space="0" w:color="4F81BD" w:themeColor="accent1"/>
-        </w:tcBorders>
-      </w:tcPr>
-    </w:tblStylePr>
-  </w:style>
-  <w:style w:type="paragraph" w:styleId="Spisilustracji">
-    <w:name w:val="table of figures"/>
-    <w:basedOn w:val="Normalny"/>
-    <w:next w:val="Normalny"/>
-    <w:uiPriority w:val="99"/>
-    <w:unhideWhenUsed/>
-    <w:rsid w:val="00E44889"/>
-  </w:style>
-</w:styles>
-</file>
-
 <file path=word/charts/chart1.xml><?xml version="1.0" encoding="utf-8"?>
 <c:chartSpace xmlns:c="http://schemas.openxmlformats.org/drawingml/2006/chart" xmlns:a="http://schemas.openxmlformats.org/drawingml/2006/main" xmlns:r="http://schemas.openxmlformats.org/officeDocument/2006/relationships">
   <c:date1904 val="0"/>
@@ -16013,6 +14284,13 @@
           </c:tx>
           <c:invertIfNegative val="0"/>
           <c:dLbls>
+            <c:spPr>
+              <a:noFill/>
+              <a:ln>
+                <a:noFill/>
+              </a:ln>
+              <a:effectLst/>
+            </c:spPr>
             <c:showLegendKey val="0"/>
             <c:showVal val="1"/>
             <c:showCatName val="0"/>
@@ -16020,6 +14298,11 @@
             <c:showPercent val="0"/>
             <c:showBubbleSize val="0"/>
             <c:showLeaderLines val="0"/>
+            <c:extLst>
+              <c:ext xmlns:c15="http://schemas.microsoft.com/office/drawing/2012/chart" uri="{CE6537A1-D6FC-4f65-9D91-7224C49458BB}">
+                <c15:showLeaderLines val="0"/>
+              </c:ext>
+            </c:extLst>
           </c:dLbls>
           <c:val>
             <c:numRef>
@@ -16050,6 +14333,13 @@
           </c:tx>
           <c:invertIfNegative val="0"/>
           <c:dLbls>
+            <c:spPr>
+              <a:noFill/>
+              <a:ln>
+                <a:noFill/>
+              </a:ln>
+              <a:effectLst/>
+            </c:spPr>
             <c:showLegendKey val="0"/>
             <c:showVal val="1"/>
             <c:showCatName val="0"/>
@@ -16057,6 +14347,11 @@
             <c:showPercent val="0"/>
             <c:showBubbleSize val="0"/>
             <c:showLeaderLines val="0"/>
+            <c:extLst>
+              <c:ext xmlns:c15="http://schemas.microsoft.com/office/drawing/2012/chart" uri="{CE6537A1-D6FC-4f65-9D91-7224C49458BB}">
+                <c15:showLeaderLines val="0"/>
+              </c:ext>
+            </c:extLst>
           </c:dLbls>
           <c:val>
             <c:numRef>
@@ -16080,11 +14375,11 @@
           <c:showBubbleSize val="0"/>
         </c:dLbls>
         <c:gapWidth val="150"/>
-        <c:axId val="217981440"/>
-        <c:axId val="35112640"/>
+        <c:axId val="1479831408"/>
+        <c:axId val="1479831952"/>
       </c:barChart>
       <c:catAx>
-        <c:axId val="217981440"/>
+        <c:axId val="1479831408"/>
         <c:scaling>
           <c:orientation val="minMax"/>
         </c:scaling>
@@ -16093,7 +14388,7 @@
         <c:majorTickMark val="none"/>
         <c:minorTickMark val="none"/>
         <c:tickLblPos val="nextTo"/>
-        <c:crossAx val="35112640"/>
+        <c:crossAx val="1479831952"/>
         <c:crosses val="autoZero"/>
         <c:auto val="1"/>
         <c:lblAlgn val="ctr"/>
@@ -16101,7 +14396,7 @@
         <c:noMultiLvlLbl val="0"/>
       </c:catAx>
       <c:valAx>
-        <c:axId val="35112640"/>
+        <c:axId val="1479831952"/>
         <c:scaling>
           <c:orientation val="minMax"/>
         </c:scaling>
@@ -16130,7 +14425,7 @@
         <c:majorTickMark val="none"/>
         <c:minorTickMark val="none"/>
         <c:tickLblPos val="nextTo"/>
-        <c:crossAx val="217981440"/>
+        <c:crossAx val="1479831408"/>
         <c:crosses val="autoZero"/>
         <c:crossBetween val="between"/>
       </c:valAx>
@@ -16215,6 +14510,13 @@
           </c:tx>
           <c:invertIfNegative val="0"/>
           <c:dLbls>
+            <c:spPr>
+              <a:noFill/>
+              <a:ln>
+                <a:noFill/>
+              </a:ln>
+              <a:effectLst/>
+            </c:spPr>
             <c:showLegendKey val="0"/>
             <c:showVal val="1"/>
             <c:showCatName val="0"/>
@@ -16222,6 +14524,11 @@
             <c:showPercent val="0"/>
             <c:showBubbleSize val="0"/>
             <c:showLeaderLines val="0"/>
+            <c:extLst>
+              <c:ext xmlns:c15="http://schemas.microsoft.com/office/drawing/2012/chart" uri="{CE6537A1-D6FC-4f65-9D91-7224C49458BB}">
+                <c15:showLeaderLines val="0"/>
+              </c:ext>
+            </c:extLst>
           </c:dLbls>
           <c:cat>
             <c:strRef>
@@ -16263,6 +14570,13 @@
           </c:tx>
           <c:invertIfNegative val="0"/>
           <c:dLbls>
+            <c:spPr>
+              <a:noFill/>
+              <a:ln>
+                <a:noFill/>
+              </a:ln>
+              <a:effectLst/>
+            </c:spPr>
             <c:showLegendKey val="0"/>
             <c:showVal val="1"/>
             <c:showCatName val="0"/>
@@ -16270,6 +14584,11 @@
             <c:showPercent val="0"/>
             <c:showBubbleSize val="0"/>
             <c:showLeaderLines val="0"/>
+            <c:extLst>
+              <c:ext xmlns:c15="http://schemas.microsoft.com/office/drawing/2012/chart" uri="{CE6537A1-D6FC-4f65-9D91-7224C49458BB}">
+                <c15:showLeaderLines val="0"/>
+              </c:ext>
+            </c:extLst>
           </c:dLbls>
           <c:cat>
             <c:strRef>
@@ -16304,8 +14623,8 @@
           <c:showBubbleSize val="0"/>
         </c:dLbls>
         <c:gapWidth val="150"/>
-        <c:axId val="217983488"/>
-        <c:axId val="35116672"/>
+        <c:axId val="1413614768"/>
+        <c:axId val="1413615312"/>
         <c:extLst>
           <c:ext xmlns:c15="http://schemas.microsoft.com/office/drawing/2012/chart" uri="{02D57815-91ED-43cb-92C2-25804820EDAC}">
             <c15:filteredBarSeries>
@@ -16344,7 +14663,6 @@
                   <c:showLeaderLines val="0"/>
                   <c:extLst>
                     <c:ext uri="{CE6537A1-D6FC-4f65-9D91-7224C49458BB}">
-                      <c15:layout/>
                       <c15:showLeaderLines val="1"/>
                     </c:ext>
                   </c:extLst>
@@ -16387,7 +14705,7 @@
         </c:extLst>
       </c:barChart>
       <c:catAx>
-        <c:axId val="217983488"/>
+        <c:axId val="1413614768"/>
         <c:scaling>
           <c:orientation val="minMax"/>
         </c:scaling>
@@ -16397,7 +14715,7 @@
         <c:majorTickMark val="none"/>
         <c:minorTickMark val="none"/>
         <c:tickLblPos val="nextTo"/>
-        <c:crossAx val="35116672"/>
+        <c:crossAx val="1413615312"/>
         <c:crosses val="autoZero"/>
         <c:auto val="1"/>
         <c:lblAlgn val="ctr"/>
@@ -16405,7 +14723,7 @@
         <c:noMultiLvlLbl val="0"/>
       </c:catAx>
       <c:valAx>
-        <c:axId val="35116672"/>
+        <c:axId val="1413615312"/>
         <c:scaling>
           <c:orientation val="minMax"/>
         </c:scaling>
@@ -16439,7 +14757,7 @@
         <c:majorTickMark val="out"/>
         <c:minorTickMark val="none"/>
         <c:tickLblPos val="nextTo"/>
-        <c:crossAx val="217983488"/>
+        <c:crossAx val="1413614768"/>
         <c:crosses val="autoZero"/>
         <c:crossBetween val="between"/>
       </c:valAx>
@@ -16520,6 +14838,13 @@
           </c:tx>
           <c:invertIfNegative val="0"/>
           <c:dLbls>
+            <c:spPr>
+              <a:noFill/>
+              <a:ln>
+                <a:noFill/>
+              </a:ln>
+              <a:effectLst/>
+            </c:spPr>
             <c:showLegendKey val="0"/>
             <c:showVal val="1"/>
             <c:showCatName val="0"/>
@@ -16527,6 +14852,11 @@
             <c:showPercent val="0"/>
             <c:showBubbleSize val="0"/>
             <c:showLeaderLines val="0"/>
+            <c:extLst>
+              <c:ext xmlns:c15="http://schemas.microsoft.com/office/drawing/2012/chart" uri="{CE6537A1-D6FC-4f65-9D91-7224C49458BB}">
+                <c15:showLeaderLines val="0"/>
+              </c:ext>
+            </c:extLst>
           </c:dLbls>
           <c:cat>
             <c:strRef>
@@ -16568,6 +14898,13 @@
           </c:tx>
           <c:invertIfNegative val="0"/>
           <c:dLbls>
+            <c:spPr>
+              <a:noFill/>
+              <a:ln>
+                <a:noFill/>
+              </a:ln>
+              <a:effectLst/>
+            </c:spPr>
             <c:showLegendKey val="0"/>
             <c:showVal val="1"/>
             <c:showCatName val="0"/>
@@ -16575,6 +14912,11 @@
             <c:showPercent val="0"/>
             <c:showBubbleSize val="0"/>
             <c:showLeaderLines val="0"/>
+            <c:extLst>
+              <c:ext xmlns:c15="http://schemas.microsoft.com/office/drawing/2012/chart" uri="{CE6537A1-D6FC-4f65-9D91-7224C49458BB}">
+                <c15:showLeaderLines val="0"/>
+              </c:ext>
+            </c:extLst>
           </c:dLbls>
           <c:cat>
             <c:strRef>
@@ -16609,8 +14951,8 @@
           <c:showBubbleSize val="0"/>
         </c:dLbls>
         <c:gapWidth val="150"/>
-        <c:axId val="231912960"/>
-        <c:axId val="146385152"/>
+        <c:axId val="1413610416"/>
+        <c:axId val="1364342592"/>
         <c:extLst>
           <c:ext xmlns:c15="http://schemas.microsoft.com/office/drawing/2012/chart" uri="{02D57815-91ED-43cb-92C2-25804820EDAC}">
             <c15:filteredBarSeries>
@@ -16649,7 +14991,6 @@
                   <c:showLeaderLines val="0"/>
                   <c:extLst>
                     <c:ext uri="{CE6537A1-D6FC-4f65-9D91-7224C49458BB}">
-                      <c15:layout/>
                       <c15:showLeaderLines val="1"/>
                     </c:ext>
                   </c:extLst>
@@ -16692,7 +15033,7 @@
         </c:extLst>
       </c:barChart>
       <c:catAx>
-        <c:axId val="231912960"/>
+        <c:axId val="1413610416"/>
         <c:scaling>
           <c:orientation val="minMax"/>
         </c:scaling>
@@ -16702,7 +15043,7 @@
         <c:majorTickMark val="none"/>
         <c:minorTickMark val="none"/>
         <c:tickLblPos val="nextTo"/>
-        <c:crossAx val="146385152"/>
+        <c:crossAx val="1364342592"/>
         <c:crosses val="autoZero"/>
         <c:auto val="1"/>
         <c:lblAlgn val="ctr"/>
@@ -16710,7 +15051,7 @@
         <c:noMultiLvlLbl val="0"/>
       </c:catAx>
       <c:valAx>
-        <c:axId val="146385152"/>
+        <c:axId val="1364342592"/>
         <c:scaling>
           <c:orientation val="minMax"/>
         </c:scaling>
@@ -16739,7 +15080,7 @@
         <c:majorTickMark val="out"/>
         <c:minorTickMark val="none"/>
         <c:tickLblPos val="nextTo"/>
-        <c:crossAx val="231912960"/>
+        <c:crossAx val="1413610416"/>
         <c:crosses val="autoZero"/>
         <c:crossBetween val="between"/>
       </c:valAx>
@@ -16807,6 +15148,13 @@
           <c:idx val="0"/>
           <c:order val="0"/>
           <c:dLbls>
+            <c:spPr>
+              <a:noFill/>
+              <a:ln>
+                <a:noFill/>
+              </a:ln>
+              <a:effectLst/>
+            </c:spPr>
             <c:showLegendKey val="0"/>
             <c:showVal val="1"/>
             <c:showCatName val="0"/>
@@ -16814,6 +15162,11 @@
             <c:showPercent val="0"/>
             <c:showBubbleSize val="0"/>
             <c:showLeaderLines val="0"/>
+            <c:extLst>
+              <c:ext xmlns:c15="http://schemas.microsoft.com/office/drawing/2012/chart" uri="{CE6537A1-D6FC-4f65-9D91-7224C49458BB}">
+                <c15:showLeaderLines val="0"/>
+              </c:ext>
+            </c:extLst>
           </c:dLbls>
           <c:cat>
             <c:strRef>
@@ -16856,16 +15209,17 @@
         </c:dLbls>
         <c:marker val="1"/>
         <c:smooth val="0"/>
-        <c:axId val="218890240"/>
-        <c:axId val="153870336"/>
+        <c:axId val="1486618976"/>
+        <c:axId val="1486605920"/>
       </c:lineChart>
       <c:catAx>
-        <c:axId val="218890240"/>
+        <c:axId val="1486618976"/>
         <c:scaling>
           <c:orientation val="minMax"/>
         </c:scaling>
         <c:delete val="0"/>
         <c:axPos val="b"/>
+        <c:numFmt formatCode="General" sourceLinked="0"/>
         <c:majorTickMark val="none"/>
         <c:minorTickMark val="none"/>
         <c:tickLblPos val="nextTo"/>
@@ -16879,7 +15233,7 @@
             <a:endParaRPr lang="pl-PL"/>
           </a:p>
         </c:txPr>
-        <c:crossAx val="153870336"/>
+        <c:crossAx val="1486605920"/>
         <c:crosses val="autoZero"/>
         <c:auto val="1"/>
         <c:lblAlgn val="ctr"/>
@@ -16887,7 +15241,7 @@
         <c:noMultiLvlLbl val="0"/>
       </c:catAx>
       <c:valAx>
-        <c:axId val="153870336"/>
+        <c:axId val="1486605920"/>
         <c:scaling>
           <c:orientation val="minMax"/>
         </c:scaling>
@@ -16916,7 +15270,7 @@
         <c:majorTickMark val="none"/>
         <c:minorTickMark val="none"/>
         <c:tickLblPos val="nextTo"/>
-        <c:crossAx val="218890240"/>
+        <c:crossAx val="1486618976"/>
         <c:crosses val="autoZero"/>
         <c:crossBetween val="between"/>
       </c:valAx>
@@ -16993,6 +15347,13 @@
           </c:tx>
           <c:invertIfNegative val="0"/>
           <c:dLbls>
+            <c:spPr>
+              <a:noFill/>
+              <a:ln>
+                <a:noFill/>
+              </a:ln>
+              <a:effectLst/>
+            </c:spPr>
             <c:showLegendKey val="0"/>
             <c:showVal val="1"/>
             <c:showCatName val="0"/>
@@ -17000,6 +15361,11 @@
             <c:showPercent val="0"/>
             <c:showBubbleSize val="0"/>
             <c:showLeaderLines val="0"/>
+            <c:extLst>
+              <c:ext xmlns:c15="http://schemas.microsoft.com/office/drawing/2012/chart" uri="{CE6537A1-D6FC-4f65-9D91-7224C49458BB}">
+                <c15:showLeaderLines val="0"/>
+              </c:ext>
+            </c:extLst>
           </c:dLbls>
           <c:val>
             <c:numRef>
@@ -17030,6 +15396,13 @@
           </c:tx>
           <c:invertIfNegative val="0"/>
           <c:dLbls>
+            <c:spPr>
+              <a:noFill/>
+              <a:ln>
+                <a:noFill/>
+              </a:ln>
+              <a:effectLst/>
+            </c:spPr>
             <c:showLegendKey val="0"/>
             <c:showVal val="1"/>
             <c:showCatName val="0"/>
@@ -17037,6 +15410,11 @@
             <c:showPercent val="0"/>
             <c:showBubbleSize val="0"/>
             <c:showLeaderLines val="0"/>
+            <c:extLst>
+              <c:ext xmlns:c15="http://schemas.microsoft.com/office/drawing/2012/chart" uri="{CE6537A1-D6FC-4f65-9D91-7224C49458BB}">
+                <c15:showLeaderLines val="0"/>
+              </c:ext>
+            </c:extLst>
           </c:dLbls>
           <c:val>
             <c:numRef>
@@ -17060,11 +15438,11 @@
           <c:showBubbleSize val="0"/>
         </c:dLbls>
         <c:gapWidth val="150"/>
-        <c:axId val="218892288"/>
-        <c:axId val="232112704"/>
+        <c:axId val="1486615168"/>
+        <c:axId val="1486617888"/>
       </c:barChart>
       <c:catAx>
-        <c:axId val="218892288"/>
+        <c:axId val="1486615168"/>
         <c:scaling>
           <c:orientation val="minMax"/>
         </c:scaling>
@@ -17073,7 +15451,7 @@
         <c:majorTickMark val="none"/>
         <c:minorTickMark val="none"/>
         <c:tickLblPos val="nextTo"/>
-        <c:crossAx val="232112704"/>
+        <c:crossAx val="1486617888"/>
         <c:crosses val="autoZero"/>
         <c:auto val="1"/>
         <c:lblAlgn val="ctr"/>
@@ -17081,7 +15459,7 @@
         <c:noMultiLvlLbl val="0"/>
       </c:catAx>
       <c:valAx>
-        <c:axId val="232112704"/>
+        <c:axId val="1486617888"/>
         <c:scaling>
           <c:orientation val="minMax"/>
         </c:scaling>
@@ -17110,7 +15488,7 @@
         <c:majorTickMark val="out"/>
         <c:minorTickMark val="none"/>
         <c:tickLblPos val="nextTo"/>
-        <c:crossAx val="218892288"/>
+        <c:crossAx val="1486615168"/>
         <c:crosses val="autoZero"/>
         <c:crossBetween val="between"/>
       </c:valAx>
@@ -17445,7 +15823,7 @@
 </file>
 
 <file path=customXml/itemProps1.xml><?xml version="1.0" encoding="utf-8"?>
-<ds:datastoreItem xmlns:ds="http://schemas.openxmlformats.org/officeDocument/2006/customXml" ds:itemID="{159261E2-945F-4812-8A4C-711E5F6A0919}">
+<ds:datastoreItem xmlns:ds="http://schemas.openxmlformats.org/officeDocument/2006/customXml" ds:itemID="{D23D6BC5-6A30-44CB-AC74-36EEEBF382A7}">
   <ds:schemaRefs>
     <ds:schemaRef ds:uri="http://schemas.openxmlformats.org/officeDocument/2006/bibliography"/>
   </ds:schemaRefs>

</xml_diff>

<commit_message>
Sprawdzone literówki i poprawione ustawienie w tabelach
</commit_message>
<xml_diff>
--- a/dokument/replikacja_danych.docx
+++ b/dokument/replikacja_danych.docx
@@ -2062,14 +2062,27 @@
       <w:r>
         <w:t xml:space="preserve">Rysunek </w:t>
       </w:r>
-      <w:fldSimple w:instr=" SEQ Rysunek \* ARABIC ">
-        <w:r>
-          <w:rPr>
-            <w:noProof/>
-          </w:rPr>
-          <w:t>1</w:t>
-        </w:r>
-      </w:fldSimple>
+      <w:r>
+        <w:fldChar w:fldCharType="begin"/>
+      </w:r>
+      <w:r>
+        <w:instrText xml:space="preserve"> SEQ Rysunek \* ARABIC </w:instrText>
+      </w:r>
+      <w:r>
+        <w:fldChar w:fldCharType="separate"/>
+      </w:r>
+      <w:r>
+        <w:rPr>
+          <w:noProof/>
+        </w:rPr>
+        <w:t>1</w:t>
+      </w:r>
+      <w:r>
+        <w:rPr>
+          <w:noProof/>
+        </w:rPr>
+        <w:fldChar w:fldCharType="end"/>
+      </w:r>
       <w:r>
         <w:t>. Sc</w:t>
       </w:r>
@@ -2635,8 +2648,18 @@
                 <w:sz w:val="24"/>
                 <w:szCs w:val="24"/>
               </w:rPr>
-              <w:t>Brak kopii podstawowej -  z globalnym znacznikiem czasu Lamporta</w:t>
-            </w:r>
+              <w:t xml:space="preserve">Brak kopii podstawowej -  z globalnym znacznikiem czasu </w:t>
+            </w:r>
+            <w:proofErr w:type="spellStart"/>
+            <w:r>
+              <w:rPr>
+                <w:b/>
+                <w:sz w:val="24"/>
+                <w:szCs w:val="24"/>
+              </w:rPr>
+              <w:t>Lamporta</w:t>
+            </w:r>
+            <w:proofErr w:type="spellEnd"/>
           </w:p>
         </w:tc>
       </w:tr>
@@ -2753,14 +2776,27 @@
       <w:r>
         <w:t xml:space="preserve">Tabela </w:t>
       </w:r>
-      <w:fldSimple w:instr=" SEQ Tabela \* ARABIC ">
-        <w:r>
-          <w:rPr>
-            <w:noProof/>
-          </w:rPr>
-          <w:t>1</w:t>
-        </w:r>
-      </w:fldSimple>
+      <w:r>
+        <w:fldChar w:fldCharType="begin"/>
+      </w:r>
+      <w:r>
+        <w:instrText xml:space="preserve"> SEQ Tabela \* ARABIC </w:instrText>
+      </w:r>
+      <w:r>
+        <w:fldChar w:fldCharType="separate"/>
+      </w:r>
+      <w:r>
+        <w:rPr>
+          <w:noProof/>
+        </w:rPr>
+        <w:t>1</w:t>
+      </w:r>
+      <w:r>
+        <w:rPr>
+          <w:noProof/>
+        </w:rPr>
+        <w:fldChar w:fldCharType="end"/>
+      </w:r>
       <w:r>
         <w:t>. Podział wybranych algorytmów na pasywne i aktywne</w:t>
       </w:r>
@@ -2893,6 +2929,7 @@
                 <w:szCs w:val="24"/>
               </w:rPr>
             </w:pPr>
+            <w:proofErr w:type="spellStart"/>
             <w:r>
               <w:rPr>
                 <w:rFonts w:ascii="Arial" w:hAnsi="Arial" w:cs="Arial"/>
@@ -2901,6 +2938,7 @@
               </w:rPr>
               <w:t>Budhijara</w:t>
             </w:r>
+            <w:proofErr w:type="spellEnd"/>
           </w:p>
         </w:tc>
         <w:tc>
@@ -2973,8 +3011,18 @@
                 <w:bCs/>
                 <w:color w:val="000000"/>
               </w:rPr>
-              <w:t>Li, Hudak</w:t>
-            </w:r>
+              <w:t xml:space="preserve">Li, </w:t>
+            </w:r>
+            <w:proofErr w:type="spellStart"/>
+            <w:r>
+              <w:rPr>
+                <w:rFonts w:ascii="Arial" w:hAnsi="Arial" w:cs="Arial"/>
+                <w:bCs/>
+                <w:color w:val="000000"/>
+              </w:rPr>
+              <w:t>Hudak</w:t>
+            </w:r>
+            <w:proofErr w:type="spellEnd"/>
           </w:p>
         </w:tc>
         <w:tc>
@@ -3029,8 +3077,17 @@
                 <w:szCs w:val="24"/>
               </w:rPr>
               <w:lastRenderedPageBreak/>
-              <w:t>z globalnym znacznikiem czasu Lamporta</w:t>
-            </w:r>
+              <w:t xml:space="preserve">z globalnym znacznikiem czasu </w:t>
+            </w:r>
+            <w:proofErr w:type="spellStart"/>
+            <w:r>
+              <w:rPr>
+                <w:sz w:val="24"/>
+                <w:szCs w:val="24"/>
+              </w:rPr>
+              <w:t>Lamporta</w:t>
+            </w:r>
+            <w:proofErr w:type="spellEnd"/>
           </w:p>
         </w:tc>
         <w:tc>
@@ -3045,6 +3102,7 @@
                 <w:szCs w:val="24"/>
               </w:rPr>
             </w:pPr>
+            <w:proofErr w:type="spellStart"/>
             <w:r>
               <w:rPr>
                 <w:rFonts w:ascii="Arial" w:hAnsi="Arial" w:cs="Arial"/>
@@ -3054,6 +3112,7 @@
               <w:lastRenderedPageBreak/>
               <w:t>Rodrigues</w:t>
             </w:r>
+            <w:proofErr w:type="spellEnd"/>
           </w:p>
         </w:tc>
         <w:tc>
@@ -3167,8 +3226,17 @@
                 <w:sz w:val="24"/>
                 <w:szCs w:val="24"/>
               </w:rPr>
-              <w:t>Brak kopii podstawowej – z głosowaniem kvorum</w:t>
-            </w:r>
+              <w:t xml:space="preserve">Brak kopii podstawowej – z głosowaniem </w:t>
+            </w:r>
+            <w:proofErr w:type="spellStart"/>
+            <w:r>
+              <w:rPr>
+                <w:sz w:val="24"/>
+                <w:szCs w:val="24"/>
+              </w:rPr>
+              <w:t>kvorum</w:t>
+            </w:r>
+            <w:proofErr w:type="spellEnd"/>
           </w:p>
         </w:tc>
         <w:tc>
@@ -3189,8 +3257,18 @@
                 <w:bCs/>
                 <w:color w:val="000000"/>
               </w:rPr>
-              <w:t>Thomas, Gifford</w:t>
-            </w:r>
+              <w:t xml:space="preserve">Thomas, </w:t>
+            </w:r>
+            <w:proofErr w:type="spellStart"/>
+            <w:r>
+              <w:rPr>
+                <w:rFonts w:ascii="Arial" w:hAnsi="Arial" w:cs="Arial"/>
+                <w:bCs/>
+                <w:color w:val="000000"/>
+              </w:rPr>
+              <w:t>Gifford</w:t>
+            </w:r>
+            <w:proofErr w:type="spellEnd"/>
           </w:p>
         </w:tc>
         <w:tc>
@@ -3225,14 +3303,27 @@
       <w:r>
         <w:t xml:space="preserve">Tabela </w:t>
       </w:r>
-      <w:fldSimple w:instr=" SEQ Tabela \* ARABIC ">
-        <w:r>
-          <w:rPr>
-            <w:noProof/>
-          </w:rPr>
-          <w:t>2</w:t>
-        </w:r>
-      </w:fldSimple>
+      <w:r>
+        <w:fldChar w:fldCharType="begin"/>
+      </w:r>
+      <w:r>
+        <w:instrText xml:space="preserve"> SEQ Tabela \* ARABIC </w:instrText>
+      </w:r>
+      <w:r>
+        <w:fldChar w:fldCharType="separate"/>
+      </w:r>
+      <w:r>
+        <w:rPr>
+          <w:noProof/>
+        </w:rPr>
+        <w:t>2</w:t>
+      </w:r>
+      <w:r>
+        <w:rPr>
+          <w:noProof/>
+        </w:rPr>
+        <w:fldChar w:fldCharType="end"/>
+      </w:r>
       <w:r>
         <w:t>. Zestawienie twórców algorytmów i roku powstania.</w:t>
       </w:r>
@@ -3469,7 +3560,14 @@
                 <w:sz w:val="24"/>
                 <w:szCs w:val="24"/>
               </w:rPr>
-              <w:t xml:space="preserve">Proces, które chce wykonać operację zapisania jednostki danych x, przekazuje </w:t>
+              <w:t>Proces, który</w:t>
+            </w:r>
+            <w:r>
+              <w:rPr>
+                <w:sz w:val="24"/>
+                <w:szCs w:val="24"/>
+              </w:rPr>
+              <w:t xml:space="preserve"> chce wykonać operację zapisania jednostki danych x, przekazuje </w:t>
             </w:r>
             <w:r>
               <w:rPr>
@@ -3531,7 +3629,21 @@
                 <w:sz w:val="24"/>
                 <w:szCs w:val="24"/>
               </w:rPr>
-              <w:t>Potencjalnym problemem efektywności w tym schemacie może być dość długi czas, który mija, zanim procesowi inicjującemu aktualizację zezwoli się na dalszą pracę. Wskutek tego wszystkie aktualizacje realizujemy jako operacje blokowane. Możemy też zastosować metodę bez blokowania. Gdy tylko serwer główny uaktualni swoją lokalną kopię x, zwraca potwierdzenie. Dopiero potem powiadamia serwery zapasowe, aby też wykonały uaktualnienia.</w:t>
+              <w:t>Potencjalnym problemem efektywności w tym schemacie może być dość długi czas, który mija, zanim procesowi inicjującemu aktualizację</w:t>
+            </w:r>
+            <w:r>
+              <w:rPr>
+                <w:sz w:val="24"/>
+                <w:szCs w:val="24"/>
+              </w:rPr>
+              <w:t>,</w:t>
+            </w:r>
+            <w:r>
+              <w:rPr>
+                <w:sz w:val="24"/>
+                <w:szCs w:val="24"/>
+              </w:rPr>
+              <w:t xml:space="preserve"> zezwoli się na dalszą pracę. Wskutek tego wszystkie aktualizacje realizujemy jako operacje blokowane. Możemy też zastosować metodę bez blokowania. Gdy tylko serwer główny uaktualni swoją lokalną kopię x, zwraca potwierdzenie. Dopiero potem powiadamia serwery zapasowe, aby też wykonały uaktualnienia.</w:t>
             </w:r>
           </w:p>
           <w:p>
@@ -3555,7 +3667,21 @@
                 <w:szCs w:val="24"/>
               </w:rPr>
               <w:lastRenderedPageBreak/>
-              <w:t>protokołach podstawa-zapas dotyczy tolerowania awarii. W schemacie z blokowaniem procesu klient wie na pewno, że aktualizacja została wykonana na kilku innych serwerach zapasowych. Pewności tej nie ma w rozwiązaniu bez blokowania</w:t>
+              <w:t>protokołach pods</w:t>
+            </w:r>
+            <w:r>
+              <w:rPr>
+                <w:sz w:val="24"/>
+                <w:szCs w:val="24"/>
+              </w:rPr>
+              <w:t>tawa-zapa</w:t>
+            </w:r>
+            <w:r>
+              <w:rPr>
+                <w:sz w:val="24"/>
+                <w:szCs w:val="24"/>
+              </w:rPr>
+              <w:t>s dotyczy tolerowania awarii. W schemacie z blokowaniem procesu klient wie na pewno, że aktualizacja została wykonana na kilku innych serwerach zapasowych. Pewności tej nie ma w rozwiązaniu bez blokowania</w:t>
             </w:r>
           </w:p>
         </w:tc>
@@ -3607,7 +3733,21 @@
                 <w:sz w:val="24"/>
                 <w:szCs w:val="24"/>
               </w:rPr>
-              <w:t xml:space="preserve">Istnieją dwa rodzaje protokołów pisania lokalnego, opartego na kopii podstawowej. W pierwszym rodzaju każda jednostka danych x ma tylko jedną kopię. Mówiąc inaczej - nie ma zwielokrotnieli. Ilekroć proces chce wykonać operację na jednostce danych, tylekroć jest do niego najpierw przesyłana ta jedyna kopia, po czym jest wykonywana operacja. Ten protokół tworzy w istocie w pełni rozproszoną, niezwielokrotnioną </w:t>
+              <w:t xml:space="preserve">Istnieją dwa rodzaje protokołów pisania lokalnego, opartego na kopii podstawowej. W pierwszym rodzaju każda jednostka danych x ma tylko jedną kopię. Mówiąc </w:t>
+            </w:r>
+            <w:r>
+              <w:rPr>
+                <w:sz w:val="24"/>
+                <w:szCs w:val="24"/>
+              </w:rPr>
+              <w:t>inaczej - nie ma zwielokrotnień</w:t>
+            </w:r>
+            <w:r>
+              <w:rPr>
+                <w:sz w:val="24"/>
+                <w:szCs w:val="24"/>
+              </w:rPr>
+              <w:t xml:space="preserve">. Ilekroć proces chce wykonać operację na jednostce danych, tylekroć jest do niego najpierw przesyłana ta jedyna kopia, po czym jest wykonywana operacja. Ten protokół tworzy w istocie w pełni rozproszoną, niezwielokrotnioną </w:t>
             </w:r>
             <w:r>
               <w:rPr>
@@ -3670,8 +3810,17 @@
                 <w:sz w:val="24"/>
                 <w:szCs w:val="24"/>
               </w:rPr>
-              <w:t>Brak kopii podstawowej -  z globalnym znacznikiem czasu Lamporta</w:t>
-            </w:r>
+              <w:t xml:space="preserve">Brak kopii podstawowej -  z globalnym znacznikiem czasu </w:t>
+            </w:r>
+            <w:proofErr w:type="spellStart"/>
+            <w:r>
+              <w:rPr>
+                <w:sz w:val="24"/>
+                <w:szCs w:val="24"/>
+              </w:rPr>
+              <w:t>Lamporta</w:t>
+            </w:r>
+            <w:proofErr w:type="spellEnd"/>
           </w:p>
         </w:tc>
         <w:tc>
@@ -3721,7 +3870,23 @@
                 <w:sz w:val="24"/>
                 <w:szCs w:val="24"/>
               </w:rPr>
-              <w:t>- znaczniki czasu Lamporta źle się skalują w wielkich systemach rozproszonych</w:t>
+              <w:t xml:space="preserve">- znaczniki czasu </w:t>
+            </w:r>
+            <w:proofErr w:type="spellStart"/>
+            <w:r>
+              <w:rPr>
+                <w:sz w:val="24"/>
+                <w:szCs w:val="24"/>
+              </w:rPr>
+              <w:t>Lamporta</w:t>
+            </w:r>
+            <w:proofErr w:type="spellEnd"/>
+            <w:r>
+              <w:rPr>
+                <w:sz w:val="24"/>
+                <w:szCs w:val="24"/>
+              </w:rPr>
+              <w:t xml:space="preserve"> źle się skalują w wielkich systemach rozproszonych</w:t>
             </w:r>
           </w:p>
           <w:p>
@@ -3810,6 +3975,13 @@
               </w:rPr>
               <w:t>Porządkowy przypisuje niepowtarzalny numer</w:t>
             </w:r>
+            <w:r>
+              <w:rPr>
+                <w:sz w:val="24"/>
+                <w:szCs w:val="24"/>
+              </w:rPr>
+              <w:t>.</w:t>
+            </w:r>
           </w:p>
           <w:p>
             <w:pPr>
@@ -3889,7 +4061,23 @@
                 <w:sz w:val="24"/>
                 <w:szCs w:val="24"/>
               </w:rPr>
-              <w:t xml:space="preserve">- problem zwielokrotnionych wywołań </w:t>
+              <w:t xml:space="preserve">- problem zwielokrotnionych </w:t>
+            </w:r>
+            <w:proofErr w:type="spellStart"/>
+            <w:r>
+              <w:rPr>
+                <w:sz w:val="24"/>
+                <w:szCs w:val="24"/>
+              </w:rPr>
+              <w:t>wywołań</w:t>
+            </w:r>
+            <w:proofErr w:type="spellEnd"/>
+            <w:r>
+              <w:rPr>
+                <w:sz w:val="24"/>
+                <w:szCs w:val="24"/>
+              </w:rPr>
+              <w:t xml:space="preserve"> </w:t>
             </w:r>
           </w:p>
         </w:tc>
@@ -3950,7 +4138,35 @@
                 <w:sz w:val="24"/>
                 <w:szCs w:val="24"/>
               </w:rPr>
-              <w:t>Rozważamy rozposzony system plików , zakładamy że plik jest zwielkrotniany na N serwerach</w:t>
+              <w:t>Rozważamy rozp</w:t>
+            </w:r>
+            <w:r>
+              <w:rPr>
+                <w:sz w:val="24"/>
+                <w:szCs w:val="24"/>
+              </w:rPr>
+              <w:t>r</w:t>
+            </w:r>
+            <w:r>
+              <w:rPr>
+                <w:sz w:val="24"/>
+                <w:szCs w:val="24"/>
+              </w:rPr>
+              <w:t>oszony system plików , zakładamy że plik jest zwiel</w:t>
+            </w:r>
+            <w:r>
+              <w:rPr>
+                <w:sz w:val="24"/>
+                <w:szCs w:val="24"/>
+              </w:rPr>
+              <w:t>o</w:t>
+            </w:r>
+            <w:r>
+              <w:rPr>
+                <w:sz w:val="24"/>
+                <w:szCs w:val="24"/>
+              </w:rPr>
+              <w:t>krotniany na N serwerach</w:t>
             </w:r>
           </w:p>
           <w:p>
@@ -3966,7 +4182,28 @@
                 <w:sz w:val="24"/>
                 <w:szCs w:val="24"/>
               </w:rPr>
-              <w:t>W celu zaaktualiowania pliku klient musi się skontaktować przynajmniej z połową + 1 serwerów.</w:t>
+              <w:t>W celu z</w:t>
+            </w:r>
+            <w:r>
+              <w:rPr>
+                <w:sz w:val="24"/>
+                <w:szCs w:val="24"/>
+              </w:rPr>
+              <w:t>aktuali</w:t>
+            </w:r>
+            <w:r>
+              <w:rPr>
+                <w:sz w:val="24"/>
+                <w:szCs w:val="24"/>
+              </w:rPr>
+              <w:t>z</w:t>
+            </w:r>
+            <w:r>
+              <w:rPr>
+                <w:sz w:val="24"/>
+                <w:szCs w:val="24"/>
+              </w:rPr>
+              <w:t>owania pliku klient musi się skontaktować przynajmniej z połową + 1 serwerów.</w:t>
             </w:r>
           </w:p>
           <w:p>
@@ -3982,7 +4219,21 @@
                 <w:sz w:val="24"/>
                 <w:szCs w:val="24"/>
               </w:rPr>
-              <w:t xml:space="preserve">Po zgodzie serwerów plik zostaje podmieniony a nowa wersja zostaje zaaopatrzona nowym numerem – numer wersji służy do identyfikowania wersji pliku i jest taki sam dla wszytkich </w:t>
+              <w:t>Po zgodzie serwerów plik zostaje podmi</w:t>
+            </w:r>
+            <w:r>
+              <w:rPr>
+                <w:sz w:val="24"/>
+                <w:szCs w:val="24"/>
+              </w:rPr>
+              <w:t>eniony a nowa wersja zostaje za</w:t>
+            </w:r>
+            <w:r>
+              <w:rPr>
+                <w:sz w:val="24"/>
+                <w:szCs w:val="24"/>
+              </w:rPr>
+              <w:t xml:space="preserve">opatrzona nowym numerem – numer wersji służy do identyfikowania wersji pliku i jest taki </w:t>
             </w:r>
             <w:r>
               <w:rPr>
@@ -3990,7 +4241,49 @@
                 <w:szCs w:val="24"/>
               </w:rPr>
               <w:lastRenderedPageBreak/>
-              <w:t>nowo zaktualizowanych kopii pliku. Aby przeczytać zwielkorotniony plik klient również musi się skontaktować z ponad połową serwerów i pro</w:t>
+              <w:t>sam dla wszy</w:t>
+            </w:r>
+            <w:r>
+              <w:rPr>
+                <w:sz w:val="24"/>
+                <w:szCs w:val="24"/>
+              </w:rPr>
+              <w:t>s</w:t>
+            </w:r>
+            <w:r>
+              <w:rPr>
+                <w:sz w:val="24"/>
+                <w:szCs w:val="24"/>
+              </w:rPr>
+              <w:t>tkich nowo zaktualizowanych ko</w:t>
+            </w:r>
+            <w:r>
+              <w:rPr>
+                <w:sz w:val="24"/>
+                <w:szCs w:val="24"/>
+              </w:rPr>
+              <w:t>pii pliku. Aby przeczytać zwiel</w:t>
+            </w:r>
+            <w:r>
+              <w:rPr>
+                <w:sz w:val="24"/>
+                <w:szCs w:val="24"/>
+              </w:rPr>
+              <w:t>o</w:t>
+            </w:r>
+            <w:r>
+              <w:rPr>
+                <w:sz w:val="24"/>
+                <w:szCs w:val="24"/>
+              </w:rPr>
+              <w:t>k</w:t>
+            </w:r>
+            <w:r>
+              <w:rPr>
+                <w:sz w:val="24"/>
+                <w:szCs w:val="24"/>
+              </w:rPr>
+              <w:t>rotniony plik klient również musi się skontaktować z ponad połową serwerów i pro</w:t>
             </w:r>
             <w:r>
               <w:rPr>
@@ -4026,7 +4319,23 @@
                 <w:szCs w:val="24"/>
               </w:rPr>
               <w:lastRenderedPageBreak/>
-              <w:t>- Uproszczony schemat Gifforda: Do czytania pliku mającego N zwielokrotnień wymaga się od klienta kworum czytania, Czyli dowolnego zbioru N</w:t>
+              <w:t xml:space="preserve">- Uproszczony schemat </w:t>
+            </w:r>
+            <w:proofErr w:type="spellStart"/>
+            <w:r>
+              <w:rPr>
+                <w:sz w:val="24"/>
+                <w:szCs w:val="24"/>
+              </w:rPr>
+              <w:t>Gifforda</w:t>
+            </w:r>
+            <w:proofErr w:type="spellEnd"/>
+            <w:r>
+              <w:rPr>
+                <w:sz w:val="24"/>
+                <w:szCs w:val="24"/>
+              </w:rPr>
+              <w:t>: Do czytania pliku mającego N zwielokrotnień wymaga się od klienta kworum czytania, Czyli dowolnego zbioru N</w:t>
             </w:r>
             <w:r>
               <w:rPr>
@@ -4041,7 +4350,15 @@
                 <w:sz w:val="24"/>
                 <w:szCs w:val="24"/>
               </w:rPr>
-              <w:t xml:space="preserve"> lub więcej serwerów, podobnie do zmodyfikowania pliku potrzeba kworum pisania, co najmniej N</w:t>
+              <w:t xml:space="preserve"> lub więcej serwerów, podobnie do zmodyfikowania pliku potrzeba kworum pisania, co najmniej </w:t>
+            </w:r>
+            <w:proofErr w:type="spellStart"/>
+            <w:r>
+              <w:rPr>
+                <w:sz w:val="24"/>
+                <w:szCs w:val="24"/>
+              </w:rPr>
+              <w:t>N</w:t>
             </w:r>
             <w:r>
               <w:rPr>
@@ -4049,7 +4366,16 @@
                 <w:szCs w:val="24"/>
                 <w:vertAlign w:val="subscript"/>
               </w:rPr>
-              <w:t xml:space="preserve">w </w:t>
+              <w:t>w</w:t>
+            </w:r>
+            <w:proofErr w:type="spellEnd"/>
+            <w:r>
+              <w:rPr>
+                <w:sz w:val="24"/>
+                <w:szCs w:val="24"/>
+                <w:vertAlign w:val="subscript"/>
+              </w:rPr>
+              <w:t xml:space="preserve"> </w:t>
             </w:r>
             <w:r>
               <w:rPr>
@@ -4095,7 +4421,15 @@
                 <w:sz w:val="24"/>
                 <w:szCs w:val="24"/>
               </w:rPr>
-              <w:t xml:space="preserve"> N</w:t>
+              <w:t xml:space="preserve"> </w:t>
+            </w:r>
+            <w:proofErr w:type="spellStart"/>
+            <w:r>
+              <w:rPr>
+                <w:sz w:val="24"/>
+                <w:szCs w:val="24"/>
+              </w:rPr>
+              <w:t>N</w:t>
             </w:r>
             <w:r>
               <w:rPr>
@@ -4103,7 +4437,16 @@
                 <w:szCs w:val="24"/>
                 <w:vertAlign w:val="subscript"/>
               </w:rPr>
-              <w:t xml:space="preserve">w </w:t>
+              <w:t>w</w:t>
+            </w:r>
+            <w:proofErr w:type="spellEnd"/>
+            <w:r>
+              <w:rPr>
+                <w:sz w:val="24"/>
+                <w:szCs w:val="24"/>
+                <w:vertAlign w:val="subscript"/>
+              </w:rPr>
+              <w:t xml:space="preserve"> </w:t>
             </w:r>
             <w:r>
               <w:rPr>
@@ -4121,6 +4464,7 @@
                 <w:szCs w:val="24"/>
               </w:rPr>
             </w:pPr>
+            <w:proofErr w:type="spellStart"/>
             <w:r>
               <w:rPr>
                 <w:sz w:val="24"/>
@@ -4136,6 +4480,7 @@
               </w:rPr>
               <w:t>w</w:t>
             </w:r>
+            <w:proofErr w:type="spellEnd"/>
             <w:r>
               <w:rPr>
                 <w:sz w:val="24"/>
@@ -4236,14 +4581,21 @@
                 <w:sz w:val="24"/>
                 <w:szCs w:val="24"/>
               </w:rPr>
-              <w:t xml:space="preserve">Na rysunku a może wystąpić konflikt pisanie – pisanie </w:t>
-            </w:r>
-            <w:r>
-              <w:rPr>
-                <w:sz w:val="24"/>
-                <w:szCs w:val="24"/>
-              </w:rPr>
-              <w:t xml:space="preserve">ponieważ nie jest </w:t>
+              <w:t>Na rysunku a</w:t>
+            </w:r>
+            <w:r>
+              <w:rPr>
+                <w:sz w:val="24"/>
+                <w:szCs w:val="24"/>
+              </w:rPr>
+              <w:t>)</w:t>
+            </w:r>
+            <w:r>
+              <w:rPr>
+                <w:sz w:val="24"/>
+                <w:szCs w:val="24"/>
+              </w:rPr>
+              <w:t xml:space="preserve"> może wystąpić konflikt </w:t>
             </w:r>
             <w:r>
               <w:rPr>
@@ -4251,7 +4603,14 @@
                 <w:szCs w:val="24"/>
               </w:rPr>
               <w:lastRenderedPageBreak/>
-              <w:t>spełniony warunek 1. W szczególności gdy jeden klient odbierze swój zbiór do zapisu {A, B, C, E, F, G}, a drugi wybierze {D, H, I, J, K, L}</w:t>
+              <w:t xml:space="preserve">pisanie – pisanie </w:t>
+            </w:r>
+            <w:r>
+              <w:rPr>
+                <w:sz w:val="24"/>
+                <w:szCs w:val="24"/>
+              </w:rPr>
+              <w:t>ponieważ nie jest spełniony warunek 1. W szczególności gdy jeden klient odbierze swój zbiór do zapisu {A, B, C, E, F, G}, a drugi wybierze {D, H, I, J, K, L}</w:t>
             </w:r>
           </w:p>
           <w:p>
@@ -4284,6 +4643,13 @@
                 <w:sz w:val="24"/>
                 <w:szCs w:val="24"/>
               </w:rPr>
+              <w:t>)</w:t>
+            </w:r>
+            <w:r>
+              <w:rPr>
+                <w:sz w:val="24"/>
+                <w:szCs w:val="24"/>
+              </w:rPr>
               <w:t xml:space="preserve"> jest szczególnie interesująca sytuacja ponieważ N</w:t>
             </w:r>
             <w:r>
@@ -4318,14 +4684,27 @@
         <w:lastRenderedPageBreak/>
         <w:t xml:space="preserve">Tabela </w:t>
       </w:r>
-      <w:fldSimple w:instr=" SEQ Tabela \* ARABIC ">
-        <w:r>
-          <w:rPr>
-            <w:noProof/>
-          </w:rPr>
-          <w:t>3</w:t>
-        </w:r>
-      </w:fldSimple>
+      <w:r>
+        <w:fldChar w:fldCharType="begin"/>
+      </w:r>
+      <w:r>
+        <w:instrText xml:space="preserve"> SEQ Tabela \* ARABIC </w:instrText>
+      </w:r>
+      <w:r>
+        <w:fldChar w:fldCharType="separate"/>
+      </w:r>
+      <w:r>
+        <w:rPr>
+          <w:noProof/>
+        </w:rPr>
+        <w:t>3</w:t>
+      </w:r>
+      <w:r>
+        <w:rPr>
+          <w:noProof/>
+        </w:rPr>
+        <w:fldChar w:fldCharType="end"/>
+      </w:r>
       <w:r>
         <w:t xml:space="preserve"> Opis algorytmów i problemy związane z ich użyciem.</w:t>
       </w:r>
@@ -4828,6 +5207,7 @@
                 <w:ilvl w:val="0"/>
                 <w:numId w:val="30"/>
               </w:numPr>
+              <w:ind w:left="320"/>
               <w:cnfStyle w:val="000000100000" w:firstRow="0" w:lastRow="0" w:firstColumn="0" w:lastColumn="0" w:oddVBand="0" w:evenVBand="0" w:oddHBand="1" w:evenHBand="0" w:firstRowFirstColumn="0" w:firstRowLastColumn="0" w:lastRowFirstColumn="0" w:lastRowLastColumn="0"/>
               <w:rPr>
                 <w:sz w:val="24"/>
@@ -4841,7 +5221,16 @@
                 <w:sz w:val="24"/>
                 <w:szCs w:val="24"/>
               </w:rPr>
-              <w:t>niezwykłą elastyczność protokołu, który pozwala przenosić właściwie dowolne informacje</w:t>
+              <w:t>N</w:t>
+            </w:r>
+            <w:r>
+              <w:rPr>
+                <w:bCs/>
+                <w:color w:val="000000"/>
+                <w:sz w:val="24"/>
+                <w:szCs w:val="24"/>
+              </w:rPr>
+              <w:t>iezwykłą elastyczność protokołu, który pozwala przenosić właściwie dowolne informacje</w:t>
             </w:r>
           </w:p>
           <w:p>
@@ -4851,6 +5240,7 @@
                 <w:ilvl w:val="0"/>
                 <w:numId w:val="30"/>
               </w:numPr>
+              <w:ind w:left="320"/>
               <w:cnfStyle w:val="000000100000" w:firstRow="0" w:lastRow="0" w:firstColumn="0" w:lastColumn="0" w:oddVBand="0" w:evenVBand="0" w:oddHBand="1" w:evenHBand="0" w:firstRowFirstColumn="0" w:firstRowLastColumn="0" w:lastRowFirstColumn="0" w:lastRowLastColumn="0"/>
               <w:rPr>
                 <w:sz w:val="24"/>
@@ -4864,7 +5254,16 @@
                 <w:sz w:val="24"/>
                 <w:szCs w:val="24"/>
               </w:rPr>
-              <w:t>możliwość definiowania struktury i semantyki przenoszonych informacji</w:t>
+              <w:t>M</w:t>
+            </w:r>
+            <w:r>
+              <w:rPr>
+                <w:bCs/>
+                <w:color w:val="000000"/>
+                <w:sz w:val="24"/>
+                <w:szCs w:val="24"/>
+              </w:rPr>
+              <w:t>ożliwość definiowania struktury i semantyki przenoszonych informacji</w:t>
             </w:r>
           </w:p>
           <w:p>
@@ -4874,6 +5273,7 @@
                 <w:ilvl w:val="0"/>
                 <w:numId w:val="30"/>
               </w:numPr>
+              <w:ind w:left="320"/>
               <w:cnfStyle w:val="000000100000" w:firstRow="0" w:lastRow="0" w:firstColumn="0" w:lastColumn="0" w:oddVBand="0" w:evenVBand="0" w:oddHBand="1" w:evenHBand="0" w:firstRowFirstColumn="0" w:firstRowLastColumn="0" w:lastRowFirstColumn="0" w:lastRowLastColumn="0"/>
               <w:rPr>
                 <w:sz w:val="24"/>
@@ -4887,7 +5287,16 @@
                 <w:sz w:val="24"/>
                 <w:szCs w:val="24"/>
               </w:rPr>
-              <w:t>możliwość łączenia z różnymi protokołami transportowymi (np. HTTP)</w:t>
+              <w:t>M</w:t>
+            </w:r>
+            <w:r>
+              <w:rPr>
+                <w:bCs/>
+                <w:color w:val="000000"/>
+                <w:sz w:val="24"/>
+                <w:szCs w:val="24"/>
+              </w:rPr>
+              <w:t>ożliwość łączenia z różnymi protokołami transportowymi (np. HTTP)</w:t>
             </w:r>
           </w:p>
           <w:p>
@@ -4897,6 +5306,7 @@
                 <w:ilvl w:val="0"/>
                 <w:numId w:val="30"/>
               </w:numPr>
+              <w:ind w:left="320"/>
               <w:cnfStyle w:val="000000100000" w:firstRow="0" w:lastRow="0" w:firstColumn="0" w:lastColumn="0" w:oddVBand="0" w:evenVBand="0" w:oddHBand="1" w:evenHBand="0" w:firstRowFirstColumn="0" w:firstRowLastColumn="0" w:lastRowFirstColumn="0" w:lastRowLastColumn="0"/>
               <w:rPr>
                 <w:sz w:val="24"/>
@@ -4910,7 +5320,16 @@
                 <w:sz w:val="24"/>
                 <w:szCs w:val="24"/>
               </w:rPr>
-              <w:t>możliwość realizacji różnych scenariuszy komunikacji</w:t>
+              <w:t>M</w:t>
+            </w:r>
+            <w:r>
+              <w:rPr>
+                <w:bCs/>
+                <w:color w:val="000000"/>
+                <w:sz w:val="24"/>
+                <w:szCs w:val="24"/>
+              </w:rPr>
+              <w:t>ożliwość realizacji różnych scenariuszy komunikacji</w:t>
             </w:r>
           </w:p>
           <w:p>
@@ -4920,6 +5339,7 @@
                 <w:ilvl w:val="0"/>
                 <w:numId w:val="30"/>
               </w:numPr>
+              <w:ind w:left="320"/>
               <w:cnfStyle w:val="000000100000" w:firstRow="0" w:lastRow="0" w:firstColumn="0" w:lastColumn="0" w:oddVBand="0" w:evenVBand="0" w:oddHBand="1" w:evenHBand="0" w:firstRowFirstColumn="0" w:firstRowLastColumn="0" w:lastRowFirstColumn="0" w:lastRowLastColumn="0"/>
               <w:rPr>
                 <w:sz w:val="24"/>
@@ -4933,7 +5353,16 @@
                 <w:sz w:val="24"/>
                 <w:szCs w:val="24"/>
               </w:rPr>
-              <w:t>akceptowalność protokołu przez właściwie wszystkie systemy komputerowe i środowiska systemowe</w:t>
+              <w:t>A</w:t>
+            </w:r>
+            <w:r>
+              <w:rPr>
+                <w:bCs/>
+                <w:color w:val="000000"/>
+                <w:sz w:val="24"/>
+                <w:szCs w:val="24"/>
+              </w:rPr>
+              <w:t>kceptowalność protokołu przez właściwie wszystkie systemy komputerowe i środowiska systemowe</w:t>
             </w:r>
           </w:p>
           <w:p>
@@ -4944,6 +5373,7 @@
                 <w:numId w:val="30"/>
               </w:numPr>
               <w:spacing w:line="0" w:lineRule="atLeast"/>
+              <w:ind w:left="320"/>
               <w:cnfStyle w:val="000000100000" w:firstRow="0" w:lastRow="0" w:firstColumn="0" w:lastColumn="0" w:oddVBand="0" w:evenVBand="0" w:oddHBand="1" w:evenHBand="0" w:firstRowFirstColumn="0" w:firstRowLastColumn="0" w:lastRowFirstColumn="0" w:lastRowLastColumn="0"/>
               <w:rPr>
                 <w:sz w:val="24"/>
@@ -4957,7 +5387,16 @@
                 <w:sz w:val="24"/>
                 <w:szCs w:val="24"/>
               </w:rPr>
-              <w:t>niezawodność protokołu dzięki ścisłemu zdefiniowaniu sytuacji wystąpienia błędu oraz zachowania aplikacji w takich okolicznościach</w:t>
+              <w:t>N</w:t>
+            </w:r>
+            <w:r>
+              <w:rPr>
+                <w:bCs/>
+                <w:color w:val="000000"/>
+                <w:sz w:val="24"/>
+                <w:szCs w:val="24"/>
+              </w:rPr>
+              <w:t>iezawodność protokołu dzięki ścisłemu zdefiniowaniu sytuacji wystąpienia błędu oraz zachowania aplikacji w takich okolicznościach</w:t>
             </w:r>
           </w:p>
         </w:tc>
@@ -4986,7 +5425,16 @@
                 <w:sz w:val="24"/>
                 <w:szCs w:val="24"/>
               </w:rPr>
-              <w:t>duży narzut samego języka XML (rozmiar komunikatu jest znacząco większy niż sumaryczny rozmiar danych w nim zawartych)</w:t>
+              <w:t>D</w:t>
+            </w:r>
+            <w:r>
+              <w:rPr>
+                <w:bCs/>
+                <w:color w:val="000000"/>
+                <w:sz w:val="24"/>
+                <w:szCs w:val="24"/>
+              </w:rPr>
+              <w:t>uży narzut samego języka XML (rozmiar komunikatu jest znacząco większy niż sumaryczny rozmiar danych w nim zawartych)</w:t>
             </w:r>
           </w:p>
           <w:p>
@@ -5009,7 +5457,16 @@
                 <w:sz w:val="24"/>
                 <w:szCs w:val="24"/>
               </w:rPr>
-              <w:t>jest jeszcze dość młodym protokołem, podlega rozwojowi i modyfikacjom (chociaż jest już dość dobrze i ściśle zdefiniowany)</w:t>
+              <w:t>J</w:t>
+            </w:r>
+            <w:r>
+              <w:rPr>
+                <w:bCs/>
+                <w:color w:val="000000"/>
+                <w:sz w:val="24"/>
+                <w:szCs w:val="24"/>
+              </w:rPr>
+              <w:t>est jeszcze dość młodym protokołem, podlega rozwojowi i modyfikacjom (chociaż jest już dość dobrze i ściśle zdefiniowany)</w:t>
             </w:r>
           </w:p>
           <w:p>
@@ -5033,7 +5490,7 @@
                 <w:sz w:val="24"/>
                 <w:szCs w:val="24"/>
               </w:rPr>
-              <w:t> </w:t>
+              <w:t>T</w:t>
             </w:r>
             <w:r>
               <w:rPr>
@@ -5042,7 +5499,7 @@
                 <w:sz w:val="24"/>
                 <w:szCs w:val="24"/>
               </w:rPr>
-              <w:t>trudność w utrzymaniu aplikacji klienta</w:t>
+              <w:t>rudność w utrzymaniu aplikacji klienta</w:t>
             </w:r>
           </w:p>
         </w:tc>
@@ -5087,6 +5544,7 @@
                 <w:ilvl w:val="0"/>
                 <w:numId w:val="27"/>
               </w:numPr>
+              <w:ind w:left="320"/>
               <w:cnfStyle w:val="000000000000" w:firstRow="0" w:lastRow="0" w:firstColumn="0" w:lastColumn="0" w:oddVBand="0" w:evenVBand="0" w:oddHBand="0" w:evenHBand="0" w:firstRowFirstColumn="0" w:firstRowLastColumn="0" w:lastRowFirstColumn="0" w:lastRowLastColumn="0"/>
               <w:rPr>
                 <w:sz w:val="24"/>
@@ -5100,7 +5558,7 @@
                 <w:sz w:val="24"/>
                 <w:szCs w:val="24"/>
               </w:rPr>
-              <w:t xml:space="preserve">Prostota jego uzytkowania, w porownaniu np z COBRA, RMI jest </w:t>
+              <w:t>Prostota jego uż</w:t>
             </w:r>
             <w:r>
               <w:rPr>
@@ -5109,8 +5567,44 @@
                 <w:sz w:val="24"/>
                 <w:szCs w:val="24"/>
               </w:rPr>
+              <w:t xml:space="preserve">ytkowania, w </w:t>
+            </w:r>
+            <w:r>
+              <w:rPr>
+                <w:bCs/>
+                <w:color w:val="000000"/>
+                <w:sz w:val="24"/>
+                <w:szCs w:val="24"/>
+              </w:rPr>
               <w:lastRenderedPageBreak/>
-              <w:t>proste i malo skomplikowane</w:t>
+              <w:t>poró</w:t>
+            </w:r>
+            <w:r>
+              <w:rPr>
+                <w:bCs/>
+                <w:color w:val="000000"/>
+                <w:sz w:val="24"/>
+                <w:szCs w:val="24"/>
+              </w:rPr>
+              <w:t xml:space="preserve">wnaniu </w:t>
+            </w:r>
+            <w:r>
+              <w:rPr>
+                <w:bCs/>
+                <w:color w:val="000000"/>
+                <w:sz w:val="24"/>
+                <w:szCs w:val="24"/>
+              </w:rPr>
+              <w:t>np. z COBRA, RMI jest proste i mał</w:t>
+            </w:r>
+            <w:r>
+              <w:rPr>
+                <w:bCs/>
+                <w:color w:val="000000"/>
+                <w:sz w:val="24"/>
+                <w:szCs w:val="24"/>
+              </w:rPr>
+              <w:t>o skomplikowane</w:t>
             </w:r>
           </w:p>
           <w:p>
@@ -5120,6 +5614,7 @@
                 <w:ilvl w:val="0"/>
                 <w:numId w:val="27"/>
               </w:numPr>
+              <w:ind w:left="320"/>
               <w:cnfStyle w:val="000000000000" w:firstRow="0" w:lastRow="0" w:firstColumn="0" w:lastColumn="0" w:oddVBand="0" w:evenVBand="0" w:oddHBand="0" w:evenHBand="0" w:firstRowFirstColumn="0" w:firstRowLastColumn="0" w:lastRowFirstColumn="0" w:lastRowLastColumn="0"/>
               <w:rPr>
                 <w:sz w:val="24"/>
@@ -5133,7 +5628,7 @@
                 <w:sz w:val="24"/>
                 <w:szCs w:val="24"/>
               </w:rPr>
-              <w:t xml:space="preserve">Troszczy sie o </w:t>
+              <w:t>Troszczy się</w:t>
             </w:r>
             <w:r>
               <w:rPr>
@@ -5142,7 +5637,7 @@
                 <w:sz w:val="24"/>
                 <w:szCs w:val="24"/>
               </w:rPr>
-              <w:t>szczegóły</w:t>
+              <w:t xml:space="preserve"> o </w:t>
             </w:r>
             <w:r>
               <w:rPr>
@@ -5151,8 +5646,48 @@
                 <w:sz w:val="24"/>
                 <w:szCs w:val="24"/>
               </w:rPr>
-              <w:t xml:space="preserve"> przesylania obiektow ich serializacje i deserializacje</w:t>
-            </w:r>
+              <w:t>szczegóły</w:t>
+            </w:r>
+            <w:r>
+              <w:rPr>
+                <w:bCs/>
+                <w:color w:val="000000"/>
+                <w:sz w:val="24"/>
+                <w:szCs w:val="24"/>
+              </w:rPr>
+              <w:t xml:space="preserve"> przesyłania obiektów ich </w:t>
+            </w:r>
+            <w:proofErr w:type="spellStart"/>
+            <w:r>
+              <w:rPr>
+                <w:bCs/>
+                <w:color w:val="000000"/>
+                <w:sz w:val="24"/>
+                <w:szCs w:val="24"/>
+              </w:rPr>
+              <w:t>serializację</w:t>
+            </w:r>
+            <w:proofErr w:type="spellEnd"/>
+            <w:r>
+              <w:rPr>
+                <w:bCs/>
+                <w:color w:val="000000"/>
+                <w:sz w:val="24"/>
+                <w:szCs w:val="24"/>
+              </w:rPr>
+              <w:t xml:space="preserve"> i </w:t>
+            </w:r>
+            <w:proofErr w:type="spellStart"/>
+            <w:r>
+              <w:rPr>
+                <w:bCs/>
+                <w:color w:val="000000"/>
+                <w:sz w:val="24"/>
+                <w:szCs w:val="24"/>
+              </w:rPr>
+              <w:t>deserializację</w:t>
+            </w:r>
+            <w:proofErr w:type="spellEnd"/>
           </w:p>
           <w:p>
             <w:pPr>
@@ -5162,6 +5697,7 @@
                 <w:numId w:val="27"/>
               </w:numPr>
               <w:spacing w:line="0" w:lineRule="atLeast"/>
+              <w:ind w:left="320"/>
               <w:cnfStyle w:val="000000000000" w:firstRow="0" w:lastRow="0" w:firstColumn="0" w:lastColumn="0" w:oddVBand="0" w:evenVBand="0" w:oddHBand="0" w:evenHBand="0" w:firstRowFirstColumn="0" w:firstRowLastColumn="0" w:lastRowFirstColumn="0" w:lastRowLastColumn="0"/>
               <w:rPr>
                 <w:sz w:val="24"/>
@@ -5175,7 +5711,7 @@
                 <w:sz w:val="24"/>
                 <w:szCs w:val="24"/>
               </w:rPr>
-              <w:t>3.</w:t>
+              <w:t xml:space="preserve">Zapewnia </w:t>
             </w:r>
             <w:r>
               <w:rPr>
@@ -5184,7 +5720,7 @@
                 <w:sz w:val="24"/>
                 <w:szCs w:val="24"/>
               </w:rPr>
-              <w:t xml:space="preserve">   </w:t>
+              <w:t>niezależność</w:t>
             </w:r>
             <w:r>
               <w:rPr>
@@ -5193,7 +5729,7 @@
                 <w:sz w:val="24"/>
                 <w:szCs w:val="24"/>
               </w:rPr>
-              <w:t xml:space="preserve">Zapewnia </w:t>
+              <w:t xml:space="preserve"> </w:t>
             </w:r>
             <w:r>
               <w:rPr>
@@ -5202,7 +5738,7 @@
                 <w:sz w:val="24"/>
                 <w:szCs w:val="24"/>
               </w:rPr>
-              <w:t>niezależność</w:t>
+              <w:t>programów</w:t>
             </w:r>
             <w:r>
               <w:rPr>
@@ -5211,7 +5747,7 @@
                 <w:sz w:val="24"/>
                 <w:szCs w:val="24"/>
               </w:rPr>
-              <w:t xml:space="preserve"> programow od procesora wystarczy </w:t>
+              <w:t xml:space="preserve"> od procesora wystarczy </w:t>
             </w:r>
             <w:r>
               <w:rPr>
@@ -5229,7 +5765,25 @@
                 <w:sz w:val="24"/>
                 <w:szCs w:val="24"/>
               </w:rPr>
-              <w:t xml:space="preserve"> maszna Javy</w:t>
+              <w:t xml:space="preserve"> </w:t>
+            </w:r>
+            <w:r>
+              <w:rPr>
+                <w:bCs/>
+                <w:color w:val="000000"/>
+                <w:sz w:val="24"/>
+                <w:szCs w:val="24"/>
+              </w:rPr>
+              <w:t>maszyna</w:t>
+            </w:r>
+            <w:r>
+              <w:rPr>
+                <w:bCs/>
+                <w:color w:val="000000"/>
+                <w:sz w:val="24"/>
+                <w:szCs w:val="24"/>
+              </w:rPr>
+              <w:t xml:space="preserve"> Javy</w:t>
             </w:r>
           </w:p>
         </w:tc>
@@ -5259,8 +5813,56 @@
                 <w:szCs w:val="24"/>
               </w:rPr>
               <w:lastRenderedPageBreak/>
-              <w:t>wsparcie tylko dla programow napisanych w javie</w:t>
-            </w:r>
+              <w:t>W</w:t>
+            </w:r>
+            <w:r>
+              <w:rPr>
+                <w:bCs/>
+                <w:color w:val="000000"/>
+                <w:sz w:val="24"/>
+                <w:szCs w:val="24"/>
+              </w:rPr>
+              <w:t xml:space="preserve">sparcie tylko dla </w:t>
+            </w:r>
+            <w:r>
+              <w:rPr>
+                <w:bCs/>
+                <w:color w:val="000000"/>
+                <w:sz w:val="24"/>
+                <w:szCs w:val="24"/>
+              </w:rPr>
+              <w:t>programów</w:t>
+            </w:r>
+            <w:r>
+              <w:rPr>
+                <w:bCs/>
+                <w:color w:val="000000"/>
+                <w:sz w:val="24"/>
+                <w:szCs w:val="24"/>
+              </w:rPr>
+              <w:t xml:space="preserve"> </w:t>
+            </w:r>
+            <w:r>
+              <w:rPr>
+                <w:bCs/>
+                <w:color w:val="000000"/>
+                <w:sz w:val="24"/>
+                <w:szCs w:val="24"/>
+              </w:rPr>
+              <w:lastRenderedPageBreak/>
+              <w:t xml:space="preserve">napisanych w </w:t>
+            </w:r>
+            <w:proofErr w:type="spellStart"/>
+            <w:r>
+              <w:rPr>
+                <w:bCs/>
+                <w:color w:val="000000"/>
+                <w:sz w:val="24"/>
+                <w:szCs w:val="24"/>
+              </w:rPr>
+              <w:t>javie</w:t>
+            </w:r>
+            <w:proofErr w:type="spellEnd"/>
           </w:p>
           <w:p>
             <w:pPr>
@@ -5282,18 +5884,178 @@
                 <w:sz w:val="24"/>
                 <w:szCs w:val="24"/>
               </w:rPr>
-              <w:lastRenderedPageBreak/>
-              <w:t>zarowno klient jak i serwer musza byc aplikacjami lub apletami javy i nie mozna komunikowac sie z programami napisanymi w zadnym innym jezyku programowaniu za pomoca tego mechanizmu</w:t>
+              <w:t>Z</w:t>
+            </w:r>
+            <w:r>
+              <w:rPr>
+                <w:bCs/>
+                <w:color w:val="000000"/>
+                <w:sz w:val="24"/>
+                <w:szCs w:val="24"/>
+              </w:rPr>
+              <w:t>arówno</w:t>
+            </w:r>
+            <w:r>
+              <w:rPr>
+                <w:bCs/>
+                <w:color w:val="000000"/>
+                <w:sz w:val="24"/>
+                <w:szCs w:val="24"/>
+              </w:rPr>
+              <w:t xml:space="preserve"> klient jak i serwer musza </w:t>
+            </w:r>
+            <w:r>
+              <w:rPr>
+                <w:bCs/>
+                <w:color w:val="000000"/>
+                <w:sz w:val="24"/>
+                <w:szCs w:val="24"/>
+              </w:rPr>
+              <w:t>być</w:t>
+            </w:r>
+            <w:r>
+              <w:rPr>
+                <w:bCs/>
+                <w:color w:val="000000"/>
+                <w:sz w:val="24"/>
+                <w:szCs w:val="24"/>
+              </w:rPr>
+              <w:t xml:space="preserve"> aplikacjami lub apletami </w:t>
+            </w:r>
+            <w:proofErr w:type="spellStart"/>
+            <w:r>
+              <w:rPr>
+                <w:bCs/>
+                <w:color w:val="000000"/>
+                <w:sz w:val="24"/>
+                <w:szCs w:val="24"/>
+              </w:rPr>
+              <w:t>javy</w:t>
+            </w:r>
+            <w:proofErr w:type="spellEnd"/>
+            <w:r>
+              <w:rPr>
+                <w:bCs/>
+                <w:color w:val="000000"/>
+                <w:sz w:val="24"/>
+                <w:szCs w:val="24"/>
+              </w:rPr>
+              <w:t xml:space="preserve"> i nie </w:t>
+            </w:r>
+            <w:r>
+              <w:rPr>
+                <w:bCs/>
+                <w:color w:val="000000"/>
+                <w:sz w:val="24"/>
+                <w:szCs w:val="24"/>
+              </w:rPr>
+              <w:t>można</w:t>
+            </w:r>
+            <w:r>
+              <w:rPr>
+                <w:bCs/>
+                <w:color w:val="000000"/>
+                <w:sz w:val="24"/>
+                <w:szCs w:val="24"/>
+              </w:rPr>
+              <w:t xml:space="preserve"> </w:t>
+            </w:r>
+            <w:r>
+              <w:rPr>
+                <w:bCs/>
+                <w:color w:val="000000"/>
+                <w:sz w:val="24"/>
+                <w:szCs w:val="24"/>
+              </w:rPr>
+              <w:t>komunikować</w:t>
+            </w:r>
+            <w:r>
+              <w:rPr>
+                <w:bCs/>
+                <w:color w:val="000000"/>
+                <w:sz w:val="24"/>
+                <w:szCs w:val="24"/>
+              </w:rPr>
+              <w:t xml:space="preserve"> </w:t>
+            </w:r>
+            <w:r>
+              <w:rPr>
+                <w:bCs/>
+                <w:color w:val="000000"/>
+                <w:sz w:val="24"/>
+                <w:szCs w:val="24"/>
+              </w:rPr>
+              <w:t>się</w:t>
+            </w:r>
+            <w:r>
+              <w:rPr>
+                <w:bCs/>
+                <w:color w:val="000000"/>
+                <w:sz w:val="24"/>
+                <w:szCs w:val="24"/>
+              </w:rPr>
+              <w:t xml:space="preserve"> z programami napisanymi w </w:t>
+            </w:r>
+            <w:r>
+              <w:rPr>
+                <w:bCs/>
+                <w:color w:val="000000"/>
+                <w:sz w:val="24"/>
+                <w:szCs w:val="24"/>
+              </w:rPr>
+              <w:t>żadnym</w:t>
+            </w:r>
+            <w:r>
+              <w:rPr>
+                <w:bCs/>
+                <w:color w:val="000000"/>
+                <w:sz w:val="24"/>
+                <w:szCs w:val="24"/>
+              </w:rPr>
+              <w:t xml:space="preserve"> innym </w:t>
+            </w:r>
+            <w:r>
+              <w:rPr>
+                <w:bCs/>
+                <w:color w:val="000000"/>
+                <w:sz w:val="24"/>
+                <w:szCs w:val="24"/>
+              </w:rPr>
+              <w:t>języku</w:t>
+            </w:r>
+            <w:r>
+              <w:rPr>
+                <w:bCs/>
+                <w:color w:val="000000"/>
+                <w:sz w:val="24"/>
+                <w:szCs w:val="24"/>
+              </w:rPr>
+              <w:t xml:space="preserve"> programowaniu za </w:t>
+            </w:r>
+            <w:r>
+              <w:rPr>
+                <w:bCs/>
+                <w:color w:val="000000"/>
+                <w:sz w:val="24"/>
+                <w:szCs w:val="24"/>
+              </w:rPr>
+              <w:t>pomocą</w:t>
+            </w:r>
+            <w:r>
+              <w:rPr>
+                <w:bCs/>
+                <w:color w:val="000000"/>
+                <w:sz w:val="24"/>
+                <w:szCs w:val="24"/>
+              </w:rPr>
+              <w:t xml:space="preserve"> tego mechanizmu</w:t>
             </w:r>
           </w:p>
           <w:p>
             <w:pPr>
               <w:pStyle w:val="Akapitzlist"/>
-              <w:numPr>
-                <w:ilvl w:val="0"/>
-                <w:numId w:val="27"/>
-              </w:numPr>
               <w:spacing w:line="0" w:lineRule="atLeast"/>
+              <w:ind w:left="360"/>
               <w:cnfStyle w:val="000000000000" w:firstRow="0" w:lastRow="0" w:firstColumn="0" w:lastColumn="0" w:oddVBand="0" w:evenVBand="0" w:oddHBand="0" w:evenHBand="0" w:firstRowFirstColumn="0" w:firstRowLastColumn="0" w:lastRowFirstColumn="0" w:lastRowLastColumn="0"/>
               <w:rPr>
                 <w:sz w:val="24"/>
@@ -5307,7 +6069,25 @@
                 <w:sz w:val="24"/>
                 <w:szCs w:val="24"/>
               </w:rPr>
-              <w:t>(o ile użycie dla klienta Javy jesty ok o tyle dla serwera jest często nie możliwe).</w:t>
+              <w:t xml:space="preserve">(o ile użycie dla klienta Javy </w:t>
+            </w:r>
+            <w:r>
+              <w:rPr>
+                <w:bCs/>
+                <w:color w:val="000000"/>
+                <w:sz w:val="24"/>
+                <w:szCs w:val="24"/>
+              </w:rPr>
+              <w:t>jest</w:t>
+            </w:r>
+            <w:r>
+              <w:rPr>
+                <w:bCs/>
+                <w:color w:val="000000"/>
+                <w:sz w:val="24"/>
+                <w:szCs w:val="24"/>
+              </w:rPr>
+              <w:t xml:space="preserve"> ok o tyle dla serwera jest często nie możliwe).</w:t>
             </w:r>
           </w:p>
         </w:tc>
@@ -5332,6 +6112,7 @@
                 <w:szCs w:val="24"/>
               </w:rPr>
             </w:pPr>
+            <w:proofErr w:type="spellStart"/>
             <w:r>
               <w:rPr>
                 <w:b w:val="0"/>
@@ -5342,6 +6123,7 @@
               <w:lastRenderedPageBreak/>
               <w:t>Sockety</w:t>
             </w:r>
+            <w:proofErr w:type="spellEnd"/>
           </w:p>
         </w:tc>
         <w:tc>
@@ -5356,6 +6138,7 @@
                 <w:ilvl w:val="0"/>
                 <w:numId w:val="24"/>
               </w:numPr>
+              <w:ind w:left="320"/>
               <w:cnfStyle w:val="000000100000" w:firstRow="0" w:lastRow="0" w:firstColumn="0" w:lastColumn="0" w:oddVBand="0" w:evenVBand="0" w:oddHBand="1" w:evenHBand="0" w:firstRowFirstColumn="0" w:firstRowLastColumn="0" w:lastRowFirstColumn="0" w:lastRowLastColumn="0"/>
               <w:rPr>
                 <w:sz w:val="24"/>
@@ -5379,6 +6162,7 @@
                 <w:ilvl w:val="0"/>
                 <w:numId w:val="24"/>
               </w:numPr>
+              <w:ind w:left="320"/>
               <w:cnfStyle w:val="000000100000" w:firstRow="0" w:lastRow="0" w:firstColumn="0" w:lastColumn="0" w:oddVBand="0" w:evenVBand="0" w:oddHBand="1" w:evenHBand="0" w:firstRowFirstColumn="0" w:firstRowLastColumn="0" w:lastRowFirstColumn="0" w:lastRowLastColumn="0"/>
               <w:rPr>
                 <w:sz w:val="24"/>
@@ -5403,30 +6187,13 @@
                 <w:numId w:val="24"/>
               </w:numPr>
               <w:spacing w:line="0" w:lineRule="atLeast"/>
+              <w:ind w:left="320"/>
               <w:cnfStyle w:val="000000100000" w:firstRow="0" w:lastRow="0" w:firstColumn="0" w:lastColumn="0" w:oddVBand="0" w:evenVBand="0" w:oddHBand="1" w:evenHBand="0" w:firstRowFirstColumn="0" w:firstRowLastColumn="0" w:lastRowFirstColumn="0" w:lastRowLastColumn="0"/>
               <w:rPr>
                 <w:sz w:val="24"/>
                 <w:szCs w:val="24"/>
               </w:rPr>
             </w:pPr>
-            <w:r>
-              <w:rPr>
-                <w:bCs/>
-                <w:color w:val="000000"/>
-                <w:sz w:val="24"/>
-                <w:szCs w:val="24"/>
-              </w:rPr>
-              <w:t>3.</w:t>
-            </w:r>
-            <w:r>
-              <w:rPr>
-                <w:bCs/>
-                <w:color w:val="000000"/>
-                <w:sz w:val="24"/>
-                <w:szCs w:val="24"/>
-              </w:rPr>
-              <w:t xml:space="preserve">   </w:t>
-            </w:r>
             <w:r>
               <w:rPr>
                 <w:bCs/>
@@ -5487,15 +6254,6 @@
                 <w:sz w:val="24"/>
                 <w:szCs w:val="24"/>
               </w:rPr>
-              <w:t>  </w:t>
-            </w:r>
-            <w:r>
-              <w:rPr>
-                <w:bCs/>
-                <w:color w:val="000000"/>
-                <w:sz w:val="24"/>
-                <w:szCs w:val="24"/>
-              </w:rPr>
               <w:t>Klient i serwer musza posiadać mechanizmy pozwalające zinterpretować dane.</w:t>
             </w:r>
           </w:p>
@@ -5541,6 +6299,7 @@
                 <w:ilvl w:val="0"/>
                 <w:numId w:val="21"/>
               </w:numPr>
+              <w:ind w:left="320"/>
               <w:cnfStyle w:val="000000000000" w:firstRow="0" w:lastRow="0" w:firstColumn="0" w:lastColumn="0" w:oddVBand="0" w:evenVBand="0" w:oddHBand="0" w:evenHBand="0" w:firstRowFirstColumn="0" w:firstRowLastColumn="0" w:lastRowFirstColumn="0" w:lastRowLastColumn="0"/>
               <w:rPr>
                 <w:sz w:val="24"/>
@@ -5564,6 +6323,7 @@
                 <w:ilvl w:val="0"/>
                 <w:numId w:val="21"/>
               </w:numPr>
+              <w:ind w:left="320"/>
               <w:cnfStyle w:val="000000000000" w:firstRow="0" w:lastRow="0" w:firstColumn="0" w:lastColumn="0" w:oddVBand="0" w:evenVBand="0" w:oddHBand="0" w:evenHBand="0" w:firstRowFirstColumn="0" w:firstRowLastColumn="0" w:lastRowFirstColumn="0" w:lastRowLastColumn="0"/>
               <w:rPr>
                 <w:sz w:val="24"/>
@@ -5587,6 +6347,7 @@
                 <w:ilvl w:val="0"/>
                 <w:numId w:val="21"/>
               </w:numPr>
+              <w:ind w:left="320"/>
               <w:cnfStyle w:val="000000000000" w:firstRow="0" w:lastRow="0" w:firstColumn="0" w:lastColumn="0" w:oddVBand="0" w:evenVBand="0" w:oddHBand="0" w:evenHBand="0" w:firstRowFirstColumn="0" w:firstRowLastColumn="0" w:lastRowFirstColumn="0" w:lastRowLastColumn="0"/>
               <w:rPr>
                 <w:sz w:val="24"/>
@@ -5610,6 +6371,7 @@
                 <w:ilvl w:val="0"/>
                 <w:numId w:val="21"/>
               </w:numPr>
+              <w:ind w:left="320"/>
               <w:cnfStyle w:val="000000000000" w:firstRow="0" w:lastRow="0" w:firstColumn="0" w:lastColumn="0" w:oddVBand="0" w:evenVBand="0" w:oddHBand="0" w:evenHBand="0" w:firstRowFirstColumn="0" w:firstRowLastColumn="0" w:lastRowFirstColumn="0" w:lastRowLastColumn="0"/>
               <w:rPr>
                 <w:sz w:val="24"/>
@@ -5633,6 +6395,7 @@
                 <w:ilvl w:val="0"/>
                 <w:numId w:val="21"/>
               </w:numPr>
+              <w:ind w:left="320"/>
               <w:cnfStyle w:val="000000000000" w:firstRow="0" w:lastRow="0" w:firstColumn="0" w:lastColumn="0" w:oddVBand="0" w:evenVBand="0" w:oddHBand="0" w:evenHBand="0" w:firstRowFirstColumn="0" w:firstRowLastColumn="0" w:lastRowFirstColumn="0" w:lastRowLastColumn="0"/>
               <w:rPr>
                 <w:sz w:val="24"/>
@@ -5657,6 +6420,7 @@
                 <w:numId w:val="21"/>
               </w:numPr>
               <w:spacing w:line="0" w:lineRule="atLeast"/>
+              <w:ind w:left="320"/>
               <w:cnfStyle w:val="000000000000" w:firstRow="0" w:lastRow="0" w:firstColumn="0" w:lastColumn="0" w:oddVBand="0" w:evenVBand="0" w:oddHBand="0" w:evenHBand="0" w:firstRowFirstColumn="0" w:firstRowLastColumn="0" w:lastRowFirstColumn="0" w:lastRowLastColumn="0"/>
               <w:rPr>
                 <w:sz w:val="24"/>
@@ -5723,8 +6487,10 @@
                 <w:sz w:val="24"/>
                 <w:szCs w:val="24"/>
               </w:rPr>
-              <w:t> </w:t>
-            </w:r>
+              <w:t>Żądania nie są wystarczające dla długich c</w:t>
+            </w:r>
+            <w:bookmarkStart w:id="10" w:name="_GoBack"/>
+            <w:bookmarkEnd w:id="10"/>
             <w:r>
               <w:rPr>
                 <w:bCs/>
@@ -5732,7 +6498,7 @@
                 <w:sz w:val="24"/>
                 <w:szCs w:val="24"/>
               </w:rPr>
-              <w:t>Żądania nie są wystarczające dla długich ciągów danych,</w:t>
+              <w:t>iągów danych,</w:t>
             </w:r>
           </w:p>
         </w:tc>
@@ -5783,6 +6549,7 @@
               <w:tabs>
                 <w:tab w:val="left" w:pos="1125"/>
               </w:tabs>
+              <w:ind w:left="320"/>
               <w:cnfStyle w:val="000000100000" w:firstRow="0" w:lastRow="0" w:firstColumn="0" w:lastColumn="0" w:oddVBand="0" w:evenVBand="0" w:oddHBand="1" w:evenHBand="0" w:firstRowFirstColumn="0" w:firstRowLastColumn="0" w:lastRowFirstColumn="0" w:lastRowLastColumn="0"/>
               <w:rPr>
                 <w:bCs/>
@@ -5811,6 +6578,7 @@
               <w:tabs>
                 <w:tab w:val="left" w:pos="1125"/>
               </w:tabs>
+              <w:ind w:left="320"/>
               <w:cnfStyle w:val="000000100000" w:firstRow="0" w:lastRow="0" w:firstColumn="0" w:lastColumn="0" w:oddVBand="0" w:evenVBand="0" w:oddHBand="1" w:evenHBand="0" w:firstRowFirstColumn="0" w:firstRowLastColumn="0" w:lastRowFirstColumn="0" w:lastRowLastColumn="0"/>
               <w:rPr>
                 <w:bCs/>
@@ -5848,6 +6616,7 @@
               <w:tabs>
                 <w:tab w:val="left" w:pos="1125"/>
               </w:tabs>
+              <w:ind w:left="320"/>
               <w:cnfStyle w:val="000000100000" w:firstRow="0" w:lastRow="0" w:firstColumn="0" w:lastColumn="0" w:oddVBand="0" w:evenVBand="0" w:oddHBand="1" w:evenHBand="0" w:firstRowFirstColumn="0" w:firstRowLastColumn="0" w:lastRowFirstColumn="0" w:lastRowLastColumn="0"/>
               <w:rPr>
                 <w:bCs/>
@@ -5876,6 +6645,7 @@
               <w:tabs>
                 <w:tab w:val="left" w:pos="1125"/>
               </w:tabs>
+              <w:ind w:left="320"/>
               <w:cnfStyle w:val="000000100000" w:firstRow="0" w:lastRow="0" w:firstColumn="0" w:lastColumn="0" w:oddVBand="0" w:evenVBand="0" w:oddHBand="1" w:evenHBand="0" w:firstRowFirstColumn="0" w:firstRowLastColumn="0" w:lastRowFirstColumn="0" w:lastRowLastColumn="0"/>
               <w:rPr>
                 <w:bCs/>
@@ -5906,6 +6676,7 @@
                 <w:ilvl w:val="0"/>
                 <w:numId w:val="19"/>
               </w:numPr>
+              <w:ind w:left="401"/>
               <w:cnfStyle w:val="000000100000" w:firstRow="0" w:lastRow="0" w:firstColumn="0" w:lastColumn="0" w:oddVBand="0" w:evenVBand="0" w:oddHBand="1" w:evenHBand="0" w:firstRowFirstColumn="0" w:firstRowLastColumn="0" w:lastRowFirstColumn="0" w:lastRowLastColumn="0"/>
               <w:rPr>
                 <w:bCs/>
@@ -5931,6 +6702,7 @@
                 <w:ilvl w:val="0"/>
                 <w:numId w:val="19"/>
               </w:numPr>
+              <w:ind w:left="401"/>
               <w:cnfStyle w:val="000000100000" w:firstRow="0" w:lastRow="0" w:firstColumn="0" w:lastColumn="0" w:oddVBand="0" w:evenVBand="0" w:oddHBand="1" w:evenHBand="0" w:firstRowFirstColumn="0" w:firstRowLastColumn="0" w:lastRowFirstColumn="0" w:lastRowLastColumn="0"/>
               <w:rPr>
                 <w:bCs/>
@@ -5994,6 +6766,7 @@
                 <w:ilvl w:val="0"/>
                 <w:numId w:val="17"/>
               </w:numPr>
+              <w:ind w:left="320"/>
               <w:cnfStyle w:val="000000000000" w:firstRow="0" w:lastRow="0" w:firstColumn="0" w:lastColumn="0" w:oddVBand="0" w:evenVBand="0" w:oddHBand="0" w:evenHBand="0" w:firstRowFirstColumn="0" w:firstRowLastColumn="0" w:lastRowFirstColumn="0" w:lastRowLastColumn="0"/>
               <w:rPr>
                 <w:sz w:val="24"/>
@@ -6017,6 +6790,7 @@
                 <w:ilvl w:val="0"/>
                 <w:numId w:val="17"/>
               </w:numPr>
+              <w:ind w:left="320"/>
               <w:cnfStyle w:val="000000000000" w:firstRow="0" w:lastRow="0" w:firstColumn="0" w:lastColumn="0" w:oddVBand="0" w:evenVBand="0" w:oddHBand="0" w:evenHBand="0" w:firstRowFirstColumn="0" w:firstRowLastColumn="0" w:lastRowFirstColumn="0" w:lastRowLastColumn="0"/>
               <w:rPr>
                 <w:sz w:val="24"/>
@@ -6040,6 +6814,7 @@
                 <w:ilvl w:val="0"/>
                 <w:numId w:val="17"/>
               </w:numPr>
+              <w:ind w:left="320"/>
               <w:cnfStyle w:val="000000000000" w:firstRow="0" w:lastRow="0" w:firstColumn="0" w:lastColumn="0" w:oddVBand="0" w:evenVBand="0" w:oddHBand="0" w:evenHBand="0" w:firstRowFirstColumn="0" w:firstRowLastColumn="0" w:lastRowFirstColumn="0" w:lastRowLastColumn="0"/>
               <w:rPr>
                 <w:sz w:val="24"/>
@@ -6063,6 +6838,7 @@
                 <w:ilvl w:val="0"/>
                 <w:numId w:val="17"/>
               </w:numPr>
+              <w:ind w:left="320"/>
               <w:cnfStyle w:val="000000000000" w:firstRow="0" w:lastRow="0" w:firstColumn="0" w:lastColumn="0" w:oddVBand="0" w:evenVBand="0" w:oddHBand="0" w:evenHBand="0" w:firstRowFirstColumn="0" w:firstRowLastColumn="0" w:lastRowFirstColumn="0" w:lastRowLastColumn="0"/>
               <w:rPr>
                 <w:sz w:val="24"/>
@@ -6076,7 +6852,7 @@
                 <w:sz w:val="24"/>
                 <w:szCs w:val="24"/>
               </w:rPr>
-              <w:t xml:space="preserve">Komunikacja pomiędzy </w:t>
+              <w:t xml:space="preserve">Komunikacja pomiędzy obiektami programowymi zgodnymi z COBRA </w:t>
             </w:r>
             <w:r>
               <w:rPr>
@@ -6086,7 +6862,7 @@
                 <w:szCs w:val="24"/>
               </w:rPr>
               <w:lastRenderedPageBreak/>
-              <w:t>obiektami programowymi zgodnymi z COBRA odbywa się przy wykorzystaniu IIOP. Obiekty programowe mogą ze sobą w pełni współpracować, nawet jeżeli działają na różnych systemach operacyjnych i zostały utworzone z wykorzystaniem różnych języków programowania.</w:t>
+              <w:t>odbywa się przy wykorzystaniu IIOP. Obiekty programowe mogą ze sobą w pełni współpracować, nawet jeżeli działają na różnych systemach operacyjnych i zostały utworzone z wykorzystaniem różnych języków programowania.</w:t>
             </w:r>
           </w:p>
           <w:p>
@@ -6096,6 +6872,7 @@
                 <w:ilvl w:val="0"/>
                 <w:numId w:val="17"/>
               </w:numPr>
+              <w:ind w:left="320"/>
               <w:cnfStyle w:val="000000000000" w:firstRow="0" w:lastRow="0" w:firstColumn="0" w:lastColumn="0" w:oddVBand="0" w:evenVBand="0" w:oddHBand="0" w:evenHBand="0" w:firstRowFirstColumn="0" w:firstRowLastColumn="0" w:lastRowFirstColumn="0" w:lastRowLastColumn="0"/>
               <w:rPr>
                 <w:sz w:val="24"/>
@@ -6119,6 +6896,7 @@
                 <w:ilvl w:val="0"/>
                 <w:numId w:val="17"/>
               </w:numPr>
+              <w:ind w:left="320"/>
               <w:cnfStyle w:val="000000000000" w:firstRow="0" w:lastRow="0" w:firstColumn="0" w:lastColumn="0" w:oddVBand="0" w:evenVBand="0" w:oddHBand="0" w:evenHBand="0" w:firstRowFirstColumn="0" w:firstRowLastColumn="0" w:lastRowFirstColumn="0" w:lastRowLastColumn="0"/>
               <w:rPr>
                 <w:sz w:val="24"/>
@@ -6143,30 +6921,13 @@
                 <w:numId w:val="17"/>
               </w:numPr>
               <w:spacing w:line="0" w:lineRule="atLeast"/>
+              <w:ind w:left="320"/>
               <w:cnfStyle w:val="000000000000" w:firstRow="0" w:lastRow="0" w:firstColumn="0" w:lastColumn="0" w:oddVBand="0" w:evenVBand="0" w:oddHBand="0" w:evenHBand="0" w:firstRowFirstColumn="0" w:firstRowLastColumn="0" w:lastRowFirstColumn="0" w:lastRowLastColumn="0"/>
               <w:rPr>
                 <w:sz w:val="24"/>
                 <w:szCs w:val="24"/>
               </w:rPr>
             </w:pPr>
-            <w:r>
-              <w:rPr>
-                <w:bCs/>
-                <w:color w:val="000000"/>
-                <w:sz w:val="24"/>
-                <w:szCs w:val="24"/>
-              </w:rPr>
-              <w:t>7.</w:t>
-            </w:r>
-            <w:r>
-              <w:rPr>
-                <w:bCs/>
-                <w:color w:val="000000"/>
-                <w:sz w:val="24"/>
-                <w:szCs w:val="24"/>
-              </w:rPr>
-              <w:t xml:space="preserve">   </w:t>
-            </w:r>
             <w:r>
               <w:rPr>
                 <w:bCs/>
@@ -6190,6 +6951,7 @@
                 <w:ilvl w:val="0"/>
                 <w:numId w:val="19"/>
               </w:numPr>
+              <w:ind w:left="401"/>
               <w:cnfStyle w:val="000000000000" w:firstRow="0" w:lastRow="0" w:firstColumn="0" w:lastColumn="0" w:oddVBand="0" w:evenVBand="0" w:oddHBand="0" w:evenHBand="0" w:firstRowFirstColumn="0" w:firstRowLastColumn="0" w:lastRowFirstColumn="0" w:lastRowLastColumn="0"/>
               <w:rPr>
                 <w:sz w:val="24"/>
@@ -6215,6 +6977,7 @@
                 <w:ilvl w:val="0"/>
                 <w:numId w:val="19"/>
               </w:numPr>
+              <w:ind w:left="401"/>
               <w:cnfStyle w:val="000000000000" w:firstRow="0" w:lastRow="0" w:firstColumn="0" w:lastColumn="0" w:oddVBand="0" w:evenVBand="0" w:oddHBand="0" w:evenHBand="0" w:firstRowFirstColumn="0" w:firstRowLastColumn="0" w:lastRowFirstColumn="0" w:lastRowLastColumn="0"/>
               <w:rPr>
                 <w:sz w:val="24"/>
@@ -6239,6 +7002,7 @@
                 <w:ilvl w:val="0"/>
                 <w:numId w:val="19"/>
               </w:numPr>
+              <w:ind w:left="401"/>
               <w:cnfStyle w:val="000000000000" w:firstRow="0" w:lastRow="0" w:firstColumn="0" w:lastColumn="0" w:oddVBand="0" w:evenVBand="0" w:oddHBand="0" w:evenHBand="0" w:firstRowFirstColumn="0" w:firstRowLastColumn="0" w:lastRowFirstColumn="0" w:lastRowLastColumn="0"/>
               <w:rPr>
                 <w:sz w:val="24"/>
@@ -6263,6 +7027,7 @@
                 <w:ilvl w:val="0"/>
                 <w:numId w:val="19"/>
               </w:numPr>
+              <w:ind w:left="401"/>
               <w:cnfStyle w:val="000000000000" w:firstRow="0" w:lastRow="0" w:firstColumn="0" w:lastColumn="0" w:oddVBand="0" w:evenVBand="0" w:oddHBand="0" w:evenHBand="0" w:firstRowFirstColumn="0" w:firstRowLastColumn="0" w:lastRowFirstColumn="0" w:lastRowLastColumn="0"/>
               <w:rPr>
                 <w:sz w:val="24"/>
@@ -6288,30 +7053,13 @@
                 <w:numId w:val="19"/>
               </w:numPr>
               <w:spacing w:line="0" w:lineRule="atLeast"/>
+              <w:ind w:left="401"/>
               <w:cnfStyle w:val="000000000000" w:firstRow="0" w:lastRow="0" w:firstColumn="0" w:lastColumn="0" w:oddVBand="0" w:evenVBand="0" w:oddHBand="0" w:evenHBand="0" w:firstRowFirstColumn="0" w:firstRowLastColumn="0" w:lastRowFirstColumn="0" w:lastRowLastColumn="0"/>
               <w:rPr>
                 <w:sz w:val="24"/>
                 <w:szCs w:val="24"/>
               </w:rPr>
             </w:pPr>
-            <w:r>
-              <w:rPr>
-                <w:bCs/>
-                <w:color w:val="000000"/>
-                <w:sz w:val="24"/>
-                <w:szCs w:val="24"/>
-              </w:rPr>
-              <w:t>5.</w:t>
-            </w:r>
-            <w:r>
-              <w:rPr>
-                <w:bCs/>
-                <w:color w:val="000000"/>
-                <w:sz w:val="24"/>
-                <w:szCs w:val="24"/>
-              </w:rPr>
-              <w:t xml:space="preserve">   </w:t>
-            </w:r>
             <w:r>
               <w:rPr>
                 <w:bCs/>
@@ -6334,25 +7082,38 @@
           <w:szCs w:val="24"/>
         </w:rPr>
       </w:pPr>
-      <w:bookmarkStart w:id="10" w:name="_Toc453188652"/>
+      <w:bookmarkStart w:id="11" w:name="_Toc453188652"/>
       <w:r>
         <w:t xml:space="preserve">Tabela </w:t>
       </w:r>
-      <w:fldSimple w:instr=" SEQ Tabela \* ARABIC ">
-        <w:r>
-          <w:rPr>
-            <w:noProof/>
-          </w:rPr>
-          <w:t>4</w:t>
-        </w:r>
-      </w:fldSimple>
+      <w:r>
+        <w:fldChar w:fldCharType="begin"/>
+      </w:r>
+      <w:r>
+        <w:instrText xml:space="preserve"> SEQ Tabela \* ARABIC </w:instrText>
+      </w:r>
+      <w:r>
+        <w:fldChar w:fldCharType="separate"/>
+      </w:r>
+      <w:r>
+        <w:rPr>
+          <w:noProof/>
+        </w:rPr>
+        <w:t>4</w:t>
+      </w:r>
+      <w:r>
+        <w:rPr>
+          <w:noProof/>
+        </w:rPr>
+        <w:fldChar w:fldCharType="end"/>
+      </w:r>
       <w:r>
         <w:t xml:space="preserve"> Zestawienie wybranych </w:t>
       </w:r>
       <w:r>
         <w:t>technologii</w:t>
       </w:r>
-      <w:bookmarkEnd w:id="10"/>
+      <w:bookmarkEnd w:id="11"/>
     </w:p>
     <w:p>
       <w:pPr>
@@ -6402,7 +7163,7 @@
         </w:rPr>
         <w:t> </w:t>
       </w:r>
-      <w:bookmarkStart w:id="11" w:name="_Toc453188817"/>
+      <w:bookmarkStart w:id="12" w:name="_Toc453188817"/>
       <w:r>
         <w:rPr>
           <w:rFonts w:asciiTheme="majorHAnsi" w:hAnsiTheme="majorHAnsi"/>
@@ -6413,7 +7174,7 @@
         </w:rPr>
         <w:t>Implementacja</w:t>
       </w:r>
-      <w:bookmarkEnd w:id="11"/>
+      <w:bookmarkEnd w:id="12"/>
     </w:p>
     <w:p/>
     <w:p/>
@@ -6447,7 +7208,7 @@
         </w:rPr>
         <w:t> </w:t>
       </w:r>
-      <w:bookmarkStart w:id="12" w:name="_Toc453188818"/>
+      <w:bookmarkStart w:id="13" w:name="_Toc453188818"/>
       <w:r>
         <w:rPr>
           <w:rFonts w:asciiTheme="majorHAnsi" w:hAnsiTheme="majorHAnsi"/>
@@ -6458,7 +7219,7 @@
         </w:rPr>
         <w:t>Analiza porównawcza implementacji (wykresy) czas/trudność</w:t>
       </w:r>
-      <w:bookmarkEnd w:id="12"/>
+      <w:bookmarkEnd w:id="13"/>
     </w:p>
     <w:p>
       <w:pPr>
@@ -6468,11 +7229,11 @@
           <w:numId w:val="34"/>
         </w:numPr>
       </w:pPr>
-      <w:bookmarkStart w:id="13" w:name="_Toc453188819"/>
+      <w:bookmarkStart w:id="14" w:name="_Toc453188819"/>
       <w:r>
         <w:t>nakładu (czasu) waszej pracy wymaganego do zaimplementowania</w:t>
       </w:r>
-      <w:bookmarkEnd w:id="13"/>
+      <w:bookmarkEnd w:id="14"/>
     </w:p>
     <w:p/>
     <w:tbl>
@@ -6566,6 +7327,7 @@
                 <w:szCs w:val="22"/>
               </w:rPr>
             </w:pPr>
+            <w:proofErr w:type="spellStart"/>
             <w:r>
               <w:rPr>
                 <w:rFonts w:ascii="Calibri" w:hAnsi="Calibri"/>
@@ -6575,6 +7337,7 @@
               </w:rPr>
               <w:t>Sockety</w:t>
             </w:r>
+            <w:proofErr w:type="spellEnd"/>
           </w:p>
         </w:tc>
         <w:tc>
@@ -6674,22 +7437,35 @@
         <w:keepNext/>
         <w:jc w:val="center"/>
       </w:pPr>
-      <w:bookmarkStart w:id="14" w:name="_Toc453188653"/>
+      <w:bookmarkStart w:id="15" w:name="_Toc453188653"/>
       <w:r>
         <w:t xml:space="preserve">Tabela </w:t>
       </w:r>
-      <w:fldSimple w:instr=" SEQ Tabela \* ARABIC ">
-        <w:r>
-          <w:rPr>
-            <w:noProof/>
-          </w:rPr>
-          <w:t>5</w:t>
-        </w:r>
-      </w:fldSimple>
+      <w:r>
+        <w:fldChar w:fldCharType="begin"/>
+      </w:r>
+      <w:r>
+        <w:instrText xml:space="preserve"> SEQ Tabela \* ARABIC </w:instrText>
+      </w:r>
+      <w:r>
+        <w:fldChar w:fldCharType="separate"/>
+      </w:r>
+      <w:r>
+        <w:rPr>
+          <w:noProof/>
+        </w:rPr>
+        <w:t>5</w:t>
+      </w:r>
+      <w:r>
+        <w:rPr>
+          <w:noProof/>
+        </w:rPr>
+        <w:fldChar w:fldCharType="end"/>
+      </w:r>
       <w:r>
         <w:t xml:space="preserve"> Nakład czasu pracy w poszczególnych technologiach</w:t>
       </w:r>
-      <w:bookmarkEnd w:id="14"/>
+      <w:bookmarkEnd w:id="15"/>
     </w:p>
     <w:p/>
     <w:p>
@@ -6721,25 +7497,38 @@
         <w:pStyle w:val="Legenda"/>
         <w:jc w:val="center"/>
       </w:pPr>
-      <w:bookmarkStart w:id="15" w:name="_Toc453188748"/>
+      <w:bookmarkStart w:id="16" w:name="_Toc453188748"/>
       <w:r>
         <w:t xml:space="preserve">Wykres </w:t>
       </w:r>
-      <w:fldSimple w:instr=" SEQ Wykres \* ARABIC ">
-        <w:r>
-          <w:rPr>
-            <w:noProof/>
-          </w:rPr>
-          <w:t>1</w:t>
-        </w:r>
-      </w:fldSimple>
+      <w:r>
+        <w:fldChar w:fldCharType="begin"/>
+      </w:r>
+      <w:r>
+        <w:instrText xml:space="preserve"> SEQ Wykres \* ARABIC </w:instrText>
+      </w:r>
+      <w:r>
+        <w:fldChar w:fldCharType="separate"/>
+      </w:r>
+      <w:r>
+        <w:rPr>
+          <w:noProof/>
+        </w:rPr>
+        <w:t>1</w:t>
+      </w:r>
+      <w:r>
+        <w:rPr>
+          <w:noProof/>
+        </w:rPr>
+        <w:fldChar w:fldCharType="end"/>
+      </w:r>
       <w:r>
         <w:t xml:space="preserve"> </w:t>
       </w:r>
       <w:r>
         <w:t>Nakład czasu pracy w poszczególnych technologiach</w:t>
       </w:r>
-      <w:bookmarkEnd w:id="15"/>
+      <w:bookmarkEnd w:id="16"/>
     </w:p>
     <w:p/>
     <w:p>
@@ -6755,7 +7544,23 @@
           <w:sz w:val="24"/>
           <w:szCs w:val="24"/>
         </w:rPr>
-        <w:t>Tak wysoki nakład pracy wynikał z nieznajomości zagadnienia, a także technologii. Nie znaliśmy technologii Restowych więc musieliśmy się najpierw nauczyć podstaw, następnie napisać program zgodnie z opisem algorytmu, kolejne 2 godziny poświęciliśmy na testy działania programu i zebranie danych, przedstawianych w podpunkcie B.</w:t>
+        <w:t xml:space="preserve">Tak wysoki nakład pracy wynikał z nieznajomości zagadnienia, a także technologii. Nie znaliśmy technologii </w:t>
+      </w:r>
+      <w:proofErr w:type="spellStart"/>
+      <w:r>
+        <w:rPr>
+          <w:sz w:val="24"/>
+          <w:szCs w:val="24"/>
+        </w:rPr>
+        <w:t>Restowych</w:t>
+      </w:r>
+      <w:proofErr w:type="spellEnd"/>
+      <w:r>
+        <w:rPr>
+          <w:sz w:val="24"/>
+          <w:szCs w:val="24"/>
+        </w:rPr>
+        <w:t xml:space="preserve"> więc musieliśmy się najpierw nauczyć podstaw, następnie napisać program zgodnie z opisem algorytmu, kolejne 2 godziny poświęciliśmy na testy działania programu i zebranie danych, przedstawianych w podpunkcie B.</w:t>
       </w:r>
     </w:p>
     <w:p/>
@@ -6871,7 +7676,25 @@
                 <w:sz w:val="22"/>
                 <w:szCs w:val="22"/>
               </w:rPr>
-              <w:t>Wielkość wiadomości dla przykładowego łańcucha znakowego [kB]</w:t>
+              <w:t>Wielkość wiadomości dla przykładowego łańcucha znakowego [</w:t>
+            </w:r>
+            <w:proofErr w:type="spellStart"/>
+            <w:r>
+              <w:rPr>
+                <w:rFonts w:ascii="Calibri" w:hAnsi="Calibri"/>
+                <w:sz w:val="22"/>
+                <w:szCs w:val="22"/>
+              </w:rPr>
+              <w:t>kB</w:t>
+            </w:r>
+            <w:proofErr w:type="spellEnd"/>
+            <w:r>
+              <w:rPr>
+                <w:rFonts w:ascii="Calibri" w:hAnsi="Calibri"/>
+                <w:sz w:val="22"/>
+                <w:szCs w:val="22"/>
+              </w:rPr>
+              <w:t>]</w:t>
             </w:r>
           </w:p>
         </w:tc>
@@ -6895,7 +7718,25 @@
                 <w:sz w:val="22"/>
                 <w:szCs w:val="22"/>
               </w:rPr>
-              <w:t>Wielkości wiadomości dla przykładowego ciągu liczb [kB]</w:t>
+              <w:t>Wielkości wiadomości dla przykładowego ciągu liczb [</w:t>
+            </w:r>
+            <w:proofErr w:type="spellStart"/>
+            <w:r>
+              <w:rPr>
+                <w:rFonts w:ascii="Calibri" w:hAnsi="Calibri"/>
+                <w:sz w:val="22"/>
+                <w:szCs w:val="22"/>
+              </w:rPr>
+              <w:t>kB</w:t>
+            </w:r>
+            <w:proofErr w:type="spellEnd"/>
+            <w:r>
+              <w:rPr>
+                <w:rFonts w:ascii="Calibri" w:hAnsi="Calibri"/>
+                <w:sz w:val="22"/>
+                <w:szCs w:val="22"/>
+              </w:rPr>
+              <w:t>]</w:t>
             </w:r>
           </w:p>
         </w:tc>
@@ -6920,6 +7761,7 @@
                 <w:szCs w:val="22"/>
               </w:rPr>
             </w:pPr>
+            <w:proofErr w:type="spellStart"/>
             <w:r>
               <w:rPr>
                 <w:rFonts w:ascii="Calibri" w:hAnsi="Calibri"/>
@@ -6929,6 +7771,7 @@
               </w:rPr>
               <w:t>Sockety</w:t>
             </w:r>
+            <w:proofErr w:type="spellEnd"/>
           </w:p>
         </w:tc>
         <w:tc>
@@ -7191,33 +8034,46 @@
       <w:r>
         <w:t xml:space="preserve"> </w:t>
       </w:r>
-      <w:bookmarkStart w:id="16" w:name="_Toc453188820"/>
+      <w:bookmarkStart w:id="17" w:name="_Toc453188820"/>
       <w:r>
         <w:t>porównania szybkości działania tego samego algorytmu w różnych technologiach</w:t>
       </w:r>
-      <w:bookmarkEnd w:id="16"/>
+      <w:bookmarkEnd w:id="17"/>
     </w:p>
     <w:p>
       <w:pPr>
         <w:pStyle w:val="Legenda"/>
         <w:jc w:val="center"/>
       </w:pPr>
-      <w:bookmarkStart w:id="17" w:name="_Toc453188654"/>
+      <w:bookmarkStart w:id="18" w:name="_Toc453188654"/>
       <w:r>
         <w:t xml:space="preserve">Tabela </w:t>
       </w:r>
-      <w:fldSimple w:instr=" SEQ Tabela \* ARABIC ">
-        <w:r>
-          <w:rPr>
-            <w:noProof/>
-          </w:rPr>
-          <w:t>6</w:t>
-        </w:r>
-      </w:fldSimple>
+      <w:r>
+        <w:fldChar w:fldCharType="begin"/>
+      </w:r>
+      <w:r>
+        <w:instrText xml:space="preserve"> SEQ Tabela \* ARABIC </w:instrText>
+      </w:r>
+      <w:r>
+        <w:fldChar w:fldCharType="separate"/>
+      </w:r>
+      <w:r>
+        <w:rPr>
+          <w:noProof/>
+        </w:rPr>
+        <w:t>6</w:t>
+      </w:r>
+      <w:r>
+        <w:rPr>
+          <w:noProof/>
+        </w:rPr>
+        <w:fldChar w:fldCharType="end"/>
+      </w:r>
       <w:r>
         <w:t xml:space="preserve"> Zestawienie szybkości działania tego samego algorytmu w dwóch różnych technologiach</w:t>
       </w:r>
-      <w:bookmarkEnd w:id="17"/>
+      <w:bookmarkEnd w:id="18"/>
     </w:p>
     <w:p/>
     <w:p>
@@ -7251,25 +8107,38 @@
         <w:pStyle w:val="Legenda"/>
         <w:jc w:val="center"/>
       </w:pPr>
-      <w:bookmarkStart w:id="18" w:name="_Toc453188749"/>
+      <w:bookmarkStart w:id="19" w:name="_Toc453188749"/>
       <w:r>
         <w:t xml:space="preserve">Wykres </w:t>
       </w:r>
-      <w:fldSimple w:instr=" SEQ Wykres \* ARABIC ">
-        <w:r>
-          <w:rPr>
-            <w:noProof/>
-          </w:rPr>
-          <w:t>2</w:t>
-        </w:r>
-      </w:fldSimple>
+      <w:r>
+        <w:fldChar w:fldCharType="begin"/>
+      </w:r>
+      <w:r>
+        <w:instrText xml:space="preserve"> SEQ Wykres \* ARABIC </w:instrText>
+      </w:r>
+      <w:r>
+        <w:fldChar w:fldCharType="separate"/>
+      </w:r>
+      <w:r>
+        <w:rPr>
+          <w:noProof/>
+        </w:rPr>
+        <w:t>2</w:t>
+      </w:r>
+      <w:r>
+        <w:rPr>
+          <w:noProof/>
+        </w:rPr>
+        <w:fldChar w:fldCharType="end"/>
+      </w:r>
       <w:r>
         <w:t xml:space="preserve"> </w:t>
       </w:r>
       <w:r>
         <w:t>Wielkość wiadomości dla przykładowego łańcucha znakowego</w:t>
       </w:r>
-      <w:bookmarkEnd w:id="18"/>
+      <w:bookmarkEnd w:id="19"/>
     </w:p>
     <w:p>
       <w:pPr>
@@ -7304,25 +8173,38 @@
         <w:pStyle w:val="Legenda"/>
         <w:jc w:val="center"/>
       </w:pPr>
-      <w:bookmarkStart w:id="19" w:name="_Toc453188750"/>
+      <w:bookmarkStart w:id="20" w:name="_Toc453188750"/>
       <w:r>
         <w:t xml:space="preserve">Wykres </w:t>
       </w:r>
-      <w:fldSimple w:instr=" SEQ Wykres \* ARABIC ">
-        <w:r>
-          <w:rPr>
-            <w:noProof/>
-          </w:rPr>
-          <w:t>3</w:t>
-        </w:r>
-      </w:fldSimple>
+      <w:r>
+        <w:fldChar w:fldCharType="begin"/>
+      </w:r>
+      <w:r>
+        <w:instrText xml:space="preserve"> SEQ Wykres \* ARABIC </w:instrText>
+      </w:r>
+      <w:r>
+        <w:fldChar w:fldCharType="separate"/>
+      </w:r>
+      <w:r>
+        <w:rPr>
+          <w:noProof/>
+        </w:rPr>
+        <w:t>3</w:t>
+      </w:r>
+      <w:r>
+        <w:rPr>
+          <w:noProof/>
+        </w:rPr>
+        <w:fldChar w:fldCharType="end"/>
+      </w:r>
       <w:r>
         <w:t xml:space="preserve"> </w:t>
       </w:r>
       <w:r>
         <w:t>Wielkości wiadomości dla przykładowego ciągu liczb</w:t>
       </w:r>
-      <w:bookmarkEnd w:id="19"/>
+      <w:bookmarkEnd w:id="20"/>
     </w:p>
     <w:p/>
     <w:p>
@@ -7351,25 +8233,38 @@
         <w:pStyle w:val="Legenda"/>
         <w:jc w:val="center"/>
       </w:pPr>
-      <w:bookmarkStart w:id="20" w:name="_Toc453188751"/>
+      <w:bookmarkStart w:id="21" w:name="_Toc453188751"/>
       <w:r>
         <w:t xml:space="preserve">Wykres </w:t>
       </w:r>
-      <w:fldSimple w:instr=" SEQ Wykres \* ARABIC ">
-        <w:r>
-          <w:rPr>
-            <w:noProof/>
-          </w:rPr>
-          <w:t>4</w:t>
-        </w:r>
-      </w:fldSimple>
+      <w:r>
+        <w:fldChar w:fldCharType="begin"/>
+      </w:r>
+      <w:r>
+        <w:instrText xml:space="preserve"> SEQ Wykres \* ARABIC </w:instrText>
+      </w:r>
+      <w:r>
+        <w:fldChar w:fldCharType="separate"/>
+      </w:r>
+      <w:r>
+        <w:rPr>
+          <w:noProof/>
+        </w:rPr>
+        <w:t>4</w:t>
+      </w:r>
+      <w:r>
+        <w:rPr>
+          <w:noProof/>
+        </w:rPr>
+        <w:fldChar w:fldCharType="end"/>
+      </w:r>
       <w:r>
         <w:t xml:space="preserve"> </w:t>
       </w:r>
       <w:r>
         <w:t>Czas połączenia</w:t>
       </w:r>
-      <w:bookmarkEnd w:id="20"/>
+      <w:bookmarkEnd w:id="21"/>
     </w:p>
     <w:p/>
     <w:p/>
@@ -7407,18 +8302,31 @@
         <w:pStyle w:val="Legenda"/>
         <w:jc w:val="center"/>
       </w:pPr>
-      <w:bookmarkStart w:id="21" w:name="_Toc453188752"/>
+      <w:bookmarkStart w:id="22" w:name="_Toc453188752"/>
       <w:r>
         <w:t xml:space="preserve">Wykres </w:t>
       </w:r>
-      <w:fldSimple w:instr=" SEQ Wykres \* ARABIC ">
-        <w:r>
-          <w:rPr>
-            <w:noProof/>
-          </w:rPr>
-          <w:t>5</w:t>
-        </w:r>
-      </w:fldSimple>
+      <w:r>
+        <w:fldChar w:fldCharType="begin"/>
+      </w:r>
+      <w:r>
+        <w:instrText xml:space="preserve"> SEQ Wykres \* ARABIC </w:instrText>
+      </w:r>
+      <w:r>
+        <w:fldChar w:fldCharType="separate"/>
+      </w:r>
+      <w:r>
+        <w:rPr>
+          <w:noProof/>
+        </w:rPr>
+        <w:t>5</w:t>
+      </w:r>
+      <w:r>
+        <w:rPr>
+          <w:noProof/>
+        </w:rPr>
+        <w:fldChar w:fldCharType="end"/>
+      </w:r>
       <w:r>
         <w:rPr>
           <w:rFonts w:asciiTheme="minorHAnsi" w:eastAsiaTheme="minorEastAsia" w:cstheme="minorBidi"/>
@@ -7432,7 +8340,7 @@
       <w:r>
         <w:t>Czas przesyłania dużego łańcucha znaków</w:t>
       </w:r>
-      <w:bookmarkEnd w:id="21"/>
+      <w:bookmarkEnd w:id="22"/>
     </w:p>
     <w:p>
       <w:pPr>
@@ -7520,8 +8428,6 @@
         </w:rPr>
         <w:t>d</w:t>
       </w:r>
-      <w:bookmarkStart w:id="22" w:name="_GoBack"/>
-      <w:bookmarkEnd w:id="22"/>
     </w:p>
     <w:p>
       <w:pPr>
@@ -7754,7 +8660,97 @@
           <w:sz w:val="22"/>
           <w:szCs w:val="22"/>
         </w:rPr>
-        <w:t>Andrew  S.Tanenbaum, Maarten Van Steen, „Distribiuted Systems – Principles and Paradigms” Second Edition, 2007 , ISBN 0-13-239227-5</w:t>
+        <w:t>Andrew  </w:t>
+      </w:r>
+      <w:proofErr w:type="spellStart"/>
+      <w:r>
+        <w:rPr>
+          <w:color w:val="000000"/>
+          <w:sz w:val="22"/>
+          <w:szCs w:val="22"/>
+        </w:rPr>
+        <w:t>S.Tanenbaum</w:t>
+      </w:r>
+      <w:proofErr w:type="spellEnd"/>
+      <w:r>
+        <w:rPr>
+          <w:color w:val="000000"/>
+          <w:sz w:val="22"/>
+          <w:szCs w:val="22"/>
+        </w:rPr>
+        <w:t xml:space="preserve">, Maarten Van </w:t>
+      </w:r>
+      <w:proofErr w:type="spellStart"/>
+      <w:r>
+        <w:rPr>
+          <w:color w:val="000000"/>
+          <w:sz w:val="22"/>
+          <w:szCs w:val="22"/>
+        </w:rPr>
+        <w:t>Steen</w:t>
+      </w:r>
+      <w:proofErr w:type="spellEnd"/>
+      <w:r>
+        <w:rPr>
+          <w:color w:val="000000"/>
+          <w:sz w:val="22"/>
+          <w:szCs w:val="22"/>
+        </w:rPr>
+        <w:t>, „</w:t>
+      </w:r>
+      <w:proofErr w:type="spellStart"/>
+      <w:r>
+        <w:rPr>
+          <w:color w:val="000000"/>
+          <w:sz w:val="22"/>
+          <w:szCs w:val="22"/>
+        </w:rPr>
+        <w:t>Distribiuted</w:t>
+      </w:r>
+      <w:proofErr w:type="spellEnd"/>
+      <w:r>
+        <w:rPr>
+          <w:color w:val="000000"/>
+          <w:sz w:val="22"/>
+          <w:szCs w:val="22"/>
+        </w:rPr>
+        <w:t xml:space="preserve"> Systems – </w:t>
+      </w:r>
+      <w:proofErr w:type="spellStart"/>
+      <w:r>
+        <w:rPr>
+          <w:color w:val="000000"/>
+          <w:sz w:val="22"/>
+          <w:szCs w:val="22"/>
+        </w:rPr>
+        <w:t>Principles</w:t>
+      </w:r>
+      <w:proofErr w:type="spellEnd"/>
+      <w:r>
+        <w:rPr>
+          <w:color w:val="000000"/>
+          <w:sz w:val="22"/>
+          <w:szCs w:val="22"/>
+        </w:rPr>
+        <w:t xml:space="preserve"> and </w:t>
+      </w:r>
+      <w:proofErr w:type="spellStart"/>
+      <w:r>
+        <w:rPr>
+          <w:color w:val="000000"/>
+          <w:sz w:val="22"/>
+          <w:szCs w:val="22"/>
+        </w:rPr>
+        <w:t>Paradigms</w:t>
+      </w:r>
+      <w:proofErr w:type="spellEnd"/>
+      <w:r>
+        <w:rPr>
+          <w:color w:val="000000"/>
+          <w:sz w:val="22"/>
+          <w:szCs w:val="22"/>
+        </w:rPr>
+        <w:t>” Second Edition, 2007 , ISBN 0-13-239227-5</w:t>
       </w:r>
       <w:r>
         <w:rPr>
@@ -7777,13 +8773,95 @@
           <w:szCs w:val="24"/>
         </w:rPr>
       </w:pPr>
+      <w:proofErr w:type="spellStart"/>
       <w:r>
         <w:rPr>
           <w:color w:val="000000"/>
           <w:sz w:val="22"/>
           <w:szCs w:val="22"/>
         </w:rPr>
-        <w:t xml:space="preserve">Sukumar Ghosh, „Distributed Systems – An Algorithmic Approach”, 2007, ISBN 1-58488-564-5 </w:t>
+        <w:t>Sukumar</w:t>
+      </w:r>
+      <w:proofErr w:type="spellEnd"/>
+      <w:r>
+        <w:rPr>
+          <w:color w:val="000000"/>
+          <w:sz w:val="22"/>
+          <w:szCs w:val="22"/>
+        </w:rPr>
+        <w:t xml:space="preserve"> </w:t>
+      </w:r>
+      <w:proofErr w:type="spellStart"/>
+      <w:r>
+        <w:rPr>
+          <w:color w:val="000000"/>
+          <w:sz w:val="22"/>
+          <w:szCs w:val="22"/>
+        </w:rPr>
+        <w:t>Ghosh</w:t>
+      </w:r>
+      <w:proofErr w:type="spellEnd"/>
+      <w:r>
+        <w:rPr>
+          <w:color w:val="000000"/>
+          <w:sz w:val="22"/>
+          <w:szCs w:val="22"/>
+        </w:rPr>
+        <w:t xml:space="preserve">, „Distributed Systems – </w:t>
+      </w:r>
+      <w:proofErr w:type="spellStart"/>
+      <w:r>
+        <w:rPr>
+          <w:color w:val="000000"/>
+          <w:sz w:val="22"/>
+          <w:szCs w:val="22"/>
+        </w:rPr>
+        <w:t>An</w:t>
+      </w:r>
+      <w:proofErr w:type="spellEnd"/>
+      <w:r>
+        <w:rPr>
+          <w:color w:val="000000"/>
+          <w:sz w:val="22"/>
+          <w:szCs w:val="22"/>
+        </w:rPr>
+        <w:t xml:space="preserve"> </w:t>
+      </w:r>
+      <w:proofErr w:type="spellStart"/>
+      <w:r>
+        <w:rPr>
+          <w:color w:val="000000"/>
+          <w:sz w:val="22"/>
+          <w:szCs w:val="22"/>
+        </w:rPr>
+        <w:t>Algorithmic</w:t>
+      </w:r>
+      <w:proofErr w:type="spellEnd"/>
+      <w:r>
+        <w:rPr>
+          <w:color w:val="000000"/>
+          <w:sz w:val="22"/>
+          <w:szCs w:val="22"/>
+        </w:rPr>
+        <w:t xml:space="preserve"> </w:t>
+      </w:r>
+      <w:proofErr w:type="spellStart"/>
+      <w:r>
+        <w:rPr>
+          <w:color w:val="000000"/>
+          <w:sz w:val="22"/>
+          <w:szCs w:val="22"/>
+        </w:rPr>
+        <w:t>Approach</w:t>
+      </w:r>
+      <w:proofErr w:type="spellEnd"/>
+      <w:r>
+        <w:rPr>
+          <w:color w:val="000000"/>
+          <w:sz w:val="22"/>
+          <w:szCs w:val="22"/>
+        </w:rPr>
+        <w:t xml:space="preserve">”, 2007, ISBN 1-58488-564-5 </w:t>
       </w:r>
       <w:r>
         <w:rPr>
@@ -7812,7 +8890,61 @@
           <w:sz w:val="22"/>
           <w:szCs w:val="22"/>
         </w:rPr>
-        <w:t>George Coulouris, „Distributed Systems – Concepts and Design” Fifth Edition , 2012, ISBN 0-13-214301-1</w:t>
+        <w:t xml:space="preserve">George </w:t>
+      </w:r>
+      <w:proofErr w:type="spellStart"/>
+      <w:r>
+        <w:rPr>
+          <w:color w:val="000000"/>
+          <w:sz w:val="22"/>
+          <w:szCs w:val="22"/>
+        </w:rPr>
+        <w:t>Coulouris</w:t>
+      </w:r>
+      <w:proofErr w:type="spellEnd"/>
+      <w:r>
+        <w:rPr>
+          <w:color w:val="000000"/>
+          <w:sz w:val="22"/>
+          <w:szCs w:val="22"/>
+        </w:rPr>
+        <w:t xml:space="preserve">, „Distributed Systems – </w:t>
+      </w:r>
+      <w:proofErr w:type="spellStart"/>
+      <w:r>
+        <w:rPr>
+          <w:color w:val="000000"/>
+          <w:sz w:val="22"/>
+          <w:szCs w:val="22"/>
+        </w:rPr>
+        <w:t>Concepts</w:t>
+      </w:r>
+      <w:proofErr w:type="spellEnd"/>
+      <w:r>
+        <w:rPr>
+          <w:color w:val="000000"/>
+          <w:sz w:val="22"/>
+          <w:szCs w:val="22"/>
+        </w:rPr>
+        <w:t xml:space="preserve"> and Design” </w:t>
+      </w:r>
+      <w:proofErr w:type="spellStart"/>
+      <w:r>
+        <w:rPr>
+          <w:color w:val="000000"/>
+          <w:sz w:val="22"/>
+          <w:szCs w:val="22"/>
+        </w:rPr>
+        <w:t>Fifth</w:t>
+      </w:r>
+      <w:proofErr w:type="spellEnd"/>
+      <w:r>
+        <w:rPr>
+          <w:color w:val="000000"/>
+          <w:sz w:val="22"/>
+          <w:szCs w:val="22"/>
+        </w:rPr>
+        <w:t xml:space="preserve"> Edition , 2012, ISBN 0-13-214301-1</w:t>
       </w:r>
       <w:r>
         <w:rPr>
@@ -7841,7 +8973,25 @@
           <w:sz w:val="22"/>
           <w:szCs w:val="22"/>
         </w:rPr>
-        <w:t>Stanford University, „Chapter 14 – Replication”, http://www-cs-students.stanford.edu/~dbfaria/quals/summaries/Coulouris-chap14.txt (dostęp 6.05.2016)</w:t>
+        <w:t>Stanford University, „</w:t>
+      </w:r>
+      <w:proofErr w:type="spellStart"/>
+      <w:r>
+        <w:rPr>
+          <w:color w:val="000000"/>
+          <w:sz w:val="22"/>
+          <w:szCs w:val="22"/>
+        </w:rPr>
+        <w:t>Chapter</w:t>
+      </w:r>
+      <w:proofErr w:type="spellEnd"/>
+      <w:r>
+        <w:rPr>
+          <w:color w:val="000000"/>
+          <w:sz w:val="22"/>
+          <w:szCs w:val="22"/>
+        </w:rPr>
+        <w:t xml:space="preserve"> 14 – Replication”, http://www-cs-students.stanford.edu/~dbfaria/quals/summaries/Coulouris-chap14.txt (dostęp 6.05.2016)</w:t>
       </w:r>
       <w:r>
         <w:rPr>
@@ -7870,7 +9020,25 @@
           <w:sz w:val="22"/>
           <w:szCs w:val="22"/>
         </w:rPr>
-        <w:t>Sami Rollins, „Replication”, 10.2008 http://www.cs.usfca.edu/~srollins/courses/cs682-s08/web/notes/replication.html (dostęp 10.05.2016)</w:t>
+        <w:t xml:space="preserve">Sami </w:t>
+      </w:r>
+      <w:proofErr w:type="spellStart"/>
+      <w:r>
+        <w:rPr>
+          <w:color w:val="000000"/>
+          <w:sz w:val="22"/>
+          <w:szCs w:val="22"/>
+        </w:rPr>
+        <w:t>Rollins</w:t>
+      </w:r>
+      <w:proofErr w:type="spellEnd"/>
+      <w:r>
+        <w:rPr>
+          <w:color w:val="000000"/>
+          <w:sz w:val="22"/>
+          <w:szCs w:val="22"/>
+        </w:rPr>
+        <w:t>, „Replication”, 10.2008 http://www.cs.usfca.edu/~srollins/courses/cs682-s08/web/notes/replication.html (dostęp 10.05.2016)</w:t>
       </w:r>
       <w:r>
         <w:rPr>
@@ -7957,7 +9125,43 @@
           <w:sz w:val="22"/>
           <w:szCs w:val="22"/>
         </w:rPr>
-        <w:t>Oracle, „Simple Object Access Protocol Overview”, 2001, https://docs.oracle.com/cd/A97335_01/integrate.102/a90297/overview.htm (dostęp 12.05.2016)</w:t>
+        <w:t xml:space="preserve">Oracle, „Simple Object Access </w:t>
+      </w:r>
+      <w:proofErr w:type="spellStart"/>
+      <w:r>
+        <w:rPr>
+          <w:color w:val="000000"/>
+          <w:sz w:val="22"/>
+          <w:szCs w:val="22"/>
+        </w:rPr>
+        <w:t>Protocol</w:t>
+      </w:r>
+      <w:proofErr w:type="spellEnd"/>
+      <w:r>
+        <w:rPr>
+          <w:color w:val="000000"/>
+          <w:sz w:val="22"/>
+          <w:szCs w:val="22"/>
+        </w:rPr>
+        <w:t xml:space="preserve"> </w:t>
+      </w:r>
+      <w:proofErr w:type="spellStart"/>
+      <w:r>
+        <w:rPr>
+          <w:color w:val="000000"/>
+          <w:sz w:val="22"/>
+          <w:szCs w:val="22"/>
+        </w:rPr>
+        <w:t>Overview</w:t>
+      </w:r>
+      <w:proofErr w:type="spellEnd"/>
+      <w:r>
+        <w:rPr>
+          <w:color w:val="000000"/>
+          <w:sz w:val="22"/>
+          <w:szCs w:val="22"/>
+        </w:rPr>
+        <w:t>”, 2001, https://docs.oracle.com/cd/A97335_01/integrate.102/a90297/overview.htm (dostęp 12.05.2016)</w:t>
       </w:r>
       <w:r>
         <w:rPr>
@@ -8016,7 +9220,25 @@
           <w:sz w:val="22"/>
           <w:szCs w:val="22"/>
         </w:rPr>
-        <w:t>· M.Zakrzewicz, „Wprowadzenie do technologii Web Services: SOAP, WSDL i UDDI”, 05.2006, ·         </w:t>
+        <w:t xml:space="preserve">· </w:t>
+      </w:r>
+      <w:proofErr w:type="spellStart"/>
+      <w:r>
+        <w:rPr>
+          <w:color w:val="000000"/>
+          <w:sz w:val="22"/>
+          <w:szCs w:val="22"/>
+        </w:rPr>
+        <w:t>M.Zakrzewicz</w:t>
+      </w:r>
+      <w:proofErr w:type="spellEnd"/>
+      <w:r>
+        <w:rPr>
+          <w:color w:val="000000"/>
+          <w:sz w:val="22"/>
+          <w:szCs w:val="22"/>
+        </w:rPr>
+        <w:t>, „Wprowadzenie do technologii Web Services: SOAP, WSDL i UDDI”, 05.2006, ·         </w:t>
       </w:r>
     </w:p>
     <w:p>
@@ -8058,13 +9280,41 @@
           <w:szCs w:val="24"/>
         </w:rPr>
       </w:pPr>
+      <w:proofErr w:type="spellStart"/>
       <w:r>
         <w:rPr>
           <w:color w:val="000000"/>
           <w:sz w:val="22"/>
           <w:szCs w:val="22"/>
         </w:rPr>
-        <w:t>J.Brzeziński, C.Sobaniec – Politechnika Poznańska „Usługi sieciowe REST”, 2013 - https://www.soa.edu.pl/c/document_library/get_file?uuid=46b0faf6-6743-4184-ab16-dbddfd413685&amp;groupId=10122 (dostęp 20.05.2016)</w:t>
+        <w:t>J.Brzeziński</w:t>
+      </w:r>
+      <w:proofErr w:type="spellEnd"/>
+      <w:r>
+        <w:rPr>
+          <w:color w:val="000000"/>
+          <w:sz w:val="22"/>
+          <w:szCs w:val="22"/>
+        </w:rPr>
+        <w:t xml:space="preserve">, </w:t>
+      </w:r>
+      <w:proofErr w:type="spellStart"/>
+      <w:r>
+        <w:rPr>
+          <w:color w:val="000000"/>
+          <w:sz w:val="22"/>
+          <w:szCs w:val="22"/>
+        </w:rPr>
+        <w:t>C.Sobaniec</w:t>
+      </w:r>
+      <w:proofErr w:type="spellEnd"/>
+      <w:r>
+        <w:rPr>
+          <w:color w:val="000000"/>
+          <w:sz w:val="22"/>
+          <w:szCs w:val="22"/>
+        </w:rPr>
+        <w:t xml:space="preserve"> – Politechnika Poznańska „Usługi sieciowe REST”, 2013 - https://www.soa.edu.pl/c/document_library/get_file?uuid=46b0faf6-6743-4184-ab16-dbddfd413685&amp;groupId=10122 (dostęp 20.05.2016)</w:t>
       </w:r>
     </w:p>
     <w:p>
@@ -8088,13 +9338,23 @@
           <w:szCs w:val="24"/>
         </w:rPr>
       </w:pPr>
+      <w:proofErr w:type="spellStart"/>
       <w:r>
         <w:rPr>
           <w:color w:val="000000"/>
           <w:sz w:val="22"/>
           <w:szCs w:val="22"/>
         </w:rPr>
-        <w:t>T.Olas – Politechnika Częstochowska, 2011 „Oprogramowanie systemów równoległych i rozproszonych”, http://icis.pcz.pl/~olas/srr/wyklad8.4.pdf (dostęp 2.06.2016)</w:t>
+        <w:t>T.Olas</w:t>
+      </w:r>
+      <w:proofErr w:type="spellEnd"/>
+      <w:r>
+        <w:rPr>
+          <w:color w:val="000000"/>
+          <w:sz w:val="22"/>
+          <w:szCs w:val="22"/>
+        </w:rPr>
+        <w:t xml:space="preserve"> – Politechnika Częstochowska, 2011 „Oprogramowanie systemów równoległych i rozproszonych”, http://icis.pcz.pl/~olas/srr/wyklad8.4.pdf (dostęp 2.06.2016)</w:t>
       </w:r>
     </w:p>
     <w:p>
@@ -8123,7 +9383,39 @@
           <w:sz w:val="24"/>
           <w:szCs w:val="24"/>
         </w:rPr>
-        <w:t>Robert Werembel – „Rozproszeone bazy danych – replikacja danych (Wykład 1) http://wazniak.mimuw.edu.pl/images/5/55/ZSBD-2st-1.2-lab1.tresc-1.1.ppt</w:t>
+        <w:t xml:space="preserve">Robert </w:t>
+      </w:r>
+      <w:proofErr w:type="spellStart"/>
+      <w:r>
+        <w:rPr>
+          <w:sz w:val="24"/>
+          <w:szCs w:val="24"/>
+        </w:rPr>
+        <w:t>Werembel</w:t>
+      </w:r>
+      <w:proofErr w:type="spellEnd"/>
+      <w:r>
+        <w:rPr>
+          <w:sz w:val="24"/>
+          <w:szCs w:val="24"/>
+        </w:rPr>
+        <w:t xml:space="preserve"> – „</w:t>
+      </w:r>
+      <w:proofErr w:type="spellStart"/>
+      <w:r>
+        <w:rPr>
+          <w:sz w:val="24"/>
+          <w:szCs w:val="24"/>
+        </w:rPr>
+        <w:t>Rozproszeone</w:t>
+      </w:r>
+      <w:proofErr w:type="spellEnd"/>
+      <w:r>
+        <w:rPr>
+          <w:sz w:val="24"/>
+          <w:szCs w:val="24"/>
+        </w:rPr>
+        <w:t xml:space="preserve"> bazy danych – replikacja danych (Wykład 1) http://wazniak.mimuw.edu.pl/images/5/55/ZSBD-2st-1.2-lab1.tresc-1.1.ppt</w:t>
       </w:r>
       <w:r>
         <w:rPr>
@@ -9456,7 +10748,7 @@
           <w:rPr>
             <w:noProof/>
           </w:rPr>
-          <w:t>1</w:t>
+          <w:t>11</w:t>
         </w:r>
         <w:r>
           <w:fldChar w:fldCharType="end"/>
@@ -14375,11 +15667,11 @@
           <c:showBubbleSize val="0"/>
         </c:dLbls>
         <c:gapWidth val="150"/>
-        <c:axId val="1479831408"/>
-        <c:axId val="1479831952"/>
+        <c:axId val="-460024992"/>
+        <c:axId val="-460023904"/>
       </c:barChart>
       <c:catAx>
-        <c:axId val="1479831408"/>
+        <c:axId val="-460024992"/>
         <c:scaling>
           <c:orientation val="minMax"/>
         </c:scaling>
@@ -14388,7 +15680,7 @@
         <c:majorTickMark val="none"/>
         <c:minorTickMark val="none"/>
         <c:tickLblPos val="nextTo"/>
-        <c:crossAx val="1479831952"/>
+        <c:crossAx val="-460023904"/>
         <c:crosses val="autoZero"/>
         <c:auto val="1"/>
         <c:lblAlgn val="ctr"/>
@@ -14396,7 +15688,7 @@
         <c:noMultiLvlLbl val="0"/>
       </c:catAx>
       <c:valAx>
-        <c:axId val="1479831952"/>
+        <c:axId val="-460023904"/>
         <c:scaling>
           <c:orientation val="minMax"/>
         </c:scaling>
@@ -14425,7 +15717,7 @@
         <c:majorTickMark val="none"/>
         <c:minorTickMark val="none"/>
         <c:tickLblPos val="nextTo"/>
-        <c:crossAx val="1479831408"/>
+        <c:crossAx val="-460024992"/>
         <c:crosses val="autoZero"/>
         <c:crossBetween val="between"/>
       </c:valAx>
@@ -14623,8 +15915,8 @@
           <c:showBubbleSize val="0"/>
         </c:dLbls>
         <c:gapWidth val="150"/>
-        <c:axId val="1413614768"/>
-        <c:axId val="1413615312"/>
+        <c:axId val="-460023360"/>
+        <c:axId val="-460027168"/>
         <c:extLst>
           <c:ext xmlns:c15="http://schemas.microsoft.com/office/drawing/2012/chart" uri="{02D57815-91ED-43cb-92C2-25804820EDAC}">
             <c15:filteredBarSeries>
@@ -14705,7 +15997,7 @@
         </c:extLst>
       </c:barChart>
       <c:catAx>
-        <c:axId val="1413614768"/>
+        <c:axId val="-460023360"/>
         <c:scaling>
           <c:orientation val="minMax"/>
         </c:scaling>
@@ -14715,7 +16007,7 @@
         <c:majorTickMark val="none"/>
         <c:minorTickMark val="none"/>
         <c:tickLblPos val="nextTo"/>
-        <c:crossAx val="1413615312"/>
+        <c:crossAx val="-460027168"/>
         <c:crosses val="autoZero"/>
         <c:auto val="1"/>
         <c:lblAlgn val="ctr"/>
@@ -14723,7 +16015,7 @@
         <c:noMultiLvlLbl val="0"/>
       </c:catAx>
       <c:valAx>
-        <c:axId val="1413615312"/>
+        <c:axId val="-460027168"/>
         <c:scaling>
           <c:orientation val="minMax"/>
         </c:scaling>
@@ -14757,7 +16049,7 @@
         <c:majorTickMark val="out"/>
         <c:minorTickMark val="none"/>
         <c:tickLblPos val="nextTo"/>
-        <c:crossAx val="1413614768"/>
+        <c:crossAx val="-460023360"/>
         <c:crosses val="autoZero"/>
         <c:crossBetween val="between"/>
       </c:valAx>
@@ -14951,8 +16243,8 @@
           <c:showBubbleSize val="0"/>
         </c:dLbls>
         <c:gapWidth val="150"/>
-        <c:axId val="1413610416"/>
-        <c:axId val="1364342592"/>
+        <c:axId val="-460027712"/>
+        <c:axId val="-393417472"/>
         <c:extLst>
           <c:ext xmlns:c15="http://schemas.microsoft.com/office/drawing/2012/chart" uri="{02D57815-91ED-43cb-92C2-25804820EDAC}">
             <c15:filteredBarSeries>
@@ -15033,7 +16325,7 @@
         </c:extLst>
       </c:barChart>
       <c:catAx>
-        <c:axId val="1413610416"/>
+        <c:axId val="-460027712"/>
         <c:scaling>
           <c:orientation val="minMax"/>
         </c:scaling>
@@ -15043,7 +16335,7 @@
         <c:majorTickMark val="none"/>
         <c:minorTickMark val="none"/>
         <c:tickLblPos val="nextTo"/>
-        <c:crossAx val="1364342592"/>
+        <c:crossAx val="-393417472"/>
         <c:crosses val="autoZero"/>
         <c:auto val="1"/>
         <c:lblAlgn val="ctr"/>
@@ -15051,7 +16343,7 @@
         <c:noMultiLvlLbl val="0"/>
       </c:catAx>
       <c:valAx>
-        <c:axId val="1364342592"/>
+        <c:axId val="-393417472"/>
         <c:scaling>
           <c:orientation val="minMax"/>
         </c:scaling>
@@ -15080,7 +16372,7 @@
         <c:majorTickMark val="out"/>
         <c:minorTickMark val="none"/>
         <c:tickLblPos val="nextTo"/>
-        <c:crossAx val="1413610416"/>
+        <c:crossAx val="-460027712"/>
         <c:crosses val="autoZero"/>
         <c:crossBetween val="between"/>
       </c:valAx>
@@ -15209,11 +16501,11 @@
         </c:dLbls>
         <c:marker val="1"/>
         <c:smooth val="0"/>
-        <c:axId val="1486618976"/>
-        <c:axId val="1486605920"/>
+        <c:axId val="-393416384"/>
+        <c:axId val="-392423856"/>
       </c:lineChart>
       <c:catAx>
-        <c:axId val="1486618976"/>
+        <c:axId val="-393416384"/>
         <c:scaling>
           <c:orientation val="minMax"/>
         </c:scaling>
@@ -15233,7 +16525,7 @@
             <a:endParaRPr lang="pl-PL"/>
           </a:p>
         </c:txPr>
-        <c:crossAx val="1486605920"/>
+        <c:crossAx val="-392423856"/>
         <c:crosses val="autoZero"/>
         <c:auto val="1"/>
         <c:lblAlgn val="ctr"/>
@@ -15241,7 +16533,7 @@
         <c:noMultiLvlLbl val="0"/>
       </c:catAx>
       <c:valAx>
-        <c:axId val="1486605920"/>
+        <c:axId val="-392423856"/>
         <c:scaling>
           <c:orientation val="minMax"/>
         </c:scaling>
@@ -15270,7 +16562,7 @@
         <c:majorTickMark val="none"/>
         <c:minorTickMark val="none"/>
         <c:tickLblPos val="nextTo"/>
-        <c:crossAx val="1486618976"/>
+        <c:crossAx val="-393416384"/>
         <c:crosses val="autoZero"/>
         <c:crossBetween val="between"/>
       </c:valAx>
@@ -15438,11 +16730,11 @@
           <c:showBubbleSize val="0"/>
         </c:dLbls>
         <c:gapWidth val="150"/>
-        <c:axId val="1486615168"/>
-        <c:axId val="1486617888"/>
+        <c:axId val="-392419504"/>
+        <c:axId val="-392422768"/>
       </c:barChart>
       <c:catAx>
-        <c:axId val="1486615168"/>
+        <c:axId val="-392419504"/>
         <c:scaling>
           <c:orientation val="minMax"/>
         </c:scaling>
@@ -15451,7 +16743,7 @@
         <c:majorTickMark val="none"/>
         <c:minorTickMark val="none"/>
         <c:tickLblPos val="nextTo"/>
-        <c:crossAx val="1486617888"/>
+        <c:crossAx val="-392422768"/>
         <c:crosses val="autoZero"/>
         <c:auto val="1"/>
         <c:lblAlgn val="ctr"/>
@@ -15459,7 +16751,7 @@
         <c:noMultiLvlLbl val="0"/>
       </c:catAx>
       <c:valAx>
-        <c:axId val="1486617888"/>
+        <c:axId val="-392422768"/>
         <c:scaling>
           <c:orientation val="minMax"/>
         </c:scaling>
@@ -15488,7 +16780,7 @@
         <c:majorTickMark val="out"/>
         <c:minorTickMark val="none"/>
         <c:tickLblPos val="nextTo"/>
-        <c:crossAx val="1486615168"/>
+        <c:crossAx val="-392419504"/>
         <c:crosses val="autoZero"/>
         <c:crossBetween val="between"/>
       </c:valAx>
@@ -15823,7 +17115,7 @@
 </file>
 
 <file path=customXml/itemProps1.xml><?xml version="1.0" encoding="utf-8"?>
-<ds:datastoreItem xmlns:ds="http://schemas.openxmlformats.org/officeDocument/2006/customXml" ds:itemID="{D23D6BC5-6A30-44CB-AC74-36EEEBF382A7}">
+<ds:datastoreItem xmlns:ds="http://schemas.openxmlformats.org/officeDocument/2006/customXml" ds:itemID="{544368A7-1D12-4DC1-B0DA-4F5CA86AE4A6}">
   <ds:schemaRefs>
     <ds:schemaRef ds:uri="http://schemas.openxmlformats.org/officeDocument/2006/bibliography"/>
   </ds:schemaRefs>

</xml_diff>

<commit_message>
Sprawdzenie i dodanie brakujących rzeczy
</commit_message>
<xml_diff>
--- a/dokument/replikacja_danych.docx
+++ b/dokument/replikacja_danych.docx
@@ -835,6 +835,8 @@
               <w:fldChar w:fldCharType="end"/>
             </w:r>
           </w:hyperlink>
+          <w:bookmarkStart w:id="0" w:name="_GoBack"/>
+          <w:bookmarkEnd w:id="0"/>
         </w:p>
         <w:p>
           <w:pPr>
@@ -1558,7 +1560,7 @@
                 <w:noProof/>
                 <w:webHidden/>
               </w:rPr>
-              <w:t>20</w:t>
+              <w:t>21</w:t>
             </w:r>
             <w:r>
               <w:rPr>
@@ -1793,7 +1795,7 @@
           <w:color w:val="548DD4" w:themeColor="text2" w:themeTint="99"/>
         </w:rPr>
       </w:pPr>
-      <w:bookmarkStart w:id="0" w:name="_Toc453188810"/>
+      <w:bookmarkStart w:id="1" w:name="_Toc453188810"/>
       <w:r>
         <w:rPr>
           <w:b/>
@@ -1801,7 +1803,7 @@
         </w:rPr>
         <w:t>WSTĘP</w:t>
       </w:r>
-      <w:bookmarkEnd w:id="0"/>
+      <w:bookmarkEnd w:id="1"/>
     </w:p>
     <w:p>
       <w:pPr>
@@ -1811,14 +1813,14 @@
           <w:numId w:val="13"/>
         </w:numPr>
       </w:pPr>
-      <w:bookmarkStart w:id="1" w:name="_Toc453188811"/>
+      <w:bookmarkStart w:id="2" w:name="_Toc453188811"/>
       <w:r>
         <w:t>Czym jest replikacja</w:t>
       </w:r>
       <w:r>
         <w:t>?</w:t>
       </w:r>
-      <w:bookmarkEnd w:id="1"/>
+      <w:bookmarkEnd w:id="2"/>
     </w:p>
     <w:p>
       <w:pPr>
@@ -1997,27 +1999,14 @@
       <w:r>
         <w:t xml:space="preserve">Rysunek </w:t>
       </w:r>
-      <w:r>
-        <w:fldChar w:fldCharType="begin"/>
-      </w:r>
-      <w:r>
-        <w:instrText xml:space="preserve"> SEQ Rysunek \* ARABIC </w:instrText>
-      </w:r>
-      <w:r>
-        <w:fldChar w:fldCharType="separate"/>
-      </w:r>
-      <w:r>
-        <w:rPr>
-          <w:noProof/>
-        </w:rPr>
-        <w:t>1</w:t>
-      </w:r>
-      <w:r>
-        <w:rPr>
-          <w:noProof/>
-        </w:rPr>
-        <w:fldChar w:fldCharType="end"/>
-      </w:r>
+      <w:fldSimple w:instr=" SEQ Rysunek \* ARABIC ">
+        <w:r>
+          <w:rPr>
+            <w:noProof/>
+          </w:rPr>
+          <w:t>1</w:t>
+        </w:r>
+      </w:fldSimple>
       <w:r>
         <w:t>. Sc</w:t>
       </w:r>
@@ -2041,11 +2030,11 @@
           <w:numId w:val="13"/>
         </w:numPr>
       </w:pPr>
-      <w:bookmarkStart w:id="2" w:name="_Toc453188812"/>
+      <w:bookmarkStart w:id="3" w:name="_Toc453188812"/>
       <w:r>
         <w:t>Powody zwielokrotniania</w:t>
       </w:r>
-      <w:bookmarkEnd w:id="2"/>
+      <w:bookmarkEnd w:id="3"/>
       <w:r>
         <w:t xml:space="preserve"> </w:t>
       </w:r>
@@ -2241,11 +2230,11 @@
           <w:numId w:val="13"/>
         </w:numPr>
       </w:pPr>
-      <w:bookmarkStart w:id="3" w:name="_Toc453188813"/>
+      <w:bookmarkStart w:id="4" w:name="_Toc453188813"/>
       <w:r>
         <w:t>Podstawowy model replikacji danych.</w:t>
       </w:r>
-      <w:bookmarkEnd w:id="3"/>
+      <w:bookmarkEnd w:id="4"/>
     </w:p>
     <w:p>
       <w:pPr>
@@ -2466,7 +2455,7 @@
           <w:szCs w:val="28"/>
         </w:rPr>
       </w:pPr>
-      <w:bookmarkStart w:id="4" w:name="_Toc453188814"/>
+      <w:bookmarkStart w:id="5" w:name="_Toc453188814"/>
       <w:r>
         <w:rPr>
           <w:rFonts w:asciiTheme="majorHAnsi" w:hAnsiTheme="majorHAnsi" w:cs="Arial"/>
@@ -2478,7 +2467,7 @@
         </w:rPr>
         <w:t>Tabelaryczne zestawienie algorytmów</w:t>
       </w:r>
-      <w:bookmarkEnd w:id="4"/>
+      <w:bookmarkEnd w:id="5"/>
     </w:p>
     <w:p/>
     <w:p/>
@@ -2583,8 +2572,18 @@
                 <w:sz w:val="24"/>
                 <w:szCs w:val="24"/>
               </w:rPr>
-              <w:t>Brak kopii podstawowej -  z globalnym znacznikiem czasu Lamporta</w:t>
-            </w:r>
+              <w:t xml:space="preserve">Brak kopii podstawowej -  z globalnym znacznikiem czasu </w:t>
+            </w:r>
+            <w:proofErr w:type="spellStart"/>
+            <w:r>
+              <w:rPr>
+                <w:b/>
+                <w:sz w:val="24"/>
+                <w:szCs w:val="24"/>
+              </w:rPr>
+              <w:t>Lamporta</w:t>
+            </w:r>
+            <w:proofErr w:type="spellEnd"/>
           </w:p>
         </w:tc>
       </w:tr>
@@ -2697,35 +2696,22 @@
       <w:pPr>
         <w:pStyle w:val="Legenda"/>
       </w:pPr>
-      <w:bookmarkStart w:id="5" w:name="_Toc453188649"/>
+      <w:bookmarkStart w:id="6" w:name="_Toc453188649"/>
       <w:r>
         <w:t xml:space="preserve">Tabela </w:t>
       </w:r>
-      <w:r>
-        <w:fldChar w:fldCharType="begin"/>
-      </w:r>
-      <w:r>
-        <w:instrText xml:space="preserve"> SEQ Tabela \* ARABIC </w:instrText>
-      </w:r>
-      <w:r>
-        <w:fldChar w:fldCharType="separate"/>
-      </w:r>
-      <w:r>
-        <w:rPr>
-          <w:noProof/>
-        </w:rPr>
-        <w:t>1</w:t>
-      </w:r>
-      <w:r>
-        <w:rPr>
-          <w:noProof/>
-        </w:rPr>
-        <w:fldChar w:fldCharType="end"/>
-      </w:r>
+      <w:fldSimple w:instr=" SEQ Tabela \* ARABIC ">
+        <w:r>
+          <w:rPr>
+            <w:noProof/>
+          </w:rPr>
+          <w:t>1</w:t>
+        </w:r>
+      </w:fldSimple>
       <w:r>
         <w:t>. Podział wybranych algorytmów na pasywne i aktywne</w:t>
       </w:r>
-      <w:bookmarkEnd w:id="5"/>
+      <w:bookmarkEnd w:id="6"/>
     </w:p>
     <w:p>
       <w:pPr>
@@ -2854,6 +2840,7 @@
                 <w:szCs w:val="24"/>
               </w:rPr>
             </w:pPr>
+            <w:proofErr w:type="spellStart"/>
             <w:r>
               <w:rPr>
                 <w:rFonts w:ascii="Arial" w:hAnsi="Arial" w:cs="Arial"/>
@@ -2862,6 +2849,7 @@
               </w:rPr>
               <w:t>Budhijara</w:t>
             </w:r>
+            <w:proofErr w:type="spellEnd"/>
           </w:p>
         </w:tc>
         <w:tc>
@@ -2934,8 +2922,18 @@
                 <w:bCs/>
                 <w:color w:val="000000"/>
               </w:rPr>
-              <w:t>Li, Hudak</w:t>
-            </w:r>
+              <w:t xml:space="preserve">Li, </w:t>
+            </w:r>
+            <w:proofErr w:type="spellStart"/>
+            <w:r>
+              <w:rPr>
+                <w:rFonts w:ascii="Arial" w:hAnsi="Arial" w:cs="Arial"/>
+                <w:bCs/>
+                <w:color w:val="000000"/>
+              </w:rPr>
+              <w:t>Hudak</w:t>
+            </w:r>
+            <w:proofErr w:type="spellEnd"/>
           </w:p>
         </w:tc>
         <w:tc>
@@ -2982,8 +2980,17 @@
                 <w:sz w:val="24"/>
                 <w:szCs w:val="24"/>
               </w:rPr>
-              <w:t>Brak kopii podstawowej -  z globalnym znacznikiem czasu Lamporta</w:t>
-            </w:r>
+              <w:t xml:space="preserve">Brak kopii podstawowej -  z globalnym znacznikiem czasu </w:t>
+            </w:r>
+            <w:proofErr w:type="spellStart"/>
+            <w:r>
+              <w:rPr>
+                <w:sz w:val="24"/>
+                <w:szCs w:val="24"/>
+              </w:rPr>
+              <w:t>Lamporta</w:t>
+            </w:r>
+            <w:proofErr w:type="spellEnd"/>
           </w:p>
         </w:tc>
         <w:tc>
@@ -2998,6 +3005,7 @@
                 <w:szCs w:val="24"/>
               </w:rPr>
             </w:pPr>
+            <w:proofErr w:type="spellStart"/>
             <w:r>
               <w:rPr>
                 <w:rFonts w:ascii="Arial" w:hAnsi="Arial" w:cs="Arial"/>
@@ -3006,6 +3014,7 @@
               </w:rPr>
               <w:t>Rodrigues</w:t>
             </w:r>
+            <w:proofErr w:type="spellEnd"/>
           </w:p>
         </w:tc>
         <w:tc>
@@ -3119,8 +3128,17 @@
                 <w:sz w:val="24"/>
                 <w:szCs w:val="24"/>
               </w:rPr>
-              <w:t>Brak kopii podstawowej – z głosowaniem kvorum</w:t>
-            </w:r>
+              <w:t xml:space="preserve">Brak kopii podstawowej – z głosowaniem </w:t>
+            </w:r>
+            <w:proofErr w:type="spellStart"/>
+            <w:r>
+              <w:rPr>
+                <w:sz w:val="24"/>
+                <w:szCs w:val="24"/>
+              </w:rPr>
+              <w:t>kvorum</w:t>
+            </w:r>
+            <w:proofErr w:type="spellEnd"/>
           </w:p>
         </w:tc>
         <w:tc>
@@ -3141,8 +3159,18 @@
                 <w:bCs/>
                 <w:color w:val="000000"/>
               </w:rPr>
-              <w:t>Thomas, Gifford</w:t>
-            </w:r>
+              <w:t xml:space="preserve">Thomas, </w:t>
+            </w:r>
+            <w:proofErr w:type="spellStart"/>
+            <w:r>
+              <w:rPr>
+                <w:rFonts w:ascii="Arial" w:hAnsi="Arial" w:cs="Arial"/>
+                <w:bCs/>
+                <w:color w:val="000000"/>
+              </w:rPr>
+              <w:t>Gifford</w:t>
+            </w:r>
+            <w:proofErr w:type="spellEnd"/>
           </w:p>
         </w:tc>
         <w:tc>
@@ -3173,35 +3201,22 @@
       <w:pPr>
         <w:pStyle w:val="Legenda"/>
       </w:pPr>
-      <w:bookmarkStart w:id="6" w:name="_Toc453188650"/>
+      <w:bookmarkStart w:id="7" w:name="_Toc453188650"/>
       <w:r>
         <w:t xml:space="preserve">Tabela </w:t>
       </w:r>
-      <w:r>
-        <w:fldChar w:fldCharType="begin"/>
-      </w:r>
-      <w:r>
-        <w:instrText xml:space="preserve"> SEQ Tabela \* ARABIC </w:instrText>
-      </w:r>
-      <w:r>
-        <w:fldChar w:fldCharType="separate"/>
-      </w:r>
-      <w:r>
-        <w:rPr>
-          <w:noProof/>
-        </w:rPr>
-        <w:t>2</w:t>
-      </w:r>
-      <w:r>
-        <w:rPr>
-          <w:noProof/>
-        </w:rPr>
-        <w:fldChar w:fldCharType="end"/>
-      </w:r>
+      <w:fldSimple w:instr=" SEQ Tabela \* ARABIC ">
+        <w:r>
+          <w:rPr>
+            <w:noProof/>
+          </w:rPr>
+          <w:t>2</w:t>
+        </w:r>
+      </w:fldSimple>
       <w:r>
         <w:t>. Zestawienie twórców algorytmów i roku powstania.</w:t>
       </w:r>
-      <w:bookmarkEnd w:id="6"/>
+      <w:bookmarkEnd w:id="7"/>
     </w:p>
     <w:p/>
     <w:p/>
@@ -3626,8 +3641,17 @@
                 <w:szCs w:val="24"/>
               </w:rPr>
               <w:lastRenderedPageBreak/>
-              <w:t>Brak kopii podstawowej -  z globalnym znacznikiem czasu Lamporta</w:t>
-            </w:r>
+              <w:t xml:space="preserve">Brak kopii podstawowej -  z globalnym znacznikiem czasu </w:t>
+            </w:r>
+            <w:proofErr w:type="spellStart"/>
+            <w:r>
+              <w:rPr>
+                <w:sz w:val="24"/>
+                <w:szCs w:val="24"/>
+              </w:rPr>
+              <w:t>Lamporta</w:t>
+            </w:r>
+            <w:proofErr w:type="spellEnd"/>
           </w:p>
         </w:tc>
         <w:tc>
@@ -3859,7 +3883,23 @@
                 <w:sz w:val="24"/>
                 <w:szCs w:val="24"/>
               </w:rPr>
-              <w:t xml:space="preserve">- problem zwielokrotnionych wywołań </w:t>
+              <w:t xml:space="preserve">- problem zwielokrotnionych </w:t>
+            </w:r>
+            <w:proofErr w:type="spellStart"/>
+            <w:r>
+              <w:rPr>
+                <w:sz w:val="24"/>
+                <w:szCs w:val="24"/>
+              </w:rPr>
+              <w:t>wywołań</w:t>
+            </w:r>
+            <w:proofErr w:type="spellEnd"/>
+            <w:r>
+              <w:rPr>
+                <w:sz w:val="24"/>
+                <w:szCs w:val="24"/>
+              </w:rPr>
+              <w:t xml:space="preserve"> </w:t>
             </w:r>
           </w:p>
         </w:tc>
@@ -4072,7 +4112,23 @@
                 <w:sz w:val="24"/>
                 <w:szCs w:val="24"/>
               </w:rPr>
-              <w:t>- Uproszczony schemat Gifforda: Do czytania pliku mającego N zwielokrotnień wymaga się od klienta kworum czytania, Czyli dowolnego zbioru N</w:t>
+              <w:t xml:space="preserve">- Uproszczony schemat </w:t>
+            </w:r>
+            <w:proofErr w:type="spellStart"/>
+            <w:r>
+              <w:rPr>
+                <w:sz w:val="24"/>
+                <w:szCs w:val="24"/>
+              </w:rPr>
+              <w:t>Gifforda</w:t>
+            </w:r>
+            <w:proofErr w:type="spellEnd"/>
+            <w:r>
+              <w:rPr>
+                <w:sz w:val="24"/>
+                <w:szCs w:val="24"/>
+              </w:rPr>
+              <w:t>: Do czytania pliku mającego N zwielokrotnień wymaga się od klienta kworum czytania, Czyli dowolnego zbioru N</w:t>
             </w:r>
             <w:r>
               <w:rPr>
@@ -4087,7 +4143,15 @@
                 <w:sz w:val="24"/>
                 <w:szCs w:val="24"/>
               </w:rPr>
-              <w:t xml:space="preserve"> lub więcej serwerów, podobnie do zmodyfikowania pliku potrzeba kworum pisania, co najmniej N</w:t>
+              <w:t xml:space="preserve"> lub więcej serwerów, podobnie do zmodyfikowania pliku potrzeba kworum pisania, co najmniej </w:t>
+            </w:r>
+            <w:proofErr w:type="spellStart"/>
+            <w:r>
+              <w:rPr>
+                <w:sz w:val="24"/>
+                <w:szCs w:val="24"/>
+              </w:rPr>
+              <w:t>N</w:t>
             </w:r>
             <w:r>
               <w:rPr>
@@ -4095,7 +4159,16 @@
                 <w:szCs w:val="24"/>
                 <w:vertAlign w:val="subscript"/>
               </w:rPr>
-              <w:t xml:space="preserve">w </w:t>
+              <w:t>w</w:t>
+            </w:r>
+            <w:proofErr w:type="spellEnd"/>
+            <w:r>
+              <w:rPr>
+                <w:sz w:val="24"/>
+                <w:szCs w:val="24"/>
+                <w:vertAlign w:val="subscript"/>
+              </w:rPr>
+              <w:t xml:space="preserve"> </w:t>
             </w:r>
             <w:r>
               <w:rPr>
@@ -4141,7 +4214,15 @@
                 <w:sz w:val="24"/>
                 <w:szCs w:val="24"/>
               </w:rPr>
-              <w:t xml:space="preserve"> N</w:t>
+              <w:t xml:space="preserve"> </w:t>
+            </w:r>
+            <w:proofErr w:type="spellStart"/>
+            <w:r>
+              <w:rPr>
+                <w:sz w:val="24"/>
+                <w:szCs w:val="24"/>
+              </w:rPr>
+              <w:t>N</w:t>
             </w:r>
             <w:r>
               <w:rPr>
@@ -4149,7 +4230,16 @@
                 <w:szCs w:val="24"/>
                 <w:vertAlign w:val="subscript"/>
               </w:rPr>
-              <w:t xml:space="preserve">w </w:t>
+              <w:t>w</w:t>
+            </w:r>
+            <w:proofErr w:type="spellEnd"/>
+            <w:r>
+              <w:rPr>
+                <w:sz w:val="24"/>
+                <w:szCs w:val="24"/>
+                <w:vertAlign w:val="subscript"/>
+              </w:rPr>
+              <w:t xml:space="preserve"> </w:t>
             </w:r>
             <w:r>
               <w:rPr>
@@ -4167,6 +4257,7 @@
                 <w:szCs w:val="24"/>
               </w:rPr>
             </w:pPr>
+            <w:proofErr w:type="spellStart"/>
             <w:r>
               <w:rPr>
                 <w:sz w:val="24"/>
@@ -4182,6 +4273,7 @@
               </w:rPr>
               <w:t>w</w:t>
             </w:r>
+            <w:proofErr w:type="spellEnd"/>
             <w:r>
               <w:rPr>
                 <w:sz w:val="24"/>
@@ -4351,35 +4443,22 @@
           <w:szCs w:val="24"/>
         </w:rPr>
       </w:pPr>
-      <w:bookmarkStart w:id="7" w:name="_Toc453188651"/>
+      <w:bookmarkStart w:id="8" w:name="_Toc453188651"/>
       <w:r>
         <w:t xml:space="preserve">Tabela </w:t>
       </w:r>
-      <w:r>
-        <w:fldChar w:fldCharType="begin"/>
-      </w:r>
-      <w:r>
-        <w:instrText xml:space="preserve"> SEQ Tabela \* ARABIC </w:instrText>
-      </w:r>
-      <w:r>
-        <w:fldChar w:fldCharType="separate"/>
-      </w:r>
-      <w:r>
-        <w:rPr>
-          <w:noProof/>
-        </w:rPr>
-        <w:t>3</w:t>
-      </w:r>
-      <w:r>
-        <w:rPr>
-          <w:noProof/>
-        </w:rPr>
-        <w:fldChar w:fldCharType="end"/>
-      </w:r>
+      <w:fldSimple w:instr=" SEQ Tabela \* ARABIC ">
+        <w:r>
+          <w:rPr>
+            <w:noProof/>
+          </w:rPr>
+          <w:t>3</w:t>
+        </w:r>
+      </w:fldSimple>
       <w:r>
         <w:t xml:space="preserve"> Opis algorytmów i problemy związane z ich użyciem.</w:t>
       </w:r>
-      <w:bookmarkEnd w:id="7"/>
+      <w:bookmarkEnd w:id="8"/>
     </w:p>
     <w:p>
       <w:pPr>
@@ -4455,7 +4534,7 @@
           <w:szCs w:val="28"/>
         </w:rPr>
       </w:pPr>
-      <w:bookmarkStart w:id="8" w:name="_Toc453188815"/>
+      <w:bookmarkStart w:id="9" w:name="_Toc453188815"/>
       <w:r>
         <w:rPr>
           <w:rFonts w:asciiTheme="majorHAnsi" w:hAnsiTheme="majorHAnsi"/>
@@ -4467,7 +4546,7 @@
         <w:lastRenderedPageBreak/>
         <w:t>Wybór algorytmu – sposób oceny</w:t>
       </w:r>
-      <w:bookmarkEnd w:id="8"/>
+      <w:bookmarkEnd w:id="9"/>
     </w:p>
     <w:p/>
     <w:p/>
@@ -4719,7 +4798,7 @@
         <w:lastRenderedPageBreak/>
         <w:t xml:space="preserve">   </w:t>
       </w:r>
-      <w:bookmarkStart w:id="9" w:name="_Toc453188816"/>
+      <w:bookmarkStart w:id="10" w:name="_Toc453188816"/>
       <w:r>
         <w:rPr>
           <w:rFonts w:asciiTheme="majorHAnsi" w:hAnsiTheme="majorHAnsi"/>
@@ -4730,7 +4809,7 @@
         </w:rPr>
         <w:t>Tabelaryczne zestawienie technologii rozproszonych</w:t>
       </w:r>
-      <w:bookmarkEnd w:id="9"/>
+      <w:bookmarkEnd w:id="10"/>
     </w:p>
     <w:p/>
     <w:tbl>
@@ -4913,7 +4992,27 @@
                 <w:sz w:val="24"/>
                 <w:szCs w:val="24"/>
               </w:rPr>
-              <w:t>Simple Object Access Protocol, protokół komunikacyjny oparty o XML. Przekazuje wywołania komponentów Web Services. Działa miedzy innymi z: HTTP, HTTPS, SMTP, JMS oraz RMI. Znaczniki:</w:t>
+              <w:t xml:space="preserve">Simple Object Access </w:t>
+            </w:r>
+            <w:proofErr w:type="spellStart"/>
+            <w:r>
+              <w:rPr>
+                <w:bCs/>
+                <w:color w:val="000000"/>
+                <w:sz w:val="24"/>
+                <w:szCs w:val="24"/>
+              </w:rPr>
+              <w:t>Protocol</w:t>
+            </w:r>
+            <w:proofErr w:type="spellEnd"/>
+            <w:r>
+              <w:rPr>
+                <w:bCs/>
+                <w:color w:val="000000"/>
+                <w:sz w:val="24"/>
+                <w:szCs w:val="24"/>
+              </w:rPr>
+              <w:t>, protokół komunikacyjny oparty o XML. Przekazuje wywołania komponentów Web Services. Działa miedzy innymi z: HTTP, HTTPS, SMTP, JMS oraz RMI. Znaczniki:</w:t>
             </w:r>
           </w:p>
           <w:p>
@@ -4935,7 +5034,27 @@
                 <w:sz w:val="24"/>
                 <w:szCs w:val="24"/>
               </w:rPr>
-              <w:t>&lt;Envelope&gt; - cały komunikat,</w:t>
+              <w:t>&lt;</w:t>
+            </w:r>
+            <w:proofErr w:type="spellStart"/>
+            <w:r>
+              <w:rPr>
+                <w:bCs/>
+                <w:color w:val="000000"/>
+                <w:sz w:val="24"/>
+                <w:szCs w:val="24"/>
+              </w:rPr>
+              <w:t>Envelope</w:t>
+            </w:r>
+            <w:proofErr w:type="spellEnd"/>
+            <w:r>
+              <w:rPr>
+                <w:bCs/>
+                <w:color w:val="000000"/>
+                <w:sz w:val="24"/>
+                <w:szCs w:val="24"/>
+              </w:rPr>
+              <w:t>&gt; - cały komunikat,</w:t>
             </w:r>
           </w:p>
           <w:p>
@@ -4957,7 +5076,27 @@
                 <w:sz w:val="24"/>
                 <w:szCs w:val="24"/>
               </w:rPr>
-              <w:t>&lt;Header&gt; - nagłówek,</w:t>
+              <w:t>&lt;</w:t>
+            </w:r>
+            <w:proofErr w:type="spellStart"/>
+            <w:r>
+              <w:rPr>
+                <w:bCs/>
+                <w:color w:val="000000"/>
+                <w:sz w:val="24"/>
+                <w:szCs w:val="24"/>
+              </w:rPr>
+              <w:t>Header</w:t>
+            </w:r>
+            <w:proofErr w:type="spellEnd"/>
+            <w:r>
+              <w:rPr>
+                <w:bCs/>
+                <w:color w:val="000000"/>
+                <w:sz w:val="24"/>
+                <w:szCs w:val="24"/>
+              </w:rPr>
+              <w:t>&gt; - nagłówek,</w:t>
             </w:r>
           </w:p>
           <w:p>
@@ -5001,10 +5140,28 @@
                 <w:sz w:val="24"/>
                 <w:szCs w:val="24"/>
               </w:rPr>
-              <w:t>&lt;Fault&gt; - opis błę</w:t>
-            </w:r>
-            <w:bookmarkStart w:id="10" w:name="_GoBack"/>
-            <w:bookmarkEnd w:id="10"/>
+              <w:t>&lt;</w:t>
+            </w:r>
+            <w:proofErr w:type="spellStart"/>
+            <w:r>
+              <w:rPr>
+                <w:bCs/>
+                <w:color w:val="000000"/>
+                <w:sz w:val="24"/>
+                <w:szCs w:val="24"/>
+              </w:rPr>
+              <w:t>Fault</w:t>
+            </w:r>
+            <w:proofErr w:type="spellEnd"/>
+            <w:r>
+              <w:rPr>
+                <w:bCs/>
+                <w:color w:val="000000"/>
+                <w:sz w:val="24"/>
+                <w:szCs w:val="24"/>
+              </w:rPr>
+              <w:t>&gt; - opis błę</w:t>
+            </w:r>
             <w:r>
               <w:rPr>
                 <w:bCs/>
@@ -5380,7 +5537,47 @@
                 <w:sz w:val="24"/>
                 <w:szCs w:val="24"/>
               </w:rPr>
-              <w:t>Remote Method Invocation, umożliwia programowanie rozproszone w Javie. Mechanizm zdalnych wywołań umożliwia wywołanie metod z obiektów pod kontrolą innych maszyn wirtualnych języka Java. Mogą działać na różnych komputerach.</w:t>
+              <w:t xml:space="preserve">Remote Method </w:t>
+            </w:r>
+            <w:proofErr w:type="spellStart"/>
+            <w:r>
+              <w:rPr>
+                <w:bCs/>
+                <w:color w:val="000000"/>
+                <w:sz w:val="24"/>
+                <w:szCs w:val="24"/>
+              </w:rPr>
+              <w:t>Invocation</w:t>
+            </w:r>
+            <w:proofErr w:type="spellEnd"/>
+            <w:r>
+              <w:rPr>
+                <w:bCs/>
+                <w:color w:val="000000"/>
+                <w:sz w:val="24"/>
+                <w:szCs w:val="24"/>
+              </w:rPr>
+              <w:t xml:space="preserve">, umożliwia programowanie rozproszone w Javie. Mechanizm zdalnych </w:t>
+            </w:r>
+            <w:proofErr w:type="spellStart"/>
+            <w:r>
+              <w:rPr>
+                <w:bCs/>
+                <w:color w:val="000000"/>
+                <w:sz w:val="24"/>
+                <w:szCs w:val="24"/>
+              </w:rPr>
+              <w:t>wywołań</w:t>
+            </w:r>
+            <w:proofErr w:type="spellEnd"/>
+            <w:r>
+              <w:rPr>
+                <w:bCs/>
+                <w:color w:val="000000"/>
+                <w:sz w:val="24"/>
+                <w:szCs w:val="24"/>
+              </w:rPr>
+              <w:t xml:space="preserve"> umożliwia wywołanie metod z obiektów pod kontrolą innych maszyn wirtualnych języka Java. Mogą działać na różnych komputerach.</w:t>
             </w:r>
           </w:p>
         </w:tc>
@@ -5497,8 +5694,39 @@
                 <w:sz w:val="24"/>
                 <w:szCs w:val="24"/>
               </w:rPr>
-              <w:t xml:space="preserve"> przesyłania obiektów ich serializację i deserializację</w:t>
-            </w:r>
+              <w:t xml:space="preserve"> przesyłania obiektów ich </w:t>
+            </w:r>
+            <w:proofErr w:type="spellStart"/>
+            <w:r>
+              <w:rPr>
+                <w:bCs/>
+                <w:color w:val="000000"/>
+                <w:sz w:val="24"/>
+                <w:szCs w:val="24"/>
+              </w:rPr>
+              <w:t>serializację</w:t>
+            </w:r>
+            <w:proofErr w:type="spellEnd"/>
+            <w:r>
+              <w:rPr>
+                <w:bCs/>
+                <w:color w:val="000000"/>
+                <w:sz w:val="24"/>
+                <w:szCs w:val="24"/>
+              </w:rPr>
+              <w:t xml:space="preserve"> i </w:t>
+            </w:r>
+            <w:proofErr w:type="spellStart"/>
+            <w:r>
+              <w:rPr>
+                <w:bCs/>
+                <w:color w:val="000000"/>
+                <w:sz w:val="24"/>
+                <w:szCs w:val="24"/>
+              </w:rPr>
+              <w:t>deserializację</w:t>
+            </w:r>
+            <w:proofErr w:type="spellEnd"/>
           </w:p>
           <w:p>
             <w:pPr>
@@ -5560,8 +5788,19 @@
                 <w:sz w:val="24"/>
                 <w:szCs w:val="24"/>
               </w:rPr>
-              <w:t>sparcie tylko dla programów napisanych w javie</w:t>
-            </w:r>
+              <w:t xml:space="preserve">sparcie tylko dla programów napisanych w </w:t>
+            </w:r>
+            <w:proofErr w:type="spellStart"/>
+            <w:r>
+              <w:rPr>
+                <w:bCs/>
+                <w:color w:val="000000"/>
+                <w:sz w:val="24"/>
+                <w:szCs w:val="24"/>
+              </w:rPr>
+              <w:t>javie</w:t>
+            </w:r>
+            <w:proofErr w:type="spellEnd"/>
           </w:p>
           <w:p>
             <w:pPr>
@@ -5592,7 +5831,27 @@
                 <w:sz w:val="24"/>
                 <w:szCs w:val="24"/>
               </w:rPr>
-              <w:t>arówno klient jak i serwer musza być aplikacjami lub apletami javy i nie można komunikować się z programami napisanymi w żadnym innym języku programowaniu za pomocą tego mechanizmu</w:t>
+              <w:t xml:space="preserve">arówno klient jak i serwer musza być aplikacjami lub apletami </w:t>
+            </w:r>
+            <w:proofErr w:type="spellStart"/>
+            <w:r>
+              <w:rPr>
+                <w:bCs/>
+                <w:color w:val="000000"/>
+                <w:sz w:val="24"/>
+                <w:szCs w:val="24"/>
+              </w:rPr>
+              <w:t>javy</w:t>
+            </w:r>
+            <w:proofErr w:type="spellEnd"/>
+            <w:r>
+              <w:rPr>
+                <w:bCs/>
+                <w:color w:val="000000"/>
+                <w:sz w:val="24"/>
+                <w:szCs w:val="24"/>
+              </w:rPr>
+              <w:t xml:space="preserve"> i nie można komunikować się z programami napisanymi w żadnym innym języku programowaniu za pomocą tego mechanizmu</w:t>
             </w:r>
           </w:p>
           <w:p>
@@ -5648,6 +5907,7 @@
                 <w:szCs w:val="24"/>
               </w:rPr>
             </w:pPr>
+            <w:proofErr w:type="spellStart"/>
             <w:r>
               <w:rPr>
                 <w:b w:val="0"/>
@@ -5658,6 +5918,7 @@
               <w:lastRenderedPageBreak/>
               <w:t>Sockety</w:t>
             </w:r>
+            <w:proofErr w:type="spellEnd"/>
           </w:p>
         </w:tc>
         <w:tc>
@@ -5709,7 +5970,27 @@
                 <w:sz w:val="24"/>
                 <w:szCs w:val="24"/>
               </w:rPr>
-              <w:t>Do stworzenia socketa potrzeba: protokołu, domeny oraz typu komunikacji.</w:t>
+              <w:t xml:space="preserve">Do stworzenia </w:t>
+            </w:r>
+            <w:proofErr w:type="spellStart"/>
+            <w:r>
+              <w:rPr>
+                <w:bCs/>
+                <w:color w:val="000000"/>
+                <w:sz w:val="24"/>
+                <w:szCs w:val="24"/>
+              </w:rPr>
+              <w:t>socketa</w:t>
+            </w:r>
+            <w:proofErr w:type="spellEnd"/>
+            <w:r>
+              <w:rPr>
+                <w:bCs/>
+                <w:color w:val="000000"/>
+                <w:sz w:val="24"/>
+                <w:szCs w:val="24"/>
+              </w:rPr>
+              <w:t xml:space="preserve"> potrzeba: protokołu, domeny oraz typu komunikacji.</w:t>
             </w:r>
           </w:p>
           <w:p>
@@ -5768,14 +6049,45 @@
                 <w:szCs w:val="24"/>
               </w:rPr>
             </w:pPr>
-            <w:r>
-              <w:rPr>
-                <w:bCs/>
-                <w:color w:val="000000"/>
-                <w:sz w:val="24"/>
-                <w:szCs w:val="24"/>
-              </w:rPr>
-              <w:t>Listen() – nasłuchiwanie klientów (oznacza socket jako pasywny)</w:t>
+            <w:proofErr w:type="spellStart"/>
+            <w:r>
+              <w:rPr>
+                <w:bCs/>
+                <w:color w:val="000000"/>
+                <w:sz w:val="24"/>
+                <w:szCs w:val="24"/>
+              </w:rPr>
+              <w:t>Listen</w:t>
+            </w:r>
+            <w:proofErr w:type="spellEnd"/>
+            <w:r>
+              <w:rPr>
+                <w:bCs/>
+                <w:color w:val="000000"/>
+                <w:sz w:val="24"/>
+                <w:szCs w:val="24"/>
+              </w:rPr>
+              <w:t xml:space="preserve">() – nasłuchiwanie klientów (oznacza </w:t>
+            </w:r>
+            <w:proofErr w:type="spellStart"/>
+            <w:r>
+              <w:rPr>
+                <w:bCs/>
+                <w:color w:val="000000"/>
+                <w:sz w:val="24"/>
+                <w:szCs w:val="24"/>
+              </w:rPr>
+              <w:t>socket</w:t>
+            </w:r>
+            <w:proofErr w:type="spellEnd"/>
+            <w:r>
+              <w:rPr>
+                <w:bCs/>
+                <w:color w:val="000000"/>
+                <w:sz w:val="24"/>
+                <w:szCs w:val="24"/>
+              </w:rPr>
+              <w:t xml:space="preserve"> jako pasywny)</w:t>
             </w:r>
           </w:p>
           <w:p>
@@ -5790,14 +6102,25 @@
                 <w:szCs w:val="24"/>
               </w:rPr>
             </w:pPr>
-            <w:r>
-              <w:rPr>
-                <w:bCs/>
-                <w:color w:val="000000"/>
-                <w:sz w:val="24"/>
-                <w:szCs w:val="24"/>
-              </w:rPr>
-              <w:t>Accept() – akceptowanie i obsługa oczekujących klientów</w:t>
+            <w:proofErr w:type="spellStart"/>
+            <w:r>
+              <w:rPr>
+                <w:bCs/>
+                <w:color w:val="000000"/>
+                <w:sz w:val="24"/>
+                <w:szCs w:val="24"/>
+              </w:rPr>
+              <w:t>Accept</w:t>
+            </w:r>
+            <w:proofErr w:type="spellEnd"/>
+            <w:r>
+              <w:rPr>
+                <w:bCs/>
+                <w:color w:val="000000"/>
+                <w:sz w:val="24"/>
+                <w:szCs w:val="24"/>
+              </w:rPr>
+              <w:t>() – akceptowanie i obsługa oczekujących klientów</w:t>
             </w:r>
           </w:p>
           <w:p>
@@ -5856,14 +6179,45 @@
                 <w:szCs w:val="24"/>
               </w:rPr>
             </w:pPr>
-            <w:r>
-              <w:rPr>
-                <w:bCs/>
-                <w:color w:val="000000"/>
-                <w:sz w:val="24"/>
-                <w:szCs w:val="24"/>
-              </w:rPr>
-              <w:t>Shutdown() – niszczenie socketu.</w:t>
+            <w:proofErr w:type="spellStart"/>
+            <w:r>
+              <w:rPr>
+                <w:bCs/>
+                <w:color w:val="000000"/>
+                <w:sz w:val="24"/>
+                <w:szCs w:val="24"/>
+              </w:rPr>
+              <w:t>Shutdown</w:t>
+            </w:r>
+            <w:proofErr w:type="spellEnd"/>
+            <w:r>
+              <w:rPr>
+                <w:bCs/>
+                <w:color w:val="000000"/>
+                <w:sz w:val="24"/>
+                <w:szCs w:val="24"/>
+              </w:rPr>
+              <w:t xml:space="preserve">() – niszczenie </w:t>
+            </w:r>
+            <w:proofErr w:type="spellStart"/>
+            <w:r>
+              <w:rPr>
+                <w:bCs/>
+                <w:color w:val="000000"/>
+                <w:sz w:val="24"/>
+                <w:szCs w:val="24"/>
+              </w:rPr>
+              <w:t>socketu</w:t>
+            </w:r>
+            <w:proofErr w:type="spellEnd"/>
+            <w:r>
+              <w:rPr>
+                <w:bCs/>
+                <w:color w:val="000000"/>
+                <w:sz w:val="24"/>
+                <w:szCs w:val="24"/>
+              </w:rPr>
+              <w:t>.</w:t>
             </w:r>
           </w:p>
           <w:p>
@@ -6061,14 +6415,45 @@
                 <w:szCs w:val="24"/>
               </w:rPr>
             </w:pPr>
-            <w:r>
-              <w:rPr>
-                <w:bCs/>
-                <w:color w:val="000000"/>
-                <w:sz w:val="24"/>
-                <w:szCs w:val="24"/>
-              </w:rPr>
-              <w:t>REpresentional State Transfer, zamiast XML używa prostego URL. Większość zadań można uzyskać poprzez żądania HTTP 1.1 takie jak GET, POST, PUT, DELETE. Dane można przesyłać przez JSON, RSS.</w:t>
+            <w:proofErr w:type="spellStart"/>
+            <w:r>
+              <w:rPr>
+                <w:bCs/>
+                <w:color w:val="000000"/>
+                <w:sz w:val="24"/>
+                <w:szCs w:val="24"/>
+              </w:rPr>
+              <w:t>REpresentional</w:t>
+            </w:r>
+            <w:proofErr w:type="spellEnd"/>
+            <w:r>
+              <w:rPr>
+                <w:bCs/>
+                <w:color w:val="000000"/>
+                <w:sz w:val="24"/>
+                <w:szCs w:val="24"/>
+              </w:rPr>
+              <w:t xml:space="preserve"> </w:t>
+            </w:r>
+            <w:proofErr w:type="spellStart"/>
+            <w:r>
+              <w:rPr>
+                <w:bCs/>
+                <w:color w:val="000000"/>
+                <w:sz w:val="24"/>
+                <w:szCs w:val="24"/>
+              </w:rPr>
+              <w:t>State</w:t>
+            </w:r>
+            <w:proofErr w:type="spellEnd"/>
+            <w:r>
+              <w:rPr>
+                <w:bCs/>
+                <w:color w:val="000000"/>
+                <w:sz w:val="24"/>
+                <w:szCs w:val="24"/>
+              </w:rPr>
+              <w:t xml:space="preserve"> Transfer, zamiast XML używa prostego URL. Większość zadań można uzyskać poprzez żądania HTTP 1.1 takie jak GET, POST, PUT, DELETE. Dane można przesyłać przez JSON, RSS.</w:t>
             </w:r>
           </w:p>
         </w:tc>
@@ -6194,7 +6579,27 @@
                 <w:sz w:val="24"/>
                 <w:szCs w:val="24"/>
               </w:rPr>
-              <w:t>Mniej problemów ze współoperacyjnością (jednolity interfejs)</w:t>
+              <w:t xml:space="preserve">Mniej problemów ze </w:t>
+            </w:r>
+            <w:proofErr w:type="spellStart"/>
+            <w:r>
+              <w:rPr>
+                <w:bCs/>
+                <w:color w:val="000000"/>
+                <w:sz w:val="24"/>
+                <w:szCs w:val="24"/>
+              </w:rPr>
+              <w:t>współoperacyjnością</w:t>
+            </w:r>
+            <w:proofErr w:type="spellEnd"/>
+            <w:r>
+              <w:rPr>
+                <w:bCs/>
+                <w:color w:val="000000"/>
+                <w:sz w:val="24"/>
+                <w:szCs w:val="24"/>
+              </w:rPr>
+              <w:t xml:space="preserve"> (jednolity interfejs)</w:t>
             </w:r>
           </w:p>
           <w:p>
@@ -6339,7 +6744,27 @@
                 <w:sz w:val="24"/>
                 <w:szCs w:val="24"/>
               </w:rPr>
-              <w:t xml:space="preserve">Message Passing Interface, protokół </w:t>
+              <w:t xml:space="preserve">Message </w:t>
+            </w:r>
+            <w:proofErr w:type="spellStart"/>
+            <w:r>
+              <w:rPr>
+                <w:bCs/>
+                <w:color w:val="000000"/>
+                <w:sz w:val="24"/>
+                <w:szCs w:val="24"/>
+              </w:rPr>
+              <w:t>Passing</w:t>
+            </w:r>
+            <w:proofErr w:type="spellEnd"/>
+            <w:r>
+              <w:rPr>
+                <w:bCs/>
+                <w:color w:val="000000"/>
+                <w:sz w:val="24"/>
+                <w:szCs w:val="24"/>
+              </w:rPr>
+              <w:t xml:space="preserve"> Interface, protokół </w:t>
             </w:r>
             <w:r>
               <w:rPr>
@@ -6392,14 +6817,25 @@
                 <w:szCs w:val="24"/>
               </w:rPr>
             </w:pPr>
-            <w:r>
-              <w:rPr>
-                <w:bCs/>
-                <w:color w:val="000000"/>
-                <w:sz w:val="24"/>
-                <w:szCs w:val="24"/>
-              </w:rPr>
-              <w:t>MPI_Init – inicjalizacja MPI,</w:t>
+            <w:proofErr w:type="spellStart"/>
+            <w:r>
+              <w:rPr>
+                <w:bCs/>
+                <w:color w:val="000000"/>
+                <w:sz w:val="24"/>
+                <w:szCs w:val="24"/>
+              </w:rPr>
+              <w:t>MPI_Init</w:t>
+            </w:r>
+            <w:proofErr w:type="spellEnd"/>
+            <w:r>
+              <w:rPr>
+                <w:bCs/>
+                <w:color w:val="000000"/>
+                <w:sz w:val="24"/>
+                <w:szCs w:val="24"/>
+              </w:rPr>
+              <w:t xml:space="preserve"> – inicjalizacja MPI,</w:t>
             </w:r>
           </w:p>
           <w:p>
@@ -6417,14 +6853,25 @@
                 <w:szCs w:val="24"/>
               </w:rPr>
             </w:pPr>
-            <w:r>
-              <w:rPr>
-                <w:bCs/>
-                <w:color w:val="000000"/>
-                <w:sz w:val="24"/>
-                <w:szCs w:val="24"/>
-              </w:rPr>
-              <w:t>MPI_Send – wysyłanie blokujące,</w:t>
+            <w:proofErr w:type="spellStart"/>
+            <w:r>
+              <w:rPr>
+                <w:bCs/>
+                <w:color w:val="000000"/>
+                <w:sz w:val="24"/>
+                <w:szCs w:val="24"/>
+              </w:rPr>
+              <w:t>MPI_Send</w:t>
+            </w:r>
+            <w:proofErr w:type="spellEnd"/>
+            <w:r>
+              <w:rPr>
+                <w:bCs/>
+                <w:color w:val="000000"/>
+                <w:sz w:val="24"/>
+                <w:szCs w:val="24"/>
+              </w:rPr>
+              <w:t xml:space="preserve"> – wysyłanie blokujące,</w:t>
             </w:r>
           </w:p>
           <w:p>
@@ -6442,14 +6889,25 @@
                 <w:szCs w:val="24"/>
               </w:rPr>
             </w:pPr>
-            <w:r>
-              <w:rPr>
-                <w:bCs/>
-                <w:color w:val="000000"/>
-                <w:sz w:val="24"/>
-                <w:szCs w:val="24"/>
-              </w:rPr>
-              <w:t>MPI_Recv – odbiór blokujący</w:t>
+            <w:proofErr w:type="spellStart"/>
+            <w:r>
+              <w:rPr>
+                <w:bCs/>
+                <w:color w:val="000000"/>
+                <w:sz w:val="24"/>
+                <w:szCs w:val="24"/>
+              </w:rPr>
+              <w:t>MPI_Recv</w:t>
+            </w:r>
+            <w:proofErr w:type="spellEnd"/>
+            <w:r>
+              <w:rPr>
+                <w:bCs/>
+                <w:color w:val="000000"/>
+                <w:sz w:val="24"/>
+                <w:szCs w:val="24"/>
+              </w:rPr>
+              <w:t xml:space="preserve"> – odbiór blokujący</w:t>
             </w:r>
           </w:p>
           <w:p>
@@ -6467,14 +6925,25 @@
                 <w:szCs w:val="24"/>
               </w:rPr>
             </w:pPr>
-            <w:r>
-              <w:rPr>
-                <w:bCs/>
-                <w:color w:val="000000"/>
-                <w:sz w:val="24"/>
-                <w:szCs w:val="24"/>
-              </w:rPr>
-              <w:t>MPI_Finalize – zakończenie działania.</w:t>
+            <w:proofErr w:type="spellStart"/>
+            <w:r>
+              <w:rPr>
+                <w:bCs/>
+                <w:color w:val="000000"/>
+                <w:sz w:val="24"/>
+                <w:szCs w:val="24"/>
+              </w:rPr>
+              <w:t>MPI_Finalize</w:t>
+            </w:r>
+            <w:proofErr w:type="spellEnd"/>
+            <w:r>
+              <w:rPr>
+                <w:bCs/>
+                <w:color w:val="000000"/>
+                <w:sz w:val="24"/>
+                <w:szCs w:val="24"/>
+              </w:rPr>
+              <w:t xml:space="preserve"> – zakończenie działania.</w:t>
             </w:r>
           </w:p>
           <w:p>
@@ -6776,14 +7245,45 @@
                 <w:szCs w:val="24"/>
               </w:rPr>
             </w:pPr>
-            <w:r>
-              <w:rPr>
-                <w:bCs/>
-                <w:color w:val="000000"/>
-                <w:sz w:val="24"/>
-                <w:szCs w:val="24"/>
-              </w:rPr>
-              <w:t>Common Object Request Broker Architecture, przeznaczona przede wszystkim do wspomagania programowania pomiędzy systemami niekompatybilnymi. Określa metody dostępu do obiektów i komunikacji między obiektami. Tworzenie aplikacji w tym standardzie wymaga:</w:t>
+            <w:proofErr w:type="spellStart"/>
+            <w:r>
+              <w:rPr>
+                <w:bCs/>
+                <w:color w:val="000000"/>
+                <w:sz w:val="24"/>
+                <w:szCs w:val="24"/>
+              </w:rPr>
+              <w:t>Common</w:t>
+            </w:r>
+            <w:proofErr w:type="spellEnd"/>
+            <w:r>
+              <w:rPr>
+                <w:bCs/>
+                <w:color w:val="000000"/>
+                <w:sz w:val="24"/>
+                <w:szCs w:val="24"/>
+              </w:rPr>
+              <w:t xml:space="preserve"> Object </w:t>
+            </w:r>
+            <w:proofErr w:type="spellStart"/>
+            <w:r>
+              <w:rPr>
+                <w:bCs/>
+                <w:color w:val="000000"/>
+                <w:sz w:val="24"/>
+                <w:szCs w:val="24"/>
+              </w:rPr>
+              <w:t>Request</w:t>
+            </w:r>
+            <w:proofErr w:type="spellEnd"/>
+            <w:r>
+              <w:rPr>
+                <w:bCs/>
+                <w:color w:val="000000"/>
+                <w:sz w:val="24"/>
+                <w:szCs w:val="24"/>
+              </w:rPr>
+              <w:t xml:space="preserve"> Broker Architecture, przeznaczona przede wszystkim do wspomagania programowania pomiędzy systemami niekompatybilnymi. Określa metody dostępu do obiektów i komunikacji między obiektami. Tworzenie aplikacji w tym standardzie wymaga:</w:t>
             </w:r>
           </w:p>
           <w:p>
@@ -6973,7 +7473,27 @@
                 <w:sz w:val="24"/>
                 <w:szCs w:val="24"/>
               </w:rPr>
-              <w:t>Jest niezależna od sprzętu i systemu operacyjnego. Współdziałające komponenty mogą działać na różnych architekturach sprzętowych i pod kontrolą różnych systemów operacyjnych.</w:t>
+              <w:t xml:space="preserve">Jest niezależna od sprzętu i systemu operacyjnego. Współdziałające komponenty mogą działać na różnych </w:t>
+            </w:r>
+            <w:proofErr w:type="spellStart"/>
+            <w:r>
+              <w:rPr>
+                <w:bCs/>
+                <w:color w:val="000000"/>
+                <w:sz w:val="24"/>
+                <w:szCs w:val="24"/>
+              </w:rPr>
+              <w:t>architekturach</w:t>
+            </w:r>
+            <w:proofErr w:type="spellEnd"/>
+            <w:r>
+              <w:rPr>
+                <w:bCs/>
+                <w:color w:val="000000"/>
+                <w:sz w:val="24"/>
+                <w:szCs w:val="24"/>
+              </w:rPr>
+              <w:t xml:space="preserve"> sprzętowych i pod kontrolą różnych systemów operacyjnych.</w:t>
             </w:r>
           </w:p>
           <w:p>
@@ -7263,27 +7783,14 @@
       <w:r>
         <w:t xml:space="preserve">Tabela </w:t>
       </w:r>
-      <w:r>
-        <w:fldChar w:fldCharType="begin"/>
-      </w:r>
-      <w:r>
-        <w:instrText xml:space="preserve"> SEQ Tabela \* ARABIC </w:instrText>
-      </w:r>
-      <w:r>
-        <w:fldChar w:fldCharType="separate"/>
-      </w:r>
-      <w:r>
-        <w:rPr>
-          <w:noProof/>
-        </w:rPr>
-        <w:t>4</w:t>
-      </w:r>
-      <w:r>
-        <w:rPr>
-          <w:noProof/>
-        </w:rPr>
-        <w:fldChar w:fldCharType="end"/>
-      </w:r>
+      <w:fldSimple w:instr=" SEQ Tabela \* ARABIC ">
+        <w:r>
+          <w:rPr>
+            <w:noProof/>
+          </w:rPr>
+          <w:t>4</w:t>
+        </w:r>
+      </w:fldSimple>
       <w:r>
         <w:t xml:space="preserve"> Zestawienie wybranych </w:t>
       </w:r>
@@ -7415,9 +7922,19 @@
       <w:pPr>
         <w:pStyle w:val="Legenda"/>
       </w:pPr>
-      <w:r>
-        <w:t>Screen z działania w technologii Socket</w:t>
-      </w:r>
+      <w:proofErr w:type="spellStart"/>
+      <w:r>
+        <w:t>Screen</w:t>
+      </w:r>
+      <w:proofErr w:type="spellEnd"/>
+      <w:r>
+        <w:t xml:space="preserve"> z działania w technologii </w:t>
+      </w:r>
+      <w:proofErr w:type="spellStart"/>
+      <w:r>
+        <w:t>Socket</w:t>
+      </w:r>
+      <w:proofErr w:type="spellEnd"/>
     </w:p>
     <w:p>
       <w:r>
@@ -7480,8 +7997,13 @@
         <w:pStyle w:val="Legenda"/>
       </w:pPr>
       <w:r>
-        <w:t>Diagram klas dla aplikacji w technologii Socket</w:t>
-      </w:r>
+        <w:t xml:space="preserve">Diagram klas dla aplikacji w technologii </w:t>
+      </w:r>
+      <w:proofErr w:type="spellStart"/>
+      <w:r>
+        <w:t>Socket</w:t>
+      </w:r>
+      <w:proofErr w:type="spellEnd"/>
     </w:p>
     <w:p/>
     <w:p/>
@@ -7545,8 +8067,13 @@
       <w:pPr>
         <w:pStyle w:val="Legenda"/>
       </w:pPr>
-      <w:r>
-        <w:t>Screen z działania aplikacji w technologii REST</w:t>
+      <w:proofErr w:type="spellStart"/>
+      <w:r>
+        <w:t>Screen</w:t>
+      </w:r>
+      <w:proofErr w:type="spellEnd"/>
+      <w:r>
+        <w:t xml:space="preserve"> z działania aplikacji w technologii REST</w:t>
       </w:r>
     </w:p>
     <w:p>
@@ -7760,6 +8287,7 @@
                 <w:szCs w:val="22"/>
               </w:rPr>
             </w:pPr>
+            <w:proofErr w:type="spellStart"/>
             <w:r>
               <w:rPr>
                 <w:rFonts w:ascii="Calibri" w:hAnsi="Calibri"/>
@@ -7769,6 +8297,7 @@
               </w:rPr>
               <w:t>Sockety</w:t>
             </w:r>
+            <w:proofErr w:type="spellEnd"/>
           </w:p>
         </w:tc>
         <w:tc>
@@ -7872,27 +8401,14 @@
       <w:r>
         <w:t xml:space="preserve">Tabela </w:t>
       </w:r>
-      <w:r>
-        <w:fldChar w:fldCharType="begin"/>
-      </w:r>
-      <w:r>
-        <w:instrText xml:space="preserve"> SEQ Tabela \* ARABIC </w:instrText>
-      </w:r>
-      <w:r>
-        <w:fldChar w:fldCharType="separate"/>
-      </w:r>
-      <w:r>
-        <w:rPr>
-          <w:noProof/>
-        </w:rPr>
-        <w:t>5</w:t>
-      </w:r>
-      <w:r>
-        <w:rPr>
-          <w:noProof/>
-        </w:rPr>
-        <w:fldChar w:fldCharType="end"/>
-      </w:r>
+      <w:fldSimple w:instr=" SEQ Tabela \* ARABIC ">
+        <w:r>
+          <w:rPr>
+            <w:noProof/>
+          </w:rPr>
+          <w:t>5</w:t>
+        </w:r>
+      </w:fldSimple>
       <w:r>
         <w:t xml:space="preserve"> Nakład czasu pracy w poszczególnych technologiach</w:t>
       </w:r>
@@ -7931,27 +8447,14 @@
       <w:r>
         <w:t xml:space="preserve">Wykres </w:t>
       </w:r>
-      <w:r>
-        <w:fldChar w:fldCharType="begin"/>
-      </w:r>
-      <w:r>
-        <w:instrText xml:space="preserve"> SEQ Wykres \* ARABIC </w:instrText>
-      </w:r>
-      <w:r>
-        <w:fldChar w:fldCharType="separate"/>
-      </w:r>
-      <w:r>
-        <w:rPr>
-          <w:noProof/>
-        </w:rPr>
-        <w:t>1</w:t>
-      </w:r>
-      <w:r>
-        <w:rPr>
-          <w:noProof/>
-        </w:rPr>
-        <w:fldChar w:fldCharType="end"/>
-      </w:r>
+      <w:fldSimple w:instr=" SEQ Wykres \* ARABIC ">
+        <w:r>
+          <w:rPr>
+            <w:noProof/>
+          </w:rPr>
+          <w:t>1</w:t>
+        </w:r>
+      </w:fldSimple>
       <w:r>
         <w:t xml:space="preserve"> </w:t>
       </w:r>
@@ -8092,7 +8595,25 @@
                 <w:sz w:val="22"/>
                 <w:szCs w:val="22"/>
               </w:rPr>
-              <w:t>Wielkość wiadomości dla przykładowego łańcucha znakowego [kB]</w:t>
+              <w:t>Wielkość wiadomości dla przykładowego łańcucha znakowego [</w:t>
+            </w:r>
+            <w:proofErr w:type="spellStart"/>
+            <w:r>
+              <w:rPr>
+                <w:rFonts w:ascii="Calibri" w:hAnsi="Calibri"/>
+                <w:sz w:val="22"/>
+                <w:szCs w:val="22"/>
+              </w:rPr>
+              <w:t>kB</w:t>
+            </w:r>
+            <w:proofErr w:type="spellEnd"/>
+            <w:r>
+              <w:rPr>
+                <w:rFonts w:ascii="Calibri" w:hAnsi="Calibri"/>
+                <w:sz w:val="22"/>
+                <w:szCs w:val="22"/>
+              </w:rPr>
+              <w:t>]</w:t>
             </w:r>
           </w:p>
         </w:tc>
@@ -8116,7 +8637,25 @@
                 <w:sz w:val="22"/>
                 <w:szCs w:val="22"/>
               </w:rPr>
-              <w:t>Wielkości wiadomości dla przykładowego ciągu liczb [kB]</w:t>
+              <w:t>Wielkości wiadomości dla przykładowego ciągu liczb [</w:t>
+            </w:r>
+            <w:proofErr w:type="spellStart"/>
+            <w:r>
+              <w:rPr>
+                <w:rFonts w:ascii="Calibri" w:hAnsi="Calibri"/>
+                <w:sz w:val="22"/>
+                <w:szCs w:val="22"/>
+              </w:rPr>
+              <w:t>kB</w:t>
+            </w:r>
+            <w:proofErr w:type="spellEnd"/>
+            <w:r>
+              <w:rPr>
+                <w:rFonts w:ascii="Calibri" w:hAnsi="Calibri"/>
+                <w:sz w:val="22"/>
+                <w:szCs w:val="22"/>
+              </w:rPr>
+              <w:t>]</w:t>
             </w:r>
           </w:p>
         </w:tc>
@@ -8141,6 +8680,7 @@
                 <w:szCs w:val="22"/>
               </w:rPr>
             </w:pPr>
+            <w:proofErr w:type="spellStart"/>
             <w:r>
               <w:rPr>
                 <w:rFonts w:ascii="Calibri" w:hAnsi="Calibri"/>
@@ -8150,6 +8690,7 @@
               </w:rPr>
               <w:t>Sockety</w:t>
             </w:r>
+            <w:proofErr w:type="spellEnd"/>
           </w:p>
         </w:tc>
         <w:tc>
@@ -8427,27 +8968,14 @@
       <w:r>
         <w:t xml:space="preserve">Tabela </w:t>
       </w:r>
-      <w:r>
-        <w:fldChar w:fldCharType="begin"/>
-      </w:r>
-      <w:r>
-        <w:instrText xml:space="preserve"> SEQ Tabela \* ARABIC </w:instrText>
-      </w:r>
-      <w:r>
-        <w:fldChar w:fldCharType="separate"/>
-      </w:r>
-      <w:r>
-        <w:rPr>
-          <w:noProof/>
-        </w:rPr>
-        <w:t>6</w:t>
-      </w:r>
-      <w:r>
-        <w:rPr>
-          <w:noProof/>
-        </w:rPr>
-        <w:fldChar w:fldCharType="end"/>
-      </w:r>
+      <w:fldSimple w:instr=" SEQ Tabela \* ARABIC ">
+        <w:r>
+          <w:rPr>
+            <w:noProof/>
+          </w:rPr>
+          <w:t>6</w:t>
+        </w:r>
+      </w:fldSimple>
       <w:r>
         <w:t xml:space="preserve"> Zestawienie szybkości działania tego samego algorytmu w dwóch różnych technologiach</w:t>
       </w:r>
@@ -8488,27 +9016,14 @@
       <w:r>
         <w:t xml:space="preserve">Wykres </w:t>
       </w:r>
-      <w:r>
-        <w:fldChar w:fldCharType="begin"/>
-      </w:r>
-      <w:r>
-        <w:instrText xml:space="preserve"> SEQ Wykres \* ARABIC </w:instrText>
-      </w:r>
-      <w:r>
-        <w:fldChar w:fldCharType="separate"/>
-      </w:r>
-      <w:r>
-        <w:rPr>
-          <w:noProof/>
-        </w:rPr>
-        <w:t>2</w:t>
-      </w:r>
-      <w:r>
-        <w:rPr>
-          <w:noProof/>
-        </w:rPr>
-        <w:fldChar w:fldCharType="end"/>
-      </w:r>
+      <w:fldSimple w:instr=" SEQ Wykres \* ARABIC ">
+        <w:r>
+          <w:rPr>
+            <w:noProof/>
+          </w:rPr>
+          <w:t>2</w:t>
+        </w:r>
+      </w:fldSimple>
       <w:r>
         <w:t xml:space="preserve"> </w:t>
       </w:r>
@@ -8553,27 +9068,14 @@
       <w:r>
         <w:t xml:space="preserve">Wykres </w:t>
       </w:r>
-      <w:r>
-        <w:fldChar w:fldCharType="begin"/>
-      </w:r>
-      <w:r>
-        <w:instrText xml:space="preserve"> SEQ Wykres \* ARABIC </w:instrText>
-      </w:r>
-      <w:r>
-        <w:fldChar w:fldCharType="separate"/>
-      </w:r>
-      <w:r>
-        <w:rPr>
-          <w:noProof/>
-        </w:rPr>
-        <w:t>3</w:t>
-      </w:r>
-      <w:r>
-        <w:rPr>
-          <w:noProof/>
-        </w:rPr>
-        <w:fldChar w:fldCharType="end"/>
-      </w:r>
+      <w:fldSimple w:instr=" SEQ Wykres \* ARABIC ">
+        <w:r>
+          <w:rPr>
+            <w:noProof/>
+          </w:rPr>
+          <w:t>3</w:t>
+        </w:r>
+      </w:fldSimple>
       <w:r>
         <w:t xml:space="preserve"> </w:t>
       </w:r>
@@ -8613,27 +9115,14 @@
       <w:r>
         <w:t xml:space="preserve">Wykres </w:t>
       </w:r>
-      <w:r>
-        <w:fldChar w:fldCharType="begin"/>
-      </w:r>
-      <w:r>
-        <w:instrText xml:space="preserve"> SEQ Wykres \* ARABIC </w:instrText>
-      </w:r>
-      <w:r>
-        <w:fldChar w:fldCharType="separate"/>
-      </w:r>
-      <w:r>
-        <w:rPr>
-          <w:noProof/>
-        </w:rPr>
-        <w:t>4</w:t>
-      </w:r>
-      <w:r>
-        <w:rPr>
-          <w:noProof/>
-        </w:rPr>
-        <w:fldChar w:fldCharType="end"/>
-      </w:r>
+      <w:fldSimple w:instr=" SEQ Wykres \* ARABIC ">
+        <w:r>
+          <w:rPr>
+            <w:noProof/>
+          </w:rPr>
+          <w:t>4</w:t>
+        </w:r>
+      </w:fldSimple>
       <w:r>
         <w:t xml:space="preserve"> </w:t>
       </w:r>
@@ -8682,27 +9171,14 @@
       <w:r>
         <w:t xml:space="preserve">Wykres </w:t>
       </w:r>
-      <w:r>
-        <w:fldChar w:fldCharType="begin"/>
-      </w:r>
-      <w:r>
-        <w:instrText xml:space="preserve"> SEQ Wykres \* ARABIC </w:instrText>
-      </w:r>
-      <w:r>
-        <w:fldChar w:fldCharType="separate"/>
-      </w:r>
-      <w:r>
-        <w:rPr>
-          <w:noProof/>
-        </w:rPr>
-        <w:t>5</w:t>
-      </w:r>
-      <w:r>
-        <w:rPr>
-          <w:noProof/>
-        </w:rPr>
-        <w:fldChar w:fldCharType="end"/>
-      </w:r>
+      <w:fldSimple w:instr=" SEQ Wykres \* ARABIC ">
+        <w:r>
+          <w:rPr>
+            <w:noProof/>
+          </w:rPr>
+          <w:t>5</w:t>
+        </w:r>
+      </w:fldSimple>
       <w:r>
         <w:rPr>
           <w:rFonts w:asciiTheme="minorHAnsi" w:eastAsiaTheme="minorEastAsia" w:cstheme="minorBidi"/>
@@ -8739,7 +9215,27 @@
           <w:shd w:val="clear" w:color="auto" w:fill="FFFFFF"/>
         </w:rPr>
         <w:lastRenderedPageBreak/>
-        <w:t>Wielkość przesyłanych wiadomości dla ciągu znaków wypada na korzyść technologii Socketów. Jeszcze większą różnicę można zauważyć w przypadku przesyłania dużego ciągu liczb. Odbija się to również na czasie przesyłania odpowiednich danych. Na jedynej płaszczyźnie na której zarysowała się przewaga REST to czas połączenia, który jednak przy przesyłaniu dużych porcji danych ma mniejsze znaczenie w stosunku do sumarycznego czasu.</w:t>
+        <w:t xml:space="preserve">Wielkość przesyłanych wiadomości dla ciągu znaków wypada na korzyść technologii </w:t>
+      </w:r>
+      <w:proofErr w:type="spellStart"/>
+      <w:r>
+        <w:rPr>
+          <w:rFonts w:ascii="Times New Roman" w:hAnsi="Times New Roman"/>
+          <w:color w:val="1D2129"/>
+          <w:szCs w:val="24"/>
+          <w:shd w:val="clear" w:color="auto" w:fill="FFFFFF"/>
+        </w:rPr>
+        <w:t>Socketów</w:t>
+      </w:r>
+      <w:proofErr w:type="spellEnd"/>
+      <w:r>
+        <w:rPr>
+          <w:rFonts w:ascii="Times New Roman" w:hAnsi="Times New Roman"/>
+          <w:color w:val="1D2129"/>
+          <w:szCs w:val="24"/>
+          <w:shd w:val="clear" w:color="auto" w:fill="FFFFFF"/>
+        </w:rPr>
+        <w:t>. Jeszcze większą różnicę można zauważyć w przypadku przesyłania dużego ciągu liczb. Odbija się to również na czasie przesyłania odpowiednich danych. Na jedynej płaszczyźnie na której zarysowała się przewaga REST to czas połączenia, który jednak przy przesyłaniu dużych porcji danych ma mniejsze znaczenie w stosunku do sumarycznego czasu.</w:t>
       </w:r>
     </w:p>
     <w:p>
@@ -9008,7 +9504,97 @@
           <w:sz w:val="22"/>
           <w:szCs w:val="22"/>
         </w:rPr>
-        <w:t>Andrew  S.Tanenbaum, Maarten Van Steen, „Distribiuted Systems – Principles and Paradigms” Second Edition, 2007 , ISBN 0-13-239227-5</w:t>
+        <w:t>Andrew  </w:t>
+      </w:r>
+      <w:proofErr w:type="spellStart"/>
+      <w:r>
+        <w:rPr>
+          <w:color w:val="000000"/>
+          <w:sz w:val="22"/>
+          <w:szCs w:val="22"/>
+        </w:rPr>
+        <w:t>S.Tanenbaum</w:t>
+      </w:r>
+      <w:proofErr w:type="spellEnd"/>
+      <w:r>
+        <w:rPr>
+          <w:color w:val="000000"/>
+          <w:sz w:val="22"/>
+          <w:szCs w:val="22"/>
+        </w:rPr>
+        <w:t xml:space="preserve">, Maarten Van </w:t>
+      </w:r>
+      <w:proofErr w:type="spellStart"/>
+      <w:r>
+        <w:rPr>
+          <w:color w:val="000000"/>
+          <w:sz w:val="22"/>
+          <w:szCs w:val="22"/>
+        </w:rPr>
+        <w:t>Steen</w:t>
+      </w:r>
+      <w:proofErr w:type="spellEnd"/>
+      <w:r>
+        <w:rPr>
+          <w:color w:val="000000"/>
+          <w:sz w:val="22"/>
+          <w:szCs w:val="22"/>
+        </w:rPr>
+        <w:t>, „</w:t>
+      </w:r>
+      <w:proofErr w:type="spellStart"/>
+      <w:r>
+        <w:rPr>
+          <w:color w:val="000000"/>
+          <w:sz w:val="22"/>
+          <w:szCs w:val="22"/>
+        </w:rPr>
+        <w:t>Distribiuted</w:t>
+      </w:r>
+      <w:proofErr w:type="spellEnd"/>
+      <w:r>
+        <w:rPr>
+          <w:color w:val="000000"/>
+          <w:sz w:val="22"/>
+          <w:szCs w:val="22"/>
+        </w:rPr>
+        <w:t xml:space="preserve"> Systems – </w:t>
+      </w:r>
+      <w:proofErr w:type="spellStart"/>
+      <w:r>
+        <w:rPr>
+          <w:color w:val="000000"/>
+          <w:sz w:val="22"/>
+          <w:szCs w:val="22"/>
+        </w:rPr>
+        <w:t>Principles</w:t>
+      </w:r>
+      <w:proofErr w:type="spellEnd"/>
+      <w:r>
+        <w:rPr>
+          <w:color w:val="000000"/>
+          <w:sz w:val="22"/>
+          <w:szCs w:val="22"/>
+        </w:rPr>
+        <w:t xml:space="preserve"> and </w:t>
+      </w:r>
+      <w:proofErr w:type="spellStart"/>
+      <w:r>
+        <w:rPr>
+          <w:color w:val="000000"/>
+          <w:sz w:val="22"/>
+          <w:szCs w:val="22"/>
+        </w:rPr>
+        <w:t>Paradigms</w:t>
+      </w:r>
+      <w:proofErr w:type="spellEnd"/>
+      <w:r>
+        <w:rPr>
+          <w:color w:val="000000"/>
+          <w:sz w:val="22"/>
+          <w:szCs w:val="22"/>
+        </w:rPr>
+        <w:t>” Second Edition, 2007 , ISBN 0-13-239227-5</w:t>
       </w:r>
       <w:r>
         <w:rPr>
@@ -9031,13 +9617,95 @@
           <w:szCs w:val="24"/>
         </w:rPr>
       </w:pPr>
+      <w:proofErr w:type="spellStart"/>
       <w:r>
         <w:rPr>
           <w:color w:val="000000"/>
           <w:sz w:val="22"/>
           <w:szCs w:val="22"/>
         </w:rPr>
-        <w:t xml:space="preserve">Sukumar Ghosh, „Distributed Systems – An Algorithmic Approach”, 2007, ISBN 1-58488-564-5 </w:t>
+        <w:t>Sukumar</w:t>
+      </w:r>
+      <w:proofErr w:type="spellEnd"/>
+      <w:r>
+        <w:rPr>
+          <w:color w:val="000000"/>
+          <w:sz w:val="22"/>
+          <w:szCs w:val="22"/>
+        </w:rPr>
+        <w:t xml:space="preserve"> </w:t>
+      </w:r>
+      <w:proofErr w:type="spellStart"/>
+      <w:r>
+        <w:rPr>
+          <w:color w:val="000000"/>
+          <w:sz w:val="22"/>
+          <w:szCs w:val="22"/>
+        </w:rPr>
+        <w:t>Ghosh</w:t>
+      </w:r>
+      <w:proofErr w:type="spellEnd"/>
+      <w:r>
+        <w:rPr>
+          <w:color w:val="000000"/>
+          <w:sz w:val="22"/>
+          <w:szCs w:val="22"/>
+        </w:rPr>
+        <w:t xml:space="preserve">, „Distributed Systems – </w:t>
+      </w:r>
+      <w:proofErr w:type="spellStart"/>
+      <w:r>
+        <w:rPr>
+          <w:color w:val="000000"/>
+          <w:sz w:val="22"/>
+          <w:szCs w:val="22"/>
+        </w:rPr>
+        <w:t>An</w:t>
+      </w:r>
+      <w:proofErr w:type="spellEnd"/>
+      <w:r>
+        <w:rPr>
+          <w:color w:val="000000"/>
+          <w:sz w:val="22"/>
+          <w:szCs w:val="22"/>
+        </w:rPr>
+        <w:t xml:space="preserve"> </w:t>
+      </w:r>
+      <w:proofErr w:type="spellStart"/>
+      <w:r>
+        <w:rPr>
+          <w:color w:val="000000"/>
+          <w:sz w:val="22"/>
+          <w:szCs w:val="22"/>
+        </w:rPr>
+        <w:t>Algorithmic</w:t>
+      </w:r>
+      <w:proofErr w:type="spellEnd"/>
+      <w:r>
+        <w:rPr>
+          <w:color w:val="000000"/>
+          <w:sz w:val="22"/>
+          <w:szCs w:val="22"/>
+        </w:rPr>
+        <w:t xml:space="preserve"> </w:t>
+      </w:r>
+      <w:proofErr w:type="spellStart"/>
+      <w:r>
+        <w:rPr>
+          <w:color w:val="000000"/>
+          <w:sz w:val="22"/>
+          <w:szCs w:val="22"/>
+        </w:rPr>
+        <w:t>Approach</w:t>
+      </w:r>
+      <w:proofErr w:type="spellEnd"/>
+      <w:r>
+        <w:rPr>
+          <w:color w:val="000000"/>
+          <w:sz w:val="22"/>
+          <w:szCs w:val="22"/>
+        </w:rPr>
+        <w:t xml:space="preserve">”, 2007, ISBN 1-58488-564-5 </w:t>
       </w:r>
       <w:r>
         <w:rPr>
@@ -9066,16 +9734,71 @@
           <w:sz w:val="22"/>
           <w:szCs w:val="22"/>
         </w:rPr>
-        <w:t>George Coulouris, „Distributed Systems – Concepts and Design” Fifth Edition , 2012, ISBN 0-13-214301-1</w:t>
-      </w:r>
+        <w:t xml:space="preserve">George </w:t>
+      </w:r>
+      <w:proofErr w:type="spellStart"/>
       <w:r>
         <w:rPr>
           <w:color w:val="000000"/>
           <w:sz w:val="22"/>
           <w:szCs w:val="22"/>
         </w:rPr>
-        <w:br/>
-      </w:r>
+        <w:t>Coulouris</w:t>
+      </w:r>
+      <w:proofErr w:type="spellEnd"/>
+      <w:r>
+        <w:rPr>
+          <w:color w:val="000000"/>
+          <w:sz w:val="22"/>
+          <w:szCs w:val="22"/>
+        </w:rPr>
+        <w:t xml:space="preserve">, „Distributed Systems – </w:t>
+      </w:r>
+      <w:proofErr w:type="spellStart"/>
+      <w:r>
+        <w:rPr>
+          <w:color w:val="000000"/>
+          <w:sz w:val="22"/>
+          <w:szCs w:val="22"/>
+        </w:rPr>
+        <w:t>Concepts</w:t>
+      </w:r>
+      <w:proofErr w:type="spellEnd"/>
+      <w:r>
+        <w:rPr>
+          <w:color w:val="000000"/>
+          <w:sz w:val="22"/>
+          <w:szCs w:val="22"/>
+        </w:rPr>
+        <w:t xml:space="preserve"> and Design” </w:t>
+      </w:r>
+      <w:proofErr w:type="spellStart"/>
+      <w:r>
+        <w:rPr>
+          <w:color w:val="000000"/>
+          <w:sz w:val="22"/>
+          <w:szCs w:val="22"/>
+        </w:rPr>
+        <w:t>Fifth</w:t>
+      </w:r>
+      <w:proofErr w:type="spellEnd"/>
+      <w:r>
+        <w:rPr>
+          <w:color w:val="000000"/>
+          <w:sz w:val="22"/>
+          <w:szCs w:val="22"/>
+        </w:rPr>
+        <w:t xml:space="preserve"> Edition , 2012, ISBN 0-13-214301-1</w:t>
+      </w:r>
+    </w:p>
+    <w:p>
+      <w:pPr>
+        <w:pStyle w:val="Akapitzlist"/>
+        <w:rPr>
+          <w:sz w:val="24"/>
+          <w:szCs w:val="24"/>
+        </w:rPr>
+      </w:pPr>
     </w:p>
     <w:p>
       <w:pPr>
@@ -9085,17 +9808,103 @@
           <w:numId w:val="15"/>
         </w:numPr>
         <w:rPr>
-          <w:sz w:val="24"/>
-          <w:szCs w:val="24"/>
-        </w:rPr>
-      </w:pPr>
+          <w:sz w:val="22"/>
+          <w:szCs w:val="22"/>
+        </w:rPr>
+      </w:pPr>
+      <w:proofErr w:type="spellStart"/>
       <w:r>
         <w:rPr>
           <w:color w:val="000000"/>
           <w:sz w:val="22"/>
           <w:szCs w:val="22"/>
         </w:rPr>
-        <w:t>Stanford University, „Chapter 14 – Replication”, http://www-cs-students.stanford.edu/~dbfaria/quals/summaries/Coulouris-chap14.txt (dostęp 6.05.2016)</w:t>
+        <w:t>Mullender</w:t>
+      </w:r>
+      <w:proofErr w:type="spellEnd"/>
+      <w:r>
+        <w:rPr>
+          <w:color w:val="000000"/>
+          <w:sz w:val="22"/>
+          <w:szCs w:val="22"/>
+        </w:rPr>
+        <w:t xml:space="preserve"> </w:t>
+      </w:r>
+      <w:proofErr w:type="spellStart"/>
+      <w:r>
+        <w:rPr>
+          <w:color w:val="000000"/>
+          <w:sz w:val="22"/>
+          <w:szCs w:val="22"/>
+        </w:rPr>
+        <w:t>Sape</w:t>
+      </w:r>
+      <w:proofErr w:type="spellEnd"/>
+      <w:r>
+        <w:rPr>
+          <w:color w:val="000000"/>
+          <w:sz w:val="22"/>
+          <w:szCs w:val="22"/>
+        </w:rPr>
+        <w:t xml:space="preserve">, </w:t>
+      </w:r>
+      <w:r>
+        <w:rPr>
+          <w:color w:val="000000"/>
+          <w:sz w:val="22"/>
+          <w:szCs w:val="22"/>
+        </w:rPr>
+        <w:t>„</w:t>
+      </w:r>
+      <w:proofErr w:type="spellStart"/>
+      <w:r>
+        <w:rPr>
+          <w:color w:val="000000"/>
+          <w:sz w:val="22"/>
+          <w:szCs w:val="22"/>
+        </w:rPr>
+        <w:t>Dustributed</w:t>
+      </w:r>
+      <w:proofErr w:type="spellEnd"/>
+      <w:r>
+        <w:rPr>
+          <w:color w:val="000000"/>
+          <w:sz w:val="22"/>
+          <w:szCs w:val="22"/>
+        </w:rPr>
+        <w:t xml:space="preserve"> Systems</w:t>
+      </w:r>
+      <w:r>
+        <w:rPr>
+          <w:color w:val="000000"/>
+          <w:sz w:val="22"/>
+          <w:szCs w:val="22"/>
+        </w:rPr>
+        <w:t>” Second Edition</w:t>
+      </w:r>
+      <w:r>
+        <w:rPr>
+          <w:color w:val="000000"/>
+          <w:sz w:val="22"/>
+          <w:szCs w:val="22"/>
+        </w:rPr>
+        <w:t>,</w:t>
+      </w:r>
+      <w:r>
+        <w:rPr>
+          <w:color w:val="000000"/>
+          <w:sz w:val="22"/>
+          <w:szCs w:val="22"/>
+        </w:rPr>
+        <w:t xml:space="preserve"> 1993, ISBN 978-0201624275</w:t>
+      </w:r>
+      <w:r>
+        <w:rPr>
+          <w:color w:val="000000"/>
+          <w:sz w:val="22"/>
+          <w:szCs w:val="22"/>
+        </w:rPr>
+        <w:t xml:space="preserve"> </w:t>
       </w:r>
       <w:r>
         <w:rPr>
@@ -9114,26 +9923,74 @@
           <w:numId w:val="15"/>
         </w:numPr>
         <w:rPr>
-          <w:sz w:val="24"/>
-          <w:szCs w:val="24"/>
-        </w:rPr>
-      </w:pPr>
-      <w:r>
-        <w:rPr>
-          <w:color w:val="000000"/>
           <w:sz w:val="22"/>
           <w:szCs w:val="22"/>
         </w:rPr>
-        <w:t>Sami Rollins, „Replication”, 10.2008 http://www.cs.usfca.edu/~srollins/courses/cs682-s08/web/notes/replication.html (dostęp 10.05.2016)</w:t>
-      </w:r>
-      <w:r>
-        <w:rPr>
-          <w:color w:val="000000"/>
+      </w:pPr>
+      <w:r>
+        <w:rPr>
           <w:sz w:val="22"/>
           <w:szCs w:val="22"/>
         </w:rPr>
-        <w:br/>
-      </w:r>
+        <w:t>Li K.,</w:t>
+      </w:r>
+      <w:proofErr w:type="spellStart"/>
+      <w:r>
+        <w:rPr>
+          <w:sz w:val="22"/>
+          <w:szCs w:val="22"/>
+        </w:rPr>
+        <w:t>Hudak</w:t>
+      </w:r>
+      <w:proofErr w:type="spellEnd"/>
+      <w:r>
+        <w:rPr>
+          <w:sz w:val="22"/>
+          <w:szCs w:val="22"/>
+        </w:rPr>
+        <w:t xml:space="preserve"> P., „Memory </w:t>
+      </w:r>
+      <w:proofErr w:type="spellStart"/>
+      <w:r>
+        <w:rPr>
+          <w:sz w:val="22"/>
+          <w:szCs w:val="22"/>
+        </w:rPr>
+        <w:t>Coherence</w:t>
+      </w:r>
+      <w:proofErr w:type="spellEnd"/>
+      <w:r>
+        <w:rPr>
+          <w:sz w:val="22"/>
+          <w:szCs w:val="22"/>
+        </w:rPr>
+        <w:t xml:space="preserve"> in </w:t>
+      </w:r>
+      <w:proofErr w:type="spellStart"/>
+      <w:r>
+        <w:rPr>
+          <w:sz w:val="22"/>
+          <w:szCs w:val="22"/>
+        </w:rPr>
+        <w:t>Shared</w:t>
+      </w:r>
+      <w:proofErr w:type="spellEnd"/>
+      <w:r>
+        <w:rPr>
+          <w:sz w:val="22"/>
+          <w:szCs w:val="22"/>
+        </w:rPr>
+        <w:t xml:space="preserve"> Virtual Memory Systems”, 1989</w:t>
+      </w:r>
+    </w:p>
+    <w:p>
+      <w:pPr>
+        <w:pStyle w:val="Akapitzlist"/>
+        <w:rPr>
+          <w:sz w:val="22"/>
+          <w:szCs w:val="22"/>
+        </w:rPr>
+      </w:pPr>
     </w:p>
     <w:p>
       <w:pPr>
@@ -9143,26 +10000,129 @@
           <w:numId w:val="15"/>
         </w:numPr>
         <w:rPr>
-          <w:sz w:val="24"/>
-          <w:szCs w:val="24"/>
-        </w:rPr>
-      </w:pPr>
-      <w:r>
-        <w:rPr>
-          <w:color w:val="000000"/>
           <w:sz w:val="22"/>
           <w:szCs w:val="22"/>
         </w:rPr>
-        <w:t>K. Banas „Systemy Równoległe i Rozproszone - Wykład 13”, 03.2016 http://www.metal.agh.edu.pl/~banas/SRR/SRR_W13_Rozglaszanie_Uzgadnianie.pdf (dostęp 12.05.2016)</w:t>
-      </w:r>
-      <w:r>
-        <w:rPr>
-          <w:color w:val="000000"/>
+      </w:pPr>
+      <w:r>
+        <w:rPr>
           <w:sz w:val="22"/>
           <w:szCs w:val="22"/>
         </w:rPr>
-        <w:br/>
-      </w:r>
+        <w:t xml:space="preserve">Fonseca H., </w:t>
+      </w:r>
+      <w:proofErr w:type="spellStart"/>
+      <w:r>
+        <w:rPr>
+          <w:sz w:val="22"/>
+          <w:szCs w:val="22"/>
+        </w:rPr>
+        <w:t>Verissimo</w:t>
+      </w:r>
+      <w:proofErr w:type="spellEnd"/>
+      <w:r>
+        <w:rPr>
+          <w:sz w:val="22"/>
+          <w:szCs w:val="22"/>
+        </w:rPr>
+        <w:t xml:space="preserve"> P., „</w:t>
+      </w:r>
+      <w:proofErr w:type="spellStart"/>
+      <w:r>
+        <w:rPr>
+          <w:sz w:val="22"/>
+          <w:szCs w:val="22"/>
+        </w:rPr>
+        <w:t>Totally</w:t>
+      </w:r>
+      <w:proofErr w:type="spellEnd"/>
+      <w:r>
+        <w:rPr>
+          <w:sz w:val="22"/>
+          <w:szCs w:val="22"/>
+        </w:rPr>
+        <w:t xml:space="preserve"> </w:t>
+      </w:r>
+      <w:proofErr w:type="spellStart"/>
+      <w:r>
+        <w:rPr>
+          <w:sz w:val="22"/>
+          <w:szCs w:val="22"/>
+        </w:rPr>
+        <w:t>Ordered</w:t>
+      </w:r>
+      <w:proofErr w:type="spellEnd"/>
+      <w:r>
+        <w:rPr>
+          <w:sz w:val="22"/>
+          <w:szCs w:val="22"/>
+        </w:rPr>
+        <w:t xml:space="preserve"> Multicast in </w:t>
+      </w:r>
+      <w:proofErr w:type="spellStart"/>
+      <w:r>
+        <w:rPr>
+          <w:sz w:val="22"/>
+          <w:szCs w:val="22"/>
+        </w:rPr>
+        <w:t>Large-Scale</w:t>
+      </w:r>
+      <w:proofErr w:type="spellEnd"/>
+      <w:r>
+        <w:rPr>
+          <w:sz w:val="22"/>
+          <w:szCs w:val="22"/>
+        </w:rPr>
+        <w:t xml:space="preserve"> Systems”, Opublikowano: „</w:t>
+      </w:r>
+      <w:proofErr w:type="spellStart"/>
+      <w:r>
+        <w:rPr>
+          <w:sz w:val="22"/>
+          <w:szCs w:val="22"/>
+        </w:rPr>
+        <w:t>Proceedings</w:t>
+      </w:r>
+      <w:proofErr w:type="spellEnd"/>
+      <w:r>
+        <w:rPr>
+          <w:sz w:val="22"/>
+          <w:szCs w:val="22"/>
+        </w:rPr>
+        <w:t xml:space="preserve"> of the 16th International </w:t>
+      </w:r>
+      <w:proofErr w:type="spellStart"/>
+      <w:r>
+        <w:rPr>
+          <w:sz w:val="22"/>
+          <w:szCs w:val="22"/>
+        </w:rPr>
+        <w:t>conference</w:t>
+      </w:r>
+      <w:proofErr w:type="spellEnd"/>
+      <w:r>
+        <w:rPr>
+          <w:sz w:val="22"/>
+          <w:szCs w:val="22"/>
+        </w:rPr>
+        <w:t xml:space="preserve"> on Distributed Computing Systems”, </w:t>
+      </w:r>
+      <w:r>
+        <w:rPr>
+          <w:sz w:val="22"/>
+          <w:szCs w:val="22"/>
+        </w:rPr>
+        <w:t>1996, ISBN 0-8186-7399-0</w:t>
+      </w:r>
+    </w:p>
+    <w:p>
+      <w:pPr>
+        <w:pStyle w:val="Akapitzlist"/>
+        <w:rPr>
+          <w:sz w:val="22"/>
+          <w:szCs w:val="22"/>
+        </w:rPr>
+      </w:pPr>
     </w:p>
     <w:p>
       <w:pPr>
@@ -9183,16 +10143,34 @@
           <w:szCs w:val="22"/>
         </w:rPr>
         <w:lastRenderedPageBreak/>
-        <w:t>Politechnika Warszawska, „Rozproszone systemy operacyjne”, 06.2007, http://www.ia.pw.edu.pl/~tkruk/edu/rsob2010/rso_proj2007/rso2007 (dostęp 1.06.2016)</w:t>
-      </w:r>
-    </w:p>
-    <w:p>
-      <w:pPr>
-        <w:rPr>
-          <w:sz w:val="24"/>
-          <w:szCs w:val="24"/>
-        </w:rPr>
-      </w:pPr>
+        <w:t>Stanford University, „</w:t>
+      </w:r>
+      <w:proofErr w:type="spellStart"/>
+      <w:r>
+        <w:rPr>
+          <w:color w:val="000000"/>
+          <w:sz w:val="22"/>
+          <w:szCs w:val="22"/>
+        </w:rPr>
+        <w:t>Chapter</w:t>
+      </w:r>
+      <w:proofErr w:type="spellEnd"/>
+      <w:r>
+        <w:rPr>
+          <w:color w:val="000000"/>
+          <w:sz w:val="22"/>
+          <w:szCs w:val="22"/>
+        </w:rPr>
+        <w:t xml:space="preserve"> 14 – Replication”, http://www-cs-students.stanford.edu/~dbfaria/quals/summaries/Coulouris-chap14.txt (dostęp 6.05.2016)</w:t>
+      </w:r>
+      <w:r>
+        <w:rPr>
+          <w:color w:val="000000"/>
+          <w:sz w:val="22"/>
+          <w:szCs w:val="22"/>
+        </w:rPr>
+        <w:br/>
+      </w:r>
     </w:p>
     <w:p>
       <w:pPr>
@@ -9212,7 +10190,148 @@
           <w:sz w:val="22"/>
           <w:szCs w:val="22"/>
         </w:rPr>
-        <w:t>Oracle, „Simple Object Access Protocol Overview”, 2001, https://docs.oracle.com/cd/A97335_01/integrate.102/a90297/overview.htm (dostęp 12.05.2016)</w:t>
+        <w:t xml:space="preserve">Sami </w:t>
+      </w:r>
+      <w:proofErr w:type="spellStart"/>
+      <w:r>
+        <w:rPr>
+          <w:color w:val="000000"/>
+          <w:sz w:val="22"/>
+          <w:szCs w:val="22"/>
+        </w:rPr>
+        <w:t>Rollins</w:t>
+      </w:r>
+      <w:proofErr w:type="spellEnd"/>
+      <w:r>
+        <w:rPr>
+          <w:color w:val="000000"/>
+          <w:sz w:val="22"/>
+          <w:szCs w:val="22"/>
+        </w:rPr>
+        <w:t>, „Replication”, 10.2008 http://www.cs.usfca.edu/~srollins/courses/cs682-s08/web/notes/replication.html (dostęp 10.05.2016)</w:t>
+      </w:r>
+      <w:r>
+        <w:rPr>
+          <w:color w:val="000000"/>
+          <w:sz w:val="22"/>
+          <w:szCs w:val="22"/>
+        </w:rPr>
+        <w:br/>
+      </w:r>
+    </w:p>
+    <w:p>
+      <w:pPr>
+        <w:pStyle w:val="Akapitzlist"/>
+        <w:numPr>
+          <w:ilvl w:val="0"/>
+          <w:numId w:val="15"/>
+        </w:numPr>
+        <w:rPr>
+          <w:sz w:val="24"/>
+          <w:szCs w:val="24"/>
+        </w:rPr>
+      </w:pPr>
+      <w:r>
+        <w:rPr>
+          <w:color w:val="000000"/>
+          <w:sz w:val="22"/>
+          <w:szCs w:val="22"/>
+        </w:rPr>
+        <w:t>K. Banas „Systemy Równoległe i Rozproszone - Wykład 13”, 03.2016 http://www.metal.agh.edu.pl/~banas/SRR/SRR_W13_Rozglaszanie_Uzgadnianie.pdf (dostęp 12.05.2016)</w:t>
+      </w:r>
+      <w:r>
+        <w:rPr>
+          <w:color w:val="000000"/>
+          <w:sz w:val="22"/>
+          <w:szCs w:val="22"/>
+        </w:rPr>
+        <w:br/>
+      </w:r>
+    </w:p>
+    <w:p>
+      <w:pPr>
+        <w:pStyle w:val="Akapitzlist"/>
+        <w:numPr>
+          <w:ilvl w:val="0"/>
+          <w:numId w:val="15"/>
+        </w:numPr>
+        <w:rPr>
+          <w:sz w:val="24"/>
+          <w:szCs w:val="24"/>
+        </w:rPr>
+      </w:pPr>
+      <w:r>
+        <w:rPr>
+          <w:color w:val="000000"/>
+          <w:sz w:val="22"/>
+          <w:szCs w:val="22"/>
+        </w:rPr>
+        <w:t>Politechnika Warszawska, „Rozproszone systemy operacyjne”, 06.2007, http://www.ia.pw.edu.pl/~tkruk/edu/rsob2010/rso_proj2007/rso2007 (dostęp 1.06.2016)</w:t>
+      </w:r>
+    </w:p>
+    <w:p>
+      <w:pPr>
+        <w:rPr>
+          <w:sz w:val="24"/>
+          <w:szCs w:val="24"/>
+        </w:rPr>
+      </w:pPr>
+    </w:p>
+    <w:p>
+      <w:pPr>
+        <w:pStyle w:val="Akapitzlist"/>
+        <w:numPr>
+          <w:ilvl w:val="0"/>
+          <w:numId w:val="15"/>
+        </w:numPr>
+        <w:rPr>
+          <w:sz w:val="24"/>
+          <w:szCs w:val="24"/>
+        </w:rPr>
+      </w:pPr>
+      <w:r>
+        <w:rPr>
+          <w:color w:val="000000"/>
+          <w:sz w:val="22"/>
+          <w:szCs w:val="22"/>
+        </w:rPr>
+        <w:t xml:space="preserve">Oracle, „Simple Object Access </w:t>
+      </w:r>
+      <w:proofErr w:type="spellStart"/>
+      <w:r>
+        <w:rPr>
+          <w:color w:val="000000"/>
+          <w:sz w:val="22"/>
+          <w:szCs w:val="22"/>
+        </w:rPr>
+        <w:t>Protocol</w:t>
+      </w:r>
+      <w:proofErr w:type="spellEnd"/>
+      <w:r>
+        <w:rPr>
+          <w:color w:val="000000"/>
+          <w:sz w:val="22"/>
+          <w:szCs w:val="22"/>
+        </w:rPr>
+        <w:t xml:space="preserve"> </w:t>
+      </w:r>
+      <w:proofErr w:type="spellStart"/>
+      <w:r>
+        <w:rPr>
+          <w:color w:val="000000"/>
+          <w:sz w:val="22"/>
+          <w:szCs w:val="22"/>
+        </w:rPr>
+        <w:t>Overview</w:t>
+      </w:r>
+      <w:proofErr w:type="spellEnd"/>
+      <w:r>
+        <w:rPr>
+          <w:color w:val="000000"/>
+          <w:sz w:val="22"/>
+          <w:szCs w:val="22"/>
+        </w:rPr>
+        <w:t>”, 2001, https://docs.oracle.com/cd/A97335_01/integrate.102/a90297/overview.htm (dostęp 12.05.2016)</w:t>
       </w:r>
       <w:r>
         <w:rPr>
@@ -9271,7 +10390,25 @@
           <w:sz w:val="22"/>
           <w:szCs w:val="22"/>
         </w:rPr>
-        <w:t>· M.Zakrzewicz, „Wprowadzenie do technologii Web Services: SOAP, WSDL i UDDI”, 05.2006, ·         </w:t>
+        <w:t xml:space="preserve">· </w:t>
+      </w:r>
+      <w:proofErr w:type="spellStart"/>
+      <w:r>
+        <w:rPr>
+          <w:color w:val="000000"/>
+          <w:sz w:val="22"/>
+          <w:szCs w:val="22"/>
+        </w:rPr>
+        <w:t>M.Zakrzewicz</w:t>
+      </w:r>
+      <w:proofErr w:type="spellEnd"/>
+      <w:r>
+        <w:rPr>
+          <w:color w:val="000000"/>
+          <w:sz w:val="22"/>
+          <w:szCs w:val="22"/>
+        </w:rPr>
+        <w:t>, „Wprowadzenie do technologii Web Services: SOAP, WSDL i UDDI”, 05.2006, ·         </w:t>
       </w:r>
     </w:p>
     <w:p>
@@ -9313,13 +10450,41 @@
           <w:szCs w:val="24"/>
         </w:rPr>
       </w:pPr>
+      <w:proofErr w:type="spellStart"/>
       <w:r>
         <w:rPr>
           <w:color w:val="000000"/>
           <w:sz w:val="22"/>
           <w:szCs w:val="22"/>
         </w:rPr>
-        <w:t>J.Brzeziński, C.Sobaniec – Politechnika Poznańska „Usługi sieciowe REST”, 2013 - https://www.soa.edu.pl/c/document_library/get_file?uuid=46b0faf6-6743-4184-ab16-dbddfd413685&amp;groupId=10122 (dostęp 20.05.2016)</w:t>
+        <w:t>J.Brzeziński</w:t>
+      </w:r>
+      <w:proofErr w:type="spellEnd"/>
+      <w:r>
+        <w:rPr>
+          <w:color w:val="000000"/>
+          <w:sz w:val="22"/>
+          <w:szCs w:val="22"/>
+        </w:rPr>
+        <w:t xml:space="preserve">, </w:t>
+      </w:r>
+      <w:proofErr w:type="spellStart"/>
+      <w:r>
+        <w:rPr>
+          <w:color w:val="000000"/>
+          <w:sz w:val="22"/>
+          <w:szCs w:val="22"/>
+        </w:rPr>
+        <w:t>C.Sobaniec</w:t>
+      </w:r>
+      <w:proofErr w:type="spellEnd"/>
+      <w:r>
+        <w:rPr>
+          <w:color w:val="000000"/>
+          <w:sz w:val="22"/>
+          <w:szCs w:val="22"/>
+        </w:rPr>
+        <w:t xml:space="preserve"> – Politechnika Poznańska „Usługi sieciowe REST”, 2013 - https://www.soa.edu.pl/c/document_library/get_file?uuid=46b0faf6-6743-4184-ab16-dbddfd413685&amp;groupId=10122 (dostęp 20.05.2016)</w:t>
       </w:r>
     </w:p>
     <w:p>
@@ -9343,13 +10508,23 @@
           <w:szCs w:val="24"/>
         </w:rPr>
       </w:pPr>
+      <w:proofErr w:type="spellStart"/>
       <w:r>
         <w:rPr>
           <w:color w:val="000000"/>
           <w:sz w:val="22"/>
           <w:szCs w:val="22"/>
         </w:rPr>
-        <w:t>T.Olas – Politechnika Częstochowska, 2011 „Oprogramowanie systemów równoległych i rozproszonych”, http://icis.pcz.pl/~olas/srr/wyklad8.4.pdf (dostęp 2.06.2016)</w:t>
+        <w:t>T.Olas</w:t>
+      </w:r>
+      <w:proofErr w:type="spellEnd"/>
+      <w:r>
+        <w:rPr>
+          <w:color w:val="000000"/>
+          <w:sz w:val="22"/>
+          <w:szCs w:val="22"/>
+        </w:rPr>
+        <w:t xml:space="preserve"> – Politechnika Częstochowska, 2011 „Oprogramowanie systemów równoległych i rozproszonych”, http://icis.pcz.pl/~olas/srr/wyklad8.4.pdf (dostęp 2.06.2016)</w:t>
       </w:r>
     </w:p>
     <w:p>
@@ -9378,7 +10553,39 @@
           <w:sz w:val="24"/>
           <w:szCs w:val="24"/>
         </w:rPr>
-        <w:t>Robert Werembel – „Rozproszeone bazy danych – replikacja danych (Wykład 1) http://wazniak.mimuw.edu.pl/images/5/55/ZSBD-2st-1.2-lab1.tresc-1.1.ppt</w:t>
+        <w:t xml:space="preserve">Robert </w:t>
+      </w:r>
+      <w:proofErr w:type="spellStart"/>
+      <w:r>
+        <w:rPr>
+          <w:sz w:val="24"/>
+          <w:szCs w:val="24"/>
+        </w:rPr>
+        <w:t>Werembel</w:t>
+      </w:r>
+      <w:proofErr w:type="spellEnd"/>
+      <w:r>
+        <w:rPr>
+          <w:sz w:val="24"/>
+          <w:szCs w:val="24"/>
+        </w:rPr>
+        <w:t xml:space="preserve"> – „</w:t>
+      </w:r>
+      <w:proofErr w:type="spellStart"/>
+      <w:r>
+        <w:rPr>
+          <w:sz w:val="24"/>
+          <w:szCs w:val="24"/>
+        </w:rPr>
+        <w:t>Rozproszeone</w:t>
+      </w:r>
+      <w:proofErr w:type="spellEnd"/>
+      <w:r>
+        <w:rPr>
+          <w:sz w:val="24"/>
+          <w:szCs w:val="24"/>
+        </w:rPr>
+        <w:t xml:space="preserve"> bazy danych – replikacja danych (Wykład 1) http://wazniak.mimuw.edu.pl/images/5/55/ZSBD-2st-1.2-lab1.tresc-1.1.ppt</w:t>
       </w:r>
       <w:r>
         <w:rPr>
@@ -10710,7 +11917,7 @@
           <w:rPr>
             <w:noProof/>
           </w:rPr>
-          <w:t>21</w:t>
+          <w:t>3</w:t>
         </w:r>
         <w:r>
           <w:fldChar w:fldCharType="end"/>
@@ -15837,11 +17044,11 @@
           <c:showBubbleSize val="0"/>
         </c:dLbls>
         <c:gapWidth val="150"/>
-        <c:axId val="1730400912"/>
-        <c:axId val="1730403088"/>
+        <c:axId val="1406626080"/>
+        <c:axId val="1406626624"/>
       </c:barChart>
       <c:catAx>
-        <c:axId val="1730400912"/>
+        <c:axId val="1406626080"/>
         <c:scaling>
           <c:orientation val="minMax"/>
         </c:scaling>
@@ -15850,7 +17057,7 @@
         <c:majorTickMark val="none"/>
         <c:minorTickMark val="none"/>
         <c:tickLblPos val="nextTo"/>
-        <c:crossAx val="1730403088"/>
+        <c:crossAx val="1406626624"/>
         <c:crosses val="autoZero"/>
         <c:auto val="1"/>
         <c:lblAlgn val="ctr"/>
@@ -15858,7 +17065,7 @@
         <c:noMultiLvlLbl val="0"/>
       </c:catAx>
       <c:valAx>
-        <c:axId val="1730403088"/>
+        <c:axId val="1406626624"/>
         <c:scaling>
           <c:orientation val="minMax"/>
         </c:scaling>
@@ -15887,7 +17094,7 @@
         <c:majorTickMark val="none"/>
         <c:minorTickMark val="none"/>
         <c:tickLblPos val="nextTo"/>
-        <c:crossAx val="1730400912"/>
+        <c:crossAx val="1406626080"/>
         <c:crosses val="autoZero"/>
         <c:crossBetween val="between"/>
       </c:valAx>
@@ -16085,8 +17292,8 @@
           <c:showBubbleSize val="0"/>
         </c:dLbls>
         <c:gapWidth val="150"/>
-        <c:axId val="1730407440"/>
-        <c:axId val="1730398736"/>
+        <c:axId val="1406622816"/>
+        <c:axId val="1406629888"/>
         <c:extLst>
           <c:ext xmlns:c15="http://schemas.microsoft.com/office/drawing/2012/chart" uri="{02D57815-91ED-43cb-92C2-25804820EDAC}">
             <c15:filteredBarSeries>
@@ -16167,7 +17374,7 @@
         </c:extLst>
       </c:barChart>
       <c:catAx>
-        <c:axId val="1730407440"/>
+        <c:axId val="1406622816"/>
         <c:scaling>
           <c:orientation val="minMax"/>
         </c:scaling>
@@ -16177,7 +17384,7 @@
         <c:majorTickMark val="none"/>
         <c:minorTickMark val="none"/>
         <c:tickLblPos val="nextTo"/>
-        <c:crossAx val="1730398736"/>
+        <c:crossAx val="1406629888"/>
         <c:crosses val="autoZero"/>
         <c:auto val="1"/>
         <c:lblAlgn val="ctr"/>
@@ -16185,7 +17392,7 @@
         <c:noMultiLvlLbl val="0"/>
       </c:catAx>
       <c:valAx>
-        <c:axId val="1730398736"/>
+        <c:axId val="1406629888"/>
         <c:scaling>
           <c:orientation val="minMax"/>
         </c:scaling>
@@ -16219,7 +17426,7 @@
         <c:majorTickMark val="out"/>
         <c:minorTickMark val="none"/>
         <c:tickLblPos val="nextTo"/>
-        <c:crossAx val="1730407440"/>
+        <c:crossAx val="1406622816"/>
         <c:crosses val="autoZero"/>
         <c:crossBetween val="between"/>
       </c:valAx>
@@ -16413,8 +17620,8 @@
           <c:showBubbleSize val="0"/>
         </c:dLbls>
         <c:gapWidth val="150"/>
-        <c:axId val="1730406896"/>
-        <c:axId val="1730407984"/>
+        <c:axId val="1406623360"/>
+        <c:axId val="1406616832"/>
         <c:extLst>
           <c:ext xmlns:c15="http://schemas.microsoft.com/office/drawing/2012/chart" uri="{02D57815-91ED-43cb-92C2-25804820EDAC}">
             <c15:filteredBarSeries>
@@ -16495,7 +17702,7 @@
         </c:extLst>
       </c:barChart>
       <c:catAx>
-        <c:axId val="1730406896"/>
+        <c:axId val="1406623360"/>
         <c:scaling>
           <c:orientation val="minMax"/>
         </c:scaling>
@@ -16505,7 +17712,7 @@
         <c:majorTickMark val="none"/>
         <c:minorTickMark val="none"/>
         <c:tickLblPos val="nextTo"/>
-        <c:crossAx val="1730407984"/>
+        <c:crossAx val="1406616832"/>
         <c:crosses val="autoZero"/>
         <c:auto val="1"/>
         <c:lblAlgn val="ctr"/>
@@ -16513,7 +17720,7 @@
         <c:noMultiLvlLbl val="0"/>
       </c:catAx>
       <c:valAx>
-        <c:axId val="1730407984"/>
+        <c:axId val="1406616832"/>
         <c:scaling>
           <c:orientation val="minMax"/>
         </c:scaling>
@@ -16542,7 +17749,7 @@
         <c:majorTickMark val="out"/>
         <c:minorTickMark val="none"/>
         <c:tickLblPos val="nextTo"/>
-        <c:crossAx val="1730406896"/>
+        <c:crossAx val="1406623360"/>
         <c:crosses val="autoZero"/>
         <c:crossBetween val="between"/>
       </c:valAx>
@@ -16671,11 +17878,11 @@
         </c:dLbls>
         <c:marker val="1"/>
         <c:smooth val="0"/>
-        <c:axId val="1720084848"/>
-        <c:axId val="1720076688"/>
+        <c:axId val="1406615744"/>
+        <c:axId val="1406619008"/>
       </c:lineChart>
       <c:catAx>
-        <c:axId val="1720084848"/>
+        <c:axId val="1406615744"/>
         <c:scaling>
           <c:orientation val="minMax"/>
         </c:scaling>
@@ -16695,7 +17902,7 @@
             <a:endParaRPr lang="pl-PL"/>
           </a:p>
         </c:txPr>
-        <c:crossAx val="1720076688"/>
+        <c:crossAx val="1406619008"/>
         <c:crosses val="autoZero"/>
         <c:auto val="1"/>
         <c:lblAlgn val="ctr"/>
@@ -16703,7 +17910,7 @@
         <c:noMultiLvlLbl val="0"/>
       </c:catAx>
       <c:valAx>
-        <c:axId val="1720076688"/>
+        <c:axId val="1406619008"/>
         <c:scaling>
           <c:orientation val="minMax"/>
         </c:scaling>
@@ -16732,7 +17939,7 @@
         <c:majorTickMark val="none"/>
         <c:minorTickMark val="none"/>
         <c:tickLblPos val="nextTo"/>
-        <c:crossAx val="1720084848"/>
+        <c:crossAx val="1406615744"/>
         <c:crosses val="autoZero"/>
         <c:crossBetween val="between"/>
       </c:valAx>
@@ -16900,11 +18107,11 @@
           <c:showBubbleSize val="0"/>
         </c:dLbls>
         <c:gapWidth val="150"/>
-        <c:axId val="1720082128"/>
-        <c:axId val="1720089744"/>
+        <c:axId val="1406621184"/>
+        <c:axId val="1406620096"/>
       </c:barChart>
       <c:catAx>
-        <c:axId val="1720082128"/>
+        <c:axId val="1406621184"/>
         <c:scaling>
           <c:orientation val="minMax"/>
         </c:scaling>
@@ -16913,7 +18120,7 @@
         <c:majorTickMark val="none"/>
         <c:minorTickMark val="none"/>
         <c:tickLblPos val="nextTo"/>
-        <c:crossAx val="1720089744"/>
+        <c:crossAx val="1406620096"/>
         <c:crosses val="autoZero"/>
         <c:auto val="1"/>
         <c:lblAlgn val="ctr"/>
@@ -16921,7 +18128,7 @@
         <c:noMultiLvlLbl val="0"/>
       </c:catAx>
       <c:valAx>
-        <c:axId val="1720089744"/>
+        <c:axId val="1406620096"/>
         <c:scaling>
           <c:orientation val="minMax"/>
         </c:scaling>
@@ -16950,7 +18157,7 @@
         <c:majorTickMark val="out"/>
         <c:minorTickMark val="none"/>
         <c:tickLblPos val="nextTo"/>
-        <c:crossAx val="1720082128"/>
+        <c:crossAx val="1406621184"/>
         <c:crosses val="autoZero"/>
         <c:crossBetween val="between"/>
       </c:valAx>
@@ -17285,7 +18492,7 @@
 </file>
 
 <file path=customXml/itemProps1.xml><?xml version="1.0" encoding="utf-8"?>
-<ds:datastoreItem xmlns:ds="http://schemas.openxmlformats.org/officeDocument/2006/customXml" ds:itemID="{989ECB0E-A4BE-4A45-A0F1-941DF8BC23F2}">
+<ds:datastoreItem xmlns:ds="http://schemas.openxmlformats.org/officeDocument/2006/customXml" ds:itemID="{520DB756-5540-42EB-8744-606F82CD63CC}">
   <ds:schemaRefs>
     <ds:schemaRef ds:uri="http://schemas.openxmlformats.org/officeDocument/2006/bibliography"/>
   </ds:schemaRefs>

</xml_diff>